<commit_message>
commit on 2022-08-13 at 17:57:01
</commit_message>
<xml_diff>
--- a/english/resume/short-industry/ResearchDevelopment/DiStasioLuca-CV.docx
+++ b/english/resume/short-industry/ResearchDevelopment/DiStasioLuca-CV.docx
@@ -8985,15 +8985,31 @@
                 <w:szCs w:val="20"/>
                 <w:lang w:val="en-US"/>
               </w:rPr>
-              <w:t>Characterization of fiber-matrix debonding process</w:t>
-            </w:r>
-            <w:r>
-              <w:rPr>
-                <w:sz w:val="20"/>
-                <w:szCs w:val="20"/>
-                <w:lang w:val="en-US"/>
-              </w:rPr>
-              <w:t xml:space="preserve"> </w:t>
+              <w:t xml:space="preserve">Characterization of </w:t>
+            </w:r>
+            <w:r>
+              <w:rPr>
+                <w:sz w:val="20"/>
+                <w:szCs w:val="20"/>
+                <w:lang w:val="en-US"/>
+              </w:rPr>
+              <w:t xml:space="preserve">the </w:t>
+            </w:r>
+            <w:r>
+              <w:rPr>
+                <w:sz w:val="20"/>
+                <w:szCs w:val="20"/>
+                <w:lang w:val="en-US"/>
+              </w:rPr>
+              <w:t>fiber-matrix debonding process</w:t>
+            </w:r>
+            <w:r>
+              <w:rPr>
+                <w:sz w:val="20"/>
+                <w:szCs w:val="20"/>
+                <w:lang w:val="en-US"/>
+              </w:rPr>
+              <w:t xml:space="preserve"> from the analysis of post-mortem optical micrographs</w:t>
             </w:r>
           </w:p>
           <w:p>
@@ -9024,16 +9040,48 @@
               </w:rPr>
               <w:t xml:space="preserve"> </w:t>
             </w:r>
-            <w:proofErr w:type="gramStart"/>
-            <w:r>
-              <w:rPr>
-                <w:sz w:val="20"/>
-                <w:szCs w:val="20"/>
-                <w:lang w:val="en-US"/>
-              </w:rPr>
-              <w:t>Mr. ,</w:t>
-            </w:r>
-            <w:proofErr w:type="gramEnd"/>
+            <w:r>
+              <w:rPr>
+                <w:sz w:val="20"/>
+                <w:szCs w:val="20"/>
+                <w:lang w:val="en-US"/>
+              </w:rPr>
+              <w:t xml:space="preserve">Mr. </w:t>
+            </w:r>
+            <w:r>
+              <w:rPr>
+                <w:sz w:val="20"/>
+                <w:szCs w:val="20"/>
+                <w:lang w:val="en-US"/>
+              </w:rPr>
+              <w:t xml:space="preserve">Florian </w:t>
+            </w:r>
+            <w:proofErr w:type="spellStart"/>
+            <w:r>
+              <w:rPr>
+                <w:sz w:val="20"/>
+                <w:szCs w:val="20"/>
+                <w:lang w:val="en-US"/>
+              </w:rPr>
+              <w:t>Feyne</w:t>
+            </w:r>
+            <w:proofErr w:type="spellEnd"/>
+            <w:r>
+              <w:rPr>
+                <w:sz w:val="20"/>
+                <w:szCs w:val="20"/>
+                <w:lang w:val="en-US"/>
+              </w:rPr>
+              <w:t>,</w:t>
+            </w:r>
+            <w:r>
+              <w:rPr>
+                <w:sz w:val="20"/>
+                <w:szCs w:val="20"/>
+                <w:lang w:val="en-US"/>
+              </w:rPr>
+              <w:t xml:space="preserve"> </w:t>
+            </w:r>
             <w:r>
               <w:rPr>
                 <w:sz w:val="20"/>
@@ -9066,21 +9114,25 @@
                 <w:szCs w:val="20"/>
                 <w:lang w:val="en-US"/>
               </w:rPr>
-              <w:t xml:space="preserve">Effect of aging on transverse cracking in glass fiber reinforced polymer composites </w:t>
+              <w:t>Experimental and numerical analysis of the effect of temperature and curing history on the viscoelastic behavior of epoxy resin</w:t>
+            </w:r>
+            <w:r>
+              <w:rPr>
+                <w:sz w:val="20"/>
+                <w:szCs w:val="20"/>
+                <w:lang w:val="en-US"/>
+              </w:rPr>
+              <w:t xml:space="preserve"> </w:t>
             </w:r>
           </w:p>
           <w:p>
             <w:pPr>
               <w:pStyle w:val="ListParagraph"/>
-              <w:numPr>
-                <w:ilvl w:val="0"/>
-                <w:numId w:val="5"/>
-              </w:numPr>
               <w:jc w:val="both"/>
               <w:rPr>
                 <w:sz w:val="20"/>
                 <w:szCs w:val="20"/>
-                <w:lang w:val="en-US"/>
+                <w:lang w:val="it-IT"/>
               </w:rPr>
             </w:pPr>
             <w:r>
@@ -9089,15 +9141,37 @@
                 <w:iCs/>
                 <w:sz w:val="20"/>
                 <w:szCs w:val="20"/>
-                <w:lang w:val="en-US"/>
-              </w:rPr>
-              <w:t>In collaboration with:</w:t>
-            </w:r>
-            <w:r>
-              <w:rPr>
-                <w:sz w:val="20"/>
-                <w:szCs w:val="20"/>
-                <w:lang w:val="en-US"/>
+                <w:lang w:val="it-IT"/>
+              </w:rPr>
+              <w:t xml:space="preserve">In </w:t>
+            </w:r>
+            <w:proofErr w:type="spellStart"/>
+            <w:r>
+              <w:rPr>
+                <w:i/>
+                <w:iCs/>
+                <w:sz w:val="20"/>
+                <w:szCs w:val="20"/>
+                <w:lang w:val="it-IT"/>
+              </w:rPr>
+              <w:t>collaboration</w:t>
+            </w:r>
+            <w:proofErr w:type="spellEnd"/>
+            <w:r>
+              <w:rPr>
+                <w:i/>
+                <w:iCs/>
+                <w:sz w:val="20"/>
+                <w:szCs w:val="20"/>
+                <w:lang w:val="it-IT"/>
+              </w:rPr>
+              <w:t xml:space="preserve"> with:</w:t>
+            </w:r>
+            <w:r>
+              <w:rPr>
+                <w:sz w:val="20"/>
+                <w:szCs w:val="20"/>
+                <w:lang w:val="it-IT"/>
               </w:rPr>
               <w:t xml:space="preserve"> </w:t>
             </w:r>
@@ -9105,18 +9179,106 @@
               <w:rPr>
                 <w:sz w:val="20"/>
                 <w:szCs w:val="20"/>
-                <w:lang w:val="en-US"/>
-              </w:rPr>
-              <w:t xml:space="preserve">Mr. Pietro, </w:t>
-            </w:r>
-            <w:r>
-              <w:rPr>
-                <w:sz w:val="20"/>
-                <w:szCs w:val="20"/>
-                <w:lang w:val="en-US"/>
+                <w:lang w:val="it-IT"/>
+              </w:rPr>
+              <w:t>Mr. Pietro</w:t>
+            </w:r>
+            <w:r>
+              <w:rPr>
+                <w:sz w:val="20"/>
+                <w:szCs w:val="20"/>
+                <w:lang w:val="it-IT"/>
+              </w:rPr>
+              <w:t xml:space="preserve"> </w:t>
+            </w:r>
+            <w:proofErr w:type="spellStart"/>
+            <w:r>
+              <w:rPr>
+                <w:sz w:val="20"/>
+                <w:szCs w:val="20"/>
+                <w:lang w:val="it-IT"/>
+              </w:rPr>
+              <w:t>Cuccarollo</w:t>
+            </w:r>
+            <w:proofErr w:type="spellEnd"/>
+            <w:r>
+              <w:rPr>
+                <w:sz w:val="20"/>
+                <w:szCs w:val="20"/>
+                <w:lang w:val="it-IT"/>
+              </w:rPr>
+              <w:t xml:space="preserve">, </w:t>
+            </w:r>
+            <w:r>
+              <w:rPr>
+                <w:sz w:val="20"/>
+                <w:szCs w:val="20"/>
+                <w:lang w:val="it-IT"/>
+              </w:rPr>
+              <w:t xml:space="preserve">Dr. </w:t>
+            </w:r>
+            <w:proofErr w:type="spellStart"/>
+            <w:r>
+              <w:rPr>
+                <w:sz w:val="20"/>
+                <w:szCs w:val="20"/>
+                <w:lang w:val="it-IT"/>
+              </w:rPr>
+              <w:t>Liva</w:t>
+            </w:r>
+            <w:proofErr w:type="spellEnd"/>
+            <w:r>
+              <w:rPr>
+                <w:sz w:val="20"/>
+                <w:szCs w:val="20"/>
+                <w:lang w:val="it-IT"/>
+              </w:rPr>
+              <w:t xml:space="preserve"> </w:t>
+            </w:r>
+            <w:proofErr w:type="spellStart"/>
+            <w:r>
+              <w:rPr>
+                <w:sz w:val="20"/>
+                <w:szCs w:val="20"/>
+                <w:lang w:val="it-IT"/>
+              </w:rPr>
+              <w:t>Pupure</w:t>
+            </w:r>
+            <w:proofErr w:type="spellEnd"/>
+            <w:r>
+              <w:rPr>
+                <w:sz w:val="20"/>
+                <w:szCs w:val="20"/>
+                <w:lang w:val="it-IT"/>
+              </w:rPr>
+              <w:t xml:space="preserve">, </w:t>
+            </w:r>
+            <w:r>
+              <w:rPr>
+                <w:sz w:val="20"/>
+                <w:szCs w:val="20"/>
+                <w:lang w:val="it-IT"/>
               </w:rPr>
               <w:t>Prof. Janis Varna</w:t>
             </w:r>
+            <w:r>
+              <w:rPr>
+                <w:sz w:val="20"/>
+                <w:szCs w:val="20"/>
+                <w:lang w:val="it-IT"/>
+              </w:rPr>
+              <w:t xml:space="preserve">, Prof. Marino </w:t>
+            </w:r>
+            <w:proofErr w:type="spellStart"/>
+            <w:r>
+              <w:rPr>
+                <w:sz w:val="20"/>
+                <w:szCs w:val="20"/>
+                <w:lang w:val="it-IT"/>
+              </w:rPr>
+              <w:t>Quaresimin</w:t>
+            </w:r>
+            <w:proofErr w:type="spellEnd"/>
           </w:p>
           <w:p>
             <w:pPr>
@@ -9451,6 +9613,8 @@
           <w:p>
             <w:pPr>
               <w:pStyle w:val="ListParagraph"/>
+              <w:spacing w:after="60"/>
+              <w:contextualSpacing w:val="0"/>
               <w:jc w:val="both"/>
               <w:rPr>
                 <w:sz w:val="20"/>
@@ -9513,6 +9677,8 @@
           <w:p>
             <w:pPr>
               <w:pStyle w:val="ListParagraph"/>
+              <w:spacing w:after="60"/>
+              <w:contextualSpacing w:val="0"/>
               <w:jc w:val="both"/>
               <w:rPr>
                 <w:sz w:val="20"/>
@@ -9559,12 +9725,38 @@
                 <w:szCs w:val="20"/>
                 <w:lang w:val="en-US"/>
               </w:rPr>
-              <w:t xml:space="preserve">Automated extraction of fracture parameters from </w:t>
+              <w:t xml:space="preserve">Automated </w:t>
+            </w:r>
+            <w:r>
+              <w:rPr>
+                <w:sz w:val="20"/>
+                <w:szCs w:val="20"/>
+                <w:lang w:val="en-US"/>
+              </w:rPr>
+              <w:t xml:space="preserve">crack detection and </w:t>
+            </w:r>
+            <w:r>
+              <w:rPr>
+                <w:sz w:val="20"/>
+                <w:szCs w:val="20"/>
+                <w:lang w:val="en-US"/>
+              </w:rPr>
+              <w:t xml:space="preserve">extraction of fracture parameters from </w:t>
+            </w:r>
+            <w:r>
+              <w:rPr>
+                <w:sz w:val="20"/>
+                <w:szCs w:val="20"/>
+                <w:lang w:val="en-US"/>
+              </w:rPr>
+              <w:t>video recordings of interlaminar fracture toughness tests (DCB, ENF, MMB)</w:t>
             </w:r>
           </w:p>
           <w:p>
             <w:pPr>
               <w:pStyle w:val="ListParagraph"/>
+              <w:spacing w:after="60"/>
+              <w:contextualSpacing w:val="0"/>
               <w:jc w:val="both"/>
               <w:rPr>
                 <w:sz w:val="20"/>
@@ -9591,6 +9783,250 @@
               <w:t xml:space="preserve"> Dr. Claudio Lopes</w:t>
             </w:r>
           </w:p>
+          <w:p>
+            <w:pPr>
+              <w:pStyle w:val="ListParagraph"/>
+              <w:numPr>
+                <w:ilvl w:val="0"/>
+                <w:numId w:val="5"/>
+              </w:numPr>
+              <w:jc w:val="both"/>
+              <w:rPr>
+                <w:sz w:val="20"/>
+                <w:szCs w:val="20"/>
+                <w:lang w:val="en-US"/>
+              </w:rPr>
+            </w:pPr>
+            <w:r>
+              <w:rPr>
+                <w:sz w:val="20"/>
+                <w:szCs w:val="20"/>
+                <w:lang w:val="en-US"/>
+              </w:rPr>
+              <w:t>Modeling complex patterns of crack propagation: branching and merging mechanisms</w:t>
+            </w:r>
+          </w:p>
+          <w:p>
+            <w:pPr>
+              <w:pStyle w:val="ListParagraph"/>
+              <w:spacing w:after="60"/>
+              <w:contextualSpacing w:val="0"/>
+              <w:jc w:val="both"/>
+              <w:rPr>
+                <w:sz w:val="20"/>
+                <w:szCs w:val="20"/>
+                <w:lang w:val="it-IT"/>
+              </w:rPr>
+            </w:pPr>
+            <w:r>
+              <w:rPr>
+                <w:i/>
+                <w:iCs/>
+                <w:sz w:val="20"/>
+                <w:szCs w:val="20"/>
+                <w:lang w:val="it-IT"/>
+              </w:rPr>
+              <w:t xml:space="preserve">In </w:t>
+            </w:r>
+            <w:proofErr w:type="spellStart"/>
+            <w:r>
+              <w:rPr>
+                <w:i/>
+                <w:iCs/>
+                <w:sz w:val="20"/>
+                <w:szCs w:val="20"/>
+                <w:lang w:val="it-IT"/>
+              </w:rPr>
+              <w:t>collaboration</w:t>
+            </w:r>
+            <w:proofErr w:type="spellEnd"/>
+            <w:r>
+              <w:rPr>
+                <w:i/>
+                <w:iCs/>
+                <w:sz w:val="20"/>
+                <w:szCs w:val="20"/>
+                <w:lang w:val="it-IT"/>
+              </w:rPr>
+              <w:t xml:space="preserve"> with:</w:t>
+            </w:r>
+            <w:r>
+              <w:rPr>
+                <w:sz w:val="20"/>
+                <w:szCs w:val="20"/>
+                <w:lang w:val="it-IT"/>
+              </w:rPr>
+              <w:t xml:space="preserve"> </w:t>
+            </w:r>
+            <w:r>
+              <w:rPr>
+                <w:sz w:val="20"/>
+                <w:szCs w:val="20"/>
+                <w:lang w:val="it-IT"/>
+              </w:rPr>
+              <w:t>Dr. Carlo Barbieri, Dr</w:t>
+            </w:r>
+            <w:r>
+              <w:rPr>
+                <w:sz w:val="20"/>
+                <w:szCs w:val="20"/>
+                <w:lang w:val="it-IT"/>
+              </w:rPr>
+              <w:t>. Stephen Wolfram</w:t>
+            </w:r>
+          </w:p>
+          <w:p>
+            <w:pPr>
+              <w:pStyle w:val="ListParagraph"/>
+              <w:numPr>
+                <w:ilvl w:val="0"/>
+                <w:numId w:val="5"/>
+              </w:numPr>
+              <w:jc w:val="both"/>
+              <w:rPr>
+                <w:sz w:val="20"/>
+                <w:szCs w:val="20"/>
+                <w:lang w:val="en-US"/>
+              </w:rPr>
+            </w:pPr>
+            <w:r>
+              <w:rPr>
+                <w:sz w:val="20"/>
+                <w:szCs w:val="20"/>
+                <w:lang w:val="en-US"/>
+              </w:rPr>
+              <w:t>Design of a coupled piezoelectric-</w:t>
+            </w:r>
+            <w:proofErr w:type="spellStart"/>
+            <w:r>
+              <w:rPr>
+                <w:sz w:val="20"/>
+                <w:szCs w:val="20"/>
+                <w:lang w:val="en-US"/>
+              </w:rPr>
+              <w:t>magnetostrictive</w:t>
+            </w:r>
+            <w:proofErr w:type="spellEnd"/>
+            <w:r>
+              <w:rPr>
+                <w:sz w:val="20"/>
+                <w:szCs w:val="20"/>
+                <w:lang w:val="en-US"/>
+              </w:rPr>
+              <w:t xml:space="preserve"> nano-resonator for the detection of environmental electromagnetic fields</w:t>
+            </w:r>
+          </w:p>
+          <w:p>
+            <w:pPr>
+              <w:pStyle w:val="ListParagraph"/>
+              <w:spacing w:after="60"/>
+              <w:contextualSpacing w:val="0"/>
+              <w:jc w:val="both"/>
+              <w:rPr>
+                <w:sz w:val="20"/>
+                <w:szCs w:val="20"/>
+                <w:lang w:val="en-US"/>
+              </w:rPr>
+            </w:pPr>
+            <w:r>
+              <w:rPr>
+                <w:i/>
+                <w:iCs/>
+                <w:sz w:val="20"/>
+                <w:szCs w:val="20"/>
+                <w:lang w:val="en-US"/>
+              </w:rPr>
+              <w:t>In collaboration with:</w:t>
+            </w:r>
+            <w:r>
+              <w:rPr>
+                <w:sz w:val="20"/>
+                <w:szCs w:val="20"/>
+                <w:lang w:val="en-US"/>
+              </w:rPr>
+              <w:t xml:space="preserve"> Dr. </w:t>
+            </w:r>
+            <w:r>
+              <w:rPr>
+                <w:sz w:val="20"/>
+                <w:szCs w:val="20"/>
+                <w:lang w:val="en-US"/>
+              </w:rPr>
+              <w:t>Stephanie Johnson</w:t>
+            </w:r>
+            <w:r>
+              <w:rPr>
+                <w:sz w:val="20"/>
+                <w:szCs w:val="20"/>
+                <w:lang w:val="en-US"/>
+              </w:rPr>
+              <w:t xml:space="preserve">, Prof. Jonathan </w:t>
+            </w:r>
+            <w:proofErr w:type="spellStart"/>
+            <w:r>
+              <w:rPr>
+                <w:sz w:val="20"/>
+                <w:szCs w:val="20"/>
+                <w:lang w:val="en-US"/>
+              </w:rPr>
+              <w:t>Spanier</w:t>
+            </w:r>
+            <w:proofErr w:type="spellEnd"/>
+          </w:p>
+          <w:p>
+            <w:pPr>
+              <w:pStyle w:val="ListParagraph"/>
+              <w:numPr>
+                <w:ilvl w:val="0"/>
+                <w:numId w:val="5"/>
+              </w:numPr>
+              <w:jc w:val="both"/>
+              <w:rPr>
+                <w:sz w:val="20"/>
+                <w:szCs w:val="20"/>
+                <w:lang w:val="en-US"/>
+              </w:rPr>
+            </w:pPr>
+            <w:r>
+              <w:rPr>
+                <w:sz w:val="20"/>
+                <w:szCs w:val="20"/>
+                <w:lang w:val="en-US"/>
+              </w:rPr>
+              <w:t>Talus morphology and its relationship to the kinematics of the ankle joint</w:t>
+            </w:r>
+          </w:p>
+          <w:p>
+            <w:pPr>
+              <w:pStyle w:val="ListParagraph"/>
+              <w:spacing w:after="120"/>
+              <w:contextualSpacing w:val="0"/>
+              <w:jc w:val="both"/>
+              <w:rPr>
+                <w:sz w:val="20"/>
+                <w:szCs w:val="20"/>
+                <w:lang w:val="en-US"/>
+              </w:rPr>
+            </w:pPr>
+            <w:r>
+              <w:rPr>
+                <w:i/>
+                <w:iCs/>
+                <w:sz w:val="20"/>
+                <w:szCs w:val="20"/>
+                <w:lang w:val="en-US"/>
+              </w:rPr>
+              <w:t>In collaboration with:</w:t>
+            </w:r>
+            <w:r>
+              <w:rPr>
+                <w:sz w:val="20"/>
+                <w:szCs w:val="20"/>
+                <w:lang w:val="en-US"/>
+              </w:rPr>
+              <w:t xml:space="preserve"> Prof. Sorin Siegler</w:t>
+            </w:r>
+          </w:p>
         </w:tc>
       </w:tr>
       <w:tr>
@@ -9692,18 +10128,139 @@
           </w:tcPr>
           <w:p>
             <w:pPr>
-              <w:rPr>
-                <w:smallCaps/>
-                <w:lang w:val="en-US"/>
-              </w:rPr>
-            </w:pPr>
-            <w:r>
-              <w:rPr>
-                <w:smallCaps/>
-                <w:lang w:val="en-US"/>
-              </w:rPr>
-              <w:t>Conference Proceedings</w:t>
-            </w:r>
+              <w:jc w:val="both"/>
+              <w:rPr>
+                <w:rFonts w:ascii="Times New Roman" w:hAnsi="Times New Roman" w:cs="Times New Roman"/>
+              </w:rPr>
+            </w:pPr>
+            <w:r>
+              <w:rPr>
+                <w:sz w:val="20"/>
+                <w:szCs w:val="20"/>
+                <w:lang w:val="it-IT"/>
+              </w:rPr>
+              <w:t xml:space="preserve">Di Stasio, L., </w:t>
+            </w:r>
+            <w:proofErr w:type="spellStart"/>
+            <w:r>
+              <w:rPr>
+                <w:sz w:val="20"/>
+                <w:szCs w:val="20"/>
+                <w:lang w:val="it-IT"/>
+              </w:rPr>
+              <w:t>Liu</w:t>
+            </w:r>
+            <w:proofErr w:type="spellEnd"/>
+            <w:r>
+              <w:rPr>
+                <w:sz w:val="20"/>
+                <w:szCs w:val="20"/>
+                <w:lang w:val="it-IT"/>
+              </w:rPr>
+              <w:t xml:space="preserve"> Y., &amp; </w:t>
+            </w:r>
+            <w:proofErr w:type="spellStart"/>
+            <w:r>
+              <w:rPr>
+                <w:sz w:val="20"/>
+                <w:szCs w:val="20"/>
+                <w:lang w:val="it-IT"/>
+              </w:rPr>
+              <w:t>Moran</w:t>
+            </w:r>
+            <w:proofErr w:type="spellEnd"/>
+            <w:r>
+              <w:rPr>
+                <w:sz w:val="20"/>
+                <w:szCs w:val="20"/>
+                <w:lang w:val="it-IT"/>
+              </w:rPr>
+              <w:t xml:space="preserve">, B. (2021). </w:t>
+            </w:r>
+            <w:r>
+              <w:rPr>
+                <w:sz w:val="20"/>
+                <w:szCs w:val="20"/>
+                <w:lang w:val="en-US"/>
+              </w:rPr>
+              <w:t>Large deformation near a cra</w:t>
+            </w:r>
+            <w:r>
+              <w:rPr>
+                <w:sz w:val="20"/>
+                <w:szCs w:val="20"/>
+                <w:lang w:val="en-US"/>
+              </w:rPr>
+              <w:t xml:space="preserve">ck tip in a fiber-reinforced neo-Hookean sheet with discrete and continuous distributions of fiber orientations. </w:t>
+            </w:r>
+            <w:r>
+              <w:rPr>
+                <w:i/>
+                <w:iCs/>
+                <w:sz w:val="20"/>
+                <w:szCs w:val="20"/>
+                <w:lang w:val="en-US"/>
+              </w:rPr>
+              <w:t>Theoretical and Applied Fracture Mechanics, 114,</w:t>
+            </w:r>
+            <w:r>
+              <w:rPr>
+                <w:sz w:val="20"/>
+                <w:szCs w:val="20"/>
+                <w:lang w:val="en-US"/>
+              </w:rPr>
+              <w:t xml:space="preserve"> 103020. https://dx.doi.org/</w:t>
+            </w:r>
+            <w:r>
+              <w:rPr>
+                <w:color w:val="000000" w:themeColor="text1"/>
+                <w:sz w:val="20"/>
+                <w:szCs w:val="20"/>
+              </w:rPr>
+              <w:fldChar w:fldCharType="begin"/>
+            </w:r>
+            <w:r>
+              <w:rPr>
+                <w:color w:val="000000" w:themeColor="text1"/>
+                <w:sz w:val="20"/>
+                <w:szCs w:val="20"/>
+              </w:rPr>
+              <w:instrText xml:space="preserve"> HYPERLINK "https://doi.org/10.1016/j.tafmec.2021.103020" \o "Persistent link using digital object identifier" \t "_blank" </w:instrText>
+            </w:r>
+            <w:r>
+              <w:rPr>
+                <w:color w:val="000000" w:themeColor="text1"/>
+                <w:sz w:val="20"/>
+                <w:szCs w:val="20"/>
+              </w:rPr>
+              <w:fldChar w:fldCharType="separate"/>
+            </w:r>
+            <w:r>
+              <w:rPr>
+                <w:rStyle w:val="Hyperlink"/>
+                <w:color w:val="000000" w:themeColor="text1"/>
+                <w:sz w:val="20"/>
+                <w:szCs w:val="20"/>
+                <w:u w:val="none"/>
+              </w:rPr>
+              <w:t>10.1016/j.tafmec.2021.103020</w:t>
+            </w:r>
+            <w:r>
+              <w:rPr>
+                <w:color w:val="000000" w:themeColor="text1"/>
+                <w:sz w:val="20"/>
+                <w:szCs w:val="20"/>
+              </w:rPr>
+              <w:fldChar w:fldCharType="end"/>
+            </w:r>
+          </w:p>
+          <w:p>
+            <w:pPr>
+              <w:rPr>
+                <w:sz w:val="20"/>
+                <w:szCs w:val="20"/>
+              </w:rPr>
+            </w:pPr>
           </w:p>
         </w:tc>
       </w:tr>
@@ -9748,13 +10305,6 @@
                 <w:lang w:val="en-US"/>
               </w:rPr>
             </w:pPr>
-            <w:r>
-              <w:rPr>
-                <w:smallCaps/>
-                <w:lang w:val="en-US"/>
-              </w:rPr>
-              <w:t>Conference Contributions and Seminars</w:t>
-            </w:r>
           </w:p>
         </w:tc>
       </w:tr>
@@ -9804,7 +10354,7 @@
                 <w:smallCaps/>
                 <w:lang w:val="en-US"/>
               </w:rPr>
-              <w:t>Theses</w:t>
+              <w:t>Conference Proceedings</w:t>
             </w:r>
           </w:p>
         </w:tc>
@@ -9817,15 +10367,13 @@
             <w:tcBorders>
               <w:top w:val="nil"/>
               <w:left w:val="nil"/>
-              <w:bottom w:val="single" w:sz="18" w:space="0" w:color="auto"/>
-              <w:right w:val="nil"/>
-            </w:tcBorders>
-          </w:tcPr>
-          <w:p>
-            <w:pPr>
-              <w:rPr>
-                <w:b/>
-                <w:bCs/>
+              <w:bottom w:val="nil"/>
+              <w:right w:val="nil"/>
+            </w:tcBorders>
+          </w:tcPr>
+          <w:p>
+            <w:pPr>
+              <w:rPr>
                 <w:smallCaps/>
                 <w:lang w:val="en-US"/>
               </w:rPr>
@@ -9839,6 +10387,111 @@
             <w:tcW w:w="9360" w:type="dxa"/>
             <w:gridSpan w:val="20"/>
             <w:tcBorders>
+              <w:top w:val="nil"/>
+              <w:left w:val="nil"/>
+              <w:bottom w:val="nil"/>
+              <w:right w:val="nil"/>
+            </w:tcBorders>
+          </w:tcPr>
+          <w:p>
+            <w:pPr>
+              <w:rPr>
+                <w:smallCaps/>
+                <w:lang w:val="en-US"/>
+              </w:rPr>
+            </w:pPr>
+            <w:r>
+              <w:rPr>
+                <w:smallCaps/>
+                <w:lang w:val="en-US"/>
+              </w:rPr>
+              <w:t>Conference Contributions and Seminars</w:t>
+            </w:r>
+          </w:p>
+        </w:tc>
+      </w:tr>
+      <w:tr>
+        <w:tc>
+          <w:tcPr>
+            <w:tcW w:w="9360" w:type="dxa"/>
+            <w:gridSpan w:val="20"/>
+            <w:tcBorders>
+              <w:top w:val="nil"/>
+              <w:left w:val="nil"/>
+              <w:bottom w:val="nil"/>
+              <w:right w:val="nil"/>
+            </w:tcBorders>
+          </w:tcPr>
+          <w:p>
+            <w:pPr>
+              <w:rPr>
+                <w:smallCaps/>
+                <w:lang w:val="en-US"/>
+              </w:rPr>
+            </w:pPr>
+          </w:p>
+        </w:tc>
+      </w:tr>
+      <w:tr>
+        <w:tc>
+          <w:tcPr>
+            <w:tcW w:w="9360" w:type="dxa"/>
+            <w:gridSpan w:val="20"/>
+            <w:tcBorders>
+              <w:top w:val="nil"/>
+              <w:left w:val="nil"/>
+              <w:bottom w:val="nil"/>
+              <w:right w:val="nil"/>
+            </w:tcBorders>
+          </w:tcPr>
+          <w:p>
+            <w:pPr>
+              <w:rPr>
+                <w:smallCaps/>
+                <w:lang w:val="en-US"/>
+              </w:rPr>
+            </w:pPr>
+            <w:r>
+              <w:rPr>
+                <w:smallCaps/>
+                <w:lang w:val="en-US"/>
+              </w:rPr>
+              <w:lastRenderedPageBreak/>
+              <w:t>Theses</w:t>
+            </w:r>
+          </w:p>
+        </w:tc>
+      </w:tr>
+      <w:tr>
+        <w:tc>
+          <w:tcPr>
+            <w:tcW w:w="9360" w:type="dxa"/>
+            <w:gridSpan w:val="20"/>
+            <w:tcBorders>
+              <w:top w:val="nil"/>
+              <w:left w:val="nil"/>
+              <w:bottom w:val="single" w:sz="18" w:space="0" w:color="auto"/>
+              <w:right w:val="nil"/>
+            </w:tcBorders>
+          </w:tcPr>
+          <w:p>
+            <w:pPr>
+              <w:rPr>
+                <w:b/>
+                <w:bCs/>
+                <w:smallCaps/>
+                <w:lang w:val="en-US"/>
+              </w:rPr>
+            </w:pPr>
+          </w:p>
+        </w:tc>
+      </w:tr>
+      <w:tr>
+        <w:tc>
+          <w:tcPr>
+            <w:tcW w:w="9360" w:type="dxa"/>
+            <w:gridSpan w:val="20"/>
+            <w:tcBorders>
               <w:top w:val="single" w:sz="18" w:space="0" w:color="auto"/>
               <w:left w:val="nil"/>
               <w:bottom w:val="nil"/>
@@ -11439,7 +12092,6 @@
                 <w:szCs w:val="20"/>
                 <w:lang w:val="en-US"/>
               </w:rPr>
-              <w:lastRenderedPageBreak/>
               <w:t>2007</w:t>
             </w:r>
           </w:p>
@@ -12067,7 +12719,7 @@
   <w:abstractNum w:abstractNumId="1" w15:restartNumberingAfterBreak="0">
     <w:nsid w:val="0DF76DD8"/>
     <w:multiLevelType w:val="hybridMultilevel"/>
-    <w:tmpl w:val="9AD425F8"/>
+    <w:tmpl w:val="532C2770"/>
     <w:lvl w:ilvl="0" w:tplc="04090003">
       <w:start w:val="1"/>
       <w:numFmt w:val="bullet"/>
@@ -13002,6 +13654,30 @@
       <w:contextualSpacing/>
     </w:pPr>
   </w:style>
+  <w:style w:type="character" w:styleId="Hyperlink">
+    <w:name w:val="Hyperlink"/>
+    <w:basedOn w:val="DefaultParagraphFont"/>
+    <w:uiPriority w:val="99"/>
+    <w:semiHidden/>
+    <w:unhideWhenUsed/>
+    <w:rsid w:val="00DF44D4"/>
+    <w:rPr>
+      <w:color w:val="0000FF"/>
+      <w:u w:val="single"/>
+    </w:rPr>
+  </w:style>
+  <w:style w:type="character" w:styleId="FollowedHyperlink">
+    <w:name w:val="FollowedHyperlink"/>
+    <w:basedOn w:val="DefaultParagraphFont"/>
+    <w:uiPriority w:val="99"/>
+    <w:semiHidden/>
+    <w:unhideWhenUsed/>
+    <w:rsid w:val="00DF44D4"/>
+    <w:rPr>
+      <w:color w:val="954F72" w:themeColor="followedHyperlink"/>
+      <w:u w:val="single"/>
+    </w:rPr>
+  </w:style>
 </w:styles>
 </file>
 

</xml_diff>

<commit_message>
commit on 2022-08-14 at 18:27:09
</commit_message>
<xml_diff>
--- a/english/resume/short-industry/ResearchDevelopment/DiStasioLuca-CV.docx
+++ b/english/resume/short-industry/ResearchDevelopment/DiStasioLuca-CV.docx
@@ -10077,6 +10077,7 @@
           </w:tcPr>
           <w:p>
             <w:pPr>
+              <w:spacing w:after="60"/>
               <w:rPr>
                 <w:smallCaps/>
                 <w:lang w:val="en-US"/>
@@ -10106,11 +10107,984 @@
           </w:tcPr>
           <w:p>
             <w:pPr>
-              <w:rPr>
-                <w:smallCaps/>
-                <w:lang w:val="en-US"/>
-              </w:rPr>
-            </w:pPr>
+              <w:pStyle w:val="ListParagraph"/>
+              <w:numPr>
+                <w:ilvl w:val="0"/>
+                <w:numId w:val="6"/>
+              </w:numPr>
+              <w:spacing w:after="60"/>
+              <w:ind w:left="357" w:hanging="357"/>
+              <w:contextualSpacing w:val="0"/>
+              <w:jc w:val="both"/>
+              <w:rPr>
+                <w:color w:val="000000" w:themeColor="text1"/>
+                <w:sz w:val="20"/>
+                <w:szCs w:val="20"/>
+              </w:rPr>
+            </w:pPr>
+            <w:r>
+              <w:rPr>
+                <w:color w:val="000000" w:themeColor="text1"/>
+                <w:sz w:val="20"/>
+                <w:szCs w:val="20"/>
+                <w:lang w:val="it-IT"/>
+              </w:rPr>
+              <w:t xml:space="preserve">Di Stasio, L., </w:t>
+            </w:r>
+            <w:proofErr w:type="spellStart"/>
+            <w:r>
+              <w:rPr>
+                <w:color w:val="000000" w:themeColor="text1"/>
+                <w:sz w:val="20"/>
+                <w:szCs w:val="20"/>
+                <w:lang w:val="it-IT"/>
+              </w:rPr>
+              <w:t>Liu</w:t>
+            </w:r>
+            <w:proofErr w:type="spellEnd"/>
+            <w:r>
+              <w:rPr>
+                <w:color w:val="000000" w:themeColor="text1"/>
+                <w:sz w:val="20"/>
+                <w:szCs w:val="20"/>
+                <w:lang w:val="it-IT"/>
+              </w:rPr>
+              <w:t xml:space="preserve"> Y., &amp; </w:t>
+            </w:r>
+            <w:proofErr w:type="spellStart"/>
+            <w:r>
+              <w:rPr>
+                <w:color w:val="000000" w:themeColor="text1"/>
+                <w:sz w:val="20"/>
+                <w:szCs w:val="20"/>
+                <w:lang w:val="it-IT"/>
+              </w:rPr>
+              <w:t>Moran</w:t>
+            </w:r>
+            <w:proofErr w:type="spellEnd"/>
+            <w:r>
+              <w:rPr>
+                <w:color w:val="000000" w:themeColor="text1"/>
+                <w:sz w:val="20"/>
+                <w:szCs w:val="20"/>
+                <w:lang w:val="it-IT"/>
+              </w:rPr>
+              <w:t xml:space="preserve">, B. (2021). </w:t>
+            </w:r>
+            <w:r>
+              <w:rPr>
+                <w:color w:val="000000" w:themeColor="text1"/>
+                <w:sz w:val="20"/>
+                <w:szCs w:val="20"/>
+                <w:lang w:val="en-US"/>
+              </w:rPr>
+              <w:t xml:space="preserve">Large deformation near a crack tip in a fiber-reinforced neo-Hookean sheet with discrete and continuous distributions of fiber orientations. </w:t>
+            </w:r>
+            <w:r>
+              <w:rPr>
+                <w:i/>
+                <w:iCs/>
+                <w:color w:val="000000" w:themeColor="text1"/>
+                <w:sz w:val="20"/>
+                <w:szCs w:val="20"/>
+                <w:lang w:val="en-US"/>
+              </w:rPr>
+              <w:t>Theoretical and Applied Fracture Mechanics, 114,</w:t>
+            </w:r>
+            <w:r>
+              <w:rPr>
+                <w:color w:val="000000" w:themeColor="text1"/>
+                <w:sz w:val="20"/>
+                <w:szCs w:val="20"/>
+                <w:lang w:val="en-US"/>
+              </w:rPr>
+              <w:t xml:space="preserve"> 103020. https://</w:t>
+            </w:r>
+            <w:r>
+              <w:rPr>
+                <w:color w:val="000000" w:themeColor="text1"/>
+                <w:sz w:val="20"/>
+                <w:szCs w:val="20"/>
+                <w:lang w:val="en-US"/>
+              </w:rPr>
+              <w:t>dx.</w:t>
+            </w:r>
+            <w:r>
+              <w:rPr>
+                <w:color w:val="000000" w:themeColor="text1"/>
+                <w:sz w:val="20"/>
+                <w:szCs w:val="20"/>
+                <w:lang w:val="en-US"/>
+              </w:rPr>
+              <w:t>doi.org/</w:t>
+            </w:r>
+            <w:r>
+              <w:rPr>
+                <w:color w:val="000000" w:themeColor="text1"/>
+                <w:sz w:val="20"/>
+                <w:szCs w:val="20"/>
+              </w:rPr>
+              <w:t>10.1016/j.tafmec.2021.103020</w:t>
+            </w:r>
+          </w:p>
+          <w:p>
+            <w:pPr>
+              <w:pStyle w:val="ListParagraph"/>
+              <w:numPr>
+                <w:ilvl w:val="0"/>
+                <w:numId w:val="6"/>
+              </w:numPr>
+              <w:spacing w:after="60"/>
+              <w:ind w:left="357" w:hanging="357"/>
+              <w:contextualSpacing w:val="0"/>
+              <w:rPr>
+                <w:color w:val="000000" w:themeColor="text1"/>
+                <w:sz w:val="20"/>
+                <w:szCs w:val="20"/>
+                <w:lang w:val="en-US"/>
+              </w:rPr>
+            </w:pPr>
+            <w:r>
+              <w:rPr>
+                <w:color w:val="000000" w:themeColor="text1"/>
+                <w:sz w:val="20"/>
+                <w:szCs w:val="20"/>
+                <w:lang w:val="it-IT"/>
+              </w:rPr>
+              <w:t xml:space="preserve">Di Stasio, L., Varna, J., &amp; </w:t>
+            </w:r>
+            <w:proofErr w:type="spellStart"/>
+            <w:r>
+              <w:rPr>
+                <w:color w:val="000000" w:themeColor="text1"/>
+                <w:sz w:val="20"/>
+                <w:szCs w:val="20"/>
+                <w:lang w:val="it-IT"/>
+              </w:rPr>
+              <w:t>Ayadi</w:t>
+            </w:r>
+            <w:proofErr w:type="spellEnd"/>
+            <w:r>
+              <w:rPr>
+                <w:color w:val="000000" w:themeColor="text1"/>
+                <w:sz w:val="20"/>
+                <w:szCs w:val="20"/>
+                <w:lang w:val="it-IT"/>
+              </w:rPr>
+              <w:t>, Z. (202</w:t>
+            </w:r>
+            <w:r>
+              <w:rPr>
+                <w:color w:val="000000" w:themeColor="text1"/>
+                <w:sz w:val="20"/>
+                <w:szCs w:val="20"/>
+                <w:lang w:val="it-IT"/>
+              </w:rPr>
+              <w:t>1</w:t>
+            </w:r>
+            <w:r>
+              <w:rPr>
+                <w:color w:val="000000" w:themeColor="text1"/>
+                <w:sz w:val="20"/>
+                <w:szCs w:val="20"/>
+                <w:lang w:val="it-IT"/>
+              </w:rPr>
+              <w:t>).</w:t>
+            </w:r>
+            <w:r>
+              <w:rPr>
+                <w:color w:val="000000" w:themeColor="text1"/>
+                <w:sz w:val="20"/>
+                <w:szCs w:val="20"/>
+                <w:lang w:val="it-IT"/>
+              </w:rPr>
+              <w:t xml:space="preserve"> </w:t>
+            </w:r>
+            <w:r>
+              <w:rPr>
+                <w:color w:val="000000" w:themeColor="text1"/>
+                <w:sz w:val="20"/>
+                <w:szCs w:val="20"/>
+                <w:lang w:val="en-US"/>
+              </w:rPr>
+              <w:t>Growth of interface cracks on consecutive fibers: On the same or on the opposite sides?</w:t>
+            </w:r>
+            <w:r>
+              <w:rPr>
+                <w:color w:val="000000" w:themeColor="text1"/>
+                <w:sz w:val="20"/>
+                <w:szCs w:val="20"/>
+                <w:lang w:val="en-US"/>
+              </w:rPr>
+              <w:t xml:space="preserve"> </w:t>
+            </w:r>
+            <w:r>
+              <w:rPr>
+                <w:i/>
+                <w:iCs/>
+                <w:color w:val="000000" w:themeColor="text1"/>
+                <w:sz w:val="20"/>
+                <w:szCs w:val="20"/>
+                <w:lang w:val="en-US"/>
+              </w:rPr>
+              <w:t>Materials Today: Proceedings,</w:t>
+            </w:r>
+            <w:r>
+              <w:rPr>
+                <w:i/>
+                <w:iCs/>
+                <w:color w:val="000000" w:themeColor="text1"/>
+                <w:sz w:val="20"/>
+                <w:szCs w:val="20"/>
+                <w:lang w:val="en-US"/>
+              </w:rPr>
+              <w:t xml:space="preserve"> </w:t>
+            </w:r>
+            <w:r>
+              <w:rPr>
+                <w:i/>
+                <w:iCs/>
+                <w:color w:val="000000" w:themeColor="text1"/>
+                <w:sz w:val="20"/>
+                <w:szCs w:val="20"/>
+                <w:lang w:val="en-US"/>
+              </w:rPr>
+              <w:t>34</w:t>
+            </w:r>
+            <w:r>
+              <w:rPr>
+                <w:i/>
+                <w:iCs/>
+                <w:color w:val="000000" w:themeColor="text1"/>
+                <w:sz w:val="20"/>
+                <w:szCs w:val="20"/>
+                <w:lang w:val="en-US"/>
+              </w:rPr>
+              <w:t>(</w:t>
+            </w:r>
+            <w:r>
+              <w:rPr>
+                <w:i/>
+                <w:iCs/>
+                <w:color w:val="000000" w:themeColor="text1"/>
+                <w:sz w:val="20"/>
+                <w:szCs w:val="20"/>
+                <w:lang w:val="en-US"/>
+              </w:rPr>
+              <w:t>1</w:t>
+            </w:r>
+            <w:r>
+              <w:rPr>
+                <w:i/>
+                <w:iCs/>
+                <w:color w:val="000000" w:themeColor="text1"/>
+                <w:sz w:val="20"/>
+                <w:szCs w:val="20"/>
+                <w:lang w:val="en-US"/>
+              </w:rPr>
+              <w:t>)</w:t>
+            </w:r>
+            <w:r>
+              <w:rPr>
+                <w:i/>
+                <w:iCs/>
+                <w:color w:val="000000" w:themeColor="text1"/>
+                <w:sz w:val="20"/>
+                <w:szCs w:val="20"/>
+                <w:lang w:val="en-US"/>
+              </w:rPr>
+              <w:t>,</w:t>
+            </w:r>
+            <w:r>
+              <w:rPr>
+                <w:color w:val="000000" w:themeColor="text1"/>
+                <w:sz w:val="20"/>
+                <w:szCs w:val="20"/>
+                <w:lang w:val="en-US"/>
+              </w:rPr>
+              <w:t xml:space="preserve"> </w:t>
+            </w:r>
+            <w:r>
+              <w:rPr>
+                <w:color w:val="000000" w:themeColor="text1"/>
+                <w:sz w:val="20"/>
+                <w:szCs w:val="20"/>
+                <w:lang w:val="en-US"/>
+              </w:rPr>
+              <w:t>360-365</w:t>
+            </w:r>
+            <w:r>
+              <w:rPr>
+                <w:color w:val="000000" w:themeColor="text1"/>
+                <w:sz w:val="20"/>
+                <w:szCs w:val="20"/>
+                <w:lang w:val="en-US"/>
+              </w:rPr>
+              <w:t>.</w:t>
+            </w:r>
+            <w:r>
+              <w:rPr>
+                <w:color w:val="000000" w:themeColor="text1"/>
+                <w:sz w:val="20"/>
+                <w:szCs w:val="20"/>
+                <w:lang w:val="en-US"/>
+              </w:rPr>
+              <w:t xml:space="preserve"> </w:t>
+            </w:r>
+            <w:r>
+              <w:rPr>
+                <w:color w:val="000000" w:themeColor="text1"/>
+                <w:sz w:val="20"/>
+                <w:szCs w:val="20"/>
+                <w:lang w:val="en-US"/>
+              </w:rPr>
+              <w:t>https://</w:t>
+            </w:r>
+            <w:r>
+              <w:rPr>
+                <w:color w:val="000000" w:themeColor="text1"/>
+                <w:sz w:val="20"/>
+                <w:szCs w:val="20"/>
+                <w:lang w:val="en-US"/>
+              </w:rPr>
+              <w:t>dx.</w:t>
+            </w:r>
+            <w:r>
+              <w:rPr>
+                <w:color w:val="000000" w:themeColor="text1"/>
+                <w:sz w:val="20"/>
+                <w:szCs w:val="20"/>
+                <w:lang w:val="en-US"/>
+              </w:rPr>
+              <w:t>doi.org/10.1016/j.matpr.2020.06.410</w:t>
+            </w:r>
+          </w:p>
+          <w:p>
+            <w:pPr>
+              <w:pStyle w:val="ListParagraph"/>
+              <w:numPr>
+                <w:ilvl w:val="0"/>
+                <w:numId w:val="6"/>
+              </w:numPr>
+              <w:spacing w:after="60"/>
+              <w:ind w:left="357" w:hanging="357"/>
+              <w:contextualSpacing w:val="0"/>
+              <w:jc w:val="both"/>
+              <w:rPr>
+                <w:rFonts w:ascii="Times New Roman" w:hAnsi="Times New Roman" w:cs="Times New Roman"/>
+                <w:color w:val="000000" w:themeColor="text1"/>
+              </w:rPr>
+            </w:pPr>
+            <w:r>
+              <w:rPr>
+                <w:color w:val="000000" w:themeColor="text1"/>
+                <w:sz w:val="20"/>
+                <w:szCs w:val="20"/>
+                <w:lang w:val="it-IT"/>
+              </w:rPr>
+              <w:t xml:space="preserve">Di Stasio, L., </w:t>
+            </w:r>
+            <w:r>
+              <w:rPr>
+                <w:color w:val="000000" w:themeColor="text1"/>
+                <w:sz w:val="20"/>
+                <w:szCs w:val="20"/>
+                <w:lang w:val="it-IT"/>
+              </w:rPr>
+              <w:t>Varna, J.,</w:t>
+            </w:r>
+            <w:r>
+              <w:rPr>
+                <w:color w:val="000000" w:themeColor="text1"/>
+                <w:sz w:val="20"/>
+                <w:szCs w:val="20"/>
+                <w:lang w:val="it-IT"/>
+              </w:rPr>
+              <w:t xml:space="preserve"> &amp; </w:t>
+            </w:r>
+            <w:proofErr w:type="spellStart"/>
+            <w:r>
+              <w:rPr>
+                <w:color w:val="000000" w:themeColor="text1"/>
+                <w:sz w:val="20"/>
+                <w:szCs w:val="20"/>
+                <w:lang w:val="it-IT"/>
+              </w:rPr>
+              <w:t>Ayadi</w:t>
+            </w:r>
+            <w:proofErr w:type="spellEnd"/>
+            <w:r>
+              <w:rPr>
+                <w:color w:val="000000" w:themeColor="text1"/>
+                <w:sz w:val="20"/>
+                <w:szCs w:val="20"/>
+                <w:lang w:val="it-IT"/>
+              </w:rPr>
+              <w:t xml:space="preserve">, </w:t>
+            </w:r>
+            <w:r>
+              <w:rPr>
+                <w:color w:val="000000" w:themeColor="text1"/>
+                <w:sz w:val="20"/>
+                <w:szCs w:val="20"/>
+                <w:lang w:val="it-IT"/>
+              </w:rPr>
+              <w:t>Z</w:t>
+            </w:r>
+            <w:r>
+              <w:rPr>
+                <w:color w:val="000000" w:themeColor="text1"/>
+                <w:sz w:val="20"/>
+                <w:szCs w:val="20"/>
+                <w:lang w:val="it-IT"/>
+              </w:rPr>
+              <w:t>. (202</w:t>
+            </w:r>
+            <w:r>
+              <w:rPr>
+                <w:color w:val="000000" w:themeColor="text1"/>
+                <w:sz w:val="20"/>
+                <w:szCs w:val="20"/>
+                <w:lang w:val="it-IT"/>
+              </w:rPr>
+              <w:t>0</w:t>
+            </w:r>
+            <w:r>
+              <w:rPr>
+                <w:color w:val="000000" w:themeColor="text1"/>
+                <w:sz w:val="20"/>
+                <w:szCs w:val="20"/>
+                <w:lang w:val="it-IT"/>
+              </w:rPr>
+              <w:t xml:space="preserve">). </w:t>
+            </w:r>
+            <w:r>
+              <w:rPr>
+                <w:color w:val="000000" w:themeColor="text1"/>
+                <w:sz w:val="20"/>
+                <w:szCs w:val="20"/>
+                <w:shd w:val="clear" w:color="auto" w:fill="FFFFFF"/>
+              </w:rPr>
+              <w:t>Effect of the proximity to the 0°/90° interface on Energy Release Rate of fiber/matrix interface crack growth in the 90°-ply of a cross-ply laminate under tensile loading.</w:t>
+            </w:r>
+            <w:r>
+              <w:rPr>
+                <w:color w:val="000000" w:themeColor="text1"/>
+                <w:sz w:val="20"/>
+                <w:szCs w:val="20"/>
+                <w:lang w:val="en-US"/>
+              </w:rPr>
+              <w:t xml:space="preserve"> </w:t>
+            </w:r>
+            <w:r>
+              <w:rPr>
+                <w:i/>
+                <w:iCs/>
+                <w:color w:val="000000" w:themeColor="text1"/>
+                <w:sz w:val="20"/>
+                <w:szCs w:val="20"/>
+                <w:lang w:val="en-US"/>
+              </w:rPr>
+              <w:t>Journal of Composite Materials</w:t>
+            </w:r>
+            <w:r>
+              <w:rPr>
+                <w:i/>
+                <w:iCs/>
+                <w:color w:val="000000" w:themeColor="text1"/>
+                <w:sz w:val="20"/>
+                <w:szCs w:val="20"/>
+                <w:lang w:val="en-US"/>
+              </w:rPr>
+              <w:t xml:space="preserve">, </w:t>
+            </w:r>
+            <w:r>
+              <w:rPr>
+                <w:i/>
+                <w:iCs/>
+                <w:color w:val="000000" w:themeColor="text1"/>
+                <w:sz w:val="20"/>
+                <w:szCs w:val="20"/>
+                <w:lang w:val="en-US"/>
+              </w:rPr>
+              <w:t>54(21)</w:t>
+            </w:r>
+            <w:r>
+              <w:rPr>
+                <w:i/>
+                <w:iCs/>
+                <w:color w:val="000000" w:themeColor="text1"/>
+                <w:sz w:val="20"/>
+                <w:szCs w:val="20"/>
+                <w:lang w:val="en-US"/>
+              </w:rPr>
+              <w:t>,</w:t>
+            </w:r>
+            <w:r>
+              <w:rPr>
+                <w:color w:val="000000" w:themeColor="text1"/>
+                <w:sz w:val="20"/>
+                <w:szCs w:val="20"/>
+                <w:lang w:val="en-US"/>
+              </w:rPr>
+              <w:t xml:space="preserve"> </w:t>
+            </w:r>
+            <w:r>
+              <w:rPr>
+                <w:color w:val="000000" w:themeColor="text1"/>
+                <w:sz w:val="20"/>
+                <w:szCs w:val="20"/>
+                <w:lang w:val="en-US"/>
+              </w:rPr>
+              <w:t>3021-3034</w:t>
+            </w:r>
+            <w:r>
+              <w:rPr>
+                <w:color w:val="000000" w:themeColor="text1"/>
+                <w:sz w:val="20"/>
+                <w:szCs w:val="20"/>
+                <w:lang w:val="en-US"/>
+              </w:rPr>
+              <w:t>. https://</w:t>
+            </w:r>
+            <w:r>
+              <w:rPr>
+                <w:color w:val="000000" w:themeColor="text1"/>
+                <w:sz w:val="20"/>
+                <w:szCs w:val="20"/>
+                <w:lang w:val="en-US"/>
+              </w:rPr>
+              <w:t>dx.</w:t>
+            </w:r>
+            <w:r>
+              <w:rPr>
+                <w:color w:val="000000" w:themeColor="text1"/>
+                <w:sz w:val="20"/>
+                <w:szCs w:val="20"/>
+                <w:lang w:val="en-US"/>
+              </w:rPr>
+              <w:t>doi.org/</w:t>
+            </w:r>
+            <w:r>
+              <w:rPr>
+                <w:color w:val="000000" w:themeColor="text1"/>
+                <w:sz w:val="20"/>
+                <w:szCs w:val="20"/>
+              </w:rPr>
+              <w:t>1</w:t>
+            </w:r>
+            <w:r>
+              <w:rPr>
+                <w:color w:val="000000" w:themeColor="text1"/>
+                <w:sz w:val="20"/>
+                <w:szCs w:val="20"/>
+              </w:rPr>
+              <w:t>0</w:t>
+            </w:r>
+            <w:r>
+              <w:rPr>
+                <w:color w:val="000000" w:themeColor="text1"/>
+                <w:sz w:val="20"/>
+                <w:szCs w:val="20"/>
+              </w:rPr>
+              <w:t>.1177/0</w:t>
+            </w:r>
+            <w:r>
+              <w:rPr>
+                <w:color w:val="000000" w:themeColor="text1"/>
+                <w:sz w:val="20"/>
+                <w:szCs w:val="20"/>
+              </w:rPr>
+              <w:t>0</w:t>
+            </w:r>
+            <w:r>
+              <w:rPr>
+                <w:color w:val="000000" w:themeColor="text1"/>
+                <w:sz w:val="20"/>
+                <w:szCs w:val="20"/>
+              </w:rPr>
+              <w:t>21998320912810</w:t>
+            </w:r>
+          </w:p>
+          <w:p>
+            <w:pPr>
+              <w:pStyle w:val="ListParagraph"/>
+              <w:numPr>
+                <w:ilvl w:val="0"/>
+                <w:numId w:val="6"/>
+              </w:numPr>
+              <w:spacing w:after="60"/>
+              <w:ind w:left="357" w:hanging="357"/>
+              <w:contextualSpacing w:val="0"/>
+              <w:jc w:val="both"/>
+              <w:rPr>
+                <w:color w:val="000000" w:themeColor="text1"/>
+                <w:sz w:val="20"/>
+                <w:szCs w:val="20"/>
+              </w:rPr>
+            </w:pPr>
+            <w:r>
+              <w:rPr>
+                <w:color w:val="000000" w:themeColor="text1"/>
+                <w:sz w:val="20"/>
+                <w:szCs w:val="20"/>
+                <w:lang w:val="it-IT"/>
+              </w:rPr>
+              <w:t>Di Stasio, L.,</w:t>
+            </w:r>
+            <w:r>
+              <w:rPr>
+                <w:color w:val="000000" w:themeColor="text1"/>
+                <w:sz w:val="20"/>
+                <w:szCs w:val="20"/>
+                <w:lang w:val="it-IT"/>
+              </w:rPr>
+              <w:t xml:space="preserve"> </w:t>
+            </w:r>
+            <w:r>
+              <w:rPr>
+                <w:color w:val="000000" w:themeColor="text1"/>
+                <w:sz w:val="20"/>
+                <w:szCs w:val="20"/>
+                <w:lang w:val="it-IT"/>
+              </w:rPr>
+              <w:t xml:space="preserve">&amp; </w:t>
+            </w:r>
+            <w:proofErr w:type="spellStart"/>
+            <w:r>
+              <w:rPr>
+                <w:color w:val="000000" w:themeColor="text1"/>
+                <w:sz w:val="20"/>
+                <w:szCs w:val="20"/>
+                <w:lang w:val="it-IT"/>
+              </w:rPr>
+              <w:t>Ayadi</w:t>
+            </w:r>
+            <w:proofErr w:type="spellEnd"/>
+            <w:r>
+              <w:rPr>
+                <w:color w:val="000000" w:themeColor="text1"/>
+                <w:sz w:val="20"/>
+                <w:szCs w:val="20"/>
+                <w:lang w:val="it-IT"/>
+              </w:rPr>
+              <w:t>, Z. (20</w:t>
+            </w:r>
+            <w:r>
+              <w:rPr>
+                <w:color w:val="000000" w:themeColor="text1"/>
+                <w:sz w:val="20"/>
+                <w:szCs w:val="20"/>
+                <w:lang w:val="it-IT"/>
+              </w:rPr>
+              <w:t>19</w:t>
+            </w:r>
+            <w:r>
+              <w:rPr>
+                <w:color w:val="000000" w:themeColor="text1"/>
+                <w:sz w:val="20"/>
+                <w:szCs w:val="20"/>
+                <w:lang w:val="it-IT"/>
+              </w:rPr>
+              <w:t xml:space="preserve">). </w:t>
+            </w:r>
+            <w:r>
+              <w:rPr>
+                <w:color w:val="000000" w:themeColor="text1"/>
+                <w:sz w:val="20"/>
+                <w:szCs w:val="20"/>
+                <w:shd w:val="clear" w:color="auto" w:fill="FFFFFF"/>
+              </w:rPr>
+              <w:t>Finite Element solution of the fiber/matrix interface crack problem: Convergence properties and mode mixity of the Virtual Crack Closure Technique.</w:t>
+            </w:r>
+            <w:r>
+              <w:rPr>
+                <w:color w:val="000000" w:themeColor="text1"/>
+                <w:sz w:val="20"/>
+                <w:szCs w:val="20"/>
+                <w:lang w:val="en-US"/>
+              </w:rPr>
+              <w:t xml:space="preserve"> </w:t>
+            </w:r>
+            <w:r>
+              <w:rPr>
+                <w:i/>
+                <w:iCs/>
+                <w:color w:val="000000" w:themeColor="text1"/>
+                <w:sz w:val="20"/>
+                <w:szCs w:val="20"/>
+                <w:lang w:val="en-US"/>
+              </w:rPr>
+              <w:t>Finite Elements in Analysis and Design,</w:t>
+            </w:r>
+            <w:r>
+              <w:rPr>
+                <w:i/>
+                <w:iCs/>
+                <w:color w:val="000000" w:themeColor="text1"/>
+                <w:sz w:val="20"/>
+                <w:szCs w:val="20"/>
+                <w:lang w:val="en-US"/>
+              </w:rPr>
+              <w:t xml:space="preserve"> 167</w:t>
+            </w:r>
+            <w:r>
+              <w:rPr>
+                <w:i/>
+                <w:iCs/>
+                <w:color w:val="000000" w:themeColor="text1"/>
+                <w:sz w:val="20"/>
+                <w:szCs w:val="20"/>
+                <w:lang w:val="en-US"/>
+              </w:rPr>
+              <w:t>,</w:t>
+            </w:r>
+            <w:r>
+              <w:rPr>
+                <w:color w:val="000000" w:themeColor="text1"/>
+                <w:sz w:val="20"/>
+                <w:szCs w:val="20"/>
+                <w:lang w:val="en-US"/>
+              </w:rPr>
+              <w:t xml:space="preserve"> </w:t>
+            </w:r>
+            <w:r>
+              <w:rPr>
+                <w:color w:val="000000" w:themeColor="text1"/>
+                <w:sz w:val="20"/>
+                <w:szCs w:val="20"/>
+                <w:lang w:val="en-US"/>
+              </w:rPr>
+              <w:t>103332</w:t>
+            </w:r>
+            <w:r>
+              <w:rPr>
+                <w:color w:val="000000" w:themeColor="text1"/>
+                <w:sz w:val="20"/>
+                <w:szCs w:val="20"/>
+                <w:lang w:val="en-US"/>
+              </w:rPr>
+              <w:t xml:space="preserve">. </w:t>
+            </w:r>
+            <w:r>
+              <w:rPr>
+                <w:color w:val="000000" w:themeColor="text1"/>
+                <w:sz w:val="20"/>
+                <w:szCs w:val="20"/>
+                <w:lang w:val="en-US"/>
+              </w:rPr>
+              <w:t>https://</w:t>
+            </w:r>
+            <w:r>
+              <w:rPr>
+                <w:color w:val="000000" w:themeColor="text1"/>
+                <w:sz w:val="20"/>
+                <w:szCs w:val="20"/>
+                <w:lang w:val="en-US"/>
+              </w:rPr>
+              <w:t>dx.</w:t>
+            </w:r>
+            <w:r>
+              <w:rPr>
+                <w:color w:val="000000" w:themeColor="text1"/>
+                <w:sz w:val="20"/>
+                <w:szCs w:val="20"/>
+                <w:lang w:val="en-US"/>
+              </w:rPr>
+              <w:t>doi.org/</w:t>
+            </w:r>
+            <w:r>
+              <w:rPr>
+                <w:color w:val="000000" w:themeColor="text1"/>
+                <w:sz w:val="20"/>
+                <w:szCs w:val="20"/>
+              </w:rPr>
+              <w:t>10</w:t>
+            </w:r>
+            <w:r>
+              <w:rPr>
+                <w:color w:val="000000" w:themeColor="text1"/>
+                <w:sz w:val="20"/>
+                <w:szCs w:val="20"/>
+              </w:rPr>
+              <w:t>.1016/j.finel.2019.103</w:t>
+            </w:r>
+            <w:r>
+              <w:rPr>
+                <w:color w:val="000000" w:themeColor="text1"/>
+                <w:sz w:val="20"/>
+                <w:szCs w:val="20"/>
+                <w:lang w:val="en-US"/>
+              </w:rPr>
+              <w:t>]</w:t>
+            </w:r>
+            <w:r>
+              <w:rPr>
+                <w:color w:val="000000" w:themeColor="text1"/>
+                <w:sz w:val="20"/>
+                <w:szCs w:val="20"/>
+              </w:rPr>
+              <w:t>332</w:t>
+            </w:r>
+          </w:p>
+          <w:p>
+            <w:pPr>
+              <w:pStyle w:val="ListParagraph"/>
+              <w:numPr>
+                <w:ilvl w:val="0"/>
+                <w:numId w:val="6"/>
+              </w:numPr>
+              <w:spacing w:after="60"/>
+              <w:jc w:val="both"/>
+              <w:rPr>
+                <w:rFonts w:ascii="Times New Roman" w:hAnsi="Times New Roman" w:cs="Times New Roman"/>
+                <w:color w:val="000000" w:themeColor="text1"/>
+              </w:rPr>
+            </w:pPr>
+            <w:r>
+              <w:rPr>
+                <w:color w:val="000000" w:themeColor="text1"/>
+                <w:sz w:val="20"/>
+                <w:szCs w:val="20"/>
+                <w:lang w:val="it-IT"/>
+              </w:rPr>
+              <w:lastRenderedPageBreak/>
+              <w:t xml:space="preserve">Di Stasio, L., Varna, J., &amp; </w:t>
+            </w:r>
+            <w:proofErr w:type="spellStart"/>
+            <w:r>
+              <w:rPr>
+                <w:color w:val="000000" w:themeColor="text1"/>
+                <w:sz w:val="20"/>
+                <w:szCs w:val="20"/>
+                <w:lang w:val="it-IT"/>
+              </w:rPr>
+              <w:t>Ayadi</w:t>
+            </w:r>
+            <w:proofErr w:type="spellEnd"/>
+            <w:r>
+              <w:rPr>
+                <w:color w:val="000000" w:themeColor="text1"/>
+                <w:sz w:val="20"/>
+                <w:szCs w:val="20"/>
+                <w:lang w:val="it-IT"/>
+              </w:rPr>
+              <w:t>, Z. (20</w:t>
+            </w:r>
+            <w:r>
+              <w:rPr>
+                <w:color w:val="000000" w:themeColor="text1"/>
+                <w:sz w:val="20"/>
+                <w:szCs w:val="20"/>
+                <w:lang w:val="it-IT"/>
+              </w:rPr>
+              <w:t>19</w:t>
+            </w:r>
+            <w:r>
+              <w:rPr>
+                <w:color w:val="000000" w:themeColor="text1"/>
+                <w:sz w:val="20"/>
+                <w:szCs w:val="20"/>
+                <w:lang w:val="it-IT"/>
+              </w:rPr>
+              <w:t xml:space="preserve">). </w:t>
+            </w:r>
+            <w:r>
+              <w:rPr>
+                <w:color w:val="000000" w:themeColor="text1"/>
+                <w:sz w:val="20"/>
+                <w:szCs w:val="20"/>
+                <w:shd w:val="clear" w:color="auto" w:fill="FFFFFF"/>
+              </w:rPr>
+              <w:t>Energy release rate of the fiber/matrix interface crack in UD composites under transverse loading: Effect of the fiber volume fraction and of the distance to the free surface and to non-adjacent debonds.</w:t>
+            </w:r>
+            <w:r>
+              <w:rPr>
+                <w:color w:val="000000" w:themeColor="text1"/>
+                <w:sz w:val="20"/>
+                <w:szCs w:val="20"/>
+                <w:lang w:val="en-US"/>
+              </w:rPr>
+              <w:t xml:space="preserve"> </w:t>
+            </w:r>
+            <w:r>
+              <w:rPr>
+                <w:i/>
+                <w:iCs/>
+                <w:color w:val="000000" w:themeColor="text1"/>
+                <w:sz w:val="20"/>
+                <w:szCs w:val="20"/>
+                <w:lang w:val="en-US"/>
+              </w:rPr>
+              <w:t xml:space="preserve">Theoretical and Applied Fracture Mechanics, </w:t>
+            </w:r>
+            <w:r>
+              <w:rPr>
+                <w:i/>
+                <w:iCs/>
+                <w:color w:val="000000" w:themeColor="text1"/>
+                <w:sz w:val="20"/>
+                <w:szCs w:val="20"/>
+                <w:lang w:val="en-US"/>
+              </w:rPr>
+              <w:t>103</w:t>
+            </w:r>
+            <w:r>
+              <w:rPr>
+                <w:i/>
+                <w:iCs/>
+                <w:color w:val="000000" w:themeColor="text1"/>
+                <w:sz w:val="20"/>
+                <w:szCs w:val="20"/>
+                <w:lang w:val="en-US"/>
+              </w:rPr>
+              <w:t>,</w:t>
+            </w:r>
+            <w:r>
+              <w:rPr>
+                <w:color w:val="000000" w:themeColor="text1"/>
+                <w:sz w:val="20"/>
+                <w:szCs w:val="20"/>
+                <w:lang w:val="en-US"/>
+              </w:rPr>
+              <w:t xml:space="preserve"> </w:t>
+            </w:r>
+            <w:r>
+              <w:rPr>
+                <w:color w:val="000000" w:themeColor="text1"/>
+                <w:sz w:val="20"/>
+                <w:szCs w:val="20"/>
+                <w:lang w:val="en-US"/>
+              </w:rPr>
+              <w:t>102251</w:t>
+            </w:r>
+            <w:r>
+              <w:rPr>
+                <w:color w:val="000000" w:themeColor="text1"/>
+                <w:sz w:val="20"/>
+                <w:szCs w:val="20"/>
+                <w:lang w:val="en-US"/>
+              </w:rPr>
+              <w:t>. https://</w:t>
+            </w:r>
+            <w:r>
+              <w:rPr>
+                <w:color w:val="000000" w:themeColor="text1"/>
+                <w:sz w:val="20"/>
+                <w:szCs w:val="20"/>
+                <w:lang w:val="en-US"/>
+              </w:rPr>
+              <w:t>dx.</w:t>
+            </w:r>
+            <w:r>
+              <w:rPr>
+                <w:color w:val="000000" w:themeColor="text1"/>
+                <w:sz w:val="20"/>
+                <w:szCs w:val="20"/>
+                <w:lang w:val="en-US"/>
+              </w:rPr>
+              <w:t>doi.org/10.1016/j.tafmec.2019.102251</w:t>
+            </w:r>
           </w:p>
         </w:tc>
       </w:tr>
@@ -10128,139 +11102,20 @@
           </w:tcPr>
           <w:p>
             <w:pPr>
-              <w:jc w:val="both"/>
-              <w:rPr>
-                <w:rFonts w:ascii="Times New Roman" w:hAnsi="Times New Roman" w:cs="Times New Roman"/>
-              </w:rPr>
-            </w:pPr>
-            <w:r>
-              <w:rPr>
-                <w:sz w:val="20"/>
-                <w:szCs w:val="20"/>
-                <w:lang w:val="it-IT"/>
-              </w:rPr>
-              <w:t xml:space="preserve">Di Stasio, L., </w:t>
-            </w:r>
-            <w:proofErr w:type="spellStart"/>
-            <w:r>
-              <w:rPr>
-                <w:sz w:val="20"/>
-                <w:szCs w:val="20"/>
-                <w:lang w:val="it-IT"/>
-              </w:rPr>
-              <w:t>Liu</w:t>
-            </w:r>
-            <w:proofErr w:type="spellEnd"/>
-            <w:r>
-              <w:rPr>
-                <w:sz w:val="20"/>
-                <w:szCs w:val="20"/>
-                <w:lang w:val="it-IT"/>
-              </w:rPr>
-              <w:t xml:space="preserve"> Y., &amp; </w:t>
-            </w:r>
-            <w:proofErr w:type="spellStart"/>
-            <w:r>
-              <w:rPr>
-                <w:sz w:val="20"/>
-                <w:szCs w:val="20"/>
-                <w:lang w:val="it-IT"/>
-              </w:rPr>
-              <w:t>Moran</w:t>
-            </w:r>
-            <w:proofErr w:type="spellEnd"/>
-            <w:r>
-              <w:rPr>
-                <w:sz w:val="20"/>
-                <w:szCs w:val="20"/>
-                <w:lang w:val="it-IT"/>
-              </w:rPr>
-              <w:t xml:space="preserve">, B. (2021). </w:t>
-            </w:r>
-            <w:r>
-              <w:rPr>
-                <w:sz w:val="20"/>
-                <w:szCs w:val="20"/>
-                <w:lang w:val="en-US"/>
-              </w:rPr>
-              <w:t>Large deformation near a cra</w:t>
-            </w:r>
-            <w:r>
-              <w:rPr>
-                <w:sz w:val="20"/>
-                <w:szCs w:val="20"/>
-                <w:lang w:val="en-US"/>
-              </w:rPr>
-              <w:t xml:space="preserve">ck tip in a fiber-reinforced neo-Hookean sheet with discrete and continuous distributions of fiber orientations. </w:t>
-            </w:r>
-            <w:r>
-              <w:rPr>
-                <w:i/>
-                <w:iCs/>
-                <w:sz w:val="20"/>
-                <w:szCs w:val="20"/>
-                <w:lang w:val="en-US"/>
-              </w:rPr>
-              <w:t>Theoretical and Applied Fracture Mechanics, 114,</w:t>
-            </w:r>
-            <w:r>
-              <w:rPr>
-                <w:sz w:val="20"/>
-                <w:szCs w:val="20"/>
-                <w:lang w:val="en-US"/>
-              </w:rPr>
-              <w:t xml:space="preserve"> 103020. https://dx.doi.org/</w:t>
-            </w:r>
-            <w:r>
-              <w:rPr>
-                <w:color w:val="000000" w:themeColor="text1"/>
-                <w:sz w:val="20"/>
-                <w:szCs w:val="20"/>
-              </w:rPr>
-              <w:fldChar w:fldCharType="begin"/>
-            </w:r>
-            <w:r>
-              <w:rPr>
-                <w:color w:val="000000" w:themeColor="text1"/>
-                <w:sz w:val="20"/>
-                <w:szCs w:val="20"/>
-              </w:rPr>
-              <w:instrText xml:space="preserve"> HYPERLINK "https://doi.org/10.1016/j.tafmec.2021.103020" \o "Persistent link using digital object identifier" \t "_blank" </w:instrText>
-            </w:r>
-            <w:r>
-              <w:rPr>
-                <w:color w:val="000000" w:themeColor="text1"/>
-                <w:sz w:val="20"/>
-                <w:szCs w:val="20"/>
-              </w:rPr>
-              <w:fldChar w:fldCharType="separate"/>
-            </w:r>
-            <w:r>
-              <w:rPr>
-                <w:rStyle w:val="Hyperlink"/>
-                <w:color w:val="000000" w:themeColor="text1"/>
-                <w:sz w:val="20"/>
-                <w:szCs w:val="20"/>
-                <w:u w:val="none"/>
-              </w:rPr>
-              <w:t>10.1016/j.tafmec.2021.103020</w:t>
-            </w:r>
-            <w:r>
-              <w:rPr>
-                <w:color w:val="000000" w:themeColor="text1"/>
-                <w:sz w:val="20"/>
-                <w:szCs w:val="20"/>
-              </w:rPr>
-              <w:fldChar w:fldCharType="end"/>
-            </w:r>
-          </w:p>
-          <w:p>
-            <w:pPr>
-              <w:rPr>
-                <w:sz w:val="20"/>
-                <w:szCs w:val="20"/>
-              </w:rPr>
-            </w:pPr>
+              <w:spacing w:before="120" w:after="60"/>
+              <w:rPr>
+                <w:smallCaps/>
+                <w:lang w:val="en-US"/>
+              </w:rPr>
+            </w:pPr>
+            <w:r>
+              <w:rPr>
+                <w:smallCaps/>
+                <w:lang w:val="en-US"/>
+              </w:rPr>
+              <w:lastRenderedPageBreak/>
+              <w:t>Conference Proceedings</w:t>
+            </w:r>
           </w:p>
         </w:tc>
       </w:tr>
@@ -10305,6 +11160,13 @@
                 <w:lang w:val="en-US"/>
               </w:rPr>
             </w:pPr>
+            <w:r>
+              <w:rPr>
+                <w:smallCaps/>
+                <w:lang w:val="en-US"/>
+              </w:rPr>
+              <w:t>Conference Contributions and Seminars</w:t>
+            </w:r>
           </w:p>
         </w:tc>
       </w:tr>
@@ -10354,7 +11216,7 @@
                 <w:smallCaps/>
                 <w:lang w:val="en-US"/>
               </w:rPr>
-              <w:t>Conference Proceedings</w:t>
+              <w:t>Theses</w:t>
             </w:r>
           </w:p>
         </w:tc>
@@ -10367,13 +11229,15 @@
             <w:tcBorders>
               <w:top w:val="nil"/>
               <w:left w:val="nil"/>
-              <w:bottom w:val="nil"/>
-              <w:right w:val="nil"/>
-            </w:tcBorders>
-          </w:tcPr>
-          <w:p>
-            <w:pPr>
-              <w:rPr>
+              <w:bottom w:val="single" w:sz="18" w:space="0" w:color="auto"/>
+              <w:right w:val="nil"/>
+            </w:tcBorders>
+          </w:tcPr>
+          <w:p>
+            <w:pPr>
+              <w:rPr>
+                <w:b/>
+                <w:bCs/>
                 <w:smallCaps/>
                 <w:lang w:val="en-US"/>
               </w:rPr>
@@ -10387,25 +11251,30 @@
             <w:tcW w:w="9360" w:type="dxa"/>
             <w:gridSpan w:val="20"/>
             <w:tcBorders>
-              <w:top w:val="nil"/>
-              <w:left w:val="nil"/>
-              <w:bottom w:val="nil"/>
-              <w:right w:val="nil"/>
-            </w:tcBorders>
-          </w:tcPr>
-          <w:p>
-            <w:pPr>
-              <w:rPr>
-                <w:smallCaps/>
-                <w:lang w:val="en-US"/>
-              </w:rPr>
-            </w:pPr>
-            <w:r>
-              <w:rPr>
-                <w:smallCaps/>
-                <w:lang w:val="en-US"/>
-              </w:rPr>
-              <w:t>Conference Contributions and Seminars</w:t>
+              <w:top w:val="single" w:sz="18" w:space="0" w:color="auto"/>
+              <w:left w:val="nil"/>
+              <w:bottom w:val="nil"/>
+              <w:right w:val="nil"/>
+            </w:tcBorders>
+          </w:tcPr>
+          <w:p>
+            <w:pPr>
+              <w:spacing w:before="60" w:after="60"/>
+              <w:rPr>
+                <w:b/>
+                <w:bCs/>
+                <w:smallCaps/>
+                <w:lang w:val="en-US"/>
+              </w:rPr>
+            </w:pPr>
+            <w:r>
+              <w:rPr>
+                <w:b/>
+                <w:bCs/>
+                <w:smallCaps/>
+                <w:lang w:val="en-US"/>
+              </w:rPr>
+              <w:t>Professional Honors and Awards</w:t>
             </w:r>
           </w:p>
         </w:tc>
@@ -10413,110 +11282,344 @@
       <w:tr>
         <w:tc>
           <w:tcPr>
-            <w:tcW w:w="9360" w:type="dxa"/>
-            <w:gridSpan w:val="20"/>
-            <w:tcBorders>
-              <w:top w:val="nil"/>
-              <w:left w:val="nil"/>
-              <w:bottom w:val="nil"/>
-              <w:right w:val="nil"/>
-            </w:tcBorders>
-          </w:tcPr>
-          <w:p>
-            <w:pPr>
-              <w:rPr>
-                <w:smallCaps/>
-                <w:lang w:val="en-US"/>
-              </w:rPr>
-            </w:pPr>
+            <w:tcW w:w="1276" w:type="dxa"/>
+            <w:tcBorders>
+              <w:top w:val="nil"/>
+              <w:left w:val="nil"/>
+              <w:bottom w:val="nil"/>
+              <w:right w:val="nil"/>
+            </w:tcBorders>
+            <w:vAlign w:val="center"/>
+          </w:tcPr>
+          <w:p>
+            <w:pPr>
+              <w:rPr>
+                <w:smallCaps/>
+                <w:sz w:val="20"/>
+                <w:szCs w:val="20"/>
+                <w:lang w:val="en-US"/>
+              </w:rPr>
+            </w:pPr>
+            <w:r>
+              <w:rPr>
+                <w:smallCaps/>
+                <w:sz w:val="20"/>
+                <w:szCs w:val="20"/>
+                <w:lang w:val="en-US"/>
+              </w:rPr>
+              <w:t>2019</w:t>
+            </w:r>
+          </w:p>
+        </w:tc>
+        <w:tc>
+          <w:tcPr>
+            <w:tcW w:w="4678" w:type="dxa"/>
+            <w:gridSpan w:val="8"/>
+            <w:tcBorders>
+              <w:top w:val="nil"/>
+              <w:left w:val="nil"/>
+              <w:bottom w:val="nil"/>
+              <w:right w:val="nil"/>
+            </w:tcBorders>
+            <w:vAlign w:val="center"/>
+          </w:tcPr>
+          <w:p>
+            <w:pPr>
+              <w:pStyle w:val="NormalWeb"/>
+              <w:shd w:val="clear" w:color="auto" w:fill="FFFFFF"/>
+              <w:rPr>
+                <w:rFonts w:asciiTheme="majorBidi" w:hAnsiTheme="majorBidi" w:cstheme="majorBidi"/>
+                <w:smallCaps/>
+                <w:sz w:val="20"/>
+                <w:szCs w:val="20"/>
+              </w:rPr>
+            </w:pPr>
+            <w:r>
+              <w:rPr>
+                <w:rFonts w:asciiTheme="majorBidi" w:hAnsiTheme="majorBidi" w:cstheme="majorBidi"/>
+                <w:b/>
+                <w:bCs/>
+                <w:smallCaps/>
+                <w:sz w:val="20"/>
+                <w:szCs w:val="20"/>
+              </w:rPr>
+              <w:t>Wallenberg Jubileumsanslaget</w:t>
+            </w:r>
+            <w:r>
+              <w:rPr>
+                <w:rFonts w:asciiTheme="majorBidi" w:hAnsiTheme="majorBidi" w:cstheme="majorBidi"/>
+                <w:b/>
+                <w:bCs/>
+                <w:smallCaps/>
+                <w:sz w:val="20"/>
+                <w:szCs w:val="20"/>
+                <w:lang w:val="en-US"/>
+              </w:rPr>
+              <w:t xml:space="preserve"> </w:t>
+            </w:r>
+            <w:r>
+              <w:rPr>
+                <w:rFonts w:asciiTheme="majorBidi" w:hAnsiTheme="majorBidi" w:cstheme="majorBidi"/>
+                <w:b/>
+                <w:bCs/>
+                <w:smallCaps/>
+                <w:sz w:val="20"/>
+                <w:szCs w:val="20"/>
+              </w:rPr>
+              <w:t>Travel Grant</w:t>
+            </w:r>
+          </w:p>
+        </w:tc>
+        <w:tc>
+          <w:tcPr>
+            <w:tcW w:w="3406" w:type="dxa"/>
+            <w:gridSpan w:val="11"/>
+            <w:tcBorders>
+              <w:top w:val="nil"/>
+              <w:left w:val="nil"/>
+              <w:bottom w:val="nil"/>
+              <w:right w:val="nil"/>
+            </w:tcBorders>
+            <w:vAlign w:val="center"/>
+          </w:tcPr>
+          <w:p>
+            <w:pPr>
+              <w:pStyle w:val="NormalWeb"/>
+              <w:shd w:val="clear" w:color="auto" w:fill="FFFFFF"/>
+              <w:rPr>
+                <w:rFonts w:asciiTheme="majorBidi" w:hAnsiTheme="majorBidi" w:cstheme="majorBidi"/>
+                <w:sz w:val="20"/>
+                <w:szCs w:val="20"/>
+              </w:rPr>
+            </w:pPr>
+            <w:r>
+              <w:rPr>
+                <w:rFonts w:asciiTheme="majorBidi" w:hAnsiTheme="majorBidi" w:cstheme="majorBidi"/>
+                <w:sz w:val="20"/>
+                <w:szCs w:val="20"/>
+              </w:rPr>
+              <w:t>Knut and Alice Wallenberg</w:t>
+            </w:r>
+            <w:r>
+              <w:rPr>
+                <w:rFonts w:asciiTheme="majorBidi" w:hAnsiTheme="majorBidi" w:cstheme="majorBidi"/>
+                <w:sz w:val="20"/>
+                <w:szCs w:val="20"/>
+                <w:lang w:val="en-US"/>
+              </w:rPr>
+              <w:t xml:space="preserve"> </w:t>
+            </w:r>
+            <w:r>
+              <w:rPr>
+                <w:rFonts w:asciiTheme="majorBidi" w:hAnsiTheme="majorBidi" w:cstheme="majorBidi"/>
+                <w:sz w:val="20"/>
+                <w:szCs w:val="20"/>
+              </w:rPr>
+              <w:t>Foundation</w:t>
+            </w:r>
           </w:p>
         </w:tc>
       </w:tr>
       <w:tr>
         <w:tc>
           <w:tcPr>
-            <w:tcW w:w="9360" w:type="dxa"/>
-            <w:gridSpan w:val="20"/>
-            <w:tcBorders>
-              <w:top w:val="nil"/>
-              <w:left w:val="nil"/>
-              <w:bottom w:val="nil"/>
-              <w:right w:val="nil"/>
-            </w:tcBorders>
-          </w:tcPr>
-          <w:p>
-            <w:pPr>
-              <w:rPr>
-                <w:smallCaps/>
-                <w:lang w:val="en-US"/>
-              </w:rPr>
-            </w:pPr>
-            <w:r>
-              <w:rPr>
-                <w:smallCaps/>
-                <w:lang w:val="en-US"/>
-              </w:rPr>
-              <w:lastRenderedPageBreak/>
-              <w:t>Theses</w:t>
-            </w:r>
+            <w:tcW w:w="1276" w:type="dxa"/>
+            <w:tcBorders>
+              <w:top w:val="nil"/>
+              <w:left w:val="nil"/>
+              <w:bottom w:val="nil"/>
+              <w:right w:val="nil"/>
+            </w:tcBorders>
+            <w:vAlign w:val="center"/>
+          </w:tcPr>
+          <w:p>
+            <w:pPr>
+              <w:rPr>
+                <w:smallCaps/>
+                <w:sz w:val="20"/>
+                <w:szCs w:val="20"/>
+                <w:lang w:val="en-US"/>
+              </w:rPr>
+            </w:pPr>
+          </w:p>
+        </w:tc>
+        <w:tc>
+          <w:tcPr>
+            <w:tcW w:w="8084" w:type="dxa"/>
+            <w:gridSpan w:val="19"/>
+            <w:tcBorders>
+              <w:top w:val="nil"/>
+              <w:left w:val="nil"/>
+              <w:bottom w:val="nil"/>
+              <w:right w:val="nil"/>
+            </w:tcBorders>
+            <w:vAlign w:val="center"/>
+          </w:tcPr>
+          <w:p>
+            <w:pPr>
+              <w:pStyle w:val="NormalWeb"/>
+              <w:shd w:val="clear" w:color="auto" w:fill="FFFFFF"/>
+              <w:rPr>
+                <w:rFonts w:asciiTheme="majorBidi" w:hAnsiTheme="majorBidi" w:cstheme="majorBidi"/>
+                <w:sz w:val="20"/>
+                <w:szCs w:val="20"/>
+              </w:rPr>
+            </w:pPr>
           </w:p>
         </w:tc>
       </w:tr>
       <w:tr>
         <w:tc>
           <w:tcPr>
-            <w:tcW w:w="9360" w:type="dxa"/>
-            <w:gridSpan w:val="20"/>
-            <w:tcBorders>
-              <w:top w:val="nil"/>
-              <w:left w:val="nil"/>
-              <w:bottom w:val="single" w:sz="18" w:space="0" w:color="auto"/>
-              <w:right w:val="nil"/>
-            </w:tcBorders>
-          </w:tcPr>
-          <w:p>
-            <w:pPr>
-              <w:rPr>
-                <w:b/>
-                <w:bCs/>
-                <w:smallCaps/>
-                <w:lang w:val="en-US"/>
-              </w:rPr>
-            </w:pPr>
+            <w:tcW w:w="1276" w:type="dxa"/>
+            <w:tcBorders>
+              <w:top w:val="nil"/>
+              <w:left w:val="nil"/>
+              <w:bottom w:val="nil"/>
+              <w:right w:val="nil"/>
+            </w:tcBorders>
+            <w:vAlign w:val="center"/>
+          </w:tcPr>
+          <w:p>
+            <w:pPr>
+              <w:rPr>
+                <w:smallCaps/>
+                <w:sz w:val="20"/>
+                <w:szCs w:val="20"/>
+                <w:lang w:val="en-US"/>
+              </w:rPr>
+            </w:pPr>
+            <w:r>
+              <w:rPr>
+                <w:smallCaps/>
+                <w:sz w:val="20"/>
+                <w:szCs w:val="20"/>
+                <w:lang w:val="en-US"/>
+              </w:rPr>
+              <w:t>2019</w:t>
+            </w:r>
+          </w:p>
+        </w:tc>
+        <w:tc>
+          <w:tcPr>
+            <w:tcW w:w="4678" w:type="dxa"/>
+            <w:gridSpan w:val="8"/>
+            <w:tcBorders>
+              <w:top w:val="nil"/>
+              <w:left w:val="nil"/>
+              <w:bottom w:val="nil"/>
+              <w:right w:val="nil"/>
+            </w:tcBorders>
+            <w:vAlign w:val="center"/>
+          </w:tcPr>
+          <w:p>
+            <w:pPr>
+              <w:pStyle w:val="NormalWeb"/>
+              <w:shd w:val="clear" w:color="auto" w:fill="FFFFFF"/>
+              <w:rPr>
+                <w:rFonts w:asciiTheme="majorBidi" w:hAnsiTheme="majorBidi" w:cstheme="majorBidi"/>
+                <w:b/>
+                <w:bCs/>
+                <w:smallCaps/>
+                <w:sz w:val="20"/>
+                <w:szCs w:val="20"/>
+                <w:lang w:val="en-US"/>
+              </w:rPr>
+            </w:pPr>
+            <w:r>
+              <w:rPr>
+                <w:rFonts w:asciiTheme="majorBidi" w:hAnsiTheme="majorBidi" w:cstheme="majorBidi"/>
+                <w:b/>
+                <w:bCs/>
+                <w:smallCaps/>
+                <w:sz w:val="20"/>
+                <w:szCs w:val="20"/>
+                <w:lang w:val="en-US"/>
+              </w:rPr>
+              <w:t>Erasmus+ Higher Education</w:t>
+            </w:r>
+          </w:p>
+        </w:tc>
+        <w:tc>
+          <w:tcPr>
+            <w:tcW w:w="3406" w:type="dxa"/>
+            <w:gridSpan w:val="11"/>
+            <w:tcBorders>
+              <w:top w:val="nil"/>
+              <w:left w:val="nil"/>
+              <w:bottom w:val="nil"/>
+              <w:right w:val="nil"/>
+            </w:tcBorders>
+            <w:vAlign w:val="center"/>
+          </w:tcPr>
+          <w:p>
+            <w:pPr>
+              <w:pStyle w:val="NormalWeb"/>
+              <w:shd w:val="clear" w:color="auto" w:fill="FFFFFF"/>
+              <w:rPr>
+                <w:rFonts w:asciiTheme="majorBidi" w:hAnsiTheme="majorBidi" w:cstheme="majorBidi"/>
+                <w:sz w:val="20"/>
+                <w:szCs w:val="20"/>
+                <w:lang w:val="en-US"/>
+              </w:rPr>
+            </w:pPr>
+            <w:r>
+              <w:rPr>
+                <w:rFonts w:asciiTheme="majorBidi" w:hAnsiTheme="majorBidi" w:cstheme="majorBidi"/>
+                <w:sz w:val="20"/>
+                <w:szCs w:val="20"/>
+                <w:lang w:val="en-US"/>
+              </w:rPr>
+              <w:t>European Commission</w:t>
+            </w:r>
           </w:p>
         </w:tc>
       </w:tr>
       <w:tr>
         <w:tc>
           <w:tcPr>
-            <w:tcW w:w="9360" w:type="dxa"/>
-            <w:gridSpan w:val="20"/>
-            <w:tcBorders>
-              <w:top w:val="single" w:sz="18" w:space="0" w:color="auto"/>
-              <w:left w:val="nil"/>
-              <w:bottom w:val="nil"/>
-              <w:right w:val="nil"/>
-            </w:tcBorders>
-          </w:tcPr>
-          <w:p>
-            <w:pPr>
-              <w:spacing w:before="60" w:after="60"/>
-              <w:rPr>
-                <w:b/>
-                <w:bCs/>
-                <w:smallCaps/>
-                <w:lang w:val="en-US"/>
-              </w:rPr>
-            </w:pPr>
-            <w:r>
-              <w:rPr>
-                <w:b/>
-                <w:bCs/>
-                <w:smallCaps/>
-                <w:lang w:val="en-US"/>
-              </w:rPr>
-              <w:t>Professional Honors and Awards</w:t>
-            </w:r>
+            <w:tcW w:w="1276" w:type="dxa"/>
+            <w:tcBorders>
+              <w:top w:val="nil"/>
+              <w:left w:val="nil"/>
+              <w:bottom w:val="nil"/>
+              <w:right w:val="nil"/>
+            </w:tcBorders>
+            <w:vAlign w:val="center"/>
+          </w:tcPr>
+          <w:p>
+            <w:pPr>
+              <w:rPr>
+                <w:smallCaps/>
+                <w:sz w:val="20"/>
+                <w:szCs w:val="20"/>
+                <w:lang w:val="en-US"/>
+              </w:rPr>
+            </w:pPr>
+          </w:p>
+        </w:tc>
+        <w:tc>
+          <w:tcPr>
+            <w:tcW w:w="8084" w:type="dxa"/>
+            <w:gridSpan w:val="19"/>
+            <w:tcBorders>
+              <w:top w:val="nil"/>
+              <w:left w:val="nil"/>
+              <w:bottom w:val="nil"/>
+              <w:right w:val="nil"/>
+            </w:tcBorders>
+            <w:vAlign w:val="center"/>
+          </w:tcPr>
+          <w:p>
+            <w:pPr>
+              <w:pStyle w:val="NormalWeb"/>
+              <w:shd w:val="clear" w:color="auto" w:fill="FFFFFF"/>
+              <w:rPr>
+                <w:rFonts w:asciiTheme="majorBidi" w:hAnsiTheme="majorBidi" w:cstheme="majorBidi"/>
+                <w:sz w:val="20"/>
+                <w:szCs w:val="20"/>
+              </w:rPr>
+            </w:pPr>
           </w:p>
         </w:tc>
       </w:tr>
@@ -10548,7 +11651,7 @@
                 <w:szCs w:val="20"/>
                 <w:lang w:val="en-US"/>
               </w:rPr>
-              <w:t>2019</w:t>
+              <w:t>2015 – 2018</w:t>
             </w:r>
           </w:p>
         </w:tc>
@@ -10570,9 +11673,12 @@
               <w:shd w:val="clear" w:color="auto" w:fill="FFFFFF"/>
               <w:rPr>
                 <w:rFonts w:asciiTheme="majorBidi" w:hAnsiTheme="majorBidi" w:cstheme="majorBidi"/>
-                <w:smallCaps/>
-                <w:sz w:val="20"/>
-                <w:szCs w:val="20"/>
+                <w:b/>
+                <w:bCs/>
+                <w:smallCaps/>
+                <w:sz w:val="20"/>
+                <w:szCs w:val="20"/>
+                <w:lang w:val="en-US"/>
               </w:rPr>
             </w:pPr>
             <w:r>
@@ -10583,31 +11689,9 @@
                 <w:smallCaps/>
                 <w:sz w:val="20"/>
                 <w:szCs w:val="20"/>
-              </w:rPr>
-              <w:t>Wallenberg Jubileumsanslaget</w:t>
-            </w:r>
-            <w:r>
-              <w:rPr>
-                <w:rFonts w:asciiTheme="majorBidi" w:hAnsiTheme="majorBidi" w:cstheme="majorBidi"/>
-                <w:b/>
-                <w:bCs/>
-                <w:smallCaps/>
-                <w:sz w:val="20"/>
-                <w:szCs w:val="20"/>
-                <w:lang w:val="en-US"/>
-              </w:rPr>
-              <w:t xml:space="preserve"> </w:t>
-            </w:r>
-            <w:r>
-              <w:rPr>
-                <w:rFonts w:asciiTheme="majorBidi" w:hAnsiTheme="majorBidi" w:cstheme="majorBidi"/>
-                <w:b/>
-                <w:bCs/>
-                <w:smallCaps/>
-                <w:sz w:val="20"/>
-                <w:szCs w:val="20"/>
-              </w:rPr>
-              <w:t>Travel Grant</w:t>
+                <w:lang w:val="en-US"/>
+              </w:rPr>
+              <w:t>Erasmus Mundus Fellowship</w:t>
             </w:r>
           </w:p>
         </w:tc>
@@ -10631,6 +11715,7 @@
                 <w:rFonts w:asciiTheme="majorBidi" w:hAnsiTheme="majorBidi" w:cstheme="majorBidi"/>
                 <w:sz w:val="20"/>
                 <w:szCs w:val="20"/>
+                <w:lang w:val="en-US"/>
               </w:rPr>
             </w:pPr>
             <w:r>
@@ -10638,25 +11723,9 @@
                 <w:rFonts w:asciiTheme="majorBidi" w:hAnsiTheme="majorBidi" w:cstheme="majorBidi"/>
                 <w:sz w:val="20"/>
                 <w:szCs w:val="20"/>
-              </w:rPr>
-              <w:t>Knut and Alice Wallenberg</w:t>
-            </w:r>
-            <w:r>
-              <w:rPr>
-                <w:rFonts w:asciiTheme="majorBidi" w:hAnsiTheme="majorBidi" w:cstheme="majorBidi"/>
-                <w:sz w:val="20"/>
-                <w:szCs w:val="20"/>
-                <w:lang w:val="en-US"/>
-              </w:rPr>
-              <w:t xml:space="preserve"> </w:t>
-            </w:r>
-            <w:r>
-              <w:rPr>
-                <w:rFonts w:asciiTheme="majorBidi" w:hAnsiTheme="majorBidi" w:cstheme="majorBidi"/>
-                <w:sz w:val="20"/>
-                <w:szCs w:val="20"/>
-              </w:rPr>
-              <w:t>Foundation</w:t>
+                <w:lang w:val="en-US"/>
+              </w:rPr>
+              <w:t>European Commission</w:t>
             </w:r>
           </w:p>
         </w:tc>
@@ -10686,6 +11755,64 @@
         </w:tc>
         <w:tc>
           <w:tcPr>
+            <w:tcW w:w="8084" w:type="dxa"/>
+            <w:gridSpan w:val="19"/>
+            <w:tcBorders>
+              <w:top w:val="nil"/>
+              <w:left w:val="nil"/>
+              <w:bottom w:val="nil"/>
+              <w:right w:val="nil"/>
+            </w:tcBorders>
+            <w:vAlign w:val="center"/>
+          </w:tcPr>
+          <w:p>
+            <w:pPr>
+              <w:pStyle w:val="NormalWeb"/>
+              <w:shd w:val="clear" w:color="auto" w:fill="FFFFFF"/>
+              <w:rPr>
+                <w:rFonts w:asciiTheme="majorBidi" w:hAnsiTheme="majorBidi" w:cstheme="majorBidi"/>
+                <w:sz w:val="20"/>
+                <w:szCs w:val="20"/>
+                <w:lang w:val="en-US"/>
+              </w:rPr>
+            </w:pPr>
+          </w:p>
+        </w:tc>
+      </w:tr>
+      <w:tr>
+        <w:tc>
+          <w:tcPr>
+            <w:tcW w:w="1276" w:type="dxa"/>
+            <w:tcBorders>
+              <w:top w:val="nil"/>
+              <w:left w:val="nil"/>
+              <w:bottom w:val="nil"/>
+              <w:right w:val="nil"/>
+            </w:tcBorders>
+            <w:vAlign w:val="center"/>
+          </w:tcPr>
+          <w:p>
+            <w:pPr>
+              <w:rPr>
+                <w:smallCaps/>
+                <w:sz w:val="20"/>
+                <w:szCs w:val="20"/>
+                <w:lang w:val="en-US"/>
+              </w:rPr>
+            </w:pPr>
+            <w:r>
+              <w:rPr>
+                <w:smallCaps/>
+                <w:sz w:val="20"/>
+                <w:szCs w:val="20"/>
+                <w:lang w:val="en-US"/>
+              </w:rPr>
+              <w:t>2013</w:t>
+            </w:r>
+          </w:p>
+        </w:tc>
+        <w:tc>
+          <w:tcPr>
             <w:tcW w:w="4678" w:type="dxa"/>
             <w:gridSpan w:val="8"/>
             <w:tcBorders>
@@ -10707,8 +11834,21 @@
                 <w:smallCaps/>
                 <w:sz w:val="20"/>
                 <w:szCs w:val="20"/>
-              </w:rPr>
-            </w:pPr>
+                <w:lang w:val="en-US"/>
+              </w:rPr>
+            </w:pPr>
+            <w:r>
+              <w:rPr>
+                <w:rFonts w:asciiTheme="majorBidi" w:hAnsiTheme="majorBidi" w:cstheme="majorBidi"/>
+                <w:b/>
+                <w:bCs/>
+                <w:smallCaps/>
+                <w:sz w:val="20"/>
+                <w:szCs w:val="20"/>
+                <w:lang w:val="en-US"/>
+              </w:rPr>
+              <w:t>PEGASUS Award</w:t>
+            </w:r>
           </w:p>
         </w:tc>
         <w:tc>
@@ -10731,8 +11871,18 @@
                 <w:rFonts w:asciiTheme="majorBidi" w:hAnsiTheme="majorBidi" w:cstheme="majorBidi"/>
                 <w:sz w:val="20"/>
                 <w:szCs w:val="20"/>
-              </w:rPr>
-            </w:pPr>
+                <w:lang w:val="en-US"/>
+              </w:rPr>
+            </w:pPr>
+            <w:r>
+              <w:rPr>
+                <w:rFonts w:asciiTheme="majorBidi" w:hAnsiTheme="majorBidi" w:cstheme="majorBidi"/>
+                <w:sz w:val="20"/>
+                <w:szCs w:val="20"/>
+                <w:lang w:val="en-US"/>
+              </w:rPr>
+              <w:t>PEGASUS</w:t>
+            </w:r>
           </w:p>
         </w:tc>
       </w:tr>
@@ -10757,14 +11907,63 @@
                 <w:lang w:val="en-US"/>
               </w:rPr>
             </w:pPr>
-            <w:r>
-              <w:rPr>
-                <w:smallCaps/>
-                <w:sz w:val="20"/>
-                <w:szCs w:val="20"/>
-                <w:lang w:val="en-US"/>
-              </w:rPr>
-              <w:t>2019</w:t>
+          </w:p>
+        </w:tc>
+        <w:tc>
+          <w:tcPr>
+            <w:tcW w:w="8084" w:type="dxa"/>
+            <w:gridSpan w:val="19"/>
+            <w:tcBorders>
+              <w:top w:val="nil"/>
+              <w:left w:val="nil"/>
+              <w:bottom w:val="nil"/>
+              <w:right w:val="nil"/>
+            </w:tcBorders>
+            <w:vAlign w:val="center"/>
+          </w:tcPr>
+          <w:p>
+            <w:pPr>
+              <w:pStyle w:val="NormalWeb"/>
+              <w:shd w:val="clear" w:color="auto" w:fill="FFFFFF"/>
+              <w:rPr>
+                <w:rFonts w:asciiTheme="majorBidi" w:hAnsiTheme="majorBidi" w:cstheme="majorBidi"/>
+                <w:sz w:val="20"/>
+                <w:szCs w:val="20"/>
+                <w:lang w:val="en-US"/>
+              </w:rPr>
+            </w:pPr>
+          </w:p>
+        </w:tc>
+      </w:tr>
+      <w:tr>
+        <w:tc>
+          <w:tcPr>
+            <w:tcW w:w="1276" w:type="dxa"/>
+            <w:tcBorders>
+              <w:top w:val="nil"/>
+              <w:left w:val="nil"/>
+              <w:bottom w:val="nil"/>
+              <w:right w:val="nil"/>
+            </w:tcBorders>
+            <w:vAlign w:val="center"/>
+          </w:tcPr>
+          <w:p>
+            <w:pPr>
+              <w:rPr>
+                <w:smallCaps/>
+                <w:sz w:val="20"/>
+                <w:szCs w:val="20"/>
+                <w:lang w:val="en-US"/>
+              </w:rPr>
+            </w:pPr>
+            <w:r>
+              <w:rPr>
+                <w:smallCaps/>
+                <w:sz w:val="20"/>
+                <w:szCs w:val="20"/>
+                <w:lang w:val="en-US"/>
+              </w:rPr>
+              <w:t xml:space="preserve">2012 – 2013 </w:t>
             </w:r>
           </w:p>
         </w:tc>
@@ -10804,7 +12003,7 @@
                 <w:szCs w:val="20"/>
                 <w:lang w:val="en-US"/>
               </w:rPr>
-              <w:t>Erasmus+ Higher Education</w:t>
+              <w:t>Erasmus Fellowship</w:t>
             </w:r>
           </w:p>
         </w:tc>
@@ -10868,6 +12067,64 @@
         </w:tc>
         <w:tc>
           <w:tcPr>
+            <w:tcW w:w="8084" w:type="dxa"/>
+            <w:gridSpan w:val="19"/>
+            <w:tcBorders>
+              <w:top w:val="nil"/>
+              <w:left w:val="nil"/>
+              <w:bottom w:val="nil"/>
+              <w:right w:val="nil"/>
+            </w:tcBorders>
+            <w:vAlign w:val="center"/>
+          </w:tcPr>
+          <w:p>
+            <w:pPr>
+              <w:pStyle w:val="NormalWeb"/>
+              <w:shd w:val="clear" w:color="auto" w:fill="FFFFFF"/>
+              <w:rPr>
+                <w:rFonts w:asciiTheme="majorBidi" w:hAnsiTheme="majorBidi" w:cstheme="majorBidi"/>
+                <w:sz w:val="20"/>
+                <w:szCs w:val="20"/>
+                <w:lang w:val="en-US"/>
+              </w:rPr>
+            </w:pPr>
+          </w:p>
+        </w:tc>
+      </w:tr>
+      <w:tr>
+        <w:tc>
+          <w:tcPr>
+            <w:tcW w:w="1276" w:type="dxa"/>
+            <w:tcBorders>
+              <w:top w:val="nil"/>
+              <w:left w:val="nil"/>
+              <w:bottom w:val="nil"/>
+              <w:right w:val="nil"/>
+            </w:tcBorders>
+            <w:vAlign w:val="center"/>
+          </w:tcPr>
+          <w:p>
+            <w:pPr>
+              <w:rPr>
+                <w:smallCaps/>
+                <w:sz w:val="20"/>
+                <w:szCs w:val="20"/>
+                <w:lang w:val="en-US"/>
+              </w:rPr>
+            </w:pPr>
+            <w:r>
+              <w:rPr>
+                <w:smallCaps/>
+                <w:sz w:val="20"/>
+                <w:szCs w:val="20"/>
+                <w:lang w:val="en-US"/>
+              </w:rPr>
+              <w:t xml:space="preserve">2011 – 2012 </w:t>
+            </w:r>
+          </w:p>
+        </w:tc>
+        <w:tc>
+          <w:tcPr>
             <w:tcW w:w="4678" w:type="dxa"/>
             <w:gridSpan w:val="8"/>
             <w:tcBorders>
@@ -10889,8 +12146,21 @@
                 <w:smallCaps/>
                 <w:sz w:val="20"/>
                 <w:szCs w:val="20"/>
-              </w:rPr>
-            </w:pPr>
+                <w:lang w:val="en-US"/>
+              </w:rPr>
+            </w:pPr>
+            <w:r>
+              <w:rPr>
+                <w:rFonts w:asciiTheme="majorBidi" w:hAnsiTheme="majorBidi" w:cstheme="majorBidi"/>
+                <w:b/>
+                <w:bCs/>
+                <w:smallCaps/>
+                <w:sz w:val="20"/>
+                <w:szCs w:val="20"/>
+                <w:lang w:val="en-US"/>
+              </w:rPr>
+              <w:t>EU-US Atlantis Program Fellowship</w:t>
+            </w:r>
           </w:p>
         </w:tc>
         <w:tc>
@@ -10913,8 +12183,49 @@
                 <w:rFonts w:asciiTheme="majorBidi" w:hAnsiTheme="majorBidi" w:cstheme="majorBidi"/>
                 <w:sz w:val="20"/>
                 <w:szCs w:val="20"/>
-              </w:rPr>
-            </w:pPr>
+                <w:lang w:val="en-US"/>
+              </w:rPr>
+            </w:pPr>
+            <w:r>
+              <w:rPr>
+                <w:rFonts w:asciiTheme="majorBidi" w:hAnsiTheme="majorBidi" w:cstheme="majorBidi"/>
+                <w:sz w:val="20"/>
+                <w:szCs w:val="20"/>
+                <w:lang w:val="en-US"/>
+              </w:rPr>
+              <w:t xml:space="preserve">European </w:t>
+            </w:r>
+            <w:proofErr w:type="spellStart"/>
+            <w:r>
+              <w:rPr>
+                <w:rFonts w:asciiTheme="majorBidi" w:hAnsiTheme="majorBidi" w:cstheme="majorBidi"/>
+                <w:sz w:val="20"/>
+                <w:szCs w:val="20"/>
+                <w:lang w:val="en-US"/>
+              </w:rPr>
+              <w:t>Commssion</w:t>
+            </w:r>
+            <w:proofErr w:type="spellEnd"/>
+            <w:r>
+              <w:rPr>
+                <w:rFonts w:asciiTheme="majorBidi" w:hAnsiTheme="majorBidi" w:cstheme="majorBidi"/>
+                <w:sz w:val="20"/>
+                <w:szCs w:val="20"/>
+                <w:lang w:val="en-US"/>
+              </w:rPr>
+              <w:t xml:space="preserve"> &amp; US </w:t>
+            </w:r>
+            <w:proofErr w:type="spellStart"/>
+            <w:r>
+              <w:rPr>
+                <w:rFonts w:asciiTheme="majorBidi" w:hAnsiTheme="majorBidi" w:cstheme="majorBidi"/>
+                <w:sz w:val="20"/>
+                <w:szCs w:val="20"/>
+                <w:lang w:val="en-US"/>
+              </w:rPr>
+              <w:t>DoEd</w:t>
+            </w:r>
+            <w:proofErr w:type="spellEnd"/>
           </w:p>
         </w:tc>
       </w:tr>
@@ -10939,14 +12250,63 @@
                 <w:lang w:val="en-US"/>
               </w:rPr>
             </w:pPr>
-            <w:r>
-              <w:rPr>
-                <w:smallCaps/>
-                <w:sz w:val="20"/>
-                <w:szCs w:val="20"/>
-                <w:lang w:val="en-US"/>
-              </w:rPr>
-              <w:t>2015 – 2018</w:t>
+          </w:p>
+        </w:tc>
+        <w:tc>
+          <w:tcPr>
+            <w:tcW w:w="8084" w:type="dxa"/>
+            <w:gridSpan w:val="19"/>
+            <w:tcBorders>
+              <w:top w:val="nil"/>
+              <w:left w:val="nil"/>
+              <w:bottom w:val="nil"/>
+              <w:right w:val="nil"/>
+            </w:tcBorders>
+            <w:vAlign w:val="center"/>
+          </w:tcPr>
+          <w:p>
+            <w:pPr>
+              <w:pStyle w:val="NormalWeb"/>
+              <w:shd w:val="clear" w:color="auto" w:fill="FFFFFF"/>
+              <w:rPr>
+                <w:rFonts w:asciiTheme="majorBidi" w:hAnsiTheme="majorBidi" w:cstheme="majorBidi"/>
+                <w:sz w:val="20"/>
+                <w:szCs w:val="20"/>
+                <w:lang w:val="en-US"/>
+              </w:rPr>
+            </w:pPr>
+          </w:p>
+        </w:tc>
+      </w:tr>
+      <w:tr>
+        <w:tc>
+          <w:tcPr>
+            <w:tcW w:w="1276" w:type="dxa"/>
+            <w:tcBorders>
+              <w:top w:val="nil"/>
+              <w:left w:val="nil"/>
+              <w:bottom w:val="nil"/>
+              <w:right w:val="nil"/>
+            </w:tcBorders>
+            <w:vAlign w:val="center"/>
+          </w:tcPr>
+          <w:p>
+            <w:pPr>
+              <w:rPr>
+                <w:smallCaps/>
+                <w:sz w:val="20"/>
+                <w:szCs w:val="20"/>
+                <w:lang w:val="en-US"/>
+              </w:rPr>
+            </w:pPr>
+            <w:r>
+              <w:rPr>
+                <w:smallCaps/>
+                <w:sz w:val="20"/>
+                <w:szCs w:val="20"/>
+                <w:lang w:val="en-US"/>
+              </w:rPr>
+              <w:t>2012</w:t>
             </w:r>
           </w:p>
         </w:tc>
@@ -10986,7 +12346,7 @@
                 <w:szCs w:val="20"/>
                 <w:lang w:val="en-US"/>
               </w:rPr>
-              <w:t>Erasmus Mundus Fellowship</w:t>
+              <w:t>Academic Excellence Award</w:t>
             </w:r>
           </w:p>
         </w:tc>
@@ -11010,7 +12370,7 @@
                 <w:rFonts w:asciiTheme="majorBidi" w:hAnsiTheme="majorBidi" w:cstheme="majorBidi"/>
                 <w:sz w:val="20"/>
                 <w:szCs w:val="20"/>
-                <w:lang w:val="en-US"/>
+                <w:lang w:val="it-IT"/>
               </w:rPr>
             </w:pPr>
             <w:r>
@@ -11018,9 +12378,9 @@
                 <w:rFonts w:asciiTheme="majorBidi" w:hAnsiTheme="majorBidi" w:cstheme="majorBidi"/>
                 <w:sz w:val="20"/>
                 <w:szCs w:val="20"/>
-                <w:lang w:val="en-US"/>
-              </w:rPr>
-              <w:t>European Commission</w:t>
+                <w:lang w:val="it-IT"/>
+              </w:rPr>
+              <w:t>BCC di Cernusco s/N</w:t>
             </w:r>
           </w:p>
         </w:tc>
@@ -11050,6 +12410,64 @@
         </w:tc>
         <w:tc>
           <w:tcPr>
+            <w:tcW w:w="8084" w:type="dxa"/>
+            <w:gridSpan w:val="19"/>
+            <w:tcBorders>
+              <w:top w:val="nil"/>
+              <w:left w:val="nil"/>
+              <w:bottom w:val="nil"/>
+              <w:right w:val="nil"/>
+            </w:tcBorders>
+            <w:vAlign w:val="center"/>
+          </w:tcPr>
+          <w:p>
+            <w:pPr>
+              <w:pStyle w:val="NormalWeb"/>
+              <w:shd w:val="clear" w:color="auto" w:fill="FFFFFF"/>
+              <w:rPr>
+                <w:rFonts w:asciiTheme="majorBidi" w:hAnsiTheme="majorBidi" w:cstheme="majorBidi"/>
+                <w:sz w:val="20"/>
+                <w:szCs w:val="20"/>
+                <w:lang w:val="it-IT"/>
+              </w:rPr>
+            </w:pPr>
+          </w:p>
+        </w:tc>
+      </w:tr>
+      <w:tr>
+        <w:tc>
+          <w:tcPr>
+            <w:tcW w:w="1276" w:type="dxa"/>
+            <w:tcBorders>
+              <w:top w:val="nil"/>
+              <w:left w:val="nil"/>
+              <w:bottom w:val="nil"/>
+              <w:right w:val="nil"/>
+            </w:tcBorders>
+            <w:vAlign w:val="center"/>
+          </w:tcPr>
+          <w:p>
+            <w:pPr>
+              <w:rPr>
+                <w:smallCaps/>
+                <w:sz w:val="20"/>
+                <w:szCs w:val="20"/>
+                <w:lang w:val="en-US"/>
+              </w:rPr>
+            </w:pPr>
+            <w:r>
+              <w:rPr>
+                <w:smallCaps/>
+                <w:sz w:val="20"/>
+                <w:szCs w:val="20"/>
+                <w:lang w:val="en-US"/>
+              </w:rPr>
+              <w:t xml:space="preserve">2007 – 2010 </w:t>
+            </w:r>
+          </w:p>
+        </w:tc>
+        <w:tc>
+          <w:tcPr>
             <w:tcW w:w="4678" w:type="dxa"/>
             <w:gridSpan w:val="8"/>
             <w:tcBorders>
@@ -11074,6 +12492,18 @@
                 <w:lang w:val="en-US"/>
               </w:rPr>
             </w:pPr>
+            <w:r>
+              <w:rPr>
+                <w:rFonts w:asciiTheme="majorBidi" w:hAnsiTheme="majorBidi" w:cstheme="majorBidi"/>
+                <w:b/>
+                <w:bCs/>
+                <w:smallCaps/>
+                <w:sz w:val="20"/>
+                <w:szCs w:val="20"/>
+                <w:lang w:val="en-US"/>
+              </w:rPr>
+              <w:t>Merit-based Tuition Fees Exemption</w:t>
+            </w:r>
           </w:p>
         </w:tc>
         <w:tc>
@@ -11099,6 +12529,26 @@
                 <w:lang w:val="en-US"/>
               </w:rPr>
             </w:pPr>
+            <w:proofErr w:type="spellStart"/>
+            <w:r>
+              <w:rPr>
+                <w:rFonts w:asciiTheme="majorBidi" w:hAnsiTheme="majorBidi" w:cstheme="majorBidi"/>
+                <w:sz w:val="20"/>
+                <w:szCs w:val="20"/>
+                <w:lang w:val="en-US"/>
+              </w:rPr>
+              <w:t>Politecnico</w:t>
+            </w:r>
+            <w:proofErr w:type="spellEnd"/>
+            <w:r>
+              <w:rPr>
+                <w:rFonts w:asciiTheme="majorBidi" w:hAnsiTheme="majorBidi" w:cstheme="majorBidi"/>
+                <w:sz w:val="20"/>
+                <w:szCs w:val="20"/>
+                <w:lang w:val="en-US"/>
+              </w:rPr>
+              <w:t xml:space="preserve"> di Milano</w:t>
+            </w:r>
           </w:p>
         </w:tc>
       </w:tr>
@@ -11123,14 +12573,63 @@
                 <w:lang w:val="en-US"/>
               </w:rPr>
             </w:pPr>
-            <w:r>
-              <w:rPr>
-                <w:smallCaps/>
-                <w:sz w:val="20"/>
-                <w:szCs w:val="20"/>
-                <w:lang w:val="en-US"/>
-              </w:rPr>
-              <w:t>2013</w:t>
+          </w:p>
+        </w:tc>
+        <w:tc>
+          <w:tcPr>
+            <w:tcW w:w="8084" w:type="dxa"/>
+            <w:gridSpan w:val="19"/>
+            <w:tcBorders>
+              <w:top w:val="nil"/>
+              <w:left w:val="nil"/>
+              <w:bottom w:val="nil"/>
+              <w:right w:val="nil"/>
+            </w:tcBorders>
+            <w:vAlign w:val="center"/>
+          </w:tcPr>
+          <w:p>
+            <w:pPr>
+              <w:pStyle w:val="NormalWeb"/>
+              <w:shd w:val="clear" w:color="auto" w:fill="FFFFFF"/>
+              <w:rPr>
+                <w:rFonts w:asciiTheme="majorBidi" w:hAnsiTheme="majorBidi" w:cstheme="majorBidi"/>
+                <w:sz w:val="20"/>
+                <w:szCs w:val="20"/>
+                <w:lang w:val="en-US"/>
+              </w:rPr>
+            </w:pPr>
+          </w:p>
+        </w:tc>
+      </w:tr>
+      <w:tr>
+        <w:tc>
+          <w:tcPr>
+            <w:tcW w:w="1276" w:type="dxa"/>
+            <w:tcBorders>
+              <w:top w:val="nil"/>
+              <w:left w:val="nil"/>
+              <w:bottom w:val="nil"/>
+              <w:right w:val="nil"/>
+            </w:tcBorders>
+            <w:vAlign w:val="center"/>
+          </w:tcPr>
+          <w:p>
+            <w:pPr>
+              <w:rPr>
+                <w:smallCaps/>
+                <w:sz w:val="20"/>
+                <w:szCs w:val="20"/>
+                <w:lang w:val="en-US"/>
+              </w:rPr>
+            </w:pPr>
+            <w:r>
+              <w:rPr>
+                <w:smallCaps/>
+                <w:sz w:val="20"/>
+                <w:szCs w:val="20"/>
+                <w:lang w:val="en-US"/>
+              </w:rPr>
+              <w:t>2007</w:t>
             </w:r>
           </w:p>
         </w:tc>
@@ -11170,7 +12669,7 @@
                 <w:szCs w:val="20"/>
                 <w:lang w:val="en-US"/>
               </w:rPr>
-              <w:t>PEGASUS Award</w:t>
+              <w:t>Academic Excellence Award</w:t>
             </w:r>
           </w:p>
         </w:tc>
@@ -11194,7 +12693,7 @@
                 <w:rFonts w:asciiTheme="majorBidi" w:hAnsiTheme="majorBidi" w:cstheme="majorBidi"/>
                 <w:sz w:val="20"/>
                 <w:szCs w:val="20"/>
-                <w:lang w:val="en-US"/>
+                <w:lang w:val="it-IT"/>
               </w:rPr>
             </w:pPr>
             <w:r>
@@ -11202,9 +12701,9 @@
                 <w:rFonts w:asciiTheme="majorBidi" w:hAnsiTheme="majorBidi" w:cstheme="majorBidi"/>
                 <w:sz w:val="20"/>
                 <w:szCs w:val="20"/>
-                <w:lang w:val="en-US"/>
-              </w:rPr>
-              <w:t>PEGASUS</w:t>
+                <w:lang w:val="it-IT"/>
+              </w:rPr>
+              <w:t>BCC di Cernusco s/N</w:t>
             </w:r>
           </w:p>
         </w:tc>
@@ -11227,9 +12726,67 @@
                 <w:smallCaps/>
                 <w:sz w:val="20"/>
                 <w:szCs w:val="20"/>
-                <w:lang w:val="en-US"/>
-              </w:rPr>
-            </w:pPr>
+                <w:lang w:val="it-IT"/>
+              </w:rPr>
+            </w:pPr>
+          </w:p>
+        </w:tc>
+        <w:tc>
+          <w:tcPr>
+            <w:tcW w:w="8084" w:type="dxa"/>
+            <w:gridSpan w:val="19"/>
+            <w:tcBorders>
+              <w:top w:val="nil"/>
+              <w:left w:val="nil"/>
+              <w:bottom w:val="nil"/>
+              <w:right w:val="nil"/>
+            </w:tcBorders>
+            <w:vAlign w:val="center"/>
+          </w:tcPr>
+          <w:p>
+            <w:pPr>
+              <w:pStyle w:val="NormalWeb"/>
+              <w:shd w:val="clear" w:color="auto" w:fill="FFFFFF"/>
+              <w:rPr>
+                <w:rFonts w:asciiTheme="majorBidi" w:hAnsiTheme="majorBidi" w:cstheme="majorBidi"/>
+                <w:sz w:val="20"/>
+                <w:szCs w:val="20"/>
+                <w:lang w:val="it-IT"/>
+              </w:rPr>
+            </w:pPr>
+          </w:p>
+        </w:tc>
+      </w:tr>
+      <w:tr>
+        <w:tc>
+          <w:tcPr>
+            <w:tcW w:w="1276" w:type="dxa"/>
+            <w:tcBorders>
+              <w:top w:val="nil"/>
+              <w:left w:val="nil"/>
+              <w:bottom w:val="nil"/>
+              <w:right w:val="nil"/>
+            </w:tcBorders>
+            <w:vAlign w:val="center"/>
+          </w:tcPr>
+          <w:p>
+            <w:pPr>
+              <w:rPr>
+                <w:smallCaps/>
+                <w:sz w:val="20"/>
+                <w:szCs w:val="20"/>
+                <w:lang w:val="it-IT"/>
+              </w:rPr>
+            </w:pPr>
+            <w:r>
+              <w:rPr>
+                <w:smallCaps/>
+                <w:sz w:val="20"/>
+                <w:szCs w:val="20"/>
+                <w:lang w:val="en-US"/>
+              </w:rPr>
+              <w:t>2007</w:t>
+            </w:r>
           </w:p>
         </w:tc>
         <w:tc>
@@ -11255,9 +12812,21 @@
                 <w:smallCaps/>
                 <w:sz w:val="20"/>
                 <w:szCs w:val="20"/>
-                <w:lang w:val="en-US"/>
-              </w:rPr>
-            </w:pPr>
+                <w:lang w:val="it-IT"/>
+              </w:rPr>
+            </w:pPr>
+            <w:r>
+              <w:rPr>
+                <w:rFonts w:asciiTheme="majorBidi" w:hAnsiTheme="majorBidi" w:cstheme="majorBidi"/>
+                <w:b/>
+                <w:bCs/>
+                <w:smallCaps/>
+                <w:sz w:val="20"/>
+                <w:szCs w:val="20"/>
+                <w:lang w:val="en-US"/>
+              </w:rPr>
+              <w:t>Academic Excellence Award</w:t>
+            </w:r>
           </w:p>
         </w:tc>
         <w:tc>
@@ -11280,9 +12849,29 @@
                 <w:rFonts w:asciiTheme="majorBidi" w:hAnsiTheme="majorBidi" w:cstheme="majorBidi"/>
                 <w:sz w:val="20"/>
                 <w:szCs w:val="20"/>
-                <w:lang w:val="en-US"/>
-              </w:rPr>
-            </w:pPr>
+                <w:lang w:val="it-IT"/>
+              </w:rPr>
+            </w:pPr>
+            <w:proofErr w:type="spellStart"/>
+            <w:r>
+              <w:rPr>
+                <w:rFonts w:asciiTheme="majorBidi" w:hAnsiTheme="majorBidi" w:cstheme="majorBidi"/>
+                <w:sz w:val="20"/>
+                <w:szCs w:val="20"/>
+                <w:lang w:val="it-IT"/>
+              </w:rPr>
+              <w:t>Italian</w:t>
+            </w:r>
+            <w:proofErr w:type="spellEnd"/>
+            <w:r>
+              <w:rPr>
+                <w:rFonts w:asciiTheme="majorBidi" w:hAnsiTheme="majorBidi" w:cstheme="majorBidi"/>
+                <w:sz w:val="20"/>
+                <w:szCs w:val="20"/>
+                <w:lang w:val="it-IT"/>
+              </w:rPr>
+              <w:t xml:space="preserve"> government</w:t>
+            </w:r>
           </w:p>
         </w:tc>
       </w:tr>
@@ -11304,1123 +12893,15 @@
                 <w:smallCaps/>
                 <w:sz w:val="20"/>
                 <w:szCs w:val="20"/>
-                <w:lang w:val="en-US"/>
-              </w:rPr>
-            </w:pPr>
-            <w:r>
-              <w:rPr>
-                <w:smallCaps/>
-                <w:sz w:val="20"/>
-                <w:szCs w:val="20"/>
-                <w:lang w:val="en-US"/>
-              </w:rPr>
-              <w:t xml:space="preserve">2012 – 2013 </w:t>
-            </w:r>
-          </w:p>
-        </w:tc>
-        <w:tc>
-          <w:tcPr>
-            <w:tcW w:w="4678" w:type="dxa"/>
-            <w:gridSpan w:val="8"/>
-            <w:tcBorders>
-              <w:top w:val="nil"/>
-              <w:left w:val="nil"/>
-              <w:bottom w:val="nil"/>
-              <w:right w:val="nil"/>
-            </w:tcBorders>
-            <w:vAlign w:val="center"/>
-          </w:tcPr>
-          <w:p>
-            <w:pPr>
-              <w:pStyle w:val="NormalWeb"/>
-              <w:shd w:val="clear" w:color="auto" w:fill="FFFFFF"/>
-              <w:rPr>
-                <w:rFonts w:asciiTheme="majorBidi" w:hAnsiTheme="majorBidi" w:cstheme="majorBidi"/>
-                <w:b/>
-                <w:bCs/>
-                <w:smallCaps/>
-                <w:sz w:val="20"/>
-                <w:szCs w:val="20"/>
-                <w:lang w:val="en-US"/>
-              </w:rPr>
-            </w:pPr>
-            <w:r>
-              <w:rPr>
-                <w:rFonts w:asciiTheme="majorBidi" w:hAnsiTheme="majorBidi" w:cstheme="majorBidi"/>
-                <w:b/>
-                <w:bCs/>
-                <w:smallCaps/>
-                <w:sz w:val="20"/>
-                <w:szCs w:val="20"/>
-                <w:lang w:val="en-US"/>
-              </w:rPr>
-              <w:t>Erasmus Fellowship</w:t>
-            </w:r>
-          </w:p>
-        </w:tc>
-        <w:tc>
-          <w:tcPr>
-            <w:tcW w:w="3406" w:type="dxa"/>
-            <w:gridSpan w:val="11"/>
-            <w:tcBorders>
-              <w:top w:val="nil"/>
-              <w:left w:val="nil"/>
-              <w:bottom w:val="nil"/>
-              <w:right w:val="nil"/>
-            </w:tcBorders>
-            <w:vAlign w:val="center"/>
-          </w:tcPr>
-          <w:p>
-            <w:pPr>
-              <w:pStyle w:val="NormalWeb"/>
-              <w:shd w:val="clear" w:color="auto" w:fill="FFFFFF"/>
-              <w:rPr>
-                <w:rFonts w:asciiTheme="majorBidi" w:hAnsiTheme="majorBidi" w:cstheme="majorBidi"/>
-                <w:sz w:val="20"/>
-                <w:szCs w:val="20"/>
-                <w:lang w:val="en-US"/>
-              </w:rPr>
-            </w:pPr>
-            <w:r>
-              <w:rPr>
-                <w:rFonts w:asciiTheme="majorBidi" w:hAnsiTheme="majorBidi" w:cstheme="majorBidi"/>
-                <w:sz w:val="20"/>
-                <w:szCs w:val="20"/>
-                <w:lang w:val="en-US"/>
-              </w:rPr>
-              <w:t>European Commission</w:t>
-            </w:r>
-          </w:p>
-        </w:tc>
-      </w:tr>
-      <w:tr>
-        <w:tc>
-          <w:tcPr>
-            <w:tcW w:w="1276" w:type="dxa"/>
-            <w:tcBorders>
-              <w:top w:val="nil"/>
-              <w:left w:val="nil"/>
-              <w:bottom w:val="nil"/>
-              <w:right w:val="nil"/>
-            </w:tcBorders>
-            <w:vAlign w:val="center"/>
-          </w:tcPr>
-          <w:p>
-            <w:pPr>
-              <w:rPr>
-                <w:smallCaps/>
-                <w:sz w:val="20"/>
-                <w:szCs w:val="20"/>
-                <w:lang w:val="en-US"/>
-              </w:rPr>
-            </w:pPr>
-          </w:p>
-        </w:tc>
-        <w:tc>
-          <w:tcPr>
-            <w:tcW w:w="4678" w:type="dxa"/>
-            <w:gridSpan w:val="8"/>
-            <w:tcBorders>
-              <w:top w:val="nil"/>
-              <w:left w:val="nil"/>
-              <w:bottom w:val="nil"/>
-              <w:right w:val="nil"/>
-            </w:tcBorders>
-            <w:vAlign w:val="center"/>
-          </w:tcPr>
-          <w:p>
-            <w:pPr>
-              <w:pStyle w:val="NormalWeb"/>
-              <w:shd w:val="clear" w:color="auto" w:fill="FFFFFF"/>
-              <w:rPr>
-                <w:rFonts w:asciiTheme="majorBidi" w:hAnsiTheme="majorBidi" w:cstheme="majorBidi"/>
-                <w:b/>
-                <w:bCs/>
-                <w:smallCaps/>
-                <w:sz w:val="20"/>
-                <w:szCs w:val="20"/>
-                <w:lang w:val="en-US"/>
-              </w:rPr>
-            </w:pPr>
-          </w:p>
-        </w:tc>
-        <w:tc>
-          <w:tcPr>
-            <w:tcW w:w="3406" w:type="dxa"/>
-            <w:gridSpan w:val="11"/>
-            <w:tcBorders>
-              <w:top w:val="nil"/>
-              <w:left w:val="nil"/>
-              <w:bottom w:val="nil"/>
-              <w:right w:val="nil"/>
-            </w:tcBorders>
-            <w:vAlign w:val="center"/>
-          </w:tcPr>
-          <w:p>
-            <w:pPr>
-              <w:pStyle w:val="NormalWeb"/>
-              <w:shd w:val="clear" w:color="auto" w:fill="FFFFFF"/>
-              <w:rPr>
-                <w:rFonts w:asciiTheme="majorBidi" w:hAnsiTheme="majorBidi" w:cstheme="majorBidi"/>
-                <w:sz w:val="20"/>
-                <w:szCs w:val="20"/>
-                <w:lang w:val="en-US"/>
-              </w:rPr>
-            </w:pPr>
-          </w:p>
-        </w:tc>
-      </w:tr>
-      <w:tr>
-        <w:tc>
-          <w:tcPr>
-            <w:tcW w:w="1276" w:type="dxa"/>
-            <w:tcBorders>
-              <w:top w:val="nil"/>
-              <w:left w:val="nil"/>
-              <w:bottom w:val="nil"/>
-              <w:right w:val="nil"/>
-            </w:tcBorders>
-            <w:vAlign w:val="center"/>
-          </w:tcPr>
-          <w:p>
-            <w:pPr>
-              <w:rPr>
-                <w:smallCaps/>
-                <w:sz w:val="20"/>
-                <w:szCs w:val="20"/>
-                <w:lang w:val="en-US"/>
-              </w:rPr>
-            </w:pPr>
-            <w:r>
-              <w:rPr>
-                <w:smallCaps/>
-                <w:sz w:val="20"/>
-                <w:szCs w:val="20"/>
-                <w:lang w:val="en-US"/>
-              </w:rPr>
-              <w:t xml:space="preserve">2011 – 2012 </w:t>
-            </w:r>
-          </w:p>
-        </w:tc>
-        <w:tc>
-          <w:tcPr>
-            <w:tcW w:w="4678" w:type="dxa"/>
-            <w:gridSpan w:val="8"/>
-            <w:tcBorders>
-              <w:top w:val="nil"/>
-              <w:left w:val="nil"/>
-              <w:bottom w:val="nil"/>
-              <w:right w:val="nil"/>
-            </w:tcBorders>
-            <w:vAlign w:val="center"/>
-          </w:tcPr>
-          <w:p>
-            <w:pPr>
-              <w:pStyle w:val="NormalWeb"/>
-              <w:shd w:val="clear" w:color="auto" w:fill="FFFFFF"/>
-              <w:rPr>
-                <w:rFonts w:asciiTheme="majorBidi" w:hAnsiTheme="majorBidi" w:cstheme="majorBidi"/>
-                <w:b/>
-                <w:bCs/>
-                <w:smallCaps/>
-                <w:sz w:val="20"/>
-                <w:szCs w:val="20"/>
-                <w:lang w:val="en-US"/>
-              </w:rPr>
-            </w:pPr>
-            <w:r>
-              <w:rPr>
-                <w:rFonts w:asciiTheme="majorBidi" w:hAnsiTheme="majorBidi" w:cstheme="majorBidi"/>
-                <w:b/>
-                <w:bCs/>
-                <w:smallCaps/>
-                <w:sz w:val="20"/>
-                <w:szCs w:val="20"/>
-                <w:lang w:val="en-US"/>
-              </w:rPr>
-              <w:t>EU-US Atlantis Program Fellowship</w:t>
-            </w:r>
-          </w:p>
-        </w:tc>
-        <w:tc>
-          <w:tcPr>
-            <w:tcW w:w="3406" w:type="dxa"/>
-            <w:gridSpan w:val="11"/>
-            <w:tcBorders>
-              <w:top w:val="nil"/>
-              <w:left w:val="nil"/>
-              <w:bottom w:val="nil"/>
-              <w:right w:val="nil"/>
-            </w:tcBorders>
-            <w:vAlign w:val="center"/>
-          </w:tcPr>
-          <w:p>
-            <w:pPr>
-              <w:pStyle w:val="NormalWeb"/>
-              <w:shd w:val="clear" w:color="auto" w:fill="FFFFFF"/>
-              <w:rPr>
-                <w:rFonts w:asciiTheme="majorBidi" w:hAnsiTheme="majorBidi" w:cstheme="majorBidi"/>
-                <w:sz w:val="20"/>
-                <w:szCs w:val="20"/>
-                <w:lang w:val="en-US"/>
-              </w:rPr>
-            </w:pPr>
-            <w:r>
-              <w:rPr>
-                <w:rFonts w:asciiTheme="majorBidi" w:hAnsiTheme="majorBidi" w:cstheme="majorBidi"/>
-                <w:sz w:val="20"/>
-                <w:szCs w:val="20"/>
-                <w:lang w:val="en-US"/>
-              </w:rPr>
-              <w:t xml:space="preserve">European </w:t>
-            </w:r>
-            <w:proofErr w:type="spellStart"/>
-            <w:r>
-              <w:rPr>
-                <w:rFonts w:asciiTheme="majorBidi" w:hAnsiTheme="majorBidi" w:cstheme="majorBidi"/>
-                <w:sz w:val="20"/>
-                <w:szCs w:val="20"/>
-                <w:lang w:val="en-US"/>
-              </w:rPr>
-              <w:t>Commssion</w:t>
-            </w:r>
-            <w:proofErr w:type="spellEnd"/>
-            <w:r>
-              <w:rPr>
-                <w:rFonts w:asciiTheme="majorBidi" w:hAnsiTheme="majorBidi" w:cstheme="majorBidi"/>
-                <w:sz w:val="20"/>
-                <w:szCs w:val="20"/>
-                <w:lang w:val="en-US"/>
-              </w:rPr>
-              <w:t xml:space="preserve"> &amp; US </w:t>
-            </w:r>
-            <w:proofErr w:type="spellStart"/>
-            <w:r>
-              <w:rPr>
-                <w:rFonts w:asciiTheme="majorBidi" w:hAnsiTheme="majorBidi" w:cstheme="majorBidi"/>
-                <w:sz w:val="20"/>
-                <w:szCs w:val="20"/>
-                <w:lang w:val="en-US"/>
-              </w:rPr>
-              <w:t>DoEd</w:t>
-            </w:r>
-            <w:proofErr w:type="spellEnd"/>
-          </w:p>
-        </w:tc>
-      </w:tr>
-      <w:tr>
-        <w:tc>
-          <w:tcPr>
-            <w:tcW w:w="1276" w:type="dxa"/>
-            <w:tcBorders>
-              <w:top w:val="nil"/>
-              <w:left w:val="nil"/>
-              <w:bottom w:val="nil"/>
-              <w:right w:val="nil"/>
-            </w:tcBorders>
-            <w:vAlign w:val="center"/>
-          </w:tcPr>
-          <w:p>
-            <w:pPr>
-              <w:rPr>
-                <w:smallCaps/>
-                <w:sz w:val="20"/>
-                <w:szCs w:val="20"/>
-                <w:lang w:val="en-US"/>
-              </w:rPr>
-            </w:pPr>
-          </w:p>
-        </w:tc>
-        <w:tc>
-          <w:tcPr>
-            <w:tcW w:w="4678" w:type="dxa"/>
-            <w:gridSpan w:val="8"/>
-            <w:tcBorders>
-              <w:top w:val="nil"/>
-              <w:left w:val="nil"/>
-              <w:bottom w:val="nil"/>
-              <w:right w:val="nil"/>
-            </w:tcBorders>
-            <w:vAlign w:val="center"/>
-          </w:tcPr>
-          <w:p>
-            <w:pPr>
-              <w:pStyle w:val="NormalWeb"/>
-              <w:shd w:val="clear" w:color="auto" w:fill="FFFFFF"/>
-              <w:rPr>
-                <w:rFonts w:asciiTheme="majorBidi" w:hAnsiTheme="majorBidi" w:cstheme="majorBidi"/>
-                <w:b/>
-                <w:bCs/>
-                <w:smallCaps/>
-                <w:sz w:val="20"/>
-                <w:szCs w:val="20"/>
-                <w:lang w:val="en-US"/>
-              </w:rPr>
-            </w:pPr>
-          </w:p>
-        </w:tc>
-        <w:tc>
-          <w:tcPr>
-            <w:tcW w:w="3406" w:type="dxa"/>
-            <w:gridSpan w:val="11"/>
-            <w:tcBorders>
-              <w:top w:val="nil"/>
-              <w:left w:val="nil"/>
-              <w:bottom w:val="nil"/>
-              <w:right w:val="nil"/>
-            </w:tcBorders>
-            <w:vAlign w:val="center"/>
-          </w:tcPr>
-          <w:p>
-            <w:pPr>
-              <w:pStyle w:val="NormalWeb"/>
-              <w:shd w:val="clear" w:color="auto" w:fill="FFFFFF"/>
-              <w:rPr>
-                <w:rFonts w:asciiTheme="majorBidi" w:hAnsiTheme="majorBidi" w:cstheme="majorBidi"/>
-                <w:sz w:val="20"/>
-                <w:szCs w:val="20"/>
-                <w:lang w:val="en-US"/>
-              </w:rPr>
-            </w:pPr>
-          </w:p>
-        </w:tc>
-      </w:tr>
-      <w:tr>
-        <w:tc>
-          <w:tcPr>
-            <w:tcW w:w="1276" w:type="dxa"/>
-            <w:tcBorders>
-              <w:top w:val="nil"/>
-              <w:left w:val="nil"/>
-              <w:bottom w:val="nil"/>
-              <w:right w:val="nil"/>
-            </w:tcBorders>
-            <w:vAlign w:val="center"/>
-          </w:tcPr>
-          <w:p>
-            <w:pPr>
-              <w:rPr>
-                <w:smallCaps/>
-                <w:sz w:val="20"/>
-                <w:szCs w:val="20"/>
-                <w:lang w:val="en-US"/>
-              </w:rPr>
-            </w:pPr>
-            <w:r>
-              <w:rPr>
-                <w:smallCaps/>
-                <w:sz w:val="20"/>
-                <w:szCs w:val="20"/>
-                <w:lang w:val="en-US"/>
-              </w:rPr>
-              <w:t>2012</w:t>
-            </w:r>
-          </w:p>
-        </w:tc>
-        <w:tc>
-          <w:tcPr>
-            <w:tcW w:w="4678" w:type="dxa"/>
-            <w:gridSpan w:val="8"/>
-            <w:tcBorders>
-              <w:top w:val="nil"/>
-              <w:left w:val="nil"/>
-              <w:bottom w:val="nil"/>
-              <w:right w:val="nil"/>
-            </w:tcBorders>
-            <w:vAlign w:val="center"/>
-          </w:tcPr>
-          <w:p>
-            <w:pPr>
-              <w:pStyle w:val="NormalWeb"/>
-              <w:shd w:val="clear" w:color="auto" w:fill="FFFFFF"/>
-              <w:rPr>
-                <w:rFonts w:asciiTheme="majorBidi" w:hAnsiTheme="majorBidi" w:cstheme="majorBidi"/>
-                <w:b/>
-                <w:bCs/>
-                <w:smallCaps/>
-                <w:sz w:val="20"/>
-                <w:szCs w:val="20"/>
-                <w:lang w:val="en-US"/>
-              </w:rPr>
-            </w:pPr>
-            <w:r>
-              <w:rPr>
-                <w:rFonts w:asciiTheme="majorBidi" w:hAnsiTheme="majorBidi" w:cstheme="majorBidi"/>
-                <w:b/>
-                <w:bCs/>
-                <w:smallCaps/>
-                <w:sz w:val="20"/>
-                <w:szCs w:val="20"/>
-                <w:lang w:val="en-US"/>
-              </w:rPr>
-              <w:t>Academic Excellence Award</w:t>
-            </w:r>
-          </w:p>
-        </w:tc>
-        <w:tc>
-          <w:tcPr>
-            <w:tcW w:w="3406" w:type="dxa"/>
-            <w:gridSpan w:val="11"/>
-            <w:tcBorders>
-              <w:top w:val="nil"/>
-              <w:left w:val="nil"/>
-              <w:bottom w:val="nil"/>
-              <w:right w:val="nil"/>
-            </w:tcBorders>
-            <w:vAlign w:val="center"/>
-          </w:tcPr>
-          <w:p>
-            <w:pPr>
-              <w:pStyle w:val="NormalWeb"/>
-              <w:shd w:val="clear" w:color="auto" w:fill="FFFFFF"/>
-              <w:rPr>
-                <w:rFonts w:asciiTheme="majorBidi" w:hAnsiTheme="majorBidi" w:cstheme="majorBidi"/>
-                <w:sz w:val="20"/>
-                <w:szCs w:val="20"/>
                 <w:lang w:val="it-IT"/>
               </w:rPr>
             </w:pPr>
-            <w:r>
-              <w:rPr>
-                <w:rFonts w:asciiTheme="majorBidi" w:hAnsiTheme="majorBidi" w:cstheme="majorBidi"/>
-                <w:sz w:val="20"/>
-                <w:szCs w:val="20"/>
-                <w:lang w:val="it-IT"/>
-              </w:rPr>
-              <w:t>BCC di Cernusco s/N</w:t>
-            </w:r>
-          </w:p>
-        </w:tc>
-      </w:tr>
-      <w:tr>
-        <w:tc>
-          <w:tcPr>
-            <w:tcW w:w="1276" w:type="dxa"/>
-            <w:tcBorders>
-              <w:top w:val="nil"/>
-              <w:left w:val="nil"/>
-              <w:bottom w:val="nil"/>
-              <w:right w:val="nil"/>
-            </w:tcBorders>
-            <w:vAlign w:val="center"/>
-          </w:tcPr>
-          <w:p>
-            <w:pPr>
-              <w:rPr>
-                <w:smallCaps/>
-                <w:sz w:val="20"/>
-                <w:szCs w:val="20"/>
-                <w:lang w:val="en-US"/>
-              </w:rPr>
-            </w:pPr>
-          </w:p>
-        </w:tc>
-        <w:tc>
-          <w:tcPr>
-            <w:tcW w:w="4678" w:type="dxa"/>
-            <w:gridSpan w:val="8"/>
-            <w:tcBorders>
-              <w:top w:val="nil"/>
-              <w:left w:val="nil"/>
-              <w:bottom w:val="nil"/>
-              <w:right w:val="nil"/>
-            </w:tcBorders>
-            <w:vAlign w:val="center"/>
-          </w:tcPr>
-          <w:p>
-            <w:pPr>
-              <w:pStyle w:val="NormalWeb"/>
-              <w:shd w:val="clear" w:color="auto" w:fill="FFFFFF"/>
-              <w:rPr>
-                <w:rFonts w:asciiTheme="majorBidi" w:hAnsiTheme="majorBidi" w:cstheme="majorBidi"/>
-                <w:b/>
-                <w:bCs/>
-                <w:smallCaps/>
-                <w:sz w:val="20"/>
-                <w:szCs w:val="20"/>
-                <w:lang w:val="en-US"/>
-              </w:rPr>
-            </w:pPr>
-          </w:p>
-        </w:tc>
-        <w:tc>
-          <w:tcPr>
-            <w:tcW w:w="3406" w:type="dxa"/>
-            <w:gridSpan w:val="11"/>
-            <w:tcBorders>
-              <w:top w:val="nil"/>
-              <w:left w:val="nil"/>
-              <w:bottom w:val="nil"/>
-              <w:right w:val="nil"/>
-            </w:tcBorders>
-            <w:vAlign w:val="center"/>
-          </w:tcPr>
-          <w:p>
-            <w:pPr>
-              <w:pStyle w:val="NormalWeb"/>
-              <w:shd w:val="clear" w:color="auto" w:fill="FFFFFF"/>
-              <w:rPr>
-                <w:rFonts w:asciiTheme="majorBidi" w:hAnsiTheme="majorBidi" w:cstheme="majorBidi"/>
-                <w:sz w:val="20"/>
-                <w:szCs w:val="20"/>
-                <w:lang w:val="it-IT"/>
-              </w:rPr>
-            </w:pPr>
-          </w:p>
-        </w:tc>
-      </w:tr>
-      <w:tr>
-        <w:tc>
-          <w:tcPr>
-            <w:tcW w:w="1276" w:type="dxa"/>
-            <w:tcBorders>
-              <w:top w:val="nil"/>
-              <w:left w:val="nil"/>
-              <w:bottom w:val="nil"/>
-              <w:right w:val="nil"/>
-            </w:tcBorders>
-            <w:vAlign w:val="center"/>
-          </w:tcPr>
-          <w:p>
-            <w:pPr>
-              <w:rPr>
-                <w:smallCaps/>
-                <w:sz w:val="20"/>
-                <w:szCs w:val="20"/>
-                <w:lang w:val="en-US"/>
-              </w:rPr>
-            </w:pPr>
-            <w:r>
-              <w:rPr>
-                <w:smallCaps/>
-                <w:sz w:val="20"/>
-                <w:szCs w:val="20"/>
-                <w:lang w:val="en-US"/>
-              </w:rPr>
-              <w:t xml:space="preserve">2007 – 2010 </w:t>
-            </w:r>
-          </w:p>
-        </w:tc>
-        <w:tc>
-          <w:tcPr>
-            <w:tcW w:w="4678" w:type="dxa"/>
-            <w:gridSpan w:val="8"/>
-            <w:tcBorders>
-              <w:top w:val="nil"/>
-              <w:left w:val="nil"/>
-              <w:bottom w:val="nil"/>
-              <w:right w:val="nil"/>
-            </w:tcBorders>
-            <w:vAlign w:val="center"/>
-          </w:tcPr>
-          <w:p>
-            <w:pPr>
-              <w:pStyle w:val="NormalWeb"/>
-              <w:shd w:val="clear" w:color="auto" w:fill="FFFFFF"/>
-              <w:rPr>
-                <w:rFonts w:asciiTheme="majorBidi" w:hAnsiTheme="majorBidi" w:cstheme="majorBidi"/>
-                <w:b/>
-                <w:bCs/>
-                <w:smallCaps/>
-                <w:sz w:val="20"/>
-                <w:szCs w:val="20"/>
-                <w:lang w:val="en-US"/>
-              </w:rPr>
-            </w:pPr>
-            <w:r>
-              <w:rPr>
-                <w:rFonts w:asciiTheme="majorBidi" w:hAnsiTheme="majorBidi" w:cstheme="majorBidi"/>
-                <w:b/>
-                <w:bCs/>
-                <w:smallCaps/>
-                <w:sz w:val="20"/>
-                <w:szCs w:val="20"/>
-                <w:lang w:val="en-US"/>
-              </w:rPr>
-              <w:t>Merit-based Tuition Fees Exemption</w:t>
-            </w:r>
-          </w:p>
-        </w:tc>
-        <w:tc>
-          <w:tcPr>
-            <w:tcW w:w="3406" w:type="dxa"/>
-            <w:gridSpan w:val="11"/>
-            <w:tcBorders>
-              <w:top w:val="nil"/>
-              <w:left w:val="nil"/>
-              <w:bottom w:val="nil"/>
-              <w:right w:val="nil"/>
-            </w:tcBorders>
-            <w:vAlign w:val="center"/>
-          </w:tcPr>
-          <w:p>
-            <w:pPr>
-              <w:pStyle w:val="NormalWeb"/>
-              <w:shd w:val="clear" w:color="auto" w:fill="FFFFFF"/>
-              <w:rPr>
-                <w:rFonts w:asciiTheme="majorBidi" w:hAnsiTheme="majorBidi" w:cstheme="majorBidi"/>
-                <w:sz w:val="20"/>
-                <w:szCs w:val="20"/>
-                <w:lang w:val="en-US"/>
-              </w:rPr>
-            </w:pPr>
-            <w:proofErr w:type="spellStart"/>
-            <w:r>
-              <w:rPr>
-                <w:rFonts w:asciiTheme="majorBidi" w:hAnsiTheme="majorBidi" w:cstheme="majorBidi"/>
-                <w:sz w:val="20"/>
-                <w:szCs w:val="20"/>
-                <w:lang w:val="en-US"/>
-              </w:rPr>
-              <w:t>Politecnico</w:t>
-            </w:r>
-            <w:proofErr w:type="spellEnd"/>
-            <w:r>
-              <w:rPr>
-                <w:rFonts w:asciiTheme="majorBidi" w:hAnsiTheme="majorBidi" w:cstheme="majorBidi"/>
-                <w:sz w:val="20"/>
-                <w:szCs w:val="20"/>
-                <w:lang w:val="en-US"/>
-              </w:rPr>
-              <w:t xml:space="preserve"> di Milano</w:t>
-            </w:r>
-          </w:p>
-        </w:tc>
-      </w:tr>
-      <w:tr>
-        <w:tc>
-          <w:tcPr>
-            <w:tcW w:w="1276" w:type="dxa"/>
-            <w:tcBorders>
-              <w:top w:val="nil"/>
-              <w:left w:val="nil"/>
-              <w:bottom w:val="nil"/>
-              <w:right w:val="nil"/>
-            </w:tcBorders>
-            <w:vAlign w:val="center"/>
-          </w:tcPr>
-          <w:p>
-            <w:pPr>
-              <w:rPr>
-                <w:smallCaps/>
-                <w:sz w:val="20"/>
-                <w:szCs w:val="20"/>
-                <w:lang w:val="en-US"/>
-              </w:rPr>
-            </w:pPr>
-          </w:p>
-        </w:tc>
-        <w:tc>
-          <w:tcPr>
-            <w:tcW w:w="4678" w:type="dxa"/>
-            <w:gridSpan w:val="8"/>
-            <w:tcBorders>
-              <w:top w:val="nil"/>
-              <w:left w:val="nil"/>
-              <w:bottom w:val="nil"/>
-              <w:right w:val="nil"/>
-            </w:tcBorders>
-            <w:vAlign w:val="center"/>
-          </w:tcPr>
-          <w:p>
-            <w:pPr>
-              <w:pStyle w:val="NormalWeb"/>
-              <w:shd w:val="clear" w:color="auto" w:fill="FFFFFF"/>
-              <w:rPr>
-                <w:rFonts w:asciiTheme="majorBidi" w:hAnsiTheme="majorBidi" w:cstheme="majorBidi"/>
-                <w:b/>
-                <w:bCs/>
-                <w:smallCaps/>
-                <w:sz w:val="20"/>
-                <w:szCs w:val="20"/>
-                <w:lang w:val="en-US"/>
-              </w:rPr>
-            </w:pPr>
-          </w:p>
-        </w:tc>
-        <w:tc>
-          <w:tcPr>
-            <w:tcW w:w="3406" w:type="dxa"/>
-            <w:gridSpan w:val="11"/>
-            <w:tcBorders>
-              <w:top w:val="nil"/>
-              <w:left w:val="nil"/>
-              <w:bottom w:val="nil"/>
-              <w:right w:val="nil"/>
-            </w:tcBorders>
-            <w:vAlign w:val="center"/>
-          </w:tcPr>
-          <w:p>
-            <w:pPr>
-              <w:pStyle w:val="NormalWeb"/>
-              <w:shd w:val="clear" w:color="auto" w:fill="FFFFFF"/>
-              <w:rPr>
-                <w:rFonts w:asciiTheme="majorBidi" w:hAnsiTheme="majorBidi" w:cstheme="majorBidi"/>
-                <w:sz w:val="20"/>
-                <w:szCs w:val="20"/>
-                <w:lang w:val="en-US"/>
-              </w:rPr>
-            </w:pPr>
-          </w:p>
-        </w:tc>
-      </w:tr>
-      <w:tr>
-        <w:tc>
-          <w:tcPr>
-            <w:tcW w:w="1276" w:type="dxa"/>
-            <w:tcBorders>
-              <w:top w:val="nil"/>
-              <w:left w:val="nil"/>
-              <w:bottom w:val="nil"/>
-              <w:right w:val="nil"/>
-            </w:tcBorders>
-            <w:vAlign w:val="center"/>
-          </w:tcPr>
-          <w:p>
-            <w:pPr>
-              <w:rPr>
-                <w:smallCaps/>
-                <w:sz w:val="20"/>
-                <w:szCs w:val="20"/>
-                <w:lang w:val="en-US"/>
-              </w:rPr>
-            </w:pPr>
-            <w:r>
-              <w:rPr>
-                <w:smallCaps/>
-                <w:sz w:val="20"/>
-                <w:szCs w:val="20"/>
-                <w:lang w:val="en-US"/>
-              </w:rPr>
-              <w:t>2007</w:t>
-            </w:r>
-          </w:p>
-        </w:tc>
-        <w:tc>
-          <w:tcPr>
-            <w:tcW w:w="4678" w:type="dxa"/>
-            <w:gridSpan w:val="8"/>
-            <w:tcBorders>
-              <w:top w:val="nil"/>
-              <w:left w:val="nil"/>
-              <w:bottom w:val="nil"/>
-              <w:right w:val="nil"/>
-            </w:tcBorders>
-            <w:vAlign w:val="center"/>
-          </w:tcPr>
-          <w:p>
-            <w:pPr>
-              <w:pStyle w:val="NormalWeb"/>
-              <w:shd w:val="clear" w:color="auto" w:fill="FFFFFF"/>
-              <w:rPr>
-                <w:rFonts w:asciiTheme="majorBidi" w:hAnsiTheme="majorBidi" w:cstheme="majorBidi"/>
-                <w:b/>
-                <w:bCs/>
-                <w:smallCaps/>
-                <w:sz w:val="20"/>
-                <w:szCs w:val="20"/>
-                <w:lang w:val="en-US"/>
-              </w:rPr>
-            </w:pPr>
-            <w:r>
-              <w:rPr>
-                <w:rFonts w:asciiTheme="majorBidi" w:hAnsiTheme="majorBidi" w:cstheme="majorBidi"/>
-                <w:b/>
-                <w:bCs/>
-                <w:smallCaps/>
-                <w:sz w:val="20"/>
-                <w:szCs w:val="20"/>
-                <w:lang w:val="en-US"/>
-              </w:rPr>
-              <w:t>Academic Excellence Award</w:t>
-            </w:r>
-          </w:p>
-        </w:tc>
-        <w:tc>
-          <w:tcPr>
-            <w:tcW w:w="3406" w:type="dxa"/>
-            <w:gridSpan w:val="11"/>
-            <w:tcBorders>
-              <w:top w:val="nil"/>
-              <w:left w:val="nil"/>
-              <w:bottom w:val="nil"/>
-              <w:right w:val="nil"/>
-            </w:tcBorders>
-            <w:vAlign w:val="center"/>
-          </w:tcPr>
-          <w:p>
-            <w:pPr>
-              <w:pStyle w:val="NormalWeb"/>
-              <w:shd w:val="clear" w:color="auto" w:fill="FFFFFF"/>
-              <w:rPr>
-                <w:rFonts w:asciiTheme="majorBidi" w:hAnsiTheme="majorBidi" w:cstheme="majorBidi"/>
-                <w:sz w:val="20"/>
-                <w:szCs w:val="20"/>
-                <w:lang w:val="it-IT"/>
-              </w:rPr>
-            </w:pPr>
-            <w:r>
-              <w:rPr>
-                <w:rFonts w:asciiTheme="majorBidi" w:hAnsiTheme="majorBidi" w:cstheme="majorBidi"/>
-                <w:sz w:val="20"/>
-                <w:szCs w:val="20"/>
-                <w:lang w:val="it-IT"/>
-              </w:rPr>
-              <w:t>BCC di Cernusco s/N</w:t>
-            </w:r>
-          </w:p>
-        </w:tc>
-      </w:tr>
-      <w:tr>
-        <w:tc>
-          <w:tcPr>
-            <w:tcW w:w="1276" w:type="dxa"/>
-            <w:tcBorders>
-              <w:top w:val="nil"/>
-              <w:left w:val="nil"/>
-              <w:bottom w:val="nil"/>
-              <w:right w:val="nil"/>
-            </w:tcBorders>
-            <w:vAlign w:val="center"/>
-          </w:tcPr>
-          <w:p>
-            <w:pPr>
-              <w:rPr>
-                <w:smallCaps/>
-                <w:sz w:val="20"/>
-                <w:szCs w:val="20"/>
-                <w:lang w:val="it-IT"/>
-              </w:rPr>
-            </w:pPr>
-          </w:p>
-        </w:tc>
-        <w:tc>
-          <w:tcPr>
-            <w:tcW w:w="4678" w:type="dxa"/>
-            <w:gridSpan w:val="8"/>
-            <w:tcBorders>
-              <w:top w:val="nil"/>
-              <w:left w:val="nil"/>
-              <w:bottom w:val="nil"/>
-              <w:right w:val="nil"/>
-            </w:tcBorders>
-            <w:vAlign w:val="center"/>
-          </w:tcPr>
-          <w:p>
-            <w:pPr>
-              <w:pStyle w:val="NormalWeb"/>
-              <w:shd w:val="clear" w:color="auto" w:fill="FFFFFF"/>
-              <w:rPr>
-                <w:rFonts w:asciiTheme="majorBidi" w:hAnsiTheme="majorBidi" w:cstheme="majorBidi"/>
-                <w:b/>
-                <w:bCs/>
-                <w:smallCaps/>
-                <w:sz w:val="20"/>
-                <w:szCs w:val="20"/>
-                <w:lang w:val="it-IT"/>
-              </w:rPr>
-            </w:pPr>
-          </w:p>
-        </w:tc>
-        <w:tc>
-          <w:tcPr>
-            <w:tcW w:w="3406" w:type="dxa"/>
-            <w:gridSpan w:val="11"/>
-            <w:tcBorders>
-              <w:top w:val="nil"/>
-              <w:left w:val="nil"/>
-              <w:bottom w:val="nil"/>
-              <w:right w:val="nil"/>
-            </w:tcBorders>
-            <w:vAlign w:val="center"/>
-          </w:tcPr>
-          <w:p>
-            <w:pPr>
-              <w:pStyle w:val="NormalWeb"/>
-              <w:shd w:val="clear" w:color="auto" w:fill="FFFFFF"/>
-              <w:rPr>
-                <w:rFonts w:asciiTheme="majorBidi" w:hAnsiTheme="majorBidi" w:cstheme="majorBidi"/>
-                <w:sz w:val="20"/>
-                <w:szCs w:val="20"/>
-                <w:lang w:val="it-IT"/>
-              </w:rPr>
-            </w:pPr>
-          </w:p>
-        </w:tc>
-      </w:tr>
-      <w:tr>
-        <w:tc>
-          <w:tcPr>
-            <w:tcW w:w="1276" w:type="dxa"/>
-            <w:tcBorders>
-              <w:top w:val="nil"/>
-              <w:left w:val="nil"/>
-              <w:bottom w:val="nil"/>
-              <w:right w:val="nil"/>
-            </w:tcBorders>
-            <w:vAlign w:val="center"/>
-          </w:tcPr>
-          <w:p>
-            <w:pPr>
-              <w:rPr>
-                <w:smallCaps/>
-                <w:sz w:val="20"/>
-                <w:szCs w:val="20"/>
-                <w:lang w:val="it-IT"/>
-              </w:rPr>
-            </w:pPr>
-            <w:r>
-              <w:rPr>
-                <w:smallCaps/>
-                <w:sz w:val="20"/>
-                <w:szCs w:val="20"/>
-                <w:lang w:val="en-US"/>
-              </w:rPr>
-              <w:t>2007</w:t>
-            </w:r>
-          </w:p>
-        </w:tc>
-        <w:tc>
-          <w:tcPr>
-            <w:tcW w:w="4678" w:type="dxa"/>
-            <w:gridSpan w:val="8"/>
-            <w:tcBorders>
-              <w:top w:val="nil"/>
-              <w:left w:val="nil"/>
-              <w:bottom w:val="nil"/>
-              <w:right w:val="nil"/>
-            </w:tcBorders>
-            <w:vAlign w:val="center"/>
-          </w:tcPr>
-          <w:p>
-            <w:pPr>
-              <w:pStyle w:val="NormalWeb"/>
-              <w:shd w:val="clear" w:color="auto" w:fill="FFFFFF"/>
-              <w:rPr>
-                <w:rFonts w:asciiTheme="majorBidi" w:hAnsiTheme="majorBidi" w:cstheme="majorBidi"/>
-                <w:b/>
-                <w:bCs/>
-                <w:smallCaps/>
-                <w:sz w:val="20"/>
-                <w:szCs w:val="20"/>
-                <w:lang w:val="it-IT"/>
-              </w:rPr>
-            </w:pPr>
-            <w:r>
-              <w:rPr>
-                <w:rFonts w:asciiTheme="majorBidi" w:hAnsiTheme="majorBidi" w:cstheme="majorBidi"/>
-                <w:b/>
-                <w:bCs/>
-                <w:smallCaps/>
-                <w:sz w:val="20"/>
-                <w:szCs w:val="20"/>
-                <w:lang w:val="en-US"/>
-              </w:rPr>
-              <w:t>Academic Excellence Award</w:t>
-            </w:r>
-          </w:p>
-        </w:tc>
-        <w:tc>
-          <w:tcPr>
-            <w:tcW w:w="3406" w:type="dxa"/>
-            <w:gridSpan w:val="11"/>
-            <w:tcBorders>
-              <w:top w:val="nil"/>
-              <w:left w:val="nil"/>
-              <w:bottom w:val="nil"/>
-              <w:right w:val="nil"/>
-            </w:tcBorders>
-            <w:vAlign w:val="center"/>
-          </w:tcPr>
-          <w:p>
-            <w:pPr>
-              <w:pStyle w:val="NormalWeb"/>
-              <w:shd w:val="clear" w:color="auto" w:fill="FFFFFF"/>
-              <w:rPr>
-                <w:rFonts w:asciiTheme="majorBidi" w:hAnsiTheme="majorBidi" w:cstheme="majorBidi"/>
-                <w:sz w:val="20"/>
-                <w:szCs w:val="20"/>
-                <w:lang w:val="it-IT"/>
-              </w:rPr>
-            </w:pPr>
-            <w:proofErr w:type="spellStart"/>
-            <w:r>
-              <w:rPr>
-                <w:rFonts w:asciiTheme="majorBidi" w:hAnsiTheme="majorBidi" w:cstheme="majorBidi"/>
-                <w:sz w:val="20"/>
-                <w:szCs w:val="20"/>
-                <w:lang w:val="it-IT"/>
-              </w:rPr>
-              <w:t>Italian</w:t>
-            </w:r>
-            <w:proofErr w:type="spellEnd"/>
-            <w:r>
-              <w:rPr>
-                <w:rFonts w:asciiTheme="majorBidi" w:hAnsiTheme="majorBidi" w:cstheme="majorBidi"/>
-                <w:sz w:val="20"/>
-                <w:szCs w:val="20"/>
-                <w:lang w:val="it-IT"/>
-              </w:rPr>
-              <w:t xml:space="preserve"> government</w:t>
-            </w:r>
-          </w:p>
-        </w:tc>
-      </w:tr>
-      <w:tr>
-        <w:tc>
-          <w:tcPr>
-            <w:tcW w:w="1276" w:type="dxa"/>
-            <w:tcBorders>
-              <w:top w:val="nil"/>
-              <w:left w:val="nil"/>
-              <w:bottom w:val="nil"/>
-              <w:right w:val="nil"/>
-            </w:tcBorders>
-            <w:vAlign w:val="center"/>
-          </w:tcPr>
-          <w:p>
-            <w:pPr>
-              <w:rPr>
-                <w:smallCaps/>
-                <w:sz w:val="20"/>
-                <w:szCs w:val="20"/>
-                <w:lang w:val="it-IT"/>
-              </w:rPr>
-            </w:pPr>
-          </w:p>
-        </w:tc>
-        <w:tc>
-          <w:tcPr>
-            <w:tcW w:w="4678" w:type="dxa"/>
-            <w:gridSpan w:val="8"/>
-            <w:tcBorders>
-              <w:top w:val="nil"/>
-              <w:left w:val="nil"/>
-              <w:bottom w:val="nil"/>
-              <w:right w:val="nil"/>
-            </w:tcBorders>
-            <w:vAlign w:val="center"/>
-          </w:tcPr>
-          <w:p>
-            <w:pPr>
-              <w:pStyle w:val="NormalWeb"/>
-              <w:shd w:val="clear" w:color="auto" w:fill="FFFFFF"/>
-              <w:rPr>
-                <w:rFonts w:asciiTheme="majorBidi" w:hAnsiTheme="majorBidi" w:cstheme="majorBidi"/>
-                <w:b/>
-                <w:bCs/>
-                <w:smallCaps/>
-                <w:sz w:val="20"/>
-                <w:szCs w:val="20"/>
-                <w:lang w:val="it-IT"/>
-              </w:rPr>
-            </w:pPr>
-          </w:p>
-        </w:tc>
-        <w:tc>
-          <w:tcPr>
-            <w:tcW w:w="3406" w:type="dxa"/>
-            <w:gridSpan w:val="11"/>
+          </w:p>
+        </w:tc>
+        <w:tc>
+          <w:tcPr>
+            <w:tcW w:w="8084" w:type="dxa"/>
+            <w:gridSpan w:val="19"/>
             <w:tcBorders>
               <w:top w:val="nil"/>
               <w:left w:val="nil"/>
@@ -12943,6 +13424,95 @@
     </w:lvl>
   </w:abstractNum>
   <w:abstractNum w:abstractNumId="3" w15:restartNumberingAfterBreak="0">
+    <w:nsid w:val="21D93126"/>
+    <w:multiLevelType w:val="hybridMultilevel"/>
+    <w:tmpl w:val="D312F26C"/>
+    <w:lvl w:ilvl="0" w:tplc="3CEEC088">
+      <w:start w:val="1"/>
+      <w:numFmt w:val="decimal"/>
+      <w:lvlText w:val="[%1]"/>
+      <w:lvlJc w:val="left"/>
+      <w:pPr>
+        <w:ind w:left="360" w:hanging="360"/>
+      </w:pPr>
+      <w:rPr>
+        <w:rFonts w:hint="default"/>
+      </w:rPr>
+    </w:lvl>
+    <w:lvl w:ilvl="1" w:tplc="04090019" w:tentative="1">
+      <w:start w:val="1"/>
+      <w:numFmt w:val="lowerLetter"/>
+      <w:lvlText w:val="%2."/>
+      <w:lvlJc w:val="left"/>
+      <w:pPr>
+        <w:ind w:left="1080" w:hanging="360"/>
+      </w:pPr>
+    </w:lvl>
+    <w:lvl w:ilvl="2" w:tplc="0409001B" w:tentative="1">
+      <w:start w:val="1"/>
+      <w:numFmt w:val="lowerRoman"/>
+      <w:lvlText w:val="%3."/>
+      <w:lvlJc w:val="right"/>
+      <w:pPr>
+        <w:ind w:left="1800" w:hanging="180"/>
+      </w:pPr>
+    </w:lvl>
+    <w:lvl w:ilvl="3" w:tplc="0409000F" w:tentative="1">
+      <w:start w:val="1"/>
+      <w:numFmt w:val="decimal"/>
+      <w:lvlText w:val="%4."/>
+      <w:lvlJc w:val="left"/>
+      <w:pPr>
+        <w:ind w:left="2520" w:hanging="360"/>
+      </w:pPr>
+    </w:lvl>
+    <w:lvl w:ilvl="4" w:tplc="04090019" w:tentative="1">
+      <w:start w:val="1"/>
+      <w:numFmt w:val="lowerLetter"/>
+      <w:lvlText w:val="%5."/>
+      <w:lvlJc w:val="left"/>
+      <w:pPr>
+        <w:ind w:left="3240" w:hanging="360"/>
+      </w:pPr>
+    </w:lvl>
+    <w:lvl w:ilvl="5" w:tplc="0409001B" w:tentative="1">
+      <w:start w:val="1"/>
+      <w:numFmt w:val="lowerRoman"/>
+      <w:lvlText w:val="%6."/>
+      <w:lvlJc w:val="right"/>
+      <w:pPr>
+        <w:ind w:left="3960" w:hanging="180"/>
+      </w:pPr>
+    </w:lvl>
+    <w:lvl w:ilvl="6" w:tplc="0409000F" w:tentative="1">
+      <w:start w:val="1"/>
+      <w:numFmt w:val="decimal"/>
+      <w:lvlText w:val="%7."/>
+      <w:lvlJc w:val="left"/>
+      <w:pPr>
+        <w:ind w:left="4680" w:hanging="360"/>
+      </w:pPr>
+    </w:lvl>
+    <w:lvl w:ilvl="7" w:tplc="04090019" w:tentative="1">
+      <w:start w:val="1"/>
+      <w:numFmt w:val="lowerLetter"/>
+      <w:lvlText w:val="%8."/>
+      <w:lvlJc w:val="left"/>
+      <w:pPr>
+        <w:ind w:left="5400" w:hanging="360"/>
+      </w:pPr>
+    </w:lvl>
+    <w:lvl w:ilvl="8" w:tplc="0409001B" w:tentative="1">
+      <w:start w:val="1"/>
+      <w:numFmt w:val="lowerRoman"/>
+      <w:lvlText w:val="%9."/>
+      <w:lvlJc w:val="right"/>
+      <w:pPr>
+        <w:ind w:left="6120" w:hanging="180"/>
+      </w:pPr>
+    </w:lvl>
+  </w:abstractNum>
+  <w:abstractNum w:abstractNumId="4" w15:restartNumberingAfterBreak="0">
     <w:nsid w:val="3E1E41A7"/>
     <w:multiLevelType w:val="hybridMultilevel"/>
     <w:tmpl w:val="F4C6D4D4"/>
@@ -13057,7 +13627,7 @@
       </w:rPr>
     </w:lvl>
   </w:abstractNum>
-  <w:abstractNum w:abstractNumId="4" w15:restartNumberingAfterBreak="0">
+  <w:abstractNum w:abstractNumId="5" w15:restartNumberingAfterBreak="0">
     <w:nsid w:val="641A0830"/>
     <w:multiLevelType w:val="hybridMultilevel"/>
     <w:tmpl w:val="6E9CEDD2"/>
@@ -13174,16 +13744,19 @@
     <w:abstractNumId w:val="0"/>
   </w:num>
   <w:num w:numId="2" w16cid:durableId="1216742348">
-    <w:abstractNumId w:val="4"/>
+    <w:abstractNumId w:val="5"/>
   </w:num>
   <w:num w:numId="3" w16cid:durableId="1573856052">
-    <w:abstractNumId w:val="3"/>
+    <w:abstractNumId w:val="4"/>
   </w:num>
   <w:num w:numId="4" w16cid:durableId="1348024977">
     <w:abstractNumId w:val="2"/>
   </w:num>
   <w:num w:numId="5" w16cid:durableId="523592637">
     <w:abstractNumId w:val="1"/>
+  </w:num>
+  <w:num w:numId="6" w16cid:durableId="878978918">
+    <w:abstractNumId w:val="3"/>
   </w:num>
 </w:numbering>
 </file>
@@ -13658,7 +14231,6 @@
     <w:name w:val="Hyperlink"/>
     <w:basedOn w:val="DefaultParagraphFont"/>
     <w:uiPriority w:val="99"/>
-    <w:semiHidden/>
     <w:unhideWhenUsed/>
     <w:rsid w:val="00DF44D4"/>
     <w:rPr>
@@ -13676,6 +14248,18 @@
     <w:rPr>
       <w:color w:val="954F72" w:themeColor="followedHyperlink"/>
       <w:u w:val="single"/>
+    </w:rPr>
+  </w:style>
+  <w:style w:type="character" w:styleId="UnresolvedMention">
+    <w:name w:val="Unresolved Mention"/>
+    <w:basedOn w:val="DefaultParagraphFont"/>
+    <w:uiPriority w:val="99"/>
+    <w:semiHidden/>
+    <w:unhideWhenUsed/>
+    <w:rsid w:val="00C430E2"/>
+    <w:rPr>
+      <w:color w:val="605E5C"/>
+      <w:shd w:val="clear" w:color="auto" w:fill="E1DFDD"/>
     </w:rPr>
   </w:style>
 </w:styles>

</xml_diff>

<commit_message>
commit on 2022-08-16 at 19:36:24
</commit_message>
<xml_diff>
--- a/english/resume/short-industry/ResearchDevelopment/DiStasioLuca-CV.docx
+++ b/english/resume/short-industry/ResearchDevelopment/DiStasioLuca-CV.docx
@@ -13312,8 +13312,75 @@
           </w:tcPr>
           <w:p>
             <w:pPr>
+              <w:pStyle w:val="ListParagraph"/>
+              <w:numPr>
+                <w:ilvl w:val="0"/>
+                <w:numId w:val="11"/>
+              </w:numPr>
+              <w:spacing w:after="60"/>
               <w:jc w:val="both"/>
               <w:rPr>
+                <w:sz w:val="20"/>
+                <w:szCs w:val="20"/>
+                <w:lang w:val="en-US"/>
+              </w:rPr>
+            </w:pPr>
+          </w:p>
+        </w:tc>
+      </w:tr>
+      <w:tr>
+        <w:tc>
+          <w:tcPr>
+            <w:tcW w:w="9360" w:type="dxa"/>
+            <w:gridSpan w:val="20"/>
+            <w:tcBorders>
+              <w:top w:val="nil"/>
+              <w:left w:val="nil"/>
+              <w:bottom w:val="nil"/>
+              <w:right w:val="nil"/>
+            </w:tcBorders>
+          </w:tcPr>
+          <w:p>
+            <w:pPr>
+              <w:spacing w:before="60" w:after="120"/>
+              <w:jc w:val="both"/>
+              <w:rPr>
+                <w:sz w:val="20"/>
+                <w:szCs w:val="20"/>
+                <w:lang w:val="en-US"/>
+              </w:rPr>
+            </w:pPr>
+            <w:r>
+              <w:rPr>
+                <w:b/>
+                <w:bCs/>
+                <w:smallCaps/>
+                <w:lang w:val="en-US"/>
+              </w:rPr>
+              <w:t xml:space="preserve">Scholarly Peer Review </w:t>
+            </w:r>
+          </w:p>
+        </w:tc>
+      </w:tr>
+      <w:tr>
+        <w:tc>
+          <w:tcPr>
+            <w:tcW w:w="9360" w:type="dxa"/>
+            <w:gridSpan w:val="20"/>
+            <w:tcBorders>
+              <w:top w:val="nil"/>
+              <w:left w:val="nil"/>
+              <w:bottom w:val="single" w:sz="18" w:space="0" w:color="auto"/>
+              <w:right w:val="nil"/>
+            </w:tcBorders>
+          </w:tcPr>
+          <w:p>
+            <w:pPr>
+              <w:spacing w:after="120"/>
+              <w:jc w:val="both"/>
+              <w:rPr>
+                <w:b/>
+                <w:bCs/>
                 <w:smallCaps/>
                 <w:sz w:val="20"/>
                 <w:szCs w:val="20"/>
@@ -15753,7 +15820,7 @@
   <w:abstractNum w:abstractNumId="5" w15:restartNumberingAfterBreak="0">
     <w:nsid w:val="21D93126"/>
     <w:multiLevelType w:val="hybridMultilevel"/>
-    <w:tmpl w:val="D86AE22C"/>
+    <w:tmpl w:val="40100EC0"/>
     <w:lvl w:ilvl="0" w:tplc="50540328">
       <w:start w:val="1"/>
       <w:numFmt w:val="decimal"/>
@@ -15842,6 +15909,188 @@
     </w:lvl>
   </w:abstractNum>
   <w:abstractNum w:abstractNumId="6" w15:restartNumberingAfterBreak="0">
+    <w:nsid w:val="31856550"/>
+    <w:multiLevelType w:val="hybridMultilevel"/>
+    <w:tmpl w:val="02584AD8"/>
+    <w:lvl w:ilvl="0" w:tplc="FFFFFFFF">
+      <w:start w:val="1"/>
+      <w:numFmt w:val="decimal"/>
+      <w:lvlText w:val="[%1]"/>
+      <w:lvlJc w:val="left"/>
+      <w:pPr>
+        <w:ind w:left="360" w:hanging="360"/>
+      </w:pPr>
+      <w:rPr>
+        <w:rFonts w:hint="default"/>
+        <w:sz w:val="20"/>
+        <w:szCs w:val="20"/>
+      </w:rPr>
+    </w:lvl>
+    <w:lvl w:ilvl="1" w:tplc="04090019" w:tentative="1">
+      <w:start w:val="1"/>
+      <w:numFmt w:val="lowerLetter"/>
+      <w:lvlText w:val="%2."/>
+      <w:lvlJc w:val="left"/>
+      <w:pPr>
+        <w:ind w:left="1440" w:hanging="360"/>
+      </w:pPr>
+    </w:lvl>
+    <w:lvl w:ilvl="2" w:tplc="0409001B" w:tentative="1">
+      <w:start w:val="1"/>
+      <w:numFmt w:val="lowerRoman"/>
+      <w:lvlText w:val="%3."/>
+      <w:lvlJc w:val="right"/>
+      <w:pPr>
+        <w:ind w:left="2160" w:hanging="180"/>
+      </w:pPr>
+    </w:lvl>
+    <w:lvl w:ilvl="3" w:tplc="0409000F" w:tentative="1">
+      <w:start w:val="1"/>
+      <w:numFmt w:val="decimal"/>
+      <w:lvlText w:val="%4."/>
+      <w:lvlJc w:val="left"/>
+      <w:pPr>
+        <w:ind w:left="2880" w:hanging="360"/>
+      </w:pPr>
+    </w:lvl>
+    <w:lvl w:ilvl="4" w:tplc="04090019" w:tentative="1">
+      <w:start w:val="1"/>
+      <w:numFmt w:val="lowerLetter"/>
+      <w:lvlText w:val="%5."/>
+      <w:lvlJc w:val="left"/>
+      <w:pPr>
+        <w:ind w:left="3600" w:hanging="360"/>
+      </w:pPr>
+    </w:lvl>
+    <w:lvl w:ilvl="5" w:tplc="0409001B" w:tentative="1">
+      <w:start w:val="1"/>
+      <w:numFmt w:val="lowerRoman"/>
+      <w:lvlText w:val="%6."/>
+      <w:lvlJc w:val="right"/>
+      <w:pPr>
+        <w:ind w:left="4320" w:hanging="180"/>
+      </w:pPr>
+    </w:lvl>
+    <w:lvl w:ilvl="6" w:tplc="0409000F" w:tentative="1">
+      <w:start w:val="1"/>
+      <w:numFmt w:val="decimal"/>
+      <w:lvlText w:val="%7."/>
+      <w:lvlJc w:val="left"/>
+      <w:pPr>
+        <w:ind w:left="5040" w:hanging="360"/>
+      </w:pPr>
+    </w:lvl>
+    <w:lvl w:ilvl="7" w:tplc="04090019" w:tentative="1">
+      <w:start w:val="1"/>
+      <w:numFmt w:val="lowerLetter"/>
+      <w:lvlText w:val="%8."/>
+      <w:lvlJc w:val="left"/>
+      <w:pPr>
+        <w:ind w:left="5760" w:hanging="360"/>
+      </w:pPr>
+    </w:lvl>
+    <w:lvl w:ilvl="8" w:tplc="0409001B" w:tentative="1">
+      <w:start w:val="1"/>
+      <w:numFmt w:val="lowerRoman"/>
+      <w:lvlText w:val="%9."/>
+      <w:lvlJc w:val="right"/>
+      <w:pPr>
+        <w:ind w:left="6480" w:hanging="180"/>
+      </w:pPr>
+    </w:lvl>
+  </w:abstractNum>
+  <w:abstractNum w:abstractNumId="7" w15:restartNumberingAfterBreak="0">
+    <w:nsid w:val="38374251"/>
+    <w:multiLevelType w:val="hybridMultilevel"/>
+    <w:tmpl w:val="40100EC0"/>
+    <w:lvl w:ilvl="0" w:tplc="FFFFFFFF">
+      <w:start w:val="1"/>
+      <w:numFmt w:val="decimal"/>
+      <w:lvlText w:val="[%1]"/>
+      <w:lvlJc w:val="left"/>
+      <w:pPr>
+        <w:ind w:left="360" w:hanging="360"/>
+      </w:pPr>
+      <w:rPr>
+        <w:rFonts w:hint="default"/>
+        <w:sz w:val="20"/>
+        <w:szCs w:val="20"/>
+      </w:rPr>
+    </w:lvl>
+    <w:lvl w:ilvl="1" w:tplc="FFFFFFFF" w:tentative="1">
+      <w:start w:val="1"/>
+      <w:numFmt w:val="lowerLetter"/>
+      <w:lvlText w:val="%2."/>
+      <w:lvlJc w:val="left"/>
+      <w:pPr>
+        <w:ind w:left="1080" w:hanging="360"/>
+      </w:pPr>
+    </w:lvl>
+    <w:lvl w:ilvl="2" w:tplc="FFFFFFFF" w:tentative="1">
+      <w:start w:val="1"/>
+      <w:numFmt w:val="lowerRoman"/>
+      <w:lvlText w:val="%3."/>
+      <w:lvlJc w:val="right"/>
+      <w:pPr>
+        <w:ind w:left="1800" w:hanging="180"/>
+      </w:pPr>
+    </w:lvl>
+    <w:lvl w:ilvl="3" w:tplc="FFFFFFFF" w:tentative="1">
+      <w:start w:val="1"/>
+      <w:numFmt w:val="decimal"/>
+      <w:lvlText w:val="%4."/>
+      <w:lvlJc w:val="left"/>
+      <w:pPr>
+        <w:ind w:left="2520" w:hanging="360"/>
+      </w:pPr>
+    </w:lvl>
+    <w:lvl w:ilvl="4" w:tplc="FFFFFFFF" w:tentative="1">
+      <w:start w:val="1"/>
+      <w:numFmt w:val="lowerLetter"/>
+      <w:lvlText w:val="%5."/>
+      <w:lvlJc w:val="left"/>
+      <w:pPr>
+        <w:ind w:left="3240" w:hanging="360"/>
+      </w:pPr>
+    </w:lvl>
+    <w:lvl w:ilvl="5" w:tplc="FFFFFFFF" w:tentative="1">
+      <w:start w:val="1"/>
+      <w:numFmt w:val="lowerRoman"/>
+      <w:lvlText w:val="%6."/>
+      <w:lvlJc w:val="right"/>
+      <w:pPr>
+        <w:ind w:left="3960" w:hanging="180"/>
+      </w:pPr>
+    </w:lvl>
+    <w:lvl w:ilvl="6" w:tplc="FFFFFFFF" w:tentative="1">
+      <w:start w:val="1"/>
+      <w:numFmt w:val="decimal"/>
+      <w:lvlText w:val="%7."/>
+      <w:lvlJc w:val="left"/>
+      <w:pPr>
+        <w:ind w:left="4680" w:hanging="360"/>
+      </w:pPr>
+    </w:lvl>
+    <w:lvl w:ilvl="7" w:tplc="FFFFFFFF" w:tentative="1">
+      <w:start w:val="1"/>
+      <w:numFmt w:val="lowerLetter"/>
+      <w:lvlText w:val="%8."/>
+      <w:lvlJc w:val="left"/>
+      <w:pPr>
+        <w:ind w:left="5400" w:hanging="360"/>
+      </w:pPr>
+    </w:lvl>
+    <w:lvl w:ilvl="8" w:tplc="FFFFFFFF" w:tentative="1">
+      <w:start w:val="1"/>
+      <w:numFmt w:val="lowerRoman"/>
+      <w:lvlText w:val="%9."/>
+      <w:lvlJc w:val="right"/>
+      <w:pPr>
+        <w:ind w:left="6120" w:hanging="180"/>
+      </w:pPr>
+    </w:lvl>
+  </w:abstractNum>
+  <w:abstractNum w:abstractNumId="8" w15:restartNumberingAfterBreak="0">
     <w:nsid w:val="3E1E41A7"/>
     <w:multiLevelType w:val="hybridMultilevel"/>
     <w:tmpl w:val="F4C6D4D4"/>
@@ -15956,7 +16205,7 @@
       </w:rPr>
     </w:lvl>
   </w:abstractNum>
-  <w:abstractNum w:abstractNumId="7" w15:restartNumberingAfterBreak="0">
+  <w:abstractNum w:abstractNumId="9" w15:restartNumberingAfterBreak="0">
     <w:nsid w:val="641A0830"/>
     <w:multiLevelType w:val="hybridMultilevel"/>
     <w:tmpl w:val="6E9CEDD2"/>
@@ -16069,7 +16318,7 @@
       </w:rPr>
     </w:lvl>
   </w:abstractNum>
-  <w:abstractNum w:abstractNumId="8" w15:restartNumberingAfterBreak="0">
+  <w:abstractNum w:abstractNumId="10" w15:restartNumberingAfterBreak="0">
     <w:nsid w:val="6A5C29C2"/>
     <w:multiLevelType w:val="hybridMultilevel"/>
     <w:tmpl w:val="D5A814E6"/>
@@ -16162,10 +16411,10 @@
     <w:abstractNumId w:val="0"/>
   </w:num>
   <w:num w:numId="2" w16cid:durableId="1216742348">
-    <w:abstractNumId w:val="7"/>
+    <w:abstractNumId w:val="9"/>
   </w:num>
   <w:num w:numId="3" w16cid:durableId="1573856052">
-    <w:abstractNumId w:val="6"/>
+    <w:abstractNumId w:val="8"/>
   </w:num>
   <w:num w:numId="4" w16cid:durableId="1348024977">
     <w:abstractNumId w:val="2"/>
@@ -16183,7 +16432,13 @@
     <w:abstractNumId w:val="3"/>
   </w:num>
   <w:num w:numId="9" w16cid:durableId="726878954">
-    <w:abstractNumId w:val="8"/>
+    <w:abstractNumId w:val="10"/>
+  </w:num>
+  <w:num w:numId="10" w16cid:durableId="1637174562">
+    <w:abstractNumId w:val="7"/>
+  </w:num>
+  <w:num w:numId="11" w16cid:durableId="2103642053">
+    <w:abstractNumId w:val="6"/>
   </w:num>
 </w:numbering>
 </file>

</xml_diff>

<commit_message>
commit on 2022-08-16 at 19:43:36
</commit_message>
<xml_diff>
--- a/english/resume/short-industry/ResearchDevelopment/DiStasioLuca-CV.docx
+++ b/english/resume/short-industry/ResearchDevelopment/DiStasioLuca-CV.docx
@@ -13376,6 +13376,11 @@
           </w:tcPr>
           <w:p>
             <w:pPr>
+              <w:pStyle w:val="ListParagraph"/>
+              <w:numPr>
+                <w:ilvl w:val="0"/>
+                <w:numId w:val="5"/>
+              </w:numPr>
               <w:spacing w:after="120"/>
               <w:jc w:val="both"/>
               <w:rPr>
@@ -13387,6 +13392,102 @@
                 <w:lang w:val="en-US"/>
               </w:rPr>
             </w:pPr>
+            <w:r>
+              <w:rPr>
+                <w:smallCaps/>
+                <w:sz w:val="20"/>
+                <w:szCs w:val="20"/>
+                <w:lang w:val="en-US"/>
+              </w:rPr>
+              <w:t>Journal of Composite Materials</w:t>
+            </w:r>
+          </w:p>
+          <w:p>
+            <w:pPr>
+              <w:pStyle w:val="ListParagraph"/>
+              <w:numPr>
+                <w:ilvl w:val="0"/>
+                <w:numId w:val="5"/>
+              </w:numPr>
+              <w:spacing w:after="120"/>
+              <w:jc w:val="both"/>
+              <w:rPr>
+                <w:b/>
+                <w:bCs/>
+                <w:smallCaps/>
+                <w:sz w:val="20"/>
+                <w:szCs w:val="20"/>
+                <w:lang w:val="en-US"/>
+              </w:rPr>
+            </w:pPr>
+            <w:r>
+              <w:rPr>
+                <w:smallCaps/>
+                <w:sz w:val="20"/>
+                <w:szCs w:val="20"/>
+                <w:lang w:val="en-US"/>
+              </w:rPr>
+              <w:t>Journal of Open Research Software</w:t>
+            </w:r>
+          </w:p>
+          <w:p>
+            <w:pPr>
+              <w:pStyle w:val="ListParagraph"/>
+              <w:numPr>
+                <w:ilvl w:val="0"/>
+                <w:numId w:val="5"/>
+              </w:numPr>
+              <w:spacing w:after="120"/>
+              <w:jc w:val="both"/>
+              <w:rPr>
+                <w:b/>
+                <w:bCs/>
+                <w:smallCaps/>
+                <w:sz w:val="20"/>
+                <w:szCs w:val="20"/>
+                <w:lang w:val="en-US"/>
+              </w:rPr>
+            </w:pPr>
+            <w:proofErr w:type="spellStart"/>
+            <w:r>
+              <w:rPr>
+                <w:smallCaps/>
+                <w:sz w:val="20"/>
+                <w:szCs w:val="20"/>
+                <w:lang w:val="en-US"/>
+              </w:rPr>
+              <w:t>Frattura</w:t>
+            </w:r>
+            <w:proofErr w:type="spellEnd"/>
+            <w:r>
+              <w:rPr>
+                <w:smallCaps/>
+                <w:sz w:val="20"/>
+                <w:szCs w:val="20"/>
+                <w:lang w:val="en-US"/>
+              </w:rPr>
+              <w:t xml:space="preserve"> ed </w:t>
+            </w:r>
+            <w:proofErr w:type="spellStart"/>
+            <w:r>
+              <w:rPr>
+                <w:smallCaps/>
+                <w:sz w:val="20"/>
+                <w:szCs w:val="20"/>
+                <w:lang w:val="en-US"/>
+              </w:rPr>
+              <w:t>Integrit</w:t>
+            </w:r>
+            <w:proofErr w:type="spellEnd"/>
+            <w:r>
+              <w:rPr>
+                <w:smallCaps/>
+                <w:sz w:val="20"/>
+                <w:szCs w:val="20"/>
+                <w:lang w:val="it-IT"/>
+              </w:rPr>
+              <w:t>à Strutturale</w:t>
+            </w:r>
           </w:p>
         </w:tc>
       </w:tr>
@@ -13851,6 +13952,7 @@
                 <w:szCs w:val="20"/>
                 <w:lang w:val="en-US"/>
               </w:rPr>
+              <w:lastRenderedPageBreak/>
               <w:t>2015 – 2018</w:t>
             </w:r>
           </w:p>
@@ -15416,7 +15518,7 @@
   <w:abstractNum w:abstractNumId="1" w15:restartNumberingAfterBreak="0">
     <w:nsid w:val="0DF76DD8"/>
     <w:multiLevelType w:val="hybridMultilevel"/>
-    <w:tmpl w:val="532C2770"/>
+    <w:tmpl w:val="B032E246"/>
     <w:lvl w:ilvl="0" w:tplc="04090003">
       <w:start w:val="1"/>
       <w:numFmt w:val="bullet"/>

</xml_diff>

<commit_message>
commit on 2022-08-18 at 19:40:19
</commit_message>
<xml_diff>
--- a/english/resume/short-industry/ResearchDevelopment/DiStasioLuca-CV.docx
+++ b/english/resume/short-industry/ResearchDevelopment/DiStasioLuca-CV.docx
@@ -16,9 +16,9 @@
         <w:gridCol w:w="596"/>
         <w:gridCol w:w="57"/>
         <w:gridCol w:w="481"/>
-        <w:gridCol w:w="569"/>
-        <w:gridCol w:w="96"/>
-        <w:gridCol w:w="1038"/>
+        <w:gridCol w:w="665"/>
+        <w:gridCol w:w="894"/>
+        <w:gridCol w:w="144"/>
         <w:gridCol w:w="108"/>
         <w:gridCol w:w="32"/>
         <w:gridCol w:w="223"/>
@@ -6824,7 +6824,7 @@
         <w:tc>
           <w:tcPr>
             <w:tcW w:w="1146" w:type="dxa"/>
-            <w:gridSpan w:val="3"/>
+            <w:gridSpan w:val="2"/>
             <w:tcBorders>
               <w:top w:val="single" w:sz="18" w:space="0" w:color="auto"/>
               <w:left w:val="single" w:sz="2" w:space="0" w:color="auto"/>
@@ -6844,7 +6844,7 @@
         <w:tc>
           <w:tcPr>
             <w:tcW w:w="1146" w:type="dxa"/>
-            <w:gridSpan w:val="2"/>
+            <w:gridSpan w:val="3"/>
             <w:tcBorders>
               <w:top w:val="single" w:sz="18" w:space="0" w:color="auto"/>
               <w:left w:val="single" w:sz="2" w:space="0" w:color="auto"/>
@@ -13185,7 +13185,7 @@
           </w:tcPr>
           <w:p>
             <w:pPr>
-              <w:spacing w:before="120" w:after="60"/>
+              <w:spacing w:after="60"/>
               <w:rPr>
                 <w:smallCaps/>
                 <w:lang w:val="en-US"/>
@@ -13204,193 +13204,3155 @@
       <w:tr>
         <w:tc>
           <w:tcPr>
-            <w:tcW w:w="4680" w:type="dxa"/>
-            <w:gridSpan w:val="7"/>
-            <w:tcBorders>
-              <w:top w:val="nil"/>
-              <w:left w:val="nil"/>
-              <w:bottom w:val="nil"/>
-              <w:right w:val="nil"/>
-            </w:tcBorders>
-          </w:tcPr>
-          <w:p>
-            <w:pPr>
-              <w:spacing w:before="120" w:after="60"/>
-              <w:rPr>
-                <w:smallCaps/>
-                <w:sz w:val="20"/>
-                <w:szCs w:val="20"/>
-                <w:lang w:val="en-US"/>
-              </w:rPr>
-            </w:pPr>
-            <w:r>
-              <w:rPr>
-                <w:smallCaps/>
+            <w:tcW w:w="2268" w:type="dxa"/>
+            <w:gridSpan w:val="2"/>
+            <w:tcBorders>
+              <w:top w:val="nil"/>
+              <w:left w:val="nil"/>
+              <w:bottom w:val="nil"/>
+              <w:right w:val="nil"/>
+            </w:tcBorders>
+            <w:vAlign w:val="center"/>
+          </w:tcPr>
+          <w:p>
+            <w:pPr>
+              <w:spacing w:after="20"/>
+              <w:rPr>
+                <w:sz w:val="20"/>
+                <w:szCs w:val="20"/>
+                <w:lang w:val="en-US"/>
+              </w:rPr>
+            </w:pPr>
+            <w:r>
+              <w:rPr>
+                <w:sz w:val="20"/>
+                <w:szCs w:val="20"/>
+                <w:lang w:val="en-US"/>
+              </w:rPr>
+              <w:t xml:space="preserve">Sep </w:t>
+            </w:r>
+            <w:r>
+              <w:rPr>
                 <w:sz w:val="20"/>
                 <w:szCs w:val="20"/>
                 <w:lang w:val="en-US"/>
               </w:rPr>
               <w:t>2020</w:t>
             </w:r>
-          </w:p>
-        </w:tc>
-        <w:tc>
-          <w:tcPr>
-            <w:tcW w:w="4680" w:type="dxa"/>
-            <w:gridSpan w:val="18"/>
-            <w:tcBorders>
-              <w:top w:val="nil"/>
-              <w:left w:val="nil"/>
-              <w:bottom w:val="nil"/>
-              <w:right w:val="nil"/>
-            </w:tcBorders>
-          </w:tcPr>
-          <w:p>
-            <w:pPr>
-              <w:spacing w:before="120" w:after="60"/>
-              <w:rPr>
-                <w:smallCaps/>
-                <w:lang w:val="en-US"/>
-              </w:rPr>
-            </w:pPr>
+            <w:r>
+              <w:rPr>
+                <w:sz w:val="20"/>
+                <w:szCs w:val="20"/>
+                <w:lang w:val="en-US"/>
+              </w:rPr>
+              <w:t xml:space="preserve"> – Feb 2021</w:t>
+            </w:r>
+          </w:p>
+        </w:tc>
+        <w:tc>
+          <w:tcPr>
+            <w:tcW w:w="7092" w:type="dxa"/>
+            <w:gridSpan w:val="23"/>
+            <w:tcBorders>
+              <w:top w:val="nil"/>
+              <w:left w:val="nil"/>
+              <w:bottom w:val="nil"/>
+              <w:right w:val="nil"/>
+            </w:tcBorders>
+            <w:vAlign w:val="center"/>
+          </w:tcPr>
+          <w:p>
+            <w:pPr>
+              <w:spacing w:after="20"/>
+              <w:rPr>
+                <w:smallCaps/>
+                <w:lang w:val="en-US"/>
+              </w:rPr>
+            </w:pPr>
+            <w:r>
+              <w:rPr>
+                <w:smallCaps/>
+                <w:lang w:val="en-US"/>
+              </w:rPr>
+              <w:t>Solid Mechanics (in French)</w:t>
+            </w:r>
           </w:p>
         </w:tc>
       </w:tr>
       <w:tr>
         <w:tc>
           <w:tcPr>
-            <w:tcW w:w="4680" w:type="dxa"/>
-            <w:gridSpan w:val="7"/>
-            <w:tcBorders>
-              <w:top w:val="nil"/>
-              <w:left w:val="nil"/>
-              <w:bottom w:val="nil"/>
-              <w:right w:val="nil"/>
-            </w:tcBorders>
-          </w:tcPr>
-          <w:p>
-            <w:pPr>
-              <w:spacing w:before="120" w:after="60"/>
-              <w:rPr>
-                <w:smallCaps/>
-                <w:lang w:val="en-US"/>
-              </w:rPr>
-            </w:pPr>
-          </w:p>
-        </w:tc>
-        <w:tc>
-          <w:tcPr>
-            <w:tcW w:w="4680" w:type="dxa"/>
-            <w:gridSpan w:val="18"/>
-            <w:tcBorders>
-              <w:top w:val="nil"/>
-              <w:left w:val="nil"/>
-              <w:bottom w:val="nil"/>
-              <w:right w:val="nil"/>
-            </w:tcBorders>
-          </w:tcPr>
-          <w:p>
-            <w:pPr>
-              <w:spacing w:before="120" w:after="60"/>
-              <w:rPr>
-                <w:smallCaps/>
-                <w:lang w:val="en-US"/>
-              </w:rPr>
-            </w:pPr>
+            <w:tcW w:w="2268" w:type="dxa"/>
+            <w:gridSpan w:val="2"/>
+            <w:tcBorders>
+              <w:top w:val="nil"/>
+              <w:left w:val="nil"/>
+              <w:bottom w:val="nil"/>
+              <w:right w:val="nil"/>
+            </w:tcBorders>
+          </w:tcPr>
+          <w:p>
+            <w:pPr>
+              <w:spacing w:after="40"/>
+              <w:rPr>
+                <w:sz w:val="20"/>
+                <w:szCs w:val="20"/>
+                <w:lang w:val="en-US"/>
+              </w:rPr>
+            </w:pPr>
+          </w:p>
+        </w:tc>
+        <w:tc>
+          <w:tcPr>
+            <w:tcW w:w="3402" w:type="dxa"/>
+            <w:gridSpan w:val="6"/>
+            <w:tcBorders>
+              <w:top w:val="nil"/>
+              <w:left w:val="nil"/>
+              <w:bottom w:val="nil"/>
+              <w:right w:val="nil"/>
+            </w:tcBorders>
+          </w:tcPr>
+          <w:p>
+            <w:pPr>
+              <w:spacing w:after="40"/>
+              <w:rPr>
+                <w:smallCaps/>
+                <w:sz w:val="20"/>
+                <w:szCs w:val="20"/>
+                <w:lang w:val="en-US"/>
+              </w:rPr>
+            </w:pPr>
+            <w:r>
+              <w:rPr>
+                <w:smallCaps/>
+                <w:sz w:val="20"/>
+                <w:szCs w:val="20"/>
+                <w:lang w:val="en-US"/>
+              </w:rPr>
+              <w:t xml:space="preserve">EEIGM, </w:t>
+            </w:r>
+            <w:proofErr w:type="spellStart"/>
+            <w:r>
+              <w:rPr>
+                <w:smallCaps/>
+                <w:sz w:val="20"/>
+                <w:szCs w:val="20"/>
+                <w:lang w:val="en-US"/>
+              </w:rPr>
+              <w:t>Universit</w:t>
+            </w:r>
+            <w:r>
+              <w:rPr>
+                <w:smallCaps/>
+                <w:sz w:val="20"/>
+                <w:szCs w:val="20"/>
+                <w:lang w:val="it-IT"/>
+              </w:rPr>
+              <w:t>é</w:t>
+            </w:r>
+            <w:proofErr w:type="spellEnd"/>
+            <w:r>
+              <w:rPr>
+                <w:smallCaps/>
+                <w:sz w:val="20"/>
+                <w:szCs w:val="20"/>
+                <w:lang w:val="it-IT"/>
+              </w:rPr>
+              <w:t xml:space="preserve"> de </w:t>
+            </w:r>
+            <w:proofErr w:type="spellStart"/>
+            <w:r>
+              <w:rPr>
+                <w:smallCaps/>
+                <w:sz w:val="20"/>
+                <w:szCs w:val="20"/>
+                <w:lang w:val="it-IT"/>
+              </w:rPr>
+              <w:t>Lorraine</w:t>
+            </w:r>
+            <w:proofErr w:type="spellEnd"/>
+          </w:p>
+        </w:tc>
+        <w:tc>
+          <w:tcPr>
+            <w:tcW w:w="3690" w:type="dxa"/>
+            <w:gridSpan w:val="17"/>
+            <w:tcBorders>
+              <w:top w:val="nil"/>
+              <w:left w:val="nil"/>
+              <w:bottom w:val="nil"/>
+              <w:right w:val="nil"/>
+            </w:tcBorders>
+          </w:tcPr>
+          <w:p>
+            <w:pPr>
+              <w:spacing w:after="40"/>
+              <w:jc w:val="right"/>
+              <w:rPr>
+                <w:sz w:val="20"/>
+                <w:szCs w:val="20"/>
+                <w:lang w:val="en-US"/>
+              </w:rPr>
+            </w:pPr>
+            <w:r>
+              <w:rPr>
+                <w:sz w:val="20"/>
+                <w:szCs w:val="20"/>
+                <w:lang w:val="en-US"/>
+              </w:rPr>
+              <w:t>Nancy, France</w:t>
+            </w:r>
           </w:p>
         </w:tc>
       </w:tr>
       <w:tr>
         <w:tc>
           <w:tcPr>
-            <w:tcW w:w="4680" w:type="dxa"/>
-            <w:gridSpan w:val="7"/>
-            <w:tcBorders>
-              <w:top w:val="nil"/>
-              <w:left w:val="nil"/>
-              <w:bottom w:val="nil"/>
-              <w:right w:val="nil"/>
-            </w:tcBorders>
-          </w:tcPr>
-          <w:p>
-            <w:pPr>
-              <w:spacing w:before="120" w:after="60"/>
-              <w:rPr>
-                <w:smallCaps/>
-                <w:lang w:val="en-US"/>
-              </w:rPr>
-            </w:pPr>
-          </w:p>
-        </w:tc>
-        <w:tc>
-          <w:tcPr>
-            <w:tcW w:w="4680" w:type="dxa"/>
-            <w:gridSpan w:val="18"/>
-            <w:tcBorders>
-              <w:top w:val="nil"/>
-              <w:left w:val="nil"/>
-              <w:bottom w:val="nil"/>
-              <w:right w:val="nil"/>
-            </w:tcBorders>
-          </w:tcPr>
-          <w:p>
-            <w:pPr>
-              <w:spacing w:before="120" w:after="60"/>
-              <w:rPr>
-                <w:smallCaps/>
-                <w:lang w:val="en-US"/>
-              </w:rPr>
-            </w:pPr>
+            <w:tcW w:w="4111" w:type="dxa"/>
+            <w:gridSpan w:val="6"/>
+            <w:tcBorders>
+              <w:top w:val="nil"/>
+              <w:left w:val="nil"/>
+              <w:bottom w:val="nil"/>
+              <w:right w:val="nil"/>
+            </w:tcBorders>
+          </w:tcPr>
+          <w:p>
+            <w:pPr>
+              <w:jc w:val="right"/>
+              <w:rPr>
+                <w:i/>
+                <w:iCs/>
+                <w:sz w:val="20"/>
+                <w:szCs w:val="20"/>
+                <w:lang w:val="en-US"/>
+              </w:rPr>
+            </w:pPr>
+            <w:r>
+              <w:rPr>
+                <w:i/>
+                <w:iCs/>
+                <w:sz w:val="20"/>
+                <w:szCs w:val="20"/>
+                <w:lang w:val="en-US"/>
+              </w:rPr>
+              <w:t>Main Instructor(s):</w:t>
+            </w:r>
+          </w:p>
+        </w:tc>
+        <w:tc>
+          <w:tcPr>
+            <w:tcW w:w="5249" w:type="dxa"/>
+            <w:gridSpan w:val="19"/>
+            <w:tcBorders>
+              <w:top w:val="nil"/>
+              <w:left w:val="nil"/>
+              <w:bottom w:val="nil"/>
+              <w:right w:val="nil"/>
+            </w:tcBorders>
+          </w:tcPr>
+          <w:p>
+            <w:pPr>
+              <w:rPr>
+                <w:sz w:val="20"/>
+                <w:szCs w:val="20"/>
+                <w:lang w:val="en-US"/>
+              </w:rPr>
+            </w:pPr>
+            <w:r>
+              <w:rPr>
+                <w:sz w:val="20"/>
+                <w:szCs w:val="20"/>
+                <w:lang w:val="en-US"/>
+              </w:rPr>
+              <w:t xml:space="preserve">Luca Di </w:t>
+            </w:r>
+            <w:proofErr w:type="spellStart"/>
+            <w:r>
+              <w:rPr>
+                <w:sz w:val="20"/>
+                <w:szCs w:val="20"/>
+                <w:lang w:val="en-US"/>
+              </w:rPr>
+              <w:t>Stasio</w:t>
+            </w:r>
+            <w:proofErr w:type="spellEnd"/>
           </w:p>
         </w:tc>
       </w:tr>
       <w:tr>
         <w:tc>
           <w:tcPr>
-            <w:tcW w:w="4680" w:type="dxa"/>
-            <w:gridSpan w:val="7"/>
-            <w:tcBorders>
-              <w:top w:val="nil"/>
-              <w:left w:val="nil"/>
-              <w:bottom w:val="nil"/>
-              <w:right w:val="nil"/>
-            </w:tcBorders>
-          </w:tcPr>
-          <w:p>
-            <w:pPr>
-              <w:spacing w:before="120" w:after="60"/>
-              <w:rPr>
-                <w:smallCaps/>
-                <w:lang w:val="en-US"/>
-              </w:rPr>
-            </w:pPr>
-          </w:p>
-        </w:tc>
-        <w:tc>
-          <w:tcPr>
-            <w:tcW w:w="4680" w:type="dxa"/>
-            <w:gridSpan w:val="18"/>
-            <w:tcBorders>
-              <w:top w:val="nil"/>
-              <w:left w:val="nil"/>
-              <w:bottom w:val="nil"/>
-              <w:right w:val="nil"/>
-            </w:tcBorders>
-          </w:tcPr>
-          <w:p>
-            <w:pPr>
-              <w:spacing w:before="120" w:after="60"/>
-              <w:rPr>
-                <w:smallCaps/>
-                <w:lang w:val="en-US"/>
-              </w:rPr>
-            </w:pPr>
+            <w:tcW w:w="4111" w:type="dxa"/>
+            <w:gridSpan w:val="6"/>
+            <w:tcBorders>
+              <w:top w:val="nil"/>
+              <w:left w:val="nil"/>
+              <w:bottom w:val="nil"/>
+              <w:right w:val="nil"/>
+            </w:tcBorders>
+          </w:tcPr>
+          <w:p>
+            <w:pPr>
+              <w:spacing w:after="60"/>
+              <w:jc w:val="right"/>
+              <w:rPr>
+                <w:i/>
+                <w:iCs/>
+                <w:sz w:val="20"/>
+                <w:szCs w:val="20"/>
+                <w:lang w:val="en-US"/>
+              </w:rPr>
+            </w:pPr>
+            <w:r>
+              <w:rPr>
+                <w:i/>
+                <w:iCs/>
+                <w:sz w:val="20"/>
+                <w:szCs w:val="20"/>
+                <w:lang w:val="en-US"/>
+              </w:rPr>
+              <w:t>TA(s):</w:t>
+            </w:r>
+          </w:p>
+        </w:tc>
+        <w:tc>
+          <w:tcPr>
+            <w:tcW w:w="5249" w:type="dxa"/>
+            <w:gridSpan w:val="19"/>
+            <w:tcBorders>
+              <w:top w:val="nil"/>
+              <w:left w:val="nil"/>
+              <w:bottom w:val="nil"/>
+              <w:right w:val="nil"/>
+            </w:tcBorders>
+          </w:tcPr>
+          <w:p>
+            <w:pPr>
+              <w:spacing w:after="60"/>
+              <w:rPr>
+                <w:sz w:val="20"/>
+                <w:szCs w:val="20"/>
+                <w:lang w:val="fr-FR"/>
+              </w:rPr>
+            </w:pPr>
+            <w:r>
+              <w:rPr>
+                <w:sz w:val="20"/>
+                <w:szCs w:val="20"/>
+                <w:lang w:val="fr-FR"/>
+              </w:rPr>
+              <w:t>Thomas Villemin, Zoubir Ayadi, Je</w:t>
+            </w:r>
+            <w:r>
+              <w:rPr>
+                <w:sz w:val="20"/>
+                <w:szCs w:val="20"/>
+                <w:lang w:val="fr-FR"/>
+              </w:rPr>
+              <w:t xml:space="preserve">an-Philippe </w:t>
+            </w:r>
+            <w:proofErr w:type="spellStart"/>
+            <w:r>
+              <w:rPr>
+                <w:sz w:val="20"/>
+                <w:szCs w:val="20"/>
+                <w:lang w:val="fr-FR"/>
+              </w:rPr>
+              <w:t>Tinnes</w:t>
+            </w:r>
+            <w:proofErr w:type="spellEnd"/>
+            <w:r>
+              <w:rPr>
+                <w:sz w:val="20"/>
+                <w:szCs w:val="20"/>
+                <w:lang w:val="fr-FR"/>
+              </w:rPr>
+              <w:t xml:space="preserve">, Marc </w:t>
+            </w:r>
+            <w:proofErr w:type="spellStart"/>
+            <w:r>
+              <w:rPr>
+                <w:sz w:val="20"/>
+                <w:szCs w:val="20"/>
+                <w:lang w:val="fr-FR"/>
+              </w:rPr>
+              <w:t>Ponçot</w:t>
+            </w:r>
+            <w:proofErr w:type="spellEnd"/>
+            <w:r>
+              <w:rPr>
+                <w:sz w:val="20"/>
+                <w:szCs w:val="20"/>
+                <w:lang w:val="fr-FR"/>
+              </w:rPr>
+              <w:t xml:space="preserve">, Stéphane </w:t>
+            </w:r>
+            <w:proofErr w:type="spellStart"/>
+            <w:r>
+              <w:rPr>
+                <w:sz w:val="20"/>
+                <w:szCs w:val="20"/>
+                <w:lang w:val="fr-FR"/>
+              </w:rPr>
+              <w:t>Andre</w:t>
+            </w:r>
+            <w:proofErr w:type="spellEnd"/>
           </w:p>
         </w:tc>
       </w:tr>
       <w:tr>
         <w:tc>
           <w:tcPr>
+            <w:tcW w:w="2268" w:type="dxa"/>
+            <w:gridSpan w:val="2"/>
+            <w:tcBorders>
+              <w:top w:val="nil"/>
+              <w:left w:val="nil"/>
+              <w:bottom w:val="nil"/>
+              <w:right w:val="nil"/>
+            </w:tcBorders>
+          </w:tcPr>
+          <w:p>
+            <w:pPr>
+              <w:spacing w:after="20"/>
+              <w:rPr>
+                <w:sz w:val="20"/>
+                <w:szCs w:val="20"/>
+                <w:lang w:val="fr-FR"/>
+              </w:rPr>
+            </w:pPr>
+            <w:r>
+              <w:rPr>
+                <w:sz w:val="20"/>
+                <w:szCs w:val="20"/>
+                <w:lang w:val="fr-FR"/>
+              </w:rPr>
+              <w:t>2018 - 2019</w:t>
+            </w:r>
+          </w:p>
+        </w:tc>
+        <w:tc>
+          <w:tcPr>
+            <w:tcW w:w="7092" w:type="dxa"/>
+            <w:gridSpan w:val="23"/>
+            <w:tcBorders>
+              <w:top w:val="nil"/>
+              <w:left w:val="nil"/>
+              <w:bottom w:val="nil"/>
+              <w:right w:val="nil"/>
+            </w:tcBorders>
+          </w:tcPr>
+          <w:p>
+            <w:pPr>
+              <w:spacing w:after="20"/>
+              <w:rPr>
+                <w:smallCaps/>
+                <w:lang w:val="fr-FR"/>
+              </w:rPr>
+            </w:pPr>
+            <w:r>
+              <w:rPr>
+                <w:smallCaps/>
+                <w:lang w:val="fr-FR"/>
+              </w:rPr>
+              <w:t>Composite Materials</w:t>
+            </w:r>
+          </w:p>
+        </w:tc>
+      </w:tr>
+      <w:tr>
+        <w:tc>
+          <w:tcPr>
+            <w:tcW w:w="2268" w:type="dxa"/>
+            <w:gridSpan w:val="2"/>
+            <w:tcBorders>
+              <w:top w:val="nil"/>
+              <w:left w:val="nil"/>
+              <w:bottom w:val="nil"/>
+              <w:right w:val="nil"/>
+            </w:tcBorders>
+          </w:tcPr>
+          <w:p>
+            <w:pPr>
+              <w:spacing w:after="40"/>
+              <w:rPr>
+                <w:sz w:val="20"/>
+                <w:szCs w:val="20"/>
+                <w:lang w:val="fr-FR"/>
+              </w:rPr>
+            </w:pPr>
+            <w:proofErr w:type="spellStart"/>
+            <w:r>
+              <w:rPr>
+                <w:sz w:val="20"/>
+                <w:szCs w:val="20"/>
+                <w:lang w:val="fr-FR"/>
+              </w:rPr>
+              <w:t>Autum</w:t>
+            </w:r>
+            <w:proofErr w:type="spellEnd"/>
+            <w:r>
+              <w:rPr>
+                <w:sz w:val="20"/>
+                <w:szCs w:val="20"/>
+                <w:lang w:val="fr-FR"/>
+              </w:rPr>
+              <w:t xml:space="preserve"> and Spring </w:t>
+            </w:r>
+            <w:proofErr w:type="spellStart"/>
+            <w:r>
+              <w:rPr>
+                <w:sz w:val="20"/>
+                <w:szCs w:val="20"/>
+                <w:lang w:val="fr-FR"/>
+              </w:rPr>
+              <w:t>Term</w:t>
+            </w:r>
+            <w:proofErr w:type="spellEnd"/>
+          </w:p>
+        </w:tc>
+        <w:tc>
+          <w:tcPr>
+            <w:tcW w:w="3546" w:type="dxa"/>
+            <w:gridSpan w:val="7"/>
+            <w:tcBorders>
+              <w:top w:val="nil"/>
+              <w:left w:val="nil"/>
+              <w:bottom w:val="nil"/>
+              <w:right w:val="nil"/>
+            </w:tcBorders>
+          </w:tcPr>
+          <w:p>
+            <w:pPr>
+              <w:spacing w:after="40"/>
+              <w:rPr>
+                <w:smallCaps/>
+                <w:sz w:val="20"/>
+                <w:szCs w:val="20"/>
+                <w:lang w:val="sv-SE"/>
+              </w:rPr>
+            </w:pPr>
+            <w:r>
+              <w:rPr>
+                <w:smallCaps/>
+                <w:sz w:val="20"/>
+                <w:szCs w:val="20"/>
+                <w:lang w:val="sv-SE"/>
+              </w:rPr>
+              <w:t xml:space="preserve">Luleå University </w:t>
+            </w:r>
+            <w:proofErr w:type="spellStart"/>
+            <w:r>
+              <w:rPr>
+                <w:smallCaps/>
+                <w:sz w:val="20"/>
+                <w:szCs w:val="20"/>
+                <w:lang w:val="sv-SE"/>
+              </w:rPr>
+              <w:t>of</w:t>
+            </w:r>
+            <w:proofErr w:type="spellEnd"/>
+            <w:r>
+              <w:rPr>
+                <w:smallCaps/>
+                <w:sz w:val="20"/>
+                <w:szCs w:val="20"/>
+                <w:lang w:val="sv-SE"/>
+              </w:rPr>
+              <w:t xml:space="preserve"> </w:t>
+            </w:r>
+            <w:proofErr w:type="spellStart"/>
+            <w:r>
+              <w:rPr>
+                <w:smallCaps/>
+                <w:sz w:val="20"/>
+                <w:szCs w:val="20"/>
+                <w:lang w:val="sv-SE"/>
+              </w:rPr>
+              <w:t>Technology</w:t>
+            </w:r>
+            <w:proofErr w:type="spellEnd"/>
+          </w:p>
+        </w:tc>
+        <w:tc>
+          <w:tcPr>
+            <w:tcW w:w="3546" w:type="dxa"/>
+            <w:gridSpan w:val="16"/>
+            <w:tcBorders>
+              <w:top w:val="nil"/>
+              <w:left w:val="nil"/>
+              <w:bottom w:val="nil"/>
+              <w:right w:val="nil"/>
+            </w:tcBorders>
+          </w:tcPr>
+          <w:p>
+            <w:pPr>
+              <w:spacing w:after="40"/>
+              <w:jc w:val="right"/>
+              <w:rPr>
+                <w:sz w:val="20"/>
+                <w:szCs w:val="20"/>
+                <w:lang w:val="fr-FR"/>
+              </w:rPr>
+            </w:pPr>
+            <w:r>
+              <w:rPr>
+                <w:sz w:val="20"/>
+                <w:szCs w:val="20"/>
+                <w:lang w:val="fr-FR"/>
+              </w:rPr>
+              <w:t xml:space="preserve">Luleå, </w:t>
+            </w:r>
+            <w:proofErr w:type="spellStart"/>
+            <w:r>
+              <w:rPr>
+                <w:sz w:val="20"/>
+                <w:szCs w:val="20"/>
+                <w:lang w:val="fr-FR"/>
+              </w:rPr>
+              <w:t>Sweden</w:t>
+            </w:r>
+            <w:proofErr w:type="spellEnd"/>
+          </w:p>
+        </w:tc>
+      </w:tr>
+      <w:tr>
+        <w:tc>
+          <w:tcPr>
+            <w:tcW w:w="4111" w:type="dxa"/>
+            <w:gridSpan w:val="6"/>
+            <w:tcBorders>
+              <w:top w:val="nil"/>
+              <w:left w:val="nil"/>
+              <w:bottom w:val="nil"/>
+              <w:right w:val="nil"/>
+            </w:tcBorders>
+          </w:tcPr>
+          <w:p>
+            <w:pPr>
+              <w:jc w:val="right"/>
+              <w:rPr>
+                <w:sz w:val="20"/>
+                <w:szCs w:val="20"/>
+                <w:lang w:val="fr-FR"/>
+              </w:rPr>
+            </w:pPr>
+            <w:r>
+              <w:rPr>
+                <w:i/>
+                <w:iCs/>
+                <w:sz w:val="20"/>
+                <w:szCs w:val="20"/>
+                <w:lang w:val="en-US"/>
+              </w:rPr>
+              <w:t>Main Instructor(s):</w:t>
+            </w:r>
+          </w:p>
+        </w:tc>
+        <w:tc>
+          <w:tcPr>
+            <w:tcW w:w="5249" w:type="dxa"/>
+            <w:gridSpan w:val="19"/>
+            <w:tcBorders>
+              <w:top w:val="nil"/>
+              <w:left w:val="nil"/>
+              <w:bottom w:val="nil"/>
+              <w:right w:val="nil"/>
+            </w:tcBorders>
+          </w:tcPr>
+          <w:p>
+            <w:pPr>
+              <w:rPr>
+                <w:sz w:val="20"/>
+                <w:szCs w:val="20"/>
+                <w:lang w:val="fr-FR"/>
+              </w:rPr>
+            </w:pPr>
+            <w:proofErr w:type="spellStart"/>
+            <w:r>
+              <w:rPr>
+                <w:sz w:val="20"/>
+                <w:szCs w:val="20"/>
+                <w:lang w:val="fr-FR"/>
+              </w:rPr>
+              <w:t>Liva</w:t>
+            </w:r>
+            <w:proofErr w:type="spellEnd"/>
+            <w:r>
+              <w:rPr>
+                <w:sz w:val="20"/>
+                <w:szCs w:val="20"/>
+                <w:lang w:val="fr-FR"/>
+              </w:rPr>
+              <w:t xml:space="preserve"> </w:t>
+            </w:r>
+            <w:proofErr w:type="spellStart"/>
+            <w:r>
+              <w:rPr>
+                <w:sz w:val="20"/>
+                <w:szCs w:val="20"/>
+                <w:lang w:val="fr-FR"/>
+              </w:rPr>
+              <w:t>Pupure</w:t>
+            </w:r>
+            <w:proofErr w:type="spellEnd"/>
+            <w:r>
+              <w:rPr>
+                <w:sz w:val="20"/>
+                <w:szCs w:val="20"/>
+                <w:lang w:val="fr-FR"/>
+              </w:rPr>
+              <w:t>, Janis Varna</w:t>
+            </w:r>
+          </w:p>
+        </w:tc>
+      </w:tr>
+      <w:tr>
+        <w:tc>
+          <w:tcPr>
+            <w:tcW w:w="4111" w:type="dxa"/>
+            <w:gridSpan w:val="6"/>
+            <w:tcBorders>
+              <w:top w:val="nil"/>
+              <w:left w:val="nil"/>
+              <w:bottom w:val="nil"/>
+              <w:right w:val="nil"/>
+            </w:tcBorders>
+          </w:tcPr>
+          <w:p>
+            <w:pPr>
+              <w:spacing w:after="60"/>
+              <w:jc w:val="right"/>
+              <w:rPr>
+                <w:sz w:val="20"/>
+                <w:szCs w:val="20"/>
+                <w:lang w:val="fr-FR"/>
+              </w:rPr>
+            </w:pPr>
+            <w:r>
+              <w:rPr>
+                <w:i/>
+                <w:iCs/>
+                <w:sz w:val="20"/>
+                <w:szCs w:val="20"/>
+                <w:lang w:val="en-US"/>
+              </w:rPr>
+              <w:t>TA(s):</w:t>
+            </w:r>
+          </w:p>
+        </w:tc>
+        <w:tc>
+          <w:tcPr>
+            <w:tcW w:w="5249" w:type="dxa"/>
+            <w:gridSpan w:val="19"/>
+            <w:tcBorders>
+              <w:top w:val="nil"/>
+              <w:left w:val="nil"/>
+              <w:bottom w:val="nil"/>
+              <w:right w:val="nil"/>
+            </w:tcBorders>
+          </w:tcPr>
+          <w:p>
+            <w:pPr>
+              <w:spacing w:after="60"/>
+              <w:rPr>
+                <w:sz w:val="20"/>
+                <w:szCs w:val="20"/>
+                <w:lang w:val="it-IT"/>
+              </w:rPr>
+            </w:pPr>
+            <w:r>
+              <w:rPr>
+                <w:sz w:val="20"/>
+                <w:szCs w:val="20"/>
+                <w:lang w:val="it-IT"/>
+              </w:rPr>
+              <w:t xml:space="preserve">Luca Di Stasio, </w:t>
+            </w:r>
+            <w:proofErr w:type="spellStart"/>
+            <w:r>
+              <w:rPr>
+                <w:sz w:val="20"/>
+                <w:szCs w:val="20"/>
+                <w:lang w:val="it-IT"/>
+              </w:rPr>
+              <w:t>Hiba</w:t>
+            </w:r>
+            <w:proofErr w:type="spellEnd"/>
+            <w:r>
+              <w:rPr>
+                <w:sz w:val="20"/>
+                <w:szCs w:val="20"/>
+                <w:lang w:val="it-IT"/>
+              </w:rPr>
+              <w:t xml:space="preserve"> B</w:t>
+            </w:r>
+            <w:r>
+              <w:rPr>
+                <w:sz w:val="20"/>
+                <w:szCs w:val="20"/>
+                <w:lang w:val="it-IT"/>
+              </w:rPr>
+              <w:t xml:space="preserve">en </w:t>
+            </w:r>
+            <w:proofErr w:type="spellStart"/>
+            <w:r>
+              <w:rPr>
+                <w:sz w:val="20"/>
+                <w:szCs w:val="20"/>
+                <w:lang w:val="it-IT"/>
+              </w:rPr>
+              <w:t>Kahla</w:t>
+            </w:r>
+            <w:proofErr w:type="spellEnd"/>
+            <w:r>
+              <w:rPr>
+                <w:sz w:val="20"/>
+                <w:szCs w:val="20"/>
+                <w:lang w:val="it-IT"/>
+              </w:rPr>
+              <w:t xml:space="preserve">, </w:t>
+            </w:r>
+            <w:proofErr w:type="spellStart"/>
+            <w:r>
+              <w:rPr>
+                <w:sz w:val="20"/>
+                <w:szCs w:val="20"/>
+                <w:lang w:val="it-IT"/>
+              </w:rPr>
+              <w:t>Nawres</w:t>
+            </w:r>
+            <w:proofErr w:type="spellEnd"/>
+            <w:r>
+              <w:rPr>
+                <w:sz w:val="20"/>
+                <w:szCs w:val="20"/>
+                <w:lang w:val="it-IT"/>
+              </w:rPr>
+              <w:t xml:space="preserve"> Al-</w:t>
+            </w:r>
+            <w:proofErr w:type="spellStart"/>
+            <w:r>
+              <w:rPr>
+                <w:sz w:val="20"/>
+                <w:szCs w:val="20"/>
+                <w:lang w:val="it-IT"/>
+              </w:rPr>
+              <w:t>Ramahi</w:t>
+            </w:r>
+            <w:proofErr w:type="spellEnd"/>
+            <w:r>
+              <w:rPr>
+                <w:sz w:val="20"/>
+                <w:szCs w:val="20"/>
+                <w:lang w:val="it-IT"/>
+              </w:rPr>
+              <w:t xml:space="preserve"> </w:t>
+            </w:r>
+          </w:p>
+        </w:tc>
+      </w:tr>
+      <w:tr>
+        <w:tc>
+          <w:tcPr>
+            <w:tcW w:w="2268" w:type="dxa"/>
+            <w:gridSpan w:val="2"/>
+            <w:tcBorders>
+              <w:top w:val="nil"/>
+              <w:left w:val="nil"/>
+              <w:bottom w:val="nil"/>
+              <w:right w:val="nil"/>
+            </w:tcBorders>
+          </w:tcPr>
+          <w:p>
+            <w:pPr>
+              <w:spacing w:after="20"/>
+              <w:rPr>
+                <w:sz w:val="20"/>
+                <w:szCs w:val="20"/>
+                <w:lang w:val="fr-FR"/>
+              </w:rPr>
+            </w:pPr>
+            <w:r>
+              <w:rPr>
+                <w:sz w:val="20"/>
+                <w:szCs w:val="20"/>
+                <w:lang w:val="fr-FR"/>
+              </w:rPr>
+              <w:t>2018 - 2019</w:t>
+            </w:r>
+          </w:p>
+        </w:tc>
+        <w:tc>
+          <w:tcPr>
+            <w:tcW w:w="7092" w:type="dxa"/>
+            <w:gridSpan w:val="23"/>
+            <w:tcBorders>
+              <w:top w:val="nil"/>
+              <w:left w:val="nil"/>
+              <w:bottom w:val="nil"/>
+              <w:right w:val="nil"/>
+            </w:tcBorders>
+          </w:tcPr>
+          <w:p>
+            <w:pPr>
+              <w:spacing w:after="20"/>
+              <w:rPr>
+                <w:smallCaps/>
+                <w:lang w:val="fr-FR"/>
+              </w:rPr>
+            </w:pPr>
+            <w:r>
+              <w:rPr>
+                <w:smallCaps/>
+                <w:lang w:val="fr-FR"/>
+              </w:rPr>
+              <w:t>Aerospace</w:t>
+            </w:r>
+            <w:r>
+              <w:rPr>
+                <w:smallCaps/>
+                <w:lang w:val="fr-FR"/>
+              </w:rPr>
+              <w:t xml:space="preserve"> Materials</w:t>
+            </w:r>
+          </w:p>
+        </w:tc>
+      </w:tr>
+      <w:tr>
+        <w:tc>
+          <w:tcPr>
+            <w:tcW w:w="2268" w:type="dxa"/>
+            <w:gridSpan w:val="2"/>
+            <w:tcBorders>
+              <w:top w:val="nil"/>
+              <w:left w:val="nil"/>
+              <w:bottom w:val="nil"/>
+              <w:right w:val="nil"/>
+            </w:tcBorders>
+          </w:tcPr>
+          <w:p>
+            <w:pPr>
+              <w:spacing w:after="40"/>
+              <w:rPr>
+                <w:sz w:val="20"/>
+                <w:szCs w:val="20"/>
+                <w:lang w:val="fr-FR"/>
+              </w:rPr>
+            </w:pPr>
+            <w:r>
+              <w:rPr>
+                <w:sz w:val="20"/>
+                <w:szCs w:val="20"/>
+                <w:lang w:val="fr-FR"/>
+              </w:rPr>
+              <w:t xml:space="preserve">Spring </w:t>
+            </w:r>
+            <w:proofErr w:type="spellStart"/>
+            <w:r>
+              <w:rPr>
+                <w:sz w:val="20"/>
+                <w:szCs w:val="20"/>
+                <w:lang w:val="fr-FR"/>
+              </w:rPr>
+              <w:t>Term</w:t>
+            </w:r>
+            <w:proofErr w:type="spellEnd"/>
+          </w:p>
+        </w:tc>
+        <w:tc>
+          <w:tcPr>
+            <w:tcW w:w="3546" w:type="dxa"/>
+            <w:gridSpan w:val="7"/>
+            <w:tcBorders>
+              <w:top w:val="nil"/>
+              <w:left w:val="nil"/>
+              <w:bottom w:val="nil"/>
+              <w:right w:val="nil"/>
+            </w:tcBorders>
+          </w:tcPr>
+          <w:p>
+            <w:pPr>
+              <w:spacing w:after="40"/>
+              <w:rPr>
+                <w:smallCaps/>
+                <w:sz w:val="20"/>
+                <w:szCs w:val="20"/>
+                <w:lang w:val="sv-SE"/>
+              </w:rPr>
+            </w:pPr>
+            <w:r>
+              <w:rPr>
+                <w:smallCaps/>
+                <w:sz w:val="20"/>
+                <w:szCs w:val="20"/>
+                <w:lang w:val="sv-SE"/>
+              </w:rPr>
+              <w:t xml:space="preserve">Luleå University </w:t>
+            </w:r>
+            <w:proofErr w:type="spellStart"/>
+            <w:r>
+              <w:rPr>
+                <w:smallCaps/>
+                <w:sz w:val="20"/>
+                <w:szCs w:val="20"/>
+                <w:lang w:val="sv-SE"/>
+              </w:rPr>
+              <w:t>of</w:t>
+            </w:r>
+            <w:proofErr w:type="spellEnd"/>
+            <w:r>
+              <w:rPr>
+                <w:smallCaps/>
+                <w:sz w:val="20"/>
+                <w:szCs w:val="20"/>
+                <w:lang w:val="sv-SE"/>
+              </w:rPr>
+              <w:t xml:space="preserve"> </w:t>
+            </w:r>
+            <w:proofErr w:type="spellStart"/>
+            <w:r>
+              <w:rPr>
+                <w:smallCaps/>
+                <w:sz w:val="20"/>
+                <w:szCs w:val="20"/>
+                <w:lang w:val="sv-SE"/>
+              </w:rPr>
+              <w:t>Technology</w:t>
+            </w:r>
+            <w:proofErr w:type="spellEnd"/>
+          </w:p>
+        </w:tc>
+        <w:tc>
+          <w:tcPr>
+            <w:tcW w:w="3546" w:type="dxa"/>
+            <w:gridSpan w:val="16"/>
+            <w:tcBorders>
+              <w:top w:val="nil"/>
+              <w:left w:val="nil"/>
+              <w:bottom w:val="nil"/>
+              <w:right w:val="nil"/>
+            </w:tcBorders>
+          </w:tcPr>
+          <w:p>
+            <w:pPr>
+              <w:spacing w:after="40"/>
+              <w:jc w:val="right"/>
+              <w:rPr>
+                <w:sz w:val="20"/>
+                <w:szCs w:val="20"/>
+                <w:lang w:val="fr-FR"/>
+              </w:rPr>
+            </w:pPr>
+            <w:r>
+              <w:rPr>
+                <w:sz w:val="20"/>
+                <w:szCs w:val="20"/>
+                <w:lang w:val="fr-FR"/>
+              </w:rPr>
+              <w:t xml:space="preserve">Luleå, </w:t>
+            </w:r>
+            <w:proofErr w:type="spellStart"/>
+            <w:r>
+              <w:rPr>
+                <w:sz w:val="20"/>
+                <w:szCs w:val="20"/>
+                <w:lang w:val="fr-FR"/>
+              </w:rPr>
+              <w:t>Sweden</w:t>
+            </w:r>
+            <w:proofErr w:type="spellEnd"/>
+          </w:p>
+        </w:tc>
+      </w:tr>
+      <w:tr>
+        <w:tc>
+          <w:tcPr>
+            <w:tcW w:w="4111" w:type="dxa"/>
+            <w:gridSpan w:val="6"/>
+            <w:tcBorders>
+              <w:top w:val="nil"/>
+              <w:left w:val="nil"/>
+              <w:bottom w:val="nil"/>
+              <w:right w:val="nil"/>
+            </w:tcBorders>
+          </w:tcPr>
+          <w:p>
+            <w:pPr>
+              <w:jc w:val="right"/>
+              <w:rPr>
+                <w:sz w:val="20"/>
+                <w:szCs w:val="20"/>
+                <w:lang w:val="fr-FR"/>
+              </w:rPr>
+            </w:pPr>
+            <w:r>
+              <w:rPr>
+                <w:i/>
+                <w:iCs/>
+                <w:sz w:val="20"/>
+                <w:szCs w:val="20"/>
+                <w:lang w:val="en-US"/>
+              </w:rPr>
+              <w:t>Main Instructor(s):</w:t>
+            </w:r>
+          </w:p>
+        </w:tc>
+        <w:tc>
+          <w:tcPr>
+            <w:tcW w:w="5249" w:type="dxa"/>
+            <w:gridSpan w:val="19"/>
+            <w:tcBorders>
+              <w:top w:val="nil"/>
+              <w:left w:val="nil"/>
+              <w:bottom w:val="nil"/>
+              <w:right w:val="nil"/>
+            </w:tcBorders>
+          </w:tcPr>
+          <w:p>
+            <w:pPr>
+              <w:rPr>
+                <w:sz w:val="20"/>
+                <w:szCs w:val="20"/>
+                <w:lang w:val="fr-FR"/>
+              </w:rPr>
+            </w:pPr>
+            <w:r>
+              <w:rPr>
+                <w:sz w:val="20"/>
+                <w:szCs w:val="20"/>
+                <w:lang w:val="fr-FR"/>
+              </w:rPr>
+              <w:t>Janis Varna</w:t>
+            </w:r>
+          </w:p>
+        </w:tc>
+      </w:tr>
+      <w:tr>
+        <w:tc>
+          <w:tcPr>
+            <w:tcW w:w="4111" w:type="dxa"/>
+            <w:gridSpan w:val="6"/>
+            <w:tcBorders>
+              <w:top w:val="nil"/>
+              <w:left w:val="nil"/>
+              <w:bottom w:val="nil"/>
+              <w:right w:val="nil"/>
+            </w:tcBorders>
+          </w:tcPr>
+          <w:p>
+            <w:pPr>
+              <w:spacing w:after="60"/>
+              <w:jc w:val="right"/>
+              <w:rPr>
+                <w:sz w:val="20"/>
+                <w:szCs w:val="20"/>
+                <w:lang w:val="fr-FR"/>
+              </w:rPr>
+            </w:pPr>
+            <w:r>
+              <w:rPr>
+                <w:i/>
+                <w:iCs/>
+                <w:sz w:val="20"/>
+                <w:szCs w:val="20"/>
+                <w:lang w:val="en-US"/>
+              </w:rPr>
+              <w:lastRenderedPageBreak/>
+              <w:t>TA(s):</w:t>
+            </w:r>
+          </w:p>
+        </w:tc>
+        <w:tc>
+          <w:tcPr>
+            <w:tcW w:w="5249" w:type="dxa"/>
+            <w:gridSpan w:val="19"/>
+            <w:tcBorders>
+              <w:top w:val="nil"/>
+              <w:left w:val="nil"/>
+              <w:bottom w:val="nil"/>
+              <w:right w:val="nil"/>
+            </w:tcBorders>
+          </w:tcPr>
+          <w:p>
+            <w:pPr>
+              <w:spacing w:after="60"/>
+              <w:rPr>
+                <w:sz w:val="20"/>
+                <w:szCs w:val="20"/>
+                <w:lang w:val="it-IT"/>
+              </w:rPr>
+            </w:pPr>
+            <w:r>
+              <w:rPr>
+                <w:sz w:val="20"/>
+                <w:szCs w:val="20"/>
+                <w:lang w:val="it-IT"/>
+              </w:rPr>
+              <w:t>Luca Di Stasio</w:t>
+            </w:r>
+            <w:r>
+              <w:rPr>
+                <w:sz w:val="20"/>
+                <w:szCs w:val="20"/>
+                <w:lang w:val="it-IT"/>
+              </w:rPr>
+              <w:t>,</w:t>
+            </w:r>
+            <w:r>
+              <w:rPr>
+                <w:sz w:val="20"/>
+                <w:szCs w:val="20"/>
+                <w:lang w:val="it-IT"/>
+              </w:rPr>
+              <w:t xml:space="preserve"> </w:t>
+            </w:r>
+            <w:proofErr w:type="spellStart"/>
+            <w:r>
+              <w:rPr>
+                <w:sz w:val="20"/>
+                <w:szCs w:val="20"/>
+                <w:lang w:val="it-IT"/>
+              </w:rPr>
+              <w:t>Hiba</w:t>
+            </w:r>
+            <w:proofErr w:type="spellEnd"/>
+            <w:r>
+              <w:rPr>
+                <w:sz w:val="20"/>
+                <w:szCs w:val="20"/>
+                <w:lang w:val="it-IT"/>
+              </w:rPr>
+              <w:t xml:space="preserve"> B</w:t>
+            </w:r>
+            <w:r>
+              <w:rPr>
+                <w:sz w:val="20"/>
+                <w:szCs w:val="20"/>
+                <w:lang w:val="it-IT"/>
+              </w:rPr>
+              <w:t xml:space="preserve">en </w:t>
+            </w:r>
+            <w:proofErr w:type="spellStart"/>
+            <w:r>
+              <w:rPr>
+                <w:sz w:val="20"/>
+                <w:szCs w:val="20"/>
+                <w:lang w:val="it-IT"/>
+              </w:rPr>
+              <w:t>Kahla</w:t>
+            </w:r>
+            <w:proofErr w:type="spellEnd"/>
+            <w:r>
+              <w:rPr>
+                <w:sz w:val="20"/>
+                <w:szCs w:val="20"/>
+                <w:lang w:val="it-IT"/>
+              </w:rPr>
+              <w:t xml:space="preserve">, </w:t>
+            </w:r>
+            <w:proofErr w:type="spellStart"/>
+            <w:r>
+              <w:rPr>
+                <w:sz w:val="20"/>
+                <w:szCs w:val="20"/>
+                <w:lang w:val="it-IT"/>
+              </w:rPr>
+              <w:t>Nawres</w:t>
+            </w:r>
+            <w:proofErr w:type="spellEnd"/>
+            <w:r>
+              <w:rPr>
+                <w:sz w:val="20"/>
+                <w:szCs w:val="20"/>
+                <w:lang w:val="it-IT"/>
+              </w:rPr>
+              <w:t xml:space="preserve"> Al-</w:t>
+            </w:r>
+            <w:proofErr w:type="spellStart"/>
+            <w:r>
+              <w:rPr>
+                <w:sz w:val="20"/>
+                <w:szCs w:val="20"/>
+                <w:lang w:val="it-IT"/>
+              </w:rPr>
+              <w:t>Ramahi</w:t>
+            </w:r>
+            <w:proofErr w:type="spellEnd"/>
+          </w:p>
+        </w:tc>
+      </w:tr>
+      <w:tr>
+        <w:tc>
+          <w:tcPr>
+            <w:tcW w:w="2268" w:type="dxa"/>
+            <w:gridSpan w:val="2"/>
+            <w:tcBorders>
+              <w:top w:val="nil"/>
+              <w:left w:val="nil"/>
+              <w:bottom w:val="nil"/>
+              <w:right w:val="nil"/>
+            </w:tcBorders>
+          </w:tcPr>
+          <w:p>
+            <w:pPr>
+              <w:spacing w:after="20"/>
+              <w:rPr>
+                <w:sz w:val="20"/>
+                <w:szCs w:val="20"/>
+                <w:lang w:val="fr-FR"/>
+              </w:rPr>
+            </w:pPr>
+            <w:r>
+              <w:rPr>
+                <w:sz w:val="20"/>
+                <w:szCs w:val="20"/>
+                <w:lang w:val="fr-FR"/>
+              </w:rPr>
+              <w:t>2018 - 2019</w:t>
+            </w:r>
+          </w:p>
+        </w:tc>
+        <w:tc>
+          <w:tcPr>
+            <w:tcW w:w="7092" w:type="dxa"/>
+            <w:gridSpan w:val="23"/>
+            <w:tcBorders>
+              <w:top w:val="nil"/>
+              <w:left w:val="nil"/>
+              <w:bottom w:val="nil"/>
+              <w:right w:val="nil"/>
+            </w:tcBorders>
+          </w:tcPr>
+          <w:p>
+            <w:pPr>
+              <w:spacing w:after="20"/>
+              <w:rPr>
+                <w:smallCaps/>
+                <w:lang w:val="en-US"/>
+              </w:rPr>
+            </w:pPr>
+            <w:r>
+              <w:rPr>
+                <w:smallCaps/>
+                <w:lang w:val="en-US"/>
+              </w:rPr>
+              <w:t>Composites</w:t>
+            </w:r>
+            <w:r>
+              <w:rPr>
+                <w:smallCaps/>
+                <w:lang w:val="en-US"/>
+              </w:rPr>
+              <w:t>: Design and Numerical Methods</w:t>
+            </w:r>
+          </w:p>
+        </w:tc>
+      </w:tr>
+      <w:tr>
+        <w:tc>
+          <w:tcPr>
+            <w:tcW w:w="2268" w:type="dxa"/>
+            <w:gridSpan w:val="2"/>
+            <w:tcBorders>
+              <w:top w:val="nil"/>
+              <w:left w:val="nil"/>
+              <w:bottom w:val="nil"/>
+              <w:right w:val="nil"/>
+            </w:tcBorders>
+          </w:tcPr>
+          <w:p>
+            <w:pPr>
+              <w:spacing w:after="40"/>
+              <w:rPr>
+                <w:sz w:val="20"/>
+                <w:szCs w:val="20"/>
+                <w:lang w:val="fr-FR"/>
+              </w:rPr>
+            </w:pPr>
+            <w:proofErr w:type="spellStart"/>
+            <w:r>
+              <w:rPr>
+                <w:sz w:val="20"/>
+                <w:szCs w:val="20"/>
+                <w:lang w:val="fr-FR"/>
+              </w:rPr>
+              <w:t>Autum</w:t>
+            </w:r>
+            <w:proofErr w:type="spellEnd"/>
+            <w:r>
+              <w:rPr>
+                <w:sz w:val="20"/>
+                <w:szCs w:val="20"/>
+                <w:lang w:val="fr-FR"/>
+              </w:rPr>
+              <w:t xml:space="preserve"> </w:t>
+            </w:r>
+            <w:proofErr w:type="spellStart"/>
+            <w:r>
+              <w:rPr>
+                <w:sz w:val="20"/>
+                <w:szCs w:val="20"/>
+                <w:lang w:val="fr-FR"/>
+              </w:rPr>
+              <w:t>Term</w:t>
+            </w:r>
+            <w:proofErr w:type="spellEnd"/>
+          </w:p>
+        </w:tc>
+        <w:tc>
+          <w:tcPr>
+            <w:tcW w:w="3546" w:type="dxa"/>
+            <w:gridSpan w:val="7"/>
+            <w:tcBorders>
+              <w:top w:val="nil"/>
+              <w:left w:val="nil"/>
+              <w:bottom w:val="nil"/>
+              <w:right w:val="nil"/>
+            </w:tcBorders>
+          </w:tcPr>
+          <w:p>
+            <w:pPr>
+              <w:spacing w:after="40"/>
+              <w:rPr>
+                <w:smallCaps/>
+                <w:sz w:val="20"/>
+                <w:szCs w:val="20"/>
+                <w:lang w:val="sv-SE"/>
+              </w:rPr>
+            </w:pPr>
+            <w:r>
+              <w:rPr>
+                <w:smallCaps/>
+                <w:sz w:val="20"/>
+                <w:szCs w:val="20"/>
+                <w:lang w:val="sv-SE"/>
+              </w:rPr>
+              <w:t xml:space="preserve">Luleå University </w:t>
+            </w:r>
+            <w:proofErr w:type="spellStart"/>
+            <w:r>
+              <w:rPr>
+                <w:smallCaps/>
+                <w:sz w:val="20"/>
+                <w:szCs w:val="20"/>
+                <w:lang w:val="sv-SE"/>
+              </w:rPr>
+              <w:t>of</w:t>
+            </w:r>
+            <w:proofErr w:type="spellEnd"/>
+            <w:r>
+              <w:rPr>
+                <w:smallCaps/>
+                <w:sz w:val="20"/>
+                <w:szCs w:val="20"/>
+                <w:lang w:val="sv-SE"/>
+              </w:rPr>
+              <w:t xml:space="preserve"> </w:t>
+            </w:r>
+            <w:proofErr w:type="spellStart"/>
+            <w:r>
+              <w:rPr>
+                <w:smallCaps/>
+                <w:sz w:val="20"/>
+                <w:szCs w:val="20"/>
+                <w:lang w:val="sv-SE"/>
+              </w:rPr>
+              <w:t>Technology</w:t>
+            </w:r>
+            <w:proofErr w:type="spellEnd"/>
+          </w:p>
+        </w:tc>
+        <w:tc>
+          <w:tcPr>
+            <w:tcW w:w="3546" w:type="dxa"/>
+            <w:gridSpan w:val="16"/>
+            <w:tcBorders>
+              <w:top w:val="nil"/>
+              <w:left w:val="nil"/>
+              <w:bottom w:val="nil"/>
+              <w:right w:val="nil"/>
+            </w:tcBorders>
+          </w:tcPr>
+          <w:p>
+            <w:pPr>
+              <w:spacing w:after="40"/>
+              <w:jc w:val="right"/>
+              <w:rPr>
+                <w:sz w:val="20"/>
+                <w:szCs w:val="20"/>
+                <w:lang w:val="fr-FR"/>
+              </w:rPr>
+            </w:pPr>
+            <w:r>
+              <w:rPr>
+                <w:sz w:val="20"/>
+                <w:szCs w:val="20"/>
+                <w:lang w:val="fr-FR"/>
+              </w:rPr>
+              <w:t xml:space="preserve">Luleå, </w:t>
+            </w:r>
+            <w:proofErr w:type="spellStart"/>
+            <w:r>
+              <w:rPr>
+                <w:sz w:val="20"/>
+                <w:szCs w:val="20"/>
+                <w:lang w:val="fr-FR"/>
+              </w:rPr>
+              <w:t>Sweden</w:t>
+            </w:r>
+            <w:proofErr w:type="spellEnd"/>
+          </w:p>
+        </w:tc>
+      </w:tr>
+      <w:tr>
+        <w:tc>
+          <w:tcPr>
+            <w:tcW w:w="4111" w:type="dxa"/>
+            <w:gridSpan w:val="6"/>
+            <w:tcBorders>
+              <w:top w:val="nil"/>
+              <w:left w:val="nil"/>
+              <w:bottom w:val="nil"/>
+              <w:right w:val="nil"/>
+            </w:tcBorders>
+          </w:tcPr>
+          <w:p>
+            <w:pPr>
+              <w:jc w:val="right"/>
+              <w:rPr>
+                <w:sz w:val="20"/>
+                <w:szCs w:val="20"/>
+                <w:lang w:val="fr-FR"/>
+              </w:rPr>
+            </w:pPr>
+            <w:r>
+              <w:rPr>
+                <w:i/>
+                <w:iCs/>
+                <w:sz w:val="20"/>
+                <w:szCs w:val="20"/>
+                <w:lang w:val="en-US"/>
+              </w:rPr>
+              <w:t>Main Instructor(s):</w:t>
+            </w:r>
+          </w:p>
+        </w:tc>
+        <w:tc>
+          <w:tcPr>
+            <w:tcW w:w="5249" w:type="dxa"/>
+            <w:gridSpan w:val="19"/>
+            <w:tcBorders>
+              <w:top w:val="nil"/>
+              <w:left w:val="nil"/>
+              <w:bottom w:val="nil"/>
+              <w:right w:val="nil"/>
+            </w:tcBorders>
+          </w:tcPr>
+          <w:p>
+            <w:pPr>
+              <w:rPr>
+                <w:sz w:val="20"/>
+                <w:szCs w:val="20"/>
+                <w:lang w:val="fr-FR"/>
+              </w:rPr>
+            </w:pPr>
+            <w:proofErr w:type="spellStart"/>
+            <w:r>
+              <w:rPr>
+                <w:sz w:val="20"/>
+                <w:szCs w:val="20"/>
+                <w:lang w:val="fr-FR"/>
+              </w:rPr>
+              <w:t>Andrejs</w:t>
+            </w:r>
+            <w:proofErr w:type="spellEnd"/>
+            <w:r>
+              <w:rPr>
+                <w:sz w:val="20"/>
+                <w:szCs w:val="20"/>
+                <w:lang w:val="fr-FR"/>
+              </w:rPr>
+              <w:t xml:space="preserve"> </w:t>
+            </w:r>
+            <w:proofErr w:type="spellStart"/>
+            <w:r>
+              <w:rPr>
+                <w:sz w:val="20"/>
+                <w:szCs w:val="20"/>
+                <w:lang w:val="fr-FR"/>
+              </w:rPr>
+              <w:t>Pupurs</w:t>
+            </w:r>
+            <w:proofErr w:type="spellEnd"/>
+          </w:p>
+        </w:tc>
+      </w:tr>
+      <w:tr>
+        <w:tc>
+          <w:tcPr>
+            <w:tcW w:w="4111" w:type="dxa"/>
+            <w:gridSpan w:val="6"/>
+            <w:tcBorders>
+              <w:top w:val="nil"/>
+              <w:left w:val="nil"/>
+              <w:bottom w:val="nil"/>
+              <w:right w:val="nil"/>
+            </w:tcBorders>
+          </w:tcPr>
+          <w:p>
+            <w:pPr>
+              <w:spacing w:after="60"/>
+              <w:jc w:val="right"/>
+              <w:rPr>
+                <w:sz w:val="20"/>
+                <w:szCs w:val="20"/>
+                <w:lang w:val="fr-FR"/>
+              </w:rPr>
+            </w:pPr>
+            <w:r>
+              <w:rPr>
+                <w:i/>
+                <w:iCs/>
+                <w:sz w:val="20"/>
+                <w:szCs w:val="20"/>
+                <w:lang w:val="en-US"/>
+              </w:rPr>
+              <w:t>TA(s):</w:t>
+            </w:r>
+          </w:p>
+        </w:tc>
+        <w:tc>
+          <w:tcPr>
+            <w:tcW w:w="5249" w:type="dxa"/>
+            <w:gridSpan w:val="19"/>
+            <w:tcBorders>
+              <w:top w:val="nil"/>
+              <w:left w:val="nil"/>
+              <w:bottom w:val="nil"/>
+              <w:right w:val="nil"/>
+            </w:tcBorders>
+          </w:tcPr>
+          <w:p>
+            <w:pPr>
+              <w:spacing w:after="60"/>
+              <w:rPr>
+                <w:sz w:val="20"/>
+                <w:szCs w:val="20"/>
+                <w:lang w:val="fr-FR"/>
+              </w:rPr>
+            </w:pPr>
+            <w:r>
+              <w:rPr>
+                <w:sz w:val="20"/>
+                <w:szCs w:val="20"/>
+                <w:lang w:val="fr-FR"/>
+              </w:rPr>
+              <w:t xml:space="preserve">Luca Di </w:t>
+            </w:r>
+            <w:proofErr w:type="spellStart"/>
+            <w:r>
+              <w:rPr>
+                <w:sz w:val="20"/>
+                <w:szCs w:val="20"/>
+                <w:lang w:val="fr-FR"/>
+              </w:rPr>
+              <w:t>Stasio</w:t>
+            </w:r>
+            <w:proofErr w:type="spellEnd"/>
+          </w:p>
+        </w:tc>
+      </w:tr>
+      <w:tr>
+        <w:tc>
+          <w:tcPr>
+            <w:tcW w:w="2268" w:type="dxa"/>
+            <w:gridSpan w:val="2"/>
+            <w:tcBorders>
+              <w:top w:val="nil"/>
+              <w:left w:val="nil"/>
+              <w:bottom w:val="nil"/>
+              <w:right w:val="nil"/>
+            </w:tcBorders>
+          </w:tcPr>
+          <w:p>
+            <w:pPr>
+              <w:spacing w:after="20"/>
+              <w:rPr>
+                <w:sz w:val="20"/>
+                <w:szCs w:val="20"/>
+                <w:lang w:val="fr-FR"/>
+              </w:rPr>
+            </w:pPr>
+            <w:r>
+              <w:rPr>
+                <w:sz w:val="20"/>
+                <w:szCs w:val="20"/>
+                <w:lang w:val="fr-FR"/>
+              </w:rPr>
+              <w:t>2018 - 2019</w:t>
+            </w:r>
+          </w:p>
+        </w:tc>
+        <w:tc>
+          <w:tcPr>
+            <w:tcW w:w="7092" w:type="dxa"/>
+            <w:gridSpan w:val="23"/>
+            <w:tcBorders>
+              <w:top w:val="nil"/>
+              <w:left w:val="nil"/>
+              <w:bottom w:val="nil"/>
+              <w:right w:val="nil"/>
+            </w:tcBorders>
+          </w:tcPr>
+          <w:p>
+            <w:pPr>
+              <w:spacing w:after="20"/>
+              <w:rPr>
+                <w:smallCaps/>
+                <w:lang w:val="fr-FR"/>
+              </w:rPr>
+            </w:pPr>
+            <w:proofErr w:type="spellStart"/>
+            <w:r>
+              <w:rPr>
+                <w:smallCaps/>
+                <w:lang w:val="fr-FR"/>
+              </w:rPr>
+              <w:t>Mechanics</w:t>
+            </w:r>
+            <w:proofErr w:type="spellEnd"/>
+            <w:r>
+              <w:rPr>
+                <w:smallCaps/>
+                <w:lang w:val="fr-FR"/>
+              </w:rPr>
+              <w:t xml:space="preserve"> of </w:t>
+            </w:r>
+            <w:proofErr w:type="spellStart"/>
+            <w:r>
+              <w:rPr>
+                <w:smallCaps/>
+                <w:lang w:val="fr-FR"/>
+              </w:rPr>
+              <w:t>Fiber</w:t>
+            </w:r>
+            <w:proofErr w:type="spellEnd"/>
+            <w:r>
+              <w:rPr>
+                <w:smallCaps/>
+                <w:lang w:val="fr-FR"/>
+              </w:rPr>
+              <w:t xml:space="preserve"> Composites</w:t>
+            </w:r>
+          </w:p>
+        </w:tc>
+      </w:tr>
+      <w:tr>
+        <w:tc>
+          <w:tcPr>
+            <w:tcW w:w="2268" w:type="dxa"/>
+            <w:gridSpan w:val="2"/>
+            <w:tcBorders>
+              <w:top w:val="nil"/>
+              <w:left w:val="nil"/>
+              <w:bottom w:val="nil"/>
+              <w:right w:val="nil"/>
+            </w:tcBorders>
+          </w:tcPr>
+          <w:p>
+            <w:pPr>
+              <w:spacing w:after="40"/>
+              <w:rPr>
+                <w:sz w:val="20"/>
+                <w:szCs w:val="20"/>
+                <w:lang w:val="fr-FR"/>
+              </w:rPr>
+            </w:pPr>
+            <w:r>
+              <w:rPr>
+                <w:sz w:val="20"/>
+                <w:szCs w:val="20"/>
+                <w:lang w:val="fr-FR"/>
+              </w:rPr>
+              <w:t xml:space="preserve">Spring </w:t>
+            </w:r>
+            <w:proofErr w:type="spellStart"/>
+            <w:r>
+              <w:rPr>
+                <w:sz w:val="20"/>
+                <w:szCs w:val="20"/>
+                <w:lang w:val="fr-FR"/>
+              </w:rPr>
+              <w:t>Term</w:t>
+            </w:r>
+            <w:proofErr w:type="spellEnd"/>
+          </w:p>
+        </w:tc>
+        <w:tc>
+          <w:tcPr>
+            <w:tcW w:w="3546" w:type="dxa"/>
+            <w:gridSpan w:val="7"/>
+            <w:tcBorders>
+              <w:top w:val="nil"/>
+              <w:left w:val="nil"/>
+              <w:bottom w:val="nil"/>
+              <w:right w:val="nil"/>
+            </w:tcBorders>
+          </w:tcPr>
+          <w:p>
+            <w:pPr>
+              <w:spacing w:after="40"/>
+              <w:rPr>
+                <w:smallCaps/>
+                <w:sz w:val="20"/>
+                <w:szCs w:val="20"/>
+                <w:lang w:val="sv-SE"/>
+              </w:rPr>
+            </w:pPr>
+            <w:r>
+              <w:rPr>
+                <w:smallCaps/>
+                <w:sz w:val="20"/>
+                <w:szCs w:val="20"/>
+                <w:lang w:val="sv-SE"/>
+              </w:rPr>
+              <w:t xml:space="preserve">Luleå University </w:t>
+            </w:r>
+            <w:proofErr w:type="spellStart"/>
+            <w:r>
+              <w:rPr>
+                <w:smallCaps/>
+                <w:sz w:val="20"/>
+                <w:szCs w:val="20"/>
+                <w:lang w:val="sv-SE"/>
+              </w:rPr>
+              <w:t>of</w:t>
+            </w:r>
+            <w:proofErr w:type="spellEnd"/>
+            <w:r>
+              <w:rPr>
+                <w:smallCaps/>
+                <w:sz w:val="20"/>
+                <w:szCs w:val="20"/>
+                <w:lang w:val="sv-SE"/>
+              </w:rPr>
+              <w:t xml:space="preserve"> </w:t>
+            </w:r>
+            <w:proofErr w:type="spellStart"/>
+            <w:r>
+              <w:rPr>
+                <w:smallCaps/>
+                <w:sz w:val="20"/>
+                <w:szCs w:val="20"/>
+                <w:lang w:val="sv-SE"/>
+              </w:rPr>
+              <w:t>Technology</w:t>
+            </w:r>
+            <w:proofErr w:type="spellEnd"/>
+          </w:p>
+        </w:tc>
+        <w:tc>
+          <w:tcPr>
+            <w:tcW w:w="3546" w:type="dxa"/>
+            <w:gridSpan w:val="16"/>
+            <w:tcBorders>
+              <w:top w:val="nil"/>
+              <w:left w:val="nil"/>
+              <w:bottom w:val="nil"/>
+              <w:right w:val="nil"/>
+            </w:tcBorders>
+          </w:tcPr>
+          <w:p>
+            <w:pPr>
+              <w:spacing w:after="40"/>
+              <w:jc w:val="right"/>
+              <w:rPr>
+                <w:sz w:val="20"/>
+                <w:szCs w:val="20"/>
+                <w:lang w:val="fr-FR"/>
+              </w:rPr>
+            </w:pPr>
+            <w:r>
+              <w:rPr>
+                <w:sz w:val="20"/>
+                <w:szCs w:val="20"/>
+                <w:lang w:val="fr-FR"/>
+              </w:rPr>
+              <w:t xml:space="preserve">Luleå, </w:t>
+            </w:r>
+            <w:proofErr w:type="spellStart"/>
+            <w:r>
+              <w:rPr>
+                <w:sz w:val="20"/>
+                <w:szCs w:val="20"/>
+                <w:lang w:val="fr-FR"/>
+              </w:rPr>
+              <w:t>Sweden</w:t>
+            </w:r>
+            <w:proofErr w:type="spellEnd"/>
+          </w:p>
+        </w:tc>
+      </w:tr>
+      <w:tr>
+        <w:tc>
+          <w:tcPr>
+            <w:tcW w:w="4111" w:type="dxa"/>
+            <w:gridSpan w:val="6"/>
+            <w:tcBorders>
+              <w:top w:val="nil"/>
+              <w:left w:val="nil"/>
+              <w:bottom w:val="nil"/>
+              <w:right w:val="nil"/>
+            </w:tcBorders>
+          </w:tcPr>
+          <w:p>
+            <w:pPr>
+              <w:jc w:val="right"/>
+              <w:rPr>
+                <w:sz w:val="20"/>
+                <w:szCs w:val="20"/>
+                <w:lang w:val="fr-FR"/>
+              </w:rPr>
+            </w:pPr>
+            <w:r>
+              <w:rPr>
+                <w:i/>
+                <w:iCs/>
+                <w:sz w:val="20"/>
+                <w:szCs w:val="20"/>
+                <w:lang w:val="en-US"/>
+              </w:rPr>
+              <w:t>Main Instructor(s):</w:t>
+            </w:r>
+          </w:p>
+        </w:tc>
+        <w:tc>
+          <w:tcPr>
+            <w:tcW w:w="5249" w:type="dxa"/>
+            <w:gridSpan w:val="19"/>
+            <w:tcBorders>
+              <w:top w:val="nil"/>
+              <w:left w:val="nil"/>
+              <w:bottom w:val="nil"/>
+              <w:right w:val="nil"/>
+            </w:tcBorders>
+          </w:tcPr>
+          <w:p>
+            <w:pPr>
+              <w:rPr>
+                <w:sz w:val="20"/>
+                <w:szCs w:val="20"/>
+                <w:lang w:val="fr-FR"/>
+              </w:rPr>
+            </w:pPr>
+            <w:proofErr w:type="spellStart"/>
+            <w:r>
+              <w:rPr>
+                <w:sz w:val="20"/>
+                <w:szCs w:val="20"/>
+                <w:lang w:val="fr-FR"/>
+              </w:rPr>
+              <w:t>Liva</w:t>
+            </w:r>
+            <w:proofErr w:type="spellEnd"/>
+            <w:r>
+              <w:rPr>
+                <w:sz w:val="20"/>
+                <w:szCs w:val="20"/>
+                <w:lang w:val="fr-FR"/>
+              </w:rPr>
+              <w:t xml:space="preserve"> </w:t>
+            </w:r>
+            <w:proofErr w:type="spellStart"/>
+            <w:r>
+              <w:rPr>
+                <w:sz w:val="20"/>
+                <w:szCs w:val="20"/>
+                <w:lang w:val="fr-FR"/>
+              </w:rPr>
+              <w:t>Pupure</w:t>
+            </w:r>
+            <w:proofErr w:type="spellEnd"/>
+          </w:p>
+        </w:tc>
+      </w:tr>
+      <w:tr>
+        <w:tc>
+          <w:tcPr>
+            <w:tcW w:w="4111" w:type="dxa"/>
+            <w:gridSpan w:val="6"/>
+            <w:tcBorders>
+              <w:top w:val="nil"/>
+              <w:left w:val="nil"/>
+              <w:bottom w:val="nil"/>
+              <w:right w:val="nil"/>
+            </w:tcBorders>
+          </w:tcPr>
+          <w:p>
+            <w:pPr>
+              <w:spacing w:after="60"/>
+              <w:jc w:val="right"/>
+              <w:rPr>
+                <w:sz w:val="20"/>
+                <w:szCs w:val="20"/>
+                <w:lang w:val="fr-FR"/>
+              </w:rPr>
+            </w:pPr>
+            <w:r>
+              <w:rPr>
+                <w:i/>
+                <w:iCs/>
+                <w:sz w:val="20"/>
+                <w:szCs w:val="20"/>
+                <w:lang w:val="en-US"/>
+              </w:rPr>
+              <w:t>TA(s):</w:t>
+            </w:r>
+          </w:p>
+        </w:tc>
+        <w:tc>
+          <w:tcPr>
+            <w:tcW w:w="5249" w:type="dxa"/>
+            <w:gridSpan w:val="19"/>
+            <w:tcBorders>
+              <w:top w:val="nil"/>
+              <w:left w:val="nil"/>
+              <w:bottom w:val="nil"/>
+              <w:right w:val="nil"/>
+            </w:tcBorders>
+          </w:tcPr>
+          <w:p>
+            <w:pPr>
+              <w:spacing w:after="60"/>
+              <w:rPr>
+                <w:sz w:val="20"/>
+                <w:szCs w:val="20"/>
+                <w:lang w:val="fr-FR"/>
+              </w:rPr>
+            </w:pPr>
+            <w:r>
+              <w:rPr>
+                <w:sz w:val="20"/>
+                <w:szCs w:val="20"/>
+                <w:lang w:val="fr-FR"/>
+              </w:rPr>
+              <w:t xml:space="preserve">Luca Di </w:t>
+            </w:r>
+            <w:proofErr w:type="spellStart"/>
+            <w:r>
+              <w:rPr>
+                <w:sz w:val="20"/>
+                <w:szCs w:val="20"/>
+                <w:lang w:val="fr-FR"/>
+              </w:rPr>
+              <w:t>Stasio</w:t>
+            </w:r>
+            <w:proofErr w:type="spellEnd"/>
+          </w:p>
+        </w:tc>
+      </w:tr>
+      <w:tr>
+        <w:tc>
+          <w:tcPr>
+            <w:tcW w:w="2268" w:type="dxa"/>
+            <w:gridSpan w:val="2"/>
+            <w:tcBorders>
+              <w:top w:val="nil"/>
+              <w:left w:val="nil"/>
+              <w:bottom w:val="nil"/>
+              <w:right w:val="nil"/>
+            </w:tcBorders>
+            <w:vAlign w:val="center"/>
+          </w:tcPr>
+          <w:p>
+            <w:pPr>
+              <w:spacing w:after="20"/>
+              <w:rPr>
+                <w:sz w:val="20"/>
+                <w:szCs w:val="20"/>
+                <w:lang w:val="en-US"/>
+              </w:rPr>
+            </w:pPr>
+            <w:r>
+              <w:rPr>
+                <w:sz w:val="20"/>
+                <w:szCs w:val="20"/>
+                <w:lang w:val="en-US"/>
+              </w:rPr>
+              <w:t>Sep – Dec 2017</w:t>
+            </w:r>
+          </w:p>
+        </w:tc>
+        <w:tc>
+          <w:tcPr>
+            <w:tcW w:w="7092" w:type="dxa"/>
+            <w:gridSpan w:val="23"/>
+            <w:tcBorders>
+              <w:top w:val="nil"/>
+              <w:left w:val="nil"/>
+              <w:bottom w:val="nil"/>
+              <w:right w:val="nil"/>
+            </w:tcBorders>
+            <w:vAlign w:val="center"/>
+          </w:tcPr>
+          <w:p>
+            <w:pPr>
+              <w:spacing w:after="20"/>
+              <w:rPr>
+                <w:smallCaps/>
+                <w:lang w:val="en-US"/>
+              </w:rPr>
+            </w:pPr>
+            <w:r>
+              <w:rPr>
+                <w:smallCaps/>
+                <w:lang w:val="en-US"/>
+              </w:rPr>
+              <w:t>Composite Materials</w:t>
+            </w:r>
+            <w:r>
+              <w:rPr>
+                <w:smallCaps/>
+                <w:lang w:val="en-US"/>
+              </w:rPr>
+              <w:t xml:space="preserve"> (in French)</w:t>
+            </w:r>
+          </w:p>
+        </w:tc>
+      </w:tr>
+      <w:tr>
+        <w:tc>
+          <w:tcPr>
+            <w:tcW w:w="2268" w:type="dxa"/>
+            <w:gridSpan w:val="2"/>
+            <w:tcBorders>
+              <w:top w:val="nil"/>
+              <w:left w:val="nil"/>
+              <w:bottom w:val="nil"/>
+              <w:right w:val="nil"/>
+            </w:tcBorders>
+          </w:tcPr>
+          <w:p>
+            <w:pPr>
+              <w:spacing w:after="40"/>
+              <w:rPr>
+                <w:sz w:val="20"/>
+                <w:szCs w:val="20"/>
+                <w:lang w:val="en-US"/>
+              </w:rPr>
+            </w:pPr>
+          </w:p>
+        </w:tc>
+        <w:tc>
+          <w:tcPr>
+            <w:tcW w:w="3402" w:type="dxa"/>
+            <w:gridSpan w:val="6"/>
+            <w:tcBorders>
+              <w:top w:val="nil"/>
+              <w:left w:val="nil"/>
+              <w:bottom w:val="nil"/>
+              <w:right w:val="nil"/>
+            </w:tcBorders>
+          </w:tcPr>
+          <w:p>
+            <w:pPr>
+              <w:spacing w:after="40"/>
+              <w:rPr>
+                <w:smallCaps/>
+                <w:sz w:val="20"/>
+                <w:szCs w:val="20"/>
+                <w:lang w:val="en-US"/>
+              </w:rPr>
+            </w:pPr>
+            <w:r>
+              <w:rPr>
+                <w:smallCaps/>
+                <w:sz w:val="20"/>
+                <w:szCs w:val="20"/>
+                <w:lang w:val="en-US"/>
+              </w:rPr>
+              <w:t xml:space="preserve">EEIGM, </w:t>
+            </w:r>
+            <w:proofErr w:type="spellStart"/>
+            <w:r>
+              <w:rPr>
+                <w:smallCaps/>
+                <w:sz w:val="20"/>
+                <w:szCs w:val="20"/>
+                <w:lang w:val="en-US"/>
+              </w:rPr>
+              <w:t>Universit</w:t>
+            </w:r>
+            <w:r>
+              <w:rPr>
+                <w:smallCaps/>
+                <w:sz w:val="20"/>
+                <w:szCs w:val="20"/>
+                <w:lang w:val="it-IT"/>
+              </w:rPr>
+              <w:t>é</w:t>
+            </w:r>
+            <w:proofErr w:type="spellEnd"/>
+            <w:r>
+              <w:rPr>
+                <w:smallCaps/>
+                <w:sz w:val="20"/>
+                <w:szCs w:val="20"/>
+                <w:lang w:val="it-IT"/>
+              </w:rPr>
+              <w:t xml:space="preserve"> de </w:t>
+            </w:r>
+            <w:proofErr w:type="spellStart"/>
+            <w:r>
+              <w:rPr>
+                <w:smallCaps/>
+                <w:sz w:val="20"/>
+                <w:szCs w:val="20"/>
+                <w:lang w:val="it-IT"/>
+              </w:rPr>
+              <w:t>Lorraine</w:t>
+            </w:r>
+            <w:proofErr w:type="spellEnd"/>
+          </w:p>
+        </w:tc>
+        <w:tc>
+          <w:tcPr>
+            <w:tcW w:w="3690" w:type="dxa"/>
+            <w:gridSpan w:val="17"/>
+            <w:tcBorders>
+              <w:top w:val="nil"/>
+              <w:left w:val="nil"/>
+              <w:bottom w:val="nil"/>
+              <w:right w:val="nil"/>
+            </w:tcBorders>
+          </w:tcPr>
+          <w:p>
+            <w:pPr>
+              <w:spacing w:after="40"/>
+              <w:jc w:val="right"/>
+              <w:rPr>
+                <w:sz w:val="20"/>
+                <w:szCs w:val="20"/>
+                <w:lang w:val="en-US"/>
+              </w:rPr>
+            </w:pPr>
+            <w:r>
+              <w:rPr>
+                <w:sz w:val="20"/>
+                <w:szCs w:val="20"/>
+                <w:lang w:val="en-US"/>
+              </w:rPr>
+              <w:t>Nancy, France</w:t>
+            </w:r>
+          </w:p>
+        </w:tc>
+      </w:tr>
+      <w:tr>
+        <w:tc>
+          <w:tcPr>
+            <w:tcW w:w="4111" w:type="dxa"/>
+            <w:gridSpan w:val="6"/>
+            <w:tcBorders>
+              <w:top w:val="nil"/>
+              <w:left w:val="nil"/>
+              <w:bottom w:val="nil"/>
+              <w:right w:val="nil"/>
+            </w:tcBorders>
+          </w:tcPr>
+          <w:p>
+            <w:pPr>
+              <w:jc w:val="right"/>
+              <w:rPr>
+                <w:sz w:val="20"/>
+                <w:szCs w:val="20"/>
+                <w:lang w:val="fr-FR"/>
+              </w:rPr>
+            </w:pPr>
+            <w:r>
+              <w:rPr>
+                <w:i/>
+                <w:iCs/>
+                <w:sz w:val="20"/>
+                <w:szCs w:val="20"/>
+                <w:lang w:val="en-US"/>
+              </w:rPr>
+              <w:t>Main Instructor(s):</w:t>
+            </w:r>
+          </w:p>
+        </w:tc>
+        <w:tc>
+          <w:tcPr>
+            <w:tcW w:w="5249" w:type="dxa"/>
+            <w:gridSpan w:val="19"/>
+            <w:tcBorders>
+              <w:top w:val="nil"/>
+              <w:left w:val="nil"/>
+              <w:bottom w:val="nil"/>
+              <w:right w:val="nil"/>
+            </w:tcBorders>
+          </w:tcPr>
+          <w:p>
+            <w:pPr>
+              <w:rPr>
+                <w:sz w:val="20"/>
+                <w:szCs w:val="20"/>
+                <w:lang w:val="fr-FR"/>
+              </w:rPr>
+            </w:pPr>
+            <w:r>
+              <w:rPr>
+                <w:sz w:val="20"/>
+                <w:szCs w:val="20"/>
+                <w:lang w:val="fr-FR"/>
+              </w:rPr>
+              <w:t xml:space="preserve">Yves </w:t>
+            </w:r>
+            <w:proofErr w:type="spellStart"/>
+            <w:r>
+              <w:rPr>
+                <w:sz w:val="20"/>
+                <w:szCs w:val="20"/>
+                <w:lang w:val="fr-FR"/>
+              </w:rPr>
+              <w:t>Meshaka</w:t>
+            </w:r>
+            <w:proofErr w:type="spellEnd"/>
+          </w:p>
+        </w:tc>
+      </w:tr>
+      <w:tr>
+        <w:tc>
+          <w:tcPr>
+            <w:tcW w:w="4111" w:type="dxa"/>
+            <w:gridSpan w:val="6"/>
+            <w:tcBorders>
+              <w:top w:val="nil"/>
+              <w:left w:val="nil"/>
+              <w:bottom w:val="nil"/>
+              <w:right w:val="nil"/>
+            </w:tcBorders>
+          </w:tcPr>
+          <w:p>
+            <w:pPr>
+              <w:spacing w:after="60"/>
+              <w:jc w:val="right"/>
+              <w:rPr>
+                <w:sz w:val="20"/>
+                <w:szCs w:val="20"/>
+                <w:lang w:val="fr-FR"/>
+              </w:rPr>
+            </w:pPr>
+            <w:r>
+              <w:rPr>
+                <w:i/>
+                <w:iCs/>
+                <w:sz w:val="20"/>
+                <w:szCs w:val="20"/>
+                <w:lang w:val="en-US"/>
+              </w:rPr>
+              <w:t>TA(s):</w:t>
+            </w:r>
+          </w:p>
+        </w:tc>
+        <w:tc>
+          <w:tcPr>
+            <w:tcW w:w="5249" w:type="dxa"/>
+            <w:gridSpan w:val="19"/>
+            <w:tcBorders>
+              <w:top w:val="nil"/>
+              <w:left w:val="nil"/>
+              <w:bottom w:val="nil"/>
+              <w:right w:val="nil"/>
+            </w:tcBorders>
+          </w:tcPr>
+          <w:p>
+            <w:pPr>
+              <w:spacing w:after="60"/>
+              <w:rPr>
+                <w:sz w:val="20"/>
+                <w:szCs w:val="20"/>
+                <w:lang w:val="fr-FR"/>
+              </w:rPr>
+            </w:pPr>
+            <w:r>
+              <w:rPr>
+                <w:sz w:val="20"/>
+                <w:szCs w:val="20"/>
+                <w:lang w:val="fr-FR"/>
+              </w:rPr>
+              <w:t xml:space="preserve">Luca Di </w:t>
+            </w:r>
+            <w:proofErr w:type="spellStart"/>
+            <w:r>
+              <w:rPr>
+                <w:sz w:val="20"/>
+                <w:szCs w:val="20"/>
+                <w:lang w:val="fr-FR"/>
+              </w:rPr>
+              <w:t>Stasio</w:t>
+            </w:r>
+            <w:proofErr w:type="spellEnd"/>
+          </w:p>
+        </w:tc>
+      </w:tr>
+      <w:tr>
+        <w:tc>
+          <w:tcPr>
+            <w:tcW w:w="2268" w:type="dxa"/>
+            <w:gridSpan w:val="2"/>
+            <w:tcBorders>
+              <w:top w:val="nil"/>
+              <w:left w:val="nil"/>
+              <w:bottom w:val="nil"/>
+              <w:right w:val="nil"/>
+            </w:tcBorders>
+            <w:vAlign w:val="center"/>
+          </w:tcPr>
+          <w:p>
+            <w:pPr>
+              <w:spacing w:after="20"/>
+              <w:rPr>
+                <w:sz w:val="20"/>
+                <w:szCs w:val="20"/>
+                <w:lang w:val="en-US"/>
+              </w:rPr>
+            </w:pPr>
+            <w:r>
+              <w:rPr>
+                <w:sz w:val="20"/>
+                <w:szCs w:val="20"/>
+                <w:lang w:val="en-US"/>
+              </w:rPr>
+              <w:t>Sep – Dec 2017</w:t>
+            </w:r>
+          </w:p>
+        </w:tc>
+        <w:tc>
+          <w:tcPr>
+            <w:tcW w:w="7092" w:type="dxa"/>
+            <w:gridSpan w:val="23"/>
+            <w:tcBorders>
+              <w:top w:val="nil"/>
+              <w:left w:val="nil"/>
+              <w:bottom w:val="nil"/>
+              <w:right w:val="nil"/>
+            </w:tcBorders>
+            <w:vAlign w:val="center"/>
+          </w:tcPr>
+          <w:p>
+            <w:pPr>
+              <w:spacing w:after="20"/>
+              <w:rPr>
+                <w:smallCaps/>
+                <w:lang w:val="en-US"/>
+              </w:rPr>
+            </w:pPr>
+            <w:r>
+              <w:rPr>
+                <w:smallCaps/>
+                <w:lang w:val="en-US"/>
+              </w:rPr>
+              <w:t>Mechanics of Materials I</w:t>
+            </w:r>
+            <w:r>
+              <w:rPr>
+                <w:smallCaps/>
+                <w:lang w:val="en-US"/>
+              </w:rPr>
+              <w:t xml:space="preserve"> (in French)</w:t>
+            </w:r>
+          </w:p>
+        </w:tc>
+      </w:tr>
+      <w:tr>
+        <w:tc>
+          <w:tcPr>
+            <w:tcW w:w="2268" w:type="dxa"/>
+            <w:gridSpan w:val="2"/>
+            <w:tcBorders>
+              <w:top w:val="nil"/>
+              <w:left w:val="nil"/>
+              <w:bottom w:val="nil"/>
+              <w:right w:val="nil"/>
+            </w:tcBorders>
+          </w:tcPr>
+          <w:p>
+            <w:pPr>
+              <w:spacing w:after="40"/>
+              <w:rPr>
+                <w:sz w:val="20"/>
+                <w:szCs w:val="20"/>
+                <w:lang w:val="en-US"/>
+              </w:rPr>
+            </w:pPr>
+          </w:p>
+        </w:tc>
+        <w:tc>
+          <w:tcPr>
+            <w:tcW w:w="3402" w:type="dxa"/>
+            <w:gridSpan w:val="6"/>
+            <w:tcBorders>
+              <w:top w:val="nil"/>
+              <w:left w:val="nil"/>
+              <w:bottom w:val="nil"/>
+              <w:right w:val="nil"/>
+            </w:tcBorders>
+          </w:tcPr>
+          <w:p>
+            <w:pPr>
+              <w:spacing w:after="40"/>
+              <w:rPr>
+                <w:smallCaps/>
+                <w:sz w:val="20"/>
+                <w:szCs w:val="20"/>
+                <w:lang w:val="en-US"/>
+              </w:rPr>
+            </w:pPr>
+            <w:r>
+              <w:rPr>
+                <w:smallCaps/>
+                <w:sz w:val="20"/>
+                <w:szCs w:val="20"/>
+                <w:lang w:val="en-US"/>
+              </w:rPr>
+              <w:t xml:space="preserve">EEIGM, </w:t>
+            </w:r>
+            <w:proofErr w:type="spellStart"/>
+            <w:r>
+              <w:rPr>
+                <w:smallCaps/>
+                <w:sz w:val="20"/>
+                <w:szCs w:val="20"/>
+                <w:lang w:val="en-US"/>
+              </w:rPr>
+              <w:t>Universit</w:t>
+            </w:r>
+            <w:r>
+              <w:rPr>
+                <w:smallCaps/>
+                <w:sz w:val="20"/>
+                <w:szCs w:val="20"/>
+                <w:lang w:val="it-IT"/>
+              </w:rPr>
+              <w:t>é</w:t>
+            </w:r>
+            <w:proofErr w:type="spellEnd"/>
+            <w:r>
+              <w:rPr>
+                <w:smallCaps/>
+                <w:sz w:val="20"/>
+                <w:szCs w:val="20"/>
+                <w:lang w:val="it-IT"/>
+              </w:rPr>
+              <w:t xml:space="preserve"> de </w:t>
+            </w:r>
+            <w:proofErr w:type="spellStart"/>
+            <w:r>
+              <w:rPr>
+                <w:smallCaps/>
+                <w:sz w:val="20"/>
+                <w:szCs w:val="20"/>
+                <w:lang w:val="it-IT"/>
+              </w:rPr>
+              <w:t>Lorraine</w:t>
+            </w:r>
+            <w:proofErr w:type="spellEnd"/>
+          </w:p>
+        </w:tc>
+        <w:tc>
+          <w:tcPr>
+            <w:tcW w:w="3690" w:type="dxa"/>
+            <w:gridSpan w:val="17"/>
+            <w:tcBorders>
+              <w:top w:val="nil"/>
+              <w:left w:val="nil"/>
+              <w:bottom w:val="nil"/>
+              <w:right w:val="nil"/>
+            </w:tcBorders>
+          </w:tcPr>
+          <w:p>
+            <w:pPr>
+              <w:spacing w:after="40"/>
+              <w:jc w:val="right"/>
+              <w:rPr>
+                <w:sz w:val="20"/>
+                <w:szCs w:val="20"/>
+                <w:lang w:val="en-US"/>
+              </w:rPr>
+            </w:pPr>
+            <w:r>
+              <w:rPr>
+                <w:sz w:val="20"/>
+                <w:szCs w:val="20"/>
+                <w:lang w:val="en-US"/>
+              </w:rPr>
+              <w:t>Nancy, France</w:t>
+            </w:r>
+          </w:p>
+        </w:tc>
+      </w:tr>
+      <w:tr>
+        <w:tc>
+          <w:tcPr>
+            <w:tcW w:w="4111" w:type="dxa"/>
+            <w:gridSpan w:val="6"/>
+            <w:tcBorders>
+              <w:top w:val="nil"/>
+              <w:left w:val="nil"/>
+              <w:bottom w:val="nil"/>
+              <w:right w:val="nil"/>
+            </w:tcBorders>
+          </w:tcPr>
+          <w:p>
+            <w:pPr>
+              <w:jc w:val="right"/>
+              <w:rPr>
+                <w:sz w:val="20"/>
+                <w:szCs w:val="20"/>
+                <w:lang w:val="fr-FR"/>
+              </w:rPr>
+            </w:pPr>
+            <w:r>
+              <w:rPr>
+                <w:i/>
+                <w:iCs/>
+                <w:sz w:val="20"/>
+                <w:szCs w:val="20"/>
+                <w:lang w:val="en-US"/>
+              </w:rPr>
+              <w:t>Main Instructor(s):</w:t>
+            </w:r>
+          </w:p>
+        </w:tc>
+        <w:tc>
+          <w:tcPr>
+            <w:tcW w:w="5249" w:type="dxa"/>
+            <w:gridSpan w:val="19"/>
+            <w:tcBorders>
+              <w:top w:val="nil"/>
+              <w:left w:val="nil"/>
+              <w:bottom w:val="nil"/>
+              <w:right w:val="nil"/>
+            </w:tcBorders>
+          </w:tcPr>
+          <w:p>
+            <w:pPr>
+              <w:rPr>
+                <w:sz w:val="20"/>
+                <w:szCs w:val="20"/>
+                <w:lang w:val="fr-FR"/>
+              </w:rPr>
+            </w:pPr>
+            <w:r>
+              <w:rPr>
+                <w:sz w:val="20"/>
+                <w:szCs w:val="20"/>
+                <w:lang w:val="fr-FR"/>
+              </w:rPr>
+              <w:t>Zoubir Ayadi</w:t>
+            </w:r>
+          </w:p>
+        </w:tc>
+      </w:tr>
+      <w:tr>
+        <w:tc>
+          <w:tcPr>
+            <w:tcW w:w="4111" w:type="dxa"/>
+            <w:gridSpan w:val="6"/>
+            <w:tcBorders>
+              <w:top w:val="nil"/>
+              <w:left w:val="nil"/>
+              <w:bottom w:val="nil"/>
+              <w:right w:val="nil"/>
+            </w:tcBorders>
+          </w:tcPr>
+          <w:p>
+            <w:pPr>
+              <w:spacing w:after="60"/>
+              <w:jc w:val="right"/>
+              <w:rPr>
+                <w:sz w:val="20"/>
+                <w:szCs w:val="20"/>
+                <w:lang w:val="fr-FR"/>
+              </w:rPr>
+            </w:pPr>
+            <w:r>
+              <w:rPr>
+                <w:i/>
+                <w:iCs/>
+                <w:sz w:val="20"/>
+                <w:szCs w:val="20"/>
+                <w:lang w:val="en-US"/>
+              </w:rPr>
+              <w:t>TA(s):</w:t>
+            </w:r>
+          </w:p>
+        </w:tc>
+        <w:tc>
+          <w:tcPr>
+            <w:tcW w:w="5249" w:type="dxa"/>
+            <w:gridSpan w:val="19"/>
+            <w:tcBorders>
+              <w:top w:val="nil"/>
+              <w:left w:val="nil"/>
+              <w:bottom w:val="nil"/>
+              <w:right w:val="nil"/>
+            </w:tcBorders>
+          </w:tcPr>
+          <w:p>
+            <w:pPr>
+              <w:spacing w:after="60"/>
+              <w:rPr>
+                <w:sz w:val="20"/>
+                <w:szCs w:val="20"/>
+                <w:lang w:val="it-IT"/>
+              </w:rPr>
+            </w:pPr>
+            <w:r>
+              <w:rPr>
+                <w:sz w:val="20"/>
+                <w:szCs w:val="20"/>
+                <w:lang w:val="it-IT"/>
+              </w:rPr>
+              <w:t>Luca Di Stasio,</w:t>
+            </w:r>
+            <w:r>
+              <w:rPr>
+                <w:sz w:val="20"/>
+                <w:szCs w:val="20"/>
+                <w:lang w:val="it-IT"/>
+              </w:rPr>
+              <w:t xml:space="preserve"> Franck </w:t>
+            </w:r>
+            <w:proofErr w:type="spellStart"/>
+            <w:r>
+              <w:rPr>
+                <w:sz w:val="20"/>
+                <w:szCs w:val="20"/>
+                <w:lang w:val="it-IT"/>
+              </w:rPr>
+              <w:t>C</w:t>
+            </w:r>
+            <w:r>
+              <w:rPr>
+                <w:sz w:val="20"/>
+                <w:szCs w:val="20"/>
+                <w:lang w:val="it-IT"/>
+              </w:rPr>
+              <w:t>leymand</w:t>
+            </w:r>
+            <w:proofErr w:type="spellEnd"/>
+            <w:r>
+              <w:rPr>
+                <w:sz w:val="20"/>
+                <w:szCs w:val="20"/>
+                <w:lang w:val="it-IT"/>
+              </w:rPr>
+              <w:t xml:space="preserve">, </w:t>
+            </w:r>
+            <w:proofErr w:type="spellStart"/>
+            <w:r>
+              <w:rPr>
+                <w:sz w:val="20"/>
+                <w:szCs w:val="20"/>
+                <w:lang w:val="it-IT"/>
+              </w:rPr>
+              <w:t>Eloh</w:t>
+            </w:r>
+            <w:proofErr w:type="spellEnd"/>
+            <w:r>
+              <w:rPr>
+                <w:sz w:val="20"/>
+                <w:szCs w:val="20"/>
+                <w:lang w:val="it-IT"/>
+              </w:rPr>
+              <w:t xml:space="preserve"> </w:t>
+            </w:r>
+            <w:proofErr w:type="spellStart"/>
+            <w:r>
+              <w:rPr>
+                <w:sz w:val="20"/>
+                <w:szCs w:val="20"/>
+                <w:lang w:val="it-IT"/>
+              </w:rPr>
+              <w:t>Komlavi</w:t>
+            </w:r>
+            <w:proofErr w:type="spellEnd"/>
+          </w:p>
+        </w:tc>
+      </w:tr>
+      <w:tr>
+        <w:tc>
+          <w:tcPr>
+            <w:tcW w:w="2268" w:type="dxa"/>
+            <w:gridSpan w:val="2"/>
+            <w:tcBorders>
+              <w:top w:val="nil"/>
+              <w:left w:val="nil"/>
+              <w:bottom w:val="nil"/>
+              <w:right w:val="nil"/>
+            </w:tcBorders>
+            <w:vAlign w:val="center"/>
+          </w:tcPr>
+          <w:p>
+            <w:pPr>
+              <w:spacing w:after="20"/>
+              <w:rPr>
+                <w:sz w:val="20"/>
+                <w:szCs w:val="20"/>
+                <w:lang w:val="en-US"/>
+              </w:rPr>
+            </w:pPr>
+            <w:r>
+              <w:rPr>
+                <w:sz w:val="20"/>
+                <w:szCs w:val="20"/>
+                <w:lang w:val="en-US"/>
+              </w:rPr>
+              <w:t>Feb</w:t>
+            </w:r>
+            <w:r>
+              <w:rPr>
+                <w:sz w:val="20"/>
+                <w:szCs w:val="20"/>
+                <w:lang w:val="en-US"/>
+              </w:rPr>
+              <w:t xml:space="preserve"> – </w:t>
+            </w:r>
+            <w:r>
+              <w:rPr>
+                <w:sz w:val="20"/>
+                <w:szCs w:val="20"/>
+                <w:lang w:val="en-US"/>
+              </w:rPr>
+              <w:t>Jun</w:t>
+            </w:r>
+            <w:r>
+              <w:rPr>
+                <w:sz w:val="20"/>
+                <w:szCs w:val="20"/>
+                <w:lang w:val="en-US"/>
+              </w:rPr>
+              <w:t xml:space="preserve"> 2017</w:t>
+            </w:r>
+          </w:p>
+        </w:tc>
+        <w:tc>
+          <w:tcPr>
+            <w:tcW w:w="7092" w:type="dxa"/>
+            <w:gridSpan w:val="23"/>
+            <w:tcBorders>
+              <w:top w:val="nil"/>
+              <w:left w:val="nil"/>
+              <w:bottom w:val="nil"/>
+              <w:right w:val="nil"/>
+            </w:tcBorders>
+            <w:vAlign w:val="center"/>
+          </w:tcPr>
+          <w:p>
+            <w:pPr>
+              <w:spacing w:after="20"/>
+              <w:rPr>
+                <w:smallCaps/>
+                <w:lang w:val="en-US"/>
+              </w:rPr>
+            </w:pPr>
+            <w:r>
+              <w:rPr>
+                <w:smallCaps/>
+                <w:lang w:val="en-US"/>
+              </w:rPr>
+              <w:t>Solid Mechanics</w:t>
+            </w:r>
+            <w:r>
+              <w:rPr>
+                <w:smallCaps/>
+                <w:lang w:val="en-US"/>
+              </w:rPr>
+              <w:t xml:space="preserve"> (in French)</w:t>
+            </w:r>
+          </w:p>
+        </w:tc>
+      </w:tr>
+      <w:tr>
+        <w:tc>
+          <w:tcPr>
+            <w:tcW w:w="2268" w:type="dxa"/>
+            <w:gridSpan w:val="2"/>
+            <w:tcBorders>
+              <w:top w:val="nil"/>
+              <w:left w:val="nil"/>
+              <w:bottom w:val="nil"/>
+              <w:right w:val="nil"/>
+            </w:tcBorders>
+          </w:tcPr>
+          <w:p>
+            <w:pPr>
+              <w:spacing w:after="40"/>
+              <w:rPr>
+                <w:sz w:val="20"/>
+                <w:szCs w:val="20"/>
+                <w:lang w:val="en-US"/>
+              </w:rPr>
+            </w:pPr>
+          </w:p>
+        </w:tc>
+        <w:tc>
+          <w:tcPr>
+            <w:tcW w:w="3402" w:type="dxa"/>
+            <w:gridSpan w:val="6"/>
+            <w:tcBorders>
+              <w:top w:val="nil"/>
+              <w:left w:val="nil"/>
+              <w:bottom w:val="nil"/>
+              <w:right w:val="nil"/>
+            </w:tcBorders>
+          </w:tcPr>
+          <w:p>
+            <w:pPr>
+              <w:spacing w:after="40"/>
+              <w:rPr>
+                <w:smallCaps/>
+                <w:sz w:val="20"/>
+                <w:szCs w:val="20"/>
+                <w:lang w:val="en-US"/>
+              </w:rPr>
+            </w:pPr>
+            <w:r>
+              <w:rPr>
+                <w:smallCaps/>
+                <w:sz w:val="20"/>
+                <w:szCs w:val="20"/>
+                <w:lang w:val="en-US"/>
+              </w:rPr>
+              <w:t xml:space="preserve">EEIGM, </w:t>
+            </w:r>
+            <w:proofErr w:type="spellStart"/>
+            <w:r>
+              <w:rPr>
+                <w:smallCaps/>
+                <w:sz w:val="20"/>
+                <w:szCs w:val="20"/>
+                <w:lang w:val="en-US"/>
+              </w:rPr>
+              <w:t>Universit</w:t>
+            </w:r>
+            <w:r>
+              <w:rPr>
+                <w:smallCaps/>
+                <w:sz w:val="20"/>
+                <w:szCs w:val="20"/>
+                <w:lang w:val="it-IT"/>
+              </w:rPr>
+              <w:t>é</w:t>
+            </w:r>
+            <w:proofErr w:type="spellEnd"/>
+            <w:r>
+              <w:rPr>
+                <w:smallCaps/>
+                <w:sz w:val="20"/>
+                <w:szCs w:val="20"/>
+                <w:lang w:val="it-IT"/>
+              </w:rPr>
+              <w:t xml:space="preserve"> de </w:t>
+            </w:r>
+            <w:proofErr w:type="spellStart"/>
+            <w:r>
+              <w:rPr>
+                <w:smallCaps/>
+                <w:sz w:val="20"/>
+                <w:szCs w:val="20"/>
+                <w:lang w:val="it-IT"/>
+              </w:rPr>
+              <w:t>Lorraine</w:t>
+            </w:r>
+            <w:proofErr w:type="spellEnd"/>
+          </w:p>
+        </w:tc>
+        <w:tc>
+          <w:tcPr>
+            <w:tcW w:w="3690" w:type="dxa"/>
+            <w:gridSpan w:val="17"/>
+            <w:tcBorders>
+              <w:top w:val="nil"/>
+              <w:left w:val="nil"/>
+              <w:bottom w:val="nil"/>
+              <w:right w:val="nil"/>
+            </w:tcBorders>
+          </w:tcPr>
+          <w:p>
+            <w:pPr>
+              <w:spacing w:after="40"/>
+              <w:jc w:val="right"/>
+              <w:rPr>
+                <w:sz w:val="20"/>
+                <w:szCs w:val="20"/>
+                <w:lang w:val="en-US"/>
+              </w:rPr>
+            </w:pPr>
+            <w:r>
+              <w:rPr>
+                <w:sz w:val="20"/>
+                <w:szCs w:val="20"/>
+                <w:lang w:val="en-US"/>
+              </w:rPr>
+              <w:t>Nancy, France</w:t>
+            </w:r>
+          </w:p>
+        </w:tc>
+      </w:tr>
+      <w:tr>
+        <w:tc>
+          <w:tcPr>
+            <w:tcW w:w="4111" w:type="dxa"/>
+            <w:gridSpan w:val="6"/>
+            <w:tcBorders>
+              <w:top w:val="nil"/>
+              <w:left w:val="nil"/>
+              <w:bottom w:val="nil"/>
+              <w:right w:val="nil"/>
+            </w:tcBorders>
+          </w:tcPr>
+          <w:p>
+            <w:pPr>
+              <w:jc w:val="right"/>
+              <w:rPr>
+                <w:sz w:val="20"/>
+                <w:szCs w:val="20"/>
+                <w:lang w:val="fr-FR"/>
+              </w:rPr>
+            </w:pPr>
+            <w:r>
+              <w:rPr>
+                <w:i/>
+                <w:iCs/>
+                <w:sz w:val="20"/>
+                <w:szCs w:val="20"/>
+                <w:lang w:val="en-US"/>
+              </w:rPr>
+              <w:t>Main Instructor(s):</w:t>
+            </w:r>
+          </w:p>
+        </w:tc>
+        <w:tc>
+          <w:tcPr>
+            <w:tcW w:w="5249" w:type="dxa"/>
+            <w:gridSpan w:val="19"/>
+            <w:tcBorders>
+              <w:top w:val="nil"/>
+              <w:left w:val="nil"/>
+              <w:bottom w:val="nil"/>
+              <w:right w:val="nil"/>
+            </w:tcBorders>
+          </w:tcPr>
+          <w:p>
+            <w:pPr>
+              <w:rPr>
+                <w:sz w:val="20"/>
+                <w:szCs w:val="20"/>
+                <w:lang w:val="fr-FR"/>
+              </w:rPr>
+            </w:pPr>
+            <w:r>
+              <w:rPr>
+                <w:sz w:val="20"/>
+                <w:szCs w:val="20"/>
+                <w:lang w:val="fr-FR"/>
+              </w:rPr>
+              <w:t xml:space="preserve">Yves </w:t>
+            </w:r>
+            <w:proofErr w:type="spellStart"/>
+            <w:r>
+              <w:rPr>
+                <w:sz w:val="20"/>
+                <w:szCs w:val="20"/>
+                <w:lang w:val="fr-FR"/>
+              </w:rPr>
+              <w:t>Meshaka</w:t>
+            </w:r>
+            <w:proofErr w:type="spellEnd"/>
+          </w:p>
+        </w:tc>
+      </w:tr>
+      <w:tr>
+        <w:tc>
+          <w:tcPr>
+            <w:tcW w:w="4111" w:type="dxa"/>
+            <w:gridSpan w:val="6"/>
+            <w:tcBorders>
+              <w:top w:val="nil"/>
+              <w:left w:val="nil"/>
+              <w:bottom w:val="nil"/>
+              <w:right w:val="nil"/>
+            </w:tcBorders>
+          </w:tcPr>
+          <w:p>
+            <w:pPr>
+              <w:jc w:val="right"/>
+              <w:rPr>
+                <w:sz w:val="20"/>
+                <w:szCs w:val="20"/>
+                <w:lang w:val="fr-FR"/>
+              </w:rPr>
+            </w:pPr>
+            <w:r>
+              <w:rPr>
+                <w:i/>
+                <w:iCs/>
+                <w:sz w:val="20"/>
+                <w:szCs w:val="20"/>
+                <w:lang w:val="en-US"/>
+              </w:rPr>
+              <w:t>TA(s):</w:t>
+            </w:r>
+          </w:p>
+        </w:tc>
+        <w:tc>
+          <w:tcPr>
+            <w:tcW w:w="5249" w:type="dxa"/>
+            <w:gridSpan w:val="19"/>
+            <w:tcBorders>
+              <w:top w:val="nil"/>
+              <w:left w:val="nil"/>
+              <w:bottom w:val="nil"/>
+              <w:right w:val="nil"/>
+            </w:tcBorders>
+          </w:tcPr>
+          <w:p>
+            <w:pPr>
+              <w:rPr>
+                <w:sz w:val="20"/>
+                <w:szCs w:val="20"/>
+                <w:lang w:val="fr-FR"/>
+              </w:rPr>
+            </w:pPr>
+            <w:r>
+              <w:rPr>
+                <w:sz w:val="20"/>
+                <w:szCs w:val="20"/>
+                <w:lang w:val="fr-FR"/>
+              </w:rPr>
+              <w:t xml:space="preserve">Luca Di </w:t>
+            </w:r>
+            <w:proofErr w:type="spellStart"/>
+            <w:r>
+              <w:rPr>
+                <w:sz w:val="20"/>
+                <w:szCs w:val="20"/>
+                <w:lang w:val="fr-FR"/>
+              </w:rPr>
+              <w:t>Stasio</w:t>
+            </w:r>
+            <w:proofErr w:type="spellEnd"/>
+          </w:p>
+        </w:tc>
+      </w:tr>
+      <w:tr>
+        <w:tc>
+          <w:tcPr>
             <w:tcW w:w="9360" w:type="dxa"/>
             <w:gridSpan w:val="25"/>
             <w:tcBorders>
@@ -13534,8 +16496,8 @@
         </w:tc>
         <w:tc>
           <w:tcPr>
-            <w:tcW w:w="3546" w:type="dxa"/>
-            <w:gridSpan w:val="7"/>
+            <w:tcW w:w="3402" w:type="dxa"/>
+            <w:gridSpan w:val="6"/>
             <w:tcBorders>
               <w:top w:val="nil"/>
               <w:left w:val="nil"/>
@@ -13567,8 +16529,8 @@
         </w:tc>
         <w:tc>
           <w:tcPr>
-            <w:tcW w:w="3546" w:type="dxa"/>
-            <w:gridSpan w:val="16"/>
+            <w:tcW w:w="3690" w:type="dxa"/>
+            <w:gridSpan w:val="17"/>
             <w:tcBorders>
               <w:top w:val="nil"/>
               <w:left w:val="nil"/>
@@ -13627,7 +16589,6 @@
                 <w:szCs w:val="20"/>
                 <w:lang w:val="en-US"/>
               </w:rPr>
-              <w:lastRenderedPageBreak/>
               <w:t>Main Instructor(s)</w:t>
             </w:r>
             <w:r>
@@ -14875,6 +17836,7 @@
                 <w:szCs w:val="20"/>
                 <w:lang w:val="en-US"/>
               </w:rPr>
+              <w:lastRenderedPageBreak/>
               <w:t xml:space="preserve">2021, </w:t>
             </w:r>
             <w:r>
@@ -16568,8 +19530,8 @@
         </w:tc>
         <w:tc>
           <w:tcPr>
-            <w:tcW w:w="3546" w:type="dxa"/>
-            <w:gridSpan w:val="7"/>
+            <w:tcW w:w="3402" w:type="dxa"/>
+            <w:gridSpan w:val="6"/>
             <w:tcBorders>
               <w:top w:val="nil"/>
               <w:left w:val="nil"/>
@@ -16600,8 +19562,8 @@
         </w:tc>
         <w:tc>
           <w:tcPr>
-            <w:tcW w:w="3546" w:type="dxa"/>
-            <w:gridSpan w:val="16"/>
+            <w:tcW w:w="3690" w:type="dxa"/>
+            <w:gridSpan w:val="17"/>
             <w:tcBorders>
               <w:top w:val="nil"/>
               <w:left w:val="nil"/>
@@ -16976,8 +19938,8 @@
         </w:tc>
         <w:tc>
           <w:tcPr>
-            <w:tcW w:w="3546" w:type="dxa"/>
-            <w:gridSpan w:val="7"/>
+            <w:tcW w:w="3402" w:type="dxa"/>
+            <w:gridSpan w:val="6"/>
             <w:tcBorders>
               <w:top w:val="nil"/>
               <w:left w:val="nil"/>
@@ -17028,8 +19990,8 @@
         </w:tc>
         <w:tc>
           <w:tcPr>
-            <w:tcW w:w="3546" w:type="dxa"/>
-            <w:gridSpan w:val="16"/>
+            <w:tcW w:w="3690" w:type="dxa"/>
+            <w:gridSpan w:val="17"/>
             <w:tcBorders>
               <w:top w:val="nil"/>
               <w:left w:val="nil"/>
@@ -17087,7 +20049,6 @@
                 <w:szCs w:val="20"/>
                 <w:lang w:val="en-US"/>
               </w:rPr>
-              <w:lastRenderedPageBreak/>
               <w:t>Main Instructor(s):</w:t>
             </w:r>
           </w:p>
@@ -17438,8 +20399,8 @@
         </w:tc>
         <w:tc>
           <w:tcPr>
-            <w:tcW w:w="3546" w:type="dxa"/>
-            <w:gridSpan w:val="7"/>
+            <w:tcW w:w="3402" w:type="dxa"/>
+            <w:gridSpan w:val="6"/>
             <w:tcBorders>
               <w:top w:val="nil"/>
               <w:left w:val="nil"/>
@@ -17488,8 +20449,8 @@
         </w:tc>
         <w:tc>
           <w:tcPr>
-            <w:tcW w:w="3546" w:type="dxa"/>
-            <w:gridSpan w:val="16"/>
+            <w:tcW w:w="3690" w:type="dxa"/>
+            <w:gridSpan w:val="17"/>
             <w:tcBorders>
               <w:top w:val="nil"/>
               <w:left w:val="nil"/>
@@ -17695,6 +20656,66 @@
               </w:rPr>
               <w:t xml:space="preserve"> Pedro Ojeda</w:t>
             </w:r>
+          </w:p>
+        </w:tc>
+      </w:tr>
+      <w:tr>
+        <w:tc>
+          <w:tcPr>
+            <w:tcW w:w="9360" w:type="dxa"/>
+            <w:gridSpan w:val="25"/>
+            <w:tcBorders>
+              <w:top w:val="single" w:sz="18" w:space="0" w:color="auto"/>
+              <w:left w:val="nil"/>
+              <w:bottom w:val="nil"/>
+              <w:right w:val="nil"/>
+            </w:tcBorders>
+          </w:tcPr>
+          <w:p>
+            <w:pPr>
+              <w:spacing w:before="60" w:after="120"/>
+              <w:jc w:val="both"/>
+              <w:rPr>
+                <w:b/>
+                <w:bCs/>
+                <w:smallCaps/>
+                <w:lang w:val="en-US"/>
+              </w:rPr>
+            </w:pPr>
+            <w:r>
+              <w:rPr>
+                <w:b/>
+                <w:bCs/>
+                <w:smallCaps/>
+                <w:lang w:val="en-US"/>
+              </w:rPr>
+              <w:t>Organization of Conferences, Seminars and Workshops</w:t>
+            </w:r>
+          </w:p>
+        </w:tc>
+      </w:tr>
+      <w:tr>
+        <w:tc>
+          <w:tcPr>
+            <w:tcW w:w="9360" w:type="dxa"/>
+            <w:gridSpan w:val="25"/>
+            <w:tcBorders>
+              <w:top w:val="nil"/>
+              <w:left w:val="nil"/>
+              <w:bottom w:val="single" w:sz="18" w:space="0" w:color="auto"/>
+              <w:right w:val="nil"/>
+            </w:tcBorders>
+          </w:tcPr>
+          <w:p>
+            <w:pPr>
+              <w:spacing w:before="60" w:after="120"/>
+              <w:jc w:val="both"/>
+              <w:rPr>
+                <w:sz w:val="20"/>
+                <w:szCs w:val="20"/>
+                <w:lang w:val="en-US"/>
+              </w:rPr>
+            </w:pPr>
           </w:p>
         </w:tc>
       </w:tr>

</xml_diff>

<commit_message>
commit on 2022-08-19 at 17:46:05
</commit_message>
<xml_diff>
--- a/english/resume/short-industry/ResearchDevelopment/DiStasioLuca-CV.docx
+++ b/english/resume/short-industry/ResearchDevelopment/DiStasioLuca-CV.docx
@@ -12,8 +12,8 @@
       <w:tblGrid>
         <w:gridCol w:w="1276"/>
         <w:gridCol w:w="992"/>
-        <w:gridCol w:w="709"/>
-        <w:gridCol w:w="596"/>
+        <w:gridCol w:w="851"/>
+        <w:gridCol w:w="454"/>
         <w:gridCol w:w="57"/>
         <w:gridCol w:w="481"/>
         <w:gridCol w:w="665"/>
@@ -2643,7 +2643,7 @@
         </w:tc>
         <w:tc>
           <w:tcPr>
-            <w:tcW w:w="709" w:type="dxa"/>
+            <w:tcW w:w="851" w:type="dxa"/>
             <w:tcBorders>
               <w:top w:val="nil"/>
               <w:left w:val="nil"/>
@@ -2675,7 +2675,7 @@
         </w:tc>
         <w:tc>
           <w:tcPr>
-            <w:tcW w:w="3969" w:type="dxa"/>
+            <w:tcW w:w="3827" w:type="dxa"/>
             <w:gridSpan w:val="12"/>
             <w:tcBorders>
               <w:top w:val="nil"/>
@@ -2866,7 +2866,7 @@
         </w:tc>
         <w:tc>
           <w:tcPr>
-            <w:tcW w:w="709" w:type="dxa"/>
+            <w:tcW w:w="851" w:type="dxa"/>
             <w:tcBorders>
               <w:top w:val="nil"/>
               <w:left w:val="nil"/>
@@ -2895,7 +2895,7 @@
         </w:tc>
         <w:tc>
           <w:tcPr>
-            <w:tcW w:w="3969" w:type="dxa"/>
+            <w:tcW w:w="3827" w:type="dxa"/>
             <w:gridSpan w:val="12"/>
             <w:tcBorders>
               <w:top w:val="nil"/>
@@ -3061,7 +3061,7 @@
         </w:tc>
         <w:tc>
           <w:tcPr>
-            <w:tcW w:w="709" w:type="dxa"/>
+            <w:tcW w:w="851" w:type="dxa"/>
             <w:tcBorders>
               <w:top w:val="nil"/>
               <w:left w:val="nil"/>
@@ -3092,7 +3092,7 @@
         </w:tc>
         <w:tc>
           <w:tcPr>
-            <w:tcW w:w="3969" w:type="dxa"/>
+            <w:tcW w:w="3827" w:type="dxa"/>
             <w:gridSpan w:val="12"/>
             <w:tcBorders>
               <w:top w:val="nil"/>
@@ -3277,7 +3277,7 @@
         </w:tc>
         <w:tc>
           <w:tcPr>
-            <w:tcW w:w="709" w:type="dxa"/>
+            <w:tcW w:w="851" w:type="dxa"/>
             <w:tcBorders>
               <w:top w:val="nil"/>
               <w:left w:val="nil"/>
@@ -3306,7 +3306,7 @@
         </w:tc>
         <w:tc>
           <w:tcPr>
-            <w:tcW w:w="3969" w:type="dxa"/>
+            <w:tcW w:w="3827" w:type="dxa"/>
             <w:gridSpan w:val="12"/>
             <w:tcBorders>
               <w:top w:val="nil"/>
@@ -3493,7 +3493,7 @@
         </w:tc>
         <w:tc>
           <w:tcPr>
-            <w:tcW w:w="709" w:type="dxa"/>
+            <w:tcW w:w="851" w:type="dxa"/>
             <w:tcBorders>
               <w:top w:val="nil"/>
               <w:left w:val="nil"/>
@@ -3522,7 +3522,7 @@
         </w:tc>
         <w:tc>
           <w:tcPr>
-            <w:tcW w:w="3969" w:type="dxa"/>
+            <w:tcW w:w="3827" w:type="dxa"/>
             <w:gridSpan w:val="12"/>
             <w:tcBorders>
               <w:top w:val="nil"/>
@@ -3700,7 +3700,7 @@
         </w:tc>
         <w:tc>
           <w:tcPr>
-            <w:tcW w:w="709" w:type="dxa"/>
+            <w:tcW w:w="851" w:type="dxa"/>
             <w:tcBorders>
               <w:top w:val="nil"/>
               <w:left w:val="nil"/>
@@ -3732,7 +3732,7 @@
         </w:tc>
         <w:tc>
           <w:tcPr>
-            <w:tcW w:w="3969" w:type="dxa"/>
+            <w:tcW w:w="3827" w:type="dxa"/>
             <w:gridSpan w:val="12"/>
             <w:tcBorders>
               <w:top w:val="nil"/>
@@ -3936,7 +3936,7 @@
         </w:tc>
         <w:tc>
           <w:tcPr>
-            <w:tcW w:w="709" w:type="dxa"/>
+            <w:tcW w:w="851" w:type="dxa"/>
             <w:tcBorders>
               <w:top w:val="nil"/>
               <w:left w:val="nil"/>
@@ -3968,7 +3968,7 @@
         </w:tc>
         <w:tc>
           <w:tcPr>
-            <w:tcW w:w="3969" w:type="dxa"/>
+            <w:tcW w:w="3827" w:type="dxa"/>
             <w:gridSpan w:val="12"/>
             <w:tcBorders>
               <w:top w:val="nil"/>
@@ -4170,7 +4170,7 @@
         </w:tc>
         <w:tc>
           <w:tcPr>
-            <w:tcW w:w="709" w:type="dxa"/>
+            <w:tcW w:w="851" w:type="dxa"/>
             <w:tcBorders>
               <w:top w:val="nil"/>
               <w:left w:val="nil"/>
@@ -4190,7 +4190,7 @@
         </w:tc>
         <w:tc>
           <w:tcPr>
-            <w:tcW w:w="3969" w:type="dxa"/>
+            <w:tcW w:w="3827" w:type="dxa"/>
             <w:gridSpan w:val="12"/>
             <w:tcBorders>
               <w:top w:val="nil"/>
@@ -5359,7 +5359,6 @@
                 <w:szCs w:val="20"/>
                 <w:lang w:val="en-US"/>
               </w:rPr>
-              <w:lastRenderedPageBreak/>
               <w:t>Jun – Jul 2020</w:t>
             </w:r>
           </w:p>
@@ -7810,7 +7809,6 @@
                 <w:szCs w:val="20"/>
                 <w:lang w:val="en-US"/>
               </w:rPr>
-              <w:lastRenderedPageBreak/>
               <w:t>In collaboration with:</w:t>
             </w:r>
             <w:r>
@@ -7875,6 +7873,7 @@
                 <w:szCs w:val="20"/>
                 <w:lang w:val="en-US"/>
               </w:rPr>
+              <w:lastRenderedPageBreak/>
               <w:t>In collaboration with:</w:t>
             </w:r>
             <w:r>
@@ -9403,7 +9402,6 @@
                 <w:szCs w:val="20"/>
                 <w:lang w:val="en-US"/>
               </w:rPr>
-              <w:lastRenderedPageBreak/>
               <w:t xml:space="preserve">Di </w:t>
             </w:r>
             <w:proofErr w:type="spellStart"/>
@@ -9611,6 +9609,7 @@
                 <w:szCs w:val="20"/>
                 <w:lang w:val="en-US"/>
               </w:rPr>
+              <w:lastRenderedPageBreak/>
               <w:t>https://</w:t>
             </w:r>
             <w:r>
@@ -11384,7 +11383,6 @@
                 <w:szCs w:val="20"/>
                 <w:lang w:val="en-US"/>
               </w:rPr>
-              <w:lastRenderedPageBreak/>
               <w:t>D</w:t>
             </w:r>
             <w:r>
@@ -11507,6 +11505,7 @@
                 <w:szCs w:val="20"/>
                 <w:lang w:val="en-US"/>
               </w:rPr>
+              <w:lastRenderedPageBreak/>
               <w:t>D</w:t>
             </w:r>
             <w:r>
@@ -14360,7 +14359,6 @@
                 <w:szCs w:val="20"/>
                 <w:lang w:val="en-US"/>
               </w:rPr>
-              <w:lastRenderedPageBreak/>
               <w:t>TA(s):</w:t>
             </w:r>
           </w:p>
@@ -14579,6 +14577,7 @@
                 <w:szCs w:val="20"/>
                 <w:lang w:val="fr-FR"/>
               </w:rPr>
+              <w:lastRenderedPageBreak/>
               <w:t>Autum</w:t>
             </w:r>
             <w:proofErr w:type="spellEnd"/>
@@ -17836,7 +17835,6 @@
                 <w:szCs w:val="20"/>
                 <w:lang w:val="en-US"/>
               </w:rPr>
-              <w:lastRenderedPageBreak/>
               <w:t xml:space="preserve">2021, </w:t>
             </w:r>
             <w:r>
@@ -20697,18 +20695,19 @@
       <w:tr>
         <w:tc>
           <w:tcPr>
-            <w:tcW w:w="9360" w:type="dxa"/>
-            <w:gridSpan w:val="25"/>
-            <w:tcBorders>
-              <w:top w:val="nil"/>
-              <w:left w:val="nil"/>
-              <w:bottom w:val="single" w:sz="18" w:space="0" w:color="auto"/>
-              <w:right w:val="nil"/>
-            </w:tcBorders>
-          </w:tcPr>
-          <w:p>
-            <w:pPr>
-              <w:spacing w:before="60" w:after="120"/>
+            <w:tcW w:w="2268" w:type="dxa"/>
+            <w:gridSpan w:val="2"/>
+            <w:tcBorders>
+              <w:top w:val="nil"/>
+              <w:left w:val="nil"/>
+              <w:bottom w:val="nil"/>
+              <w:right w:val="nil"/>
+            </w:tcBorders>
+            <w:vAlign w:val="center"/>
+          </w:tcPr>
+          <w:p>
+            <w:pPr>
+              <w:spacing w:after="60"/>
               <w:jc w:val="both"/>
               <w:rPr>
                 <w:sz w:val="20"/>
@@ -20716,6 +20715,345 @@
                 <w:lang w:val="en-US"/>
               </w:rPr>
             </w:pPr>
+            <w:r>
+              <w:rPr>
+                <w:smallCaps/>
+                <w:sz w:val="20"/>
+                <w:szCs w:val="20"/>
+                <w:lang w:val="en-US"/>
+              </w:rPr>
+              <w:t>2022, J</w:t>
+            </w:r>
+            <w:r>
+              <w:rPr>
+                <w:sz w:val="20"/>
+                <w:szCs w:val="20"/>
+                <w:lang w:val="en-US"/>
+              </w:rPr>
+              <w:t>an 27-28/Feb 3-4</w:t>
+            </w:r>
+          </w:p>
+        </w:tc>
+        <w:tc>
+          <w:tcPr>
+            <w:tcW w:w="7092" w:type="dxa"/>
+            <w:gridSpan w:val="23"/>
+            <w:tcBorders>
+              <w:top w:val="nil"/>
+              <w:left w:val="nil"/>
+              <w:bottom w:val="nil"/>
+              <w:right w:val="nil"/>
+            </w:tcBorders>
+          </w:tcPr>
+          <w:p>
+            <w:pPr>
+              <w:spacing w:after="60"/>
+              <w:jc w:val="both"/>
+              <w:rPr>
+                <w:sz w:val="20"/>
+                <w:szCs w:val="20"/>
+                <w:lang w:val="en-US"/>
+              </w:rPr>
+            </w:pPr>
+            <w:r>
+              <w:rPr>
+                <w:smallCaps/>
+                <w:lang w:val="en-US"/>
+              </w:rPr>
+              <w:t>Software Carpentry Workshop: introduction to Python, Shell and Git (in Italian)</w:t>
+            </w:r>
+          </w:p>
+        </w:tc>
+      </w:tr>
+      <w:tr>
+        <w:tc>
+          <w:tcPr>
+            <w:tcW w:w="2268" w:type="dxa"/>
+            <w:gridSpan w:val="2"/>
+            <w:tcBorders>
+              <w:top w:val="nil"/>
+              <w:left w:val="nil"/>
+              <w:bottom w:val="nil"/>
+              <w:right w:val="nil"/>
+            </w:tcBorders>
+            <w:vAlign w:val="center"/>
+          </w:tcPr>
+          <w:p>
+            <w:pPr>
+              <w:spacing w:after="60"/>
+              <w:jc w:val="both"/>
+              <w:rPr>
+                <w:sz w:val="20"/>
+                <w:szCs w:val="20"/>
+                <w:lang w:val="en-US"/>
+              </w:rPr>
+            </w:pPr>
+            <w:r>
+              <w:rPr>
+                <w:smallCaps/>
+                <w:sz w:val="20"/>
+                <w:szCs w:val="20"/>
+                <w:lang w:val="en-US"/>
+              </w:rPr>
+              <w:t>2021, S</w:t>
+            </w:r>
+            <w:r>
+              <w:rPr>
+                <w:sz w:val="20"/>
+                <w:szCs w:val="20"/>
+                <w:lang w:val="en-US"/>
+              </w:rPr>
+              <w:t>ep 9-10/16-17</w:t>
+            </w:r>
+          </w:p>
+        </w:tc>
+        <w:tc>
+          <w:tcPr>
+            <w:tcW w:w="7092" w:type="dxa"/>
+            <w:gridSpan w:val="23"/>
+            <w:tcBorders>
+              <w:top w:val="nil"/>
+              <w:left w:val="nil"/>
+              <w:bottom w:val="nil"/>
+              <w:right w:val="nil"/>
+            </w:tcBorders>
+          </w:tcPr>
+          <w:p>
+            <w:pPr>
+              <w:spacing w:after="60"/>
+              <w:jc w:val="both"/>
+              <w:rPr>
+                <w:sz w:val="20"/>
+                <w:szCs w:val="20"/>
+                <w:lang w:val="en-US"/>
+              </w:rPr>
+            </w:pPr>
+            <w:r>
+              <w:rPr>
+                <w:smallCaps/>
+                <w:lang w:val="en-US"/>
+              </w:rPr>
+              <w:t>Software Carpentry Workshop: introduction to Python, Shell and Git (in Italian)</w:t>
+            </w:r>
+          </w:p>
+        </w:tc>
+      </w:tr>
+      <w:tr>
+        <w:tc>
+          <w:tcPr>
+            <w:tcW w:w="2268" w:type="dxa"/>
+            <w:gridSpan w:val="2"/>
+            <w:tcBorders>
+              <w:top w:val="nil"/>
+              <w:left w:val="nil"/>
+              <w:bottom w:val="nil"/>
+              <w:right w:val="nil"/>
+            </w:tcBorders>
+            <w:vAlign w:val="center"/>
+          </w:tcPr>
+          <w:p>
+            <w:pPr>
+              <w:spacing w:after="60"/>
+              <w:jc w:val="both"/>
+              <w:rPr>
+                <w:sz w:val="20"/>
+                <w:szCs w:val="20"/>
+                <w:lang w:val="en-US"/>
+              </w:rPr>
+            </w:pPr>
+            <w:r>
+              <w:rPr>
+                <w:smallCaps/>
+                <w:sz w:val="20"/>
+                <w:szCs w:val="20"/>
+                <w:lang w:val="en-US"/>
+              </w:rPr>
+              <w:t xml:space="preserve">2021, </w:t>
+            </w:r>
+            <w:r>
+              <w:rPr>
+                <w:sz w:val="20"/>
+                <w:szCs w:val="20"/>
+                <w:lang w:val="en-US"/>
+              </w:rPr>
+              <w:t>Mar</w:t>
+            </w:r>
+            <w:r>
+              <w:rPr>
+                <w:sz w:val="20"/>
+                <w:szCs w:val="20"/>
+                <w:lang w:val="en-US"/>
+              </w:rPr>
+              <w:t xml:space="preserve"> 19/26</w:t>
+            </w:r>
+          </w:p>
+        </w:tc>
+        <w:tc>
+          <w:tcPr>
+            <w:tcW w:w="7092" w:type="dxa"/>
+            <w:gridSpan w:val="23"/>
+            <w:tcBorders>
+              <w:top w:val="nil"/>
+              <w:left w:val="nil"/>
+              <w:bottom w:val="nil"/>
+              <w:right w:val="nil"/>
+            </w:tcBorders>
+          </w:tcPr>
+          <w:p>
+            <w:pPr>
+              <w:spacing w:after="60"/>
+              <w:jc w:val="both"/>
+              <w:rPr>
+                <w:sz w:val="20"/>
+                <w:szCs w:val="20"/>
+                <w:lang w:val="en-US"/>
+              </w:rPr>
+            </w:pPr>
+            <w:r>
+              <w:rPr>
+                <w:smallCaps/>
+                <w:lang w:val="en-US"/>
+              </w:rPr>
+              <w:t>Software Carpentry Workshop: introduction to Python, Shell and Git (in Italian)</w:t>
+            </w:r>
+          </w:p>
+        </w:tc>
+      </w:tr>
+      <w:tr>
+        <w:tc>
+          <w:tcPr>
+            <w:tcW w:w="2268" w:type="dxa"/>
+            <w:gridSpan w:val="2"/>
+            <w:tcBorders>
+              <w:top w:val="nil"/>
+              <w:left w:val="nil"/>
+              <w:bottom w:val="nil"/>
+              <w:right w:val="nil"/>
+            </w:tcBorders>
+            <w:vAlign w:val="center"/>
+          </w:tcPr>
+          <w:p>
+            <w:pPr>
+              <w:spacing w:after="120"/>
+              <w:jc w:val="both"/>
+              <w:rPr>
+                <w:sz w:val="20"/>
+                <w:szCs w:val="20"/>
+                <w:lang w:val="en-US"/>
+              </w:rPr>
+            </w:pPr>
+            <w:r>
+              <w:rPr>
+                <w:smallCaps/>
+                <w:sz w:val="20"/>
+                <w:szCs w:val="20"/>
+                <w:lang w:val="en-US"/>
+              </w:rPr>
+              <w:t>20</w:t>
+            </w:r>
+            <w:r>
+              <w:rPr>
+                <w:smallCaps/>
+                <w:sz w:val="20"/>
+                <w:szCs w:val="20"/>
+                <w:lang w:val="en-US"/>
+              </w:rPr>
+              <w:t>19</w:t>
+            </w:r>
+            <w:r>
+              <w:rPr>
+                <w:smallCaps/>
+                <w:sz w:val="20"/>
+                <w:szCs w:val="20"/>
+                <w:lang w:val="en-US"/>
+              </w:rPr>
+              <w:t xml:space="preserve">, </w:t>
+            </w:r>
+            <w:r>
+              <w:rPr>
+                <w:sz w:val="20"/>
+                <w:szCs w:val="20"/>
+                <w:lang w:val="en-US"/>
+              </w:rPr>
+              <w:t>May</w:t>
+            </w:r>
+            <w:r>
+              <w:rPr>
+                <w:sz w:val="20"/>
+                <w:szCs w:val="20"/>
+                <w:lang w:val="en-US"/>
+              </w:rPr>
+              <w:t xml:space="preserve"> </w:t>
+            </w:r>
+            <w:r>
+              <w:rPr>
+                <w:sz w:val="20"/>
+                <w:szCs w:val="20"/>
+                <w:lang w:val="en-US"/>
+              </w:rPr>
+              <w:t>27-29</w:t>
+            </w:r>
+          </w:p>
+        </w:tc>
+        <w:tc>
+          <w:tcPr>
+            <w:tcW w:w="7092" w:type="dxa"/>
+            <w:gridSpan w:val="23"/>
+            <w:tcBorders>
+              <w:top w:val="nil"/>
+              <w:left w:val="nil"/>
+              <w:bottom w:val="nil"/>
+              <w:right w:val="nil"/>
+            </w:tcBorders>
+          </w:tcPr>
+          <w:p>
+            <w:pPr>
+              <w:spacing w:after="120"/>
+              <w:jc w:val="both"/>
+              <w:rPr>
+                <w:sz w:val="20"/>
+                <w:szCs w:val="20"/>
+                <w:lang w:val="en-US"/>
+              </w:rPr>
+            </w:pPr>
+            <w:r>
+              <w:rPr>
+                <w:smallCaps/>
+                <w:lang w:val="en-US"/>
+              </w:rPr>
+              <w:t>9</w:t>
+            </w:r>
+            <w:r>
+              <w:rPr>
+                <w:smallCaps/>
+                <w:vertAlign w:val="superscript"/>
+                <w:lang w:val="en-US"/>
+              </w:rPr>
+              <w:t>th</w:t>
+            </w:r>
+            <w:r>
+              <w:rPr>
+                <w:smallCaps/>
+                <w:lang w:val="en-US"/>
+              </w:rPr>
+              <w:t xml:space="preserve"> International Conference on Composite testing and model identification (</w:t>
+            </w:r>
+            <w:proofErr w:type="spellStart"/>
+            <w:r>
+              <w:rPr>
+                <w:smallCaps/>
+                <w:lang w:val="en-US"/>
+              </w:rPr>
+              <w:t>CompTest</w:t>
+            </w:r>
+            <w:proofErr w:type="spellEnd"/>
+            <w:r>
+              <w:rPr>
+                <w:smallCaps/>
+                <w:lang w:val="en-US"/>
+              </w:rPr>
+              <w:t xml:space="preserve"> 2019)</w:t>
+            </w:r>
           </w:p>
         </w:tc>
       </w:tr>
@@ -20847,6 +21185,7 @@
                 <w:szCs w:val="20"/>
                 <w:lang w:val="en-US"/>
               </w:rPr>
+              <w:lastRenderedPageBreak/>
               <w:t>Frattura</w:t>
             </w:r>
             <w:proofErr w:type="spellEnd"/>
@@ -20911,6 +21250,7 @@
                 <w:smallCaps/>
                 <w:lang w:val="en-US"/>
               </w:rPr>
+              <w:lastRenderedPageBreak/>
               <w:t>Professional Honors and Awards</w:t>
             </w:r>
           </w:p>

</xml_diff>

<commit_message>
commit on 2022-08-19 at 19:20:10
</commit_message>
<xml_diff>
--- a/english/resume/short-industry/ResearchDevelopment/DiStasioLuca-CV.docx
+++ b/english/resume/short-industry/ResearchDevelopment/DiStasioLuca-CV.docx
@@ -377,13 +377,115 @@
           <w:p>
             <w:pPr>
               <w:spacing w:before="60" w:after="120"/>
-              <w:jc w:val="center"/>
+              <w:rPr>
+                <w:sz w:val="20"/>
+                <w:szCs w:val="20"/>
+                <w:lang w:val="en-US"/>
+              </w:rPr>
+            </w:pPr>
+            <w:r>
+              <w:rPr>
+                <w:sz w:val="20"/>
+                <w:szCs w:val="20"/>
+                <w:lang w:val="en-US"/>
+              </w:rPr>
+              <w:t>Ex</w:t>
+            </w:r>
+            <w:r>
+              <w:rPr>
+                <w:sz w:val="20"/>
+                <w:szCs w:val="20"/>
+                <w:lang w:val="en-US"/>
+              </w:rPr>
+              <w:t xml:space="preserve">perienced researcher and </w:t>
+            </w:r>
+          </w:p>
+        </w:tc>
+        <w:tc>
+          <w:tcPr>
+            <w:tcW w:w="2414" w:type="dxa"/>
+            <w:gridSpan w:val="10"/>
+            <w:tcBorders>
+              <w:top w:val="single" w:sz="18" w:space="0" w:color="auto"/>
+              <w:left w:val="nil"/>
+              <w:bottom w:val="single" w:sz="18" w:space="0" w:color="auto"/>
+              <w:right w:val="nil"/>
+            </w:tcBorders>
+          </w:tcPr>
+          <w:p>
+            <w:pPr>
+              <w:rPr>
+                <w:lang w:val="en-US"/>
+              </w:rPr>
+            </w:pPr>
+          </w:p>
+        </w:tc>
+      </w:tr>
+      <w:tr>
+        <w:tc>
+          <w:tcPr>
+            <w:tcW w:w="9360" w:type="dxa"/>
+            <w:gridSpan w:val="26"/>
+            <w:tcBorders>
+              <w:top w:val="single" w:sz="18" w:space="0" w:color="auto"/>
+              <w:left w:val="nil"/>
+              <w:bottom w:val="nil"/>
+              <w:right w:val="nil"/>
+            </w:tcBorders>
+          </w:tcPr>
+          <w:p>
+            <w:pPr>
+              <w:spacing w:before="60" w:after="120"/>
+              <w:rPr>
+                <w:lang w:val="en-US"/>
+              </w:rPr>
+            </w:pPr>
+            <w:r>
               <w:rPr>
                 <w:b/>
                 <w:bCs/>
-                <w:lang w:val="en-US"/>
-              </w:rPr>
-            </w:pPr>
+                <w:smallCaps/>
+                <w:lang w:val="en-US"/>
+              </w:rPr>
+              <w:t>Employment History</w:t>
+            </w:r>
+          </w:p>
+        </w:tc>
+      </w:tr>
+      <w:tr>
+        <w:tc>
+          <w:tcPr>
+            <w:tcW w:w="6946" w:type="dxa"/>
+            <w:gridSpan w:val="16"/>
+            <w:tcBorders>
+              <w:top w:val="nil"/>
+              <w:left w:val="nil"/>
+              <w:bottom w:val="nil"/>
+              <w:right w:val="nil"/>
+            </w:tcBorders>
+            <w:vAlign w:val="center"/>
+          </w:tcPr>
+          <w:p>
+            <w:pPr>
+              <w:spacing w:after="60"/>
+              <w:rPr>
+                <w:b/>
+                <w:bCs/>
+                <w:smallCaps/>
+                <w:lang w:val="en-US"/>
+              </w:rPr>
+            </w:pPr>
+            <w:proofErr w:type="spellStart"/>
+            <w:r>
+              <w:rPr>
+                <w:b/>
+                <w:bCs/>
+                <w:smallCaps/>
+                <w:lang w:val="en-US"/>
+              </w:rPr>
+              <w:t>Kaust</w:t>
+            </w:r>
+            <w:proofErr w:type="spellEnd"/>
           </w:p>
         </w:tc>
         <w:tc>
@@ -391,36 +493,86 @@
             <w:tcW w:w="2414" w:type="dxa"/>
             <w:gridSpan w:val="10"/>
             <w:tcBorders>
-              <w:top w:val="single" w:sz="18" w:space="0" w:color="auto"/>
-              <w:left w:val="nil"/>
-              <w:bottom w:val="single" w:sz="18" w:space="0" w:color="auto"/>
-              <w:right w:val="nil"/>
-            </w:tcBorders>
-          </w:tcPr>
-          <w:p>
-            <w:pPr>
-              <w:rPr>
-                <w:lang w:val="en-US"/>
-              </w:rPr>
-            </w:pPr>
+              <w:top w:val="nil"/>
+              <w:left w:val="nil"/>
+              <w:bottom w:val="nil"/>
+              <w:right w:val="nil"/>
+            </w:tcBorders>
+            <w:vAlign w:val="center"/>
+          </w:tcPr>
+          <w:p>
+            <w:pPr>
+              <w:jc w:val="right"/>
+              <w:rPr>
+                <w:sz w:val="20"/>
+                <w:szCs w:val="20"/>
+                <w:lang w:val="en-US"/>
+              </w:rPr>
+            </w:pPr>
+            <w:proofErr w:type="spellStart"/>
+            <w:r>
+              <w:rPr>
+                <w:sz w:val="20"/>
+                <w:szCs w:val="20"/>
+                <w:lang w:val="en-US"/>
+              </w:rPr>
+              <w:t>Thuwal</w:t>
+            </w:r>
+            <w:proofErr w:type="spellEnd"/>
+            <w:r>
+              <w:rPr>
+                <w:sz w:val="20"/>
+                <w:szCs w:val="20"/>
+                <w:lang w:val="en-US"/>
+              </w:rPr>
+              <w:t>, Saudi Arabia</w:t>
+            </w:r>
           </w:p>
         </w:tc>
       </w:tr>
       <w:tr>
         <w:tc>
           <w:tcPr>
-            <w:tcW w:w="9360" w:type="dxa"/>
-            <w:gridSpan w:val="26"/>
-            <w:tcBorders>
-              <w:top w:val="single" w:sz="18" w:space="0" w:color="auto"/>
-              <w:left w:val="nil"/>
-              <w:bottom w:val="nil"/>
-              <w:right w:val="nil"/>
-            </w:tcBorders>
-          </w:tcPr>
-          <w:p>
-            <w:pPr>
-              <w:spacing w:before="60" w:after="120"/>
+            <w:tcW w:w="2268" w:type="dxa"/>
+            <w:gridSpan w:val="2"/>
+            <w:tcBorders>
+              <w:top w:val="nil"/>
+              <w:left w:val="nil"/>
+              <w:bottom w:val="nil"/>
+              <w:right w:val="nil"/>
+            </w:tcBorders>
+            <w:vAlign w:val="center"/>
+          </w:tcPr>
+          <w:p>
+            <w:pPr>
+              <w:rPr>
+                <w:lang w:val="en-US"/>
+              </w:rPr>
+            </w:pPr>
+            <w:r>
+              <w:rPr>
+                <w:sz w:val="20"/>
+                <w:szCs w:val="20"/>
+                <w:lang w:val="en-US"/>
+              </w:rPr>
+              <w:t>Apr 2020 - Present</w:t>
+            </w:r>
+          </w:p>
+        </w:tc>
+        <w:tc>
+          <w:tcPr>
+            <w:tcW w:w="7092" w:type="dxa"/>
+            <w:gridSpan w:val="24"/>
+            <w:tcBorders>
+              <w:top w:val="nil"/>
+              <w:left w:val="nil"/>
+              <w:bottom w:val="nil"/>
+              <w:right w:val="nil"/>
+            </w:tcBorders>
+            <w:vAlign w:val="center"/>
+          </w:tcPr>
+          <w:p>
+            <w:pPr>
               <w:rPr>
                 <w:lang w:val="en-US"/>
               </w:rPr>
@@ -429,10 +581,27 @@
               <w:rPr>
                 <w:b/>
                 <w:bCs/>
-                <w:smallCaps/>
-                <w:lang w:val="en-US"/>
-              </w:rPr>
-              <w:t>Employment History</w:t>
+                <w:lang w:val="en-US"/>
+              </w:rPr>
+              <w:t>Postdoctoral Researcher</w:t>
+            </w:r>
+            <w:r>
+              <w:rPr>
+                <w:b/>
+                <w:bCs/>
+                <w:lang w:val="en-US"/>
+              </w:rPr>
+              <w:t xml:space="preserve"> </w:t>
+            </w:r>
+            <w:r>
+              <w:rPr>
+                <w:i/>
+                <w:iCs/>
+                <w:sz w:val="20"/>
+                <w:szCs w:val="20"/>
+                <w:lang w:val="en-US"/>
+              </w:rPr>
+              <w:t>(with Prof. Brian Moran)</w:t>
             </w:r>
           </w:p>
         </w:tc>
@@ -440,6 +609,188 @@
       <w:tr>
         <w:tc>
           <w:tcPr>
+            <w:tcW w:w="2268" w:type="dxa"/>
+            <w:gridSpan w:val="2"/>
+            <w:tcBorders>
+              <w:top w:val="nil"/>
+              <w:left w:val="nil"/>
+              <w:bottom w:val="nil"/>
+              <w:right w:val="nil"/>
+            </w:tcBorders>
+          </w:tcPr>
+          <w:p>
+            <w:pPr>
+              <w:rPr>
+                <w:sz w:val="20"/>
+                <w:szCs w:val="20"/>
+                <w:lang w:val="en-US"/>
+              </w:rPr>
+            </w:pPr>
+          </w:p>
+        </w:tc>
+        <w:tc>
+          <w:tcPr>
+            <w:tcW w:w="7092" w:type="dxa"/>
+            <w:gridSpan w:val="24"/>
+            <w:tcBorders>
+              <w:top w:val="nil"/>
+              <w:left w:val="nil"/>
+              <w:bottom w:val="nil"/>
+              <w:right w:val="nil"/>
+            </w:tcBorders>
+          </w:tcPr>
+          <w:p>
+            <w:pPr>
+              <w:pStyle w:val="ListParagraph"/>
+              <w:numPr>
+                <w:ilvl w:val="0"/>
+                <w:numId w:val="13"/>
+              </w:numPr>
+              <w:jc w:val="both"/>
+              <w:rPr>
+                <w:sz w:val="20"/>
+                <w:szCs w:val="20"/>
+                <w:lang w:val="en-US"/>
+              </w:rPr>
+            </w:pPr>
+            <w:r>
+              <w:rPr>
+                <w:sz w:val="20"/>
+                <w:szCs w:val="20"/>
+                <w:lang w:val="en-US"/>
+              </w:rPr>
+              <w:t>Led the development of multiple research projects from idea to publication in the field of large deformation elasticity of cracked Neo-Hookean bodies</w:t>
+            </w:r>
+          </w:p>
+          <w:p>
+            <w:pPr>
+              <w:pStyle w:val="ListParagraph"/>
+              <w:numPr>
+                <w:ilvl w:val="0"/>
+                <w:numId w:val="13"/>
+              </w:numPr>
+              <w:jc w:val="both"/>
+              <w:rPr>
+                <w:sz w:val="20"/>
+                <w:szCs w:val="20"/>
+                <w:lang w:val="en-US"/>
+              </w:rPr>
+            </w:pPr>
+            <w:r>
+              <w:rPr>
+                <w:sz w:val="20"/>
+                <w:szCs w:val="20"/>
+                <w:lang w:val="en-US"/>
+              </w:rPr>
+              <w:t xml:space="preserve">Developed automated </w:t>
+            </w:r>
+            <w:r>
+              <w:rPr>
+                <w:sz w:val="20"/>
+                <w:szCs w:val="20"/>
+                <w:lang w:val="en-US"/>
+              </w:rPr>
+              <w:t xml:space="preserve">software </w:t>
+            </w:r>
+            <w:r>
+              <w:rPr>
+                <w:sz w:val="20"/>
+                <w:szCs w:val="20"/>
+                <w:lang w:val="en-US"/>
+              </w:rPr>
+              <w:t xml:space="preserve">pipelines for the semi- and un-supervised generation and </w:t>
+            </w:r>
+            <w:r>
+              <w:rPr>
+                <w:sz w:val="20"/>
+                <w:szCs w:val="20"/>
+                <w:lang w:val="en-US"/>
+              </w:rPr>
+              <w:t>analysis of numerical models (mesh generation, CSM/CFD simulation, data analysis)</w:t>
+            </w:r>
+          </w:p>
+          <w:p>
+            <w:pPr>
+              <w:pStyle w:val="ListParagraph"/>
+              <w:numPr>
+                <w:ilvl w:val="0"/>
+                <w:numId w:val="13"/>
+              </w:numPr>
+              <w:jc w:val="both"/>
+              <w:rPr>
+                <w:sz w:val="20"/>
+                <w:szCs w:val="20"/>
+                <w:lang w:val="en-US"/>
+              </w:rPr>
+            </w:pPr>
+            <w:r>
+              <w:rPr>
+                <w:sz w:val="20"/>
+                <w:szCs w:val="20"/>
+                <w:lang w:val="en-US"/>
+              </w:rPr>
+              <w:t>Developed routines for the visualization of multi-dimensional data</w:t>
+            </w:r>
+          </w:p>
+          <w:p>
+            <w:pPr>
+              <w:pStyle w:val="ListParagraph"/>
+              <w:numPr>
+                <w:ilvl w:val="0"/>
+                <w:numId w:val="13"/>
+              </w:numPr>
+              <w:jc w:val="both"/>
+              <w:rPr>
+                <w:sz w:val="20"/>
+                <w:szCs w:val="20"/>
+                <w:lang w:val="en-US"/>
+              </w:rPr>
+            </w:pPr>
+            <w:r>
+              <w:rPr>
+                <w:sz w:val="20"/>
+                <w:szCs w:val="20"/>
+                <w:lang w:val="en-US"/>
+              </w:rPr>
+              <w:t xml:space="preserve">Disseminated results through </w:t>
+            </w:r>
+            <w:r>
+              <w:rPr>
+                <w:sz w:val="20"/>
+                <w:szCs w:val="20"/>
+                <w:lang w:val="en-US"/>
+              </w:rPr>
+              <w:t>the publication of journal articles</w:t>
+            </w:r>
+          </w:p>
+          <w:p>
+            <w:pPr>
+              <w:pStyle w:val="ListParagraph"/>
+              <w:numPr>
+                <w:ilvl w:val="0"/>
+                <w:numId w:val="13"/>
+              </w:numPr>
+              <w:jc w:val="both"/>
+              <w:rPr>
+                <w:sz w:val="20"/>
+                <w:szCs w:val="20"/>
+                <w:lang w:val="en-US"/>
+              </w:rPr>
+            </w:pPr>
+            <w:r>
+              <w:rPr>
+                <w:sz w:val="20"/>
+                <w:szCs w:val="20"/>
+                <w:lang w:val="en-US"/>
+              </w:rPr>
+              <w:t>Presented results at international conferences</w:t>
+            </w:r>
+          </w:p>
+        </w:tc>
+      </w:tr>
+      <w:tr>
+        <w:tc>
+          <w:tcPr>
             <w:tcW w:w="6946" w:type="dxa"/>
             <w:gridSpan w:val="16"/>
             <w:tcBorders>
@@ -452,25 +803,302 @@
           </w:tcPr>
           <w:p>
             <w:pPr>
-              <w:spacing w:after="60"/>
+              <w:spacing w:before="60" w:after="60"/>
+              <w:rPr>
+                <w:lang w:val="en-US"/>
+              </w:rPr>
+            </w:pPr>
+            <w:r>
               <w:rPr>
                 <w:b/>
                 <w:bCs/>
                 <w:smallCaps/>
                 <w:lang w:val="en-US"/>
               </w:rPr>
-            </w:pPr>
-            <w:proofErr w:type="spellStart"/>
+              <w:t>Université de Lorraine</w:t>
+            </w:r>
+          </w:p>
+        </w:tc>
+        <w:tc>
+          <w:tcPr>
+            <w:tcW w:w="2414" w:type="dxa"/>
+            <w:gridSpan w:val="10"/>
+            <w:tcBorders>
+              <w:top w:val="nil"/>
+              <w:left w:val="nil"/>
+              <w:bottom w:val="nil"/>
+              <w:right w:val="nil"/>
+            </w:tcBorders>
+            <w:vAlign w:val="center"/>
+          </w:tcPr>
+          <w:p>
+            <w:pPr>
+              <w:spacing w:before="60"/>
+              <w:jc w:val="right"/>
+              <w:rPr>
+                <w:lang w:val="en-US"/>
+              </w:rPr>
+            </w:pPr>
+            <w:r>
+              <w:rPr>
+                <w:sz w:val="20"/>
+                <w:szCs w:val="20"/>
+                <w:lang w:val="en-US"/>
+              </w:rPr>
+              <w:t>Nancy, France</w:t>
+            </w:r>
+          </w:p>
+        </w:tc>
+      </w:tr>
+      <w:tr>
+        <w:tc>
+          <w:tcPr>
+            <w:tcW w:w="2268" w:type="dxa"/>
+            <w:gridSpan w:val="2"/>
+            <w:tcBorders>
+              <w:top w:val="nil"/>
+              <w:left w:val="nil"/>
+              <w:bottom w:val="nil"/>
+              <w:right w:val="nil"/>
+            </w:tcBorders>
+            <w:vAlign w:val="center"/>
+          </w:tcPr>
+          <w:p>
+            <w:pPr>
+              <w:rPr>
+                <w:lang w:val="en-US"/>
+              </w:rPr>
+            </w:pPr>
+            <w:r>
+              <w:rPr>
+                <w:sz w:val="20"/>
+                <w:szCs w:val="20"/>
+                <w:lang w:val="en-US"/>
+              </w:rPr>
+              <w:t>Sep 2020 – Feb 2021</w:t>
+            </w:r>
+          </w:p>
+        </w:tc>
+        <w:tc>
+          <w:tcPr>
+            <w:tcW w:w="7092" w:type="dxa"/>
+            <w:gridSpan w:val="24"/>
+            <w:tcBorders>
+              <w:top w:val="nil"/>
+              <w:left w:val="nil"/>
+              <w:bottom w:val="nil"/>
+              <w:right w:val="nil"/>
+            </w:tcBorders>
+            <w:vAlign w:val="center"/>
+          </w:tcPr>
+          <w:p>
+            <w:pPr>
+              <w:rPr>
+                <w:lang w:val="en-US"/>
+              </w:rPr>
+            </w:pPr>
             <w:r>
               <w:rPr>
                 <w:b/>
                 <w:bCs/>
-                <w:smallCaps/>
-                <w:lang w:val="en-US"/>
-              </w:rPr>
-              <w:t>Kaust</w:t>
+                <w:lang w:val="en-US"/>
+              </w:rPr>
+              <w:t>Guest Lecturer</w:t>
+            </w:r>
+          </w:p>
+        </w:tc>
+      </w:tr>
+      <w:tr>
+        <w:tc>
+          <w:tcPr>
+            <w:tcW w:w="2268" w:type="dxa"/>
+            <w:gridSpan w:val="2"/>
+            <w:tcBorders>
+              <w:top w:val="nil"/>
+              <w:left w:val="nil"/>
+              <w:bottom w:val="nil"/>
+              <w:right w:val="nil"/>
+            </w:tcBorders>
+          </w:tcPr>
+          <w:p>
+            <w:pPr>
+              <w:rPr>
+                <w:lang w:val="en-US"/>
+              </w:rPr>
+            </w:pPr>
+          </w:p>
+        </w:tc>
+        <w:tc>
+          <w:tcPr>
+            <w:tcW w:w="7092" w:type="dxa"/>
+            <w:gridSpan w:val="24"/>
+            <w:tcBorders>
+              <w:top w:val="nil"/>
+              <w:left w:val="nil"/>
+              <w:bottom w:val="nil"/>
+              <w:right w:val="nil"/>
+            </w:tcBorders>
+          </w:tcPr>
+          <w:p>
+            <w:pPr>
+              <w:pStyle w:val="ListParagraph"/>
+              <w:numPr>
+                <w:ilvl w:val="0"/>
+                <w:numId w:val="14"/>
+              </w:numPr>
+              <w:jc w:val="both"/>
+              <w:rPr>
+                <w:sz w:val="20"/>
+                <w:szCs w:val="20"/>
+                <w:lang w:val="en-US"/>
+              </w:rPr>
+            </w:pPr>
+            <w:r>
+              <w:rPr>
+                <w:sz w:val="20"/>
+                <w:szCs w:val="20"/>
+                <w:lang w:val="en-US"/>
+              </w:rPr>
+              <w:t xml:space="preserve">Established learning objectives, formulated assessment methods and designed learning activities </w:t>
+            </w:r>
+            <w:r>
+              <w:rPr>
+                <w:sz w:val="20"/>
+                <w:szCs w:val="20"/>
+                <w:lang w:val="en-US"/>
+              </w:rPr>
+              <w:t>of a Solid Mechanics course for 2</w:t>
+            </w:r>
+            <w:r>
+              <w:rPr>
+                <w:sz w:val="20"/>
+                <w:szCs w:val="20"/>
+                <w:vertAlign w:val="superscript"/>
+                <w:lang w:val="en-US"/>
+              </w:rPr>
+              <w:t>nd</w:t>
+            </w:r>
+            <w:r>
+              <w:rPr>
+                <w:sz w:val="20"/>
+                <w:szCs w:val="20"/>
+                <w:lang w:val="en-US"/>
+              </w:rPr>
+              <w:t xml:space="preserve"> year undergraduate students in Materials Science and Engineering delivered online</w:t>
+            </w:r>
+          </w:p>
+          <w:p>
+            <w:pPr>
+              <w:pStyle w:val="ListParagraph"/>
+              <w:numPr>
+                <w:ilvl w:val="0"/>
+                <w:numId w:val="14"/>
+              </w:numPr>
+              <w:jc w:val="both"/>
+              <w:rPr>
+                <w:sz w:val="20"/>
+                <w:szCs w:val="20"/>
+                <w:lang w:val="en-US"/>
+              </w:rPr>
+            </w:pPr>
+            <w:r>
+              <w:rPr>
+                <w:sz w:val="20"/>
+                <w:szCs w:val="20"/>
+                <w:lang w:val="en-US"/>
+              </w:rPr>
+              <w:t>Delivered learning activities, provided extra-curricular support, assessed and graded the achievement of learning outcomes</w:t>
+            </w:r>
+          </w:p>
+          <w:p>
+            <w:pPr>
+              <w:pStyle w:val="ListParagraph"/>
+              <w:numPr>
+                <w:ilvl w:val="0"/>
+                <w:numId w:val="14"/>
+              </w:numPr>
+              <w:jc w:val="both"/>
+              <w:rPr>
+                <w:sz w:val="20"/>
+                <w:szCs w:val="20"/>
+                <w:lang w:val="en-US"/>
+              </w:rPr>
+            </w:pPr>
+            <w:r>
+              <w:rPr>
+                <w:sz w:val="20"/>
+                <w:szCs w:val="20"/>
+                <w:lang w:val="en-US"/>
+              </w:rPr>
+              <w:t xml:space="preserve">Managed </w:t>
+            </w:r>
+            <w:r>
+              <w:rPr>
+                <w:sz w:val="20"/>
+                <w:szCs w:val="20"/>
+                <w:lang w:val="en-US"/>
+              </w:rPr>
+              <w:t xml:space="preserve">remotely </w:t>
+            </w:r>
+            <w:r>
+              <w:rPr>
+                <w:sz w:val="20"/>
+                <w:szCs w:val="20"/>
+                <w:lang w:val="en-US"/>
+              </w:rPr>
+              <w:t xml:space="preserve">a team of 5 </w:t>
+            </w:r>
+            <w:r>
+              <w:rPr>
+                <w:sz w:val="20"/>
+                <w:szCs w:val="20"/>
+                <w:lang w:val="en-US"/>
+              </w:rPr>
+              <w:t>teaching assistants</w:t>
+            </w:r>
+          </w:p>
+        </w:tc>
+      </w:tr>
+      <w:tr>
+        <w:tc>
+          <w:tcPr>
+            <w:tcW w:w="6946" w:type="dxa"/>
+            <w:gridSpan w:val="16"/>
+            <w:tcBorders>
+              <w:top w:val="nil"/>
+              <w:left w:val="nil"/>
+              <w:bottom w:val="nil"/>
+              <w:right w:val="nil"/>
+            </w:tcBorders>
+            <w:vAlign w:val="center"/>
+          </w:tcPr>
+          <w:p>
+            <w:pPr>
+              <w:spacing w:before="60" w:after="60"/>
+              <w:rPr>
+                <w:lang w:val="en-US"/>
+              </w:rPr>
+            </w:pPr>
+            <w:proofErr w:type="spellStart"/>
+            <w:r>
+              <w:rPr>
+                <w:b/>
+                <w:bCs/>
+                <w:smallCaps/>
+                <w:lang w:val="en-US"/>
+              </w:rPr>
+              <w:t>Luleå</w:t>
             </w:r>
             <w:proofErr w:type="spellEnd"/>
+            <w:r>
+              <w:rPr>
+                <w:b/>
+                <w:bCs/>
+                <w:smallCaps/>
+                <w:lang w:val="en-US"/>
+              </w:rPr>
+              <w:t xml:space="preserve"> University of Technology</w:t>
+            </w:r>
           </w:p>
         </w:tc>
         <w:tc>
@@ -487,10 +1115,9 @@
           </w:tcPr>
           <w:p>
             <w:pPr>
+              <w:spacing w:before="60"/>
               <w:jc w:val="right"/>
               <w:rPr>
-                <w:sz w:val="20"/>
-                <w:szCs w:val="20"/>
                 <w:lang w:val="en-US"/>
               </w:rPr>
             </w:pPr>
@@ -501,7 +1128,7 @@
                 <w:szCs w:val="20"/>
                 <w:lang w:val="en-US"/>
               </w:rPr>
-              <w:t>Thuwal</w:t>
+              <w:t>Luleå</w:t>
             </w:r>
             <w:proofErr w:type="spellEnd"/>
             <w:r>
@@ -510,7 +1137,7 @@
                 <w:szCs w:val="20"/>
                 <w:lang w:val="en-US"/>
               </w:rPr>
-              <w:t>, Saudi Arabia</w:t>
+              <w:t>, Sweden</w:t>
             </w:r>
           </w:p>
         </w:tc>
@@ -540,7 +1167,7 @@
                 <w:szCs w:val="20"/>
                 <w:lang w:val="en-US"/>
               </w:rPr>
-              <w:t>Apr 2020 - Present</w:t>
+              <w:t>Jan 2018 – Dec 2019</w:t>
             </w:r>
           </w:p>
         </w:tc>
@@ -568,7 +1195,7 @@
                 <w:bCs/>
                 <w:lang w:val="en-US"/>
               </w:rPr>
-              <w:t>Postdoctoral Researcher</w:t>
+              <w:t>Early-stage Researcher</w:t>
             </w:r>
             <w:r>
               <w:rPr>
@@ -586,7 +1213,7 @@
                 <w:szCs w:val="20"/>
                 <w:lang w:val="en-US"/>
               </w:rPr>
-              <w:t>(with Prof. Brian Moran)</w:t>
+              <w:t>(with Prof. Janis Varna)</w:t>
             </w:r>
           </w:p>
         </w:tc>
@@ -624,16 +1251,338 @@
           </w:tcPr>
           <w:p>
             <w:pPr>
-              <w:rPr>
-                <w:lang w:val="en-US"/>
-              </w:rPr>
-            </w:pPr>
+              <w:pStyle w:val="ListParagraph"/>
+              <w:numPr>
+                <w:ilvl w:val="0"/>
+                <w:numId w:val="15"/>
+              </w:numPr>
+              <w:jc w:val="both"/>
+              <w:rPr>
+                <w:sz w:val="20"/>
+                <w:szCs w:val="20"/>
+                <w:lang w:val="en-US"/>
+              </w:rPr>
+            </w:pPr>
+            <w:r>
+              <w:rPr>
+                <w:sz w:val="20"/>
+                <w:szCs w:val="20"/>
+                <w:lang w:val="en-US"/>
+              </w:rPr>
+              <w:t>Managed an international research project</w:t>
+            </w:r>
+          </w:p>
+          <w:p>
+            <w:pPr>
+              <w:pStyle w:val="ListParagraph"/>
+              <w:numPr>
+                <w:ilvl w:val="0"/>
+                <w:numId w:val="15"/>
+              </w:numPr>
+              <w:jc w:val="both"/>
+              <w:rPr>
+                <w:sz w:val="20"/>
+                <w:szCs w:val="20"/>
+                <w:lang w:val="en-US"/>
+              </w:rPr>
+            </w:pPr>
+            <w:r>
+              <w:rPr>
+                <w:sz w:val="20"/>
+                <w:szCs w:val="20"/>
+                <w:lang w:val="en-US"/>
+              </w:rPr>
+              <w:t>Developed automated software pipelines for the semi- and un-supervised generation and analysis of numerical models (mesh generation, CSM/</w:t>
+            </w:r>
+            <w:r>
+              <w:rPr>
+                <w:sz w:val="20"/>
+                <w:szCs w:val="20"/>
+                <w:lang w:val="en-US"/>
+              </w:rPr>
+              <w:t>Fracture Mechanics</w:t>
+            </w:r>
+            <w:r>
+              <w:rPr>
+                <w:sz w:val="20"/>
+                <w:szCs w:val="20"/>
+                <w:lang w:val="en-US"/>
+              </w:rPr>
+              <w:t xml:space="preserve"> simulation, data analysis)</w:t>
+            </w:r>
+          </w:p>
+          <w:p>
+            <w:pPr>
+              <w:pStyle w:val="ListParagraph"/>
+              <w:numPr>
+                <w:ilvl w:val="0"/>
+                <w:numId w:val="15"/>
+              </w:numPr>
+              <w:jc w:val="both"/>
+              <w:rPr>
+                <w:sz w:val="20"/>
+                <w:szCs w:val="20"/>
+                <w:lang w:val="en-US"/>
+              </w:rPr>
+            </w:pPr>
+            <w:r>
+              <w:rPr>
+                <w:sz w:val="20"/>
+                <w:szCs w:val="20"/>
+                <w:lang w:val="en-US"/>
+              </w:rPr>
+              <w:t>Co-supervised master students’ research projects</w:t>
+            </w:r>
+          </w:p>
+          <w:p>
+            <w:pPr>
+              <w:pStyle w:val="ListParagraph"/>
+              <w:numPr>
+                <w:ilvl w:val="0"/>
+                <w:numId w:val="15"/>
+              </w:numPr>
+              <w:jc w:val="both"/>
+              <w:rPr>
+                <w:sz w:val="20"/>
+                <w:szCs w:val="20"/>
+                <w:lang w:val="en-US"/>
+              </w:rPr>
+            </w:pPr>
+            <w:r>
+              <w:rPr>
+                <w:sz w:val="20"/>
+                <w:szCs w:val="20"/>
+                <w:lang w:val="en-US"/>
+              </w:rPr>
+              <w:t>Disseminated results through the publication of journal articles</w:t>
+            </w:r>
+          </w:p>
+          <w:p>
+            <w:pPr>
+              <w:pStyle w:val="ListParagraph"/>
+              <w:numPr>
+                <w:ilvl w:val="0"/>
+                <w:numId w:val="15"/>
+              </w:numPr>
+              <w:jc w:val="both"/>
+              <w:rPr>
+                <w:sz w:val="20"/>
+                <w:szCs w:val="20"/>
+                <w:lang w:val="en-US"/>
+              </w:rPr>
+            </w:pPr>
+            <w:r>
+              <w:rPr>
+                <w:sz w:val="20"/>
+                <w:szCs w:val="20"/>
+                <w:lang w:val="en-US"/>
+              </w:rPr>
+              <w:t xml:space="preserve">Presented results at </w:t>
+            </w:r>
+            <w:r>
+              <w:rPr>
+                <w:sz w:val="20"/>
+                <w:szCs w:val="20"/>
+                <w:lang w:val="en-US"/>
+              </w:rPr>
+              <w:t xml:space="preserve">international </w:t>
+            </w:r>
+            <w:r>
+              <w:rPr>
+                <w:sz w:val="20"/>
+                <w:szCs w:val="20"/>
+                <w:lang w:val="en-US"/>
+              </w:rPr>
+              <w:t>conferences</w:t>
+            </w:r>
+            <w:r>
+              <w:rPr>
+                <w:sz w:val="20"/>
+                <w:szCs w:val="20"/>
+                <w:lang w:val="en-US"/>
+              </w:rPr>
+              <w:t xml:space="preserve"> and seminars</w:t>
+            </w:r>
           </w:p>
         </w:tc>
       </w:tr>
       <w:tr>
         <w:tc>
           <w:tcPr>
+            <w:tcW w:w="2268" w:type="dxa"/>
+            <w:gridSpan w:val="2"/>
+            <w:tcBorders>
+              <w:top w:val="nil"/>
+              <w:left w:val="nil"/>
+              <w:bottom w:val="nil"/>
+              <w:right w:val="nil"/>
+            </w:tcBorders>
+            <w:vAlign w:val="center"/>
+          </w:tcPr>
+          <w:p>
+            <w:pPr>
+              <w:rPr>
+                <w:lang w:val="en-US"/>
+              </w:rPr>
+            </w:pPr>
+            <w:r>
+              <w:rPr>
+                <w:sz w:val="20"/>
+                <w:szCs w:val="20"/>
+                <w:lang w:val="en-US"/>
+              </w:rPr>
+              <w:t>Jan 2018 – Dec 2019</w:t>
+            </w:r>
+          </w:p>
+        </w:tc>
+        <w:tc>
+          <w:tcPr>
+            <w:tcW w:w="7092" w:type="dxa"/>
+            <w:gridSpan w:val="24"/>
+            <w:tcBorders>
+              <w:top w:val="nil"/>
+              <w:left w:val="nil"/>
+              <w:bottom w:val="nil"/>
+              <w:right w:val="nil"/>
+            </w:tcBorders>
+            <w:vAlign w:val="center"/>
+          </w:tcPr>
+          <w:p>
+            <w:pPr>
+              <w:pStyle w:val="NormalWeb"/>
+              <w:shd w:val="clear" w:color="auto" w:fill="FFFFFF"/>
+              <w:rPr>
+                <w:lang w:val="en-US"/>
+              </w:rPr>
+            </w:pPr>
+            <w:r>
+              <w:rPr>
+                <w:b/>
+                <w:bCs/>
+                <w:lang w:val="en-US"/>
+              </w:rPr>
+              <w:t xml:space="preserve">University Teaching Assistant </w:t>
+            </w:r>
+          </w:p>
+        </w:tc>
+      </w:tr>
+      <w:tr>
+        <w:tc>
+          <w:tcPr>
+            <w:tcW w:w="2268" w:type="dxa"/>
+            <w:gridSpan w:val="2"/>
+            <w:tcBorders>
+              <w:top w:val="nil"/>
+              <w:left w:val="nil"/>
+              <w:bottom w:val="nil"/>
+              <w:right w:val="nil"/>
+            </w:tcBorders>
+          </w:tcPr>
+          <w:p>
+            <w:pPr>
+              <w:rPr>
+                <w:lang w:val="en-US"/>
+              </w:rPr>
+            </w:pPr>
+          </w:p>
+        </w:tc>
+        <w:tc>
+          <w:tcPr>
+            <w:tcW w:w="7092" w:type="dxa"/>
+            <w:gridSpan w:val="24"/>
+            <w:tcBorders>
+              <w:top w:val="nil"/>
+              <w:left w:val="nil"/>
+              <w:bottom w:val="nil"/>
+              <w:right w:val="nil"/>
+            </w:tcBorders>
+          </w:tcPr>
+          <w:p>
+            <w:pPr>
+              <w:pStyle w:val="ListParagraph"/>
+              <w:numPr>
+                <w:ilvl w:val="0"/>
+                <w:numId w:val="16"/>
+              </w:numPr>
+              <w:jc w:val="both"/>
+              <w:rPr>
+                <w:sz w:val="20"/>
+                <w:szCs w:val="20"/>
+                <w:lang w:val="en-US"/>
+              </w:rPr>
+            </w:pPr>
+            <w:r>
+              <w:rPr>
+                <w:sz w:val="20"/>
+                <w:szCs w:val="20"/>
+                <w:lang w:val="en-US"/>
+              </w:rPr>
+              <w:t xml:space="preserve">Delivered learning activities </w:t>
+            </w:r>
+            <w:r>
+              <w:rPr>
+                <w:sz w:val="20"/>
+                <w:szCs w:val="20"/>
+                <w:lang w:val="en-US"/>
+              </w:rPr>
+              <w:t>in the field of</w:t>
+            </w:r>
+            <w:r>
+              <w:rPr>
+                <w:sz w:val="20"/>
+                <w:szCs w:val="20"/>
+                <w:lang w:val="en-US"/>
+              </w:rPr>
+              <w:t xml:space="preserve"> Experimental Composite Mechanics to 1</w:t>
+            </w:r>
+            <w:r>
+              <w:rPr>
+                <w:sz w:val="20"/>
+                <w:szCs w:val="20"/>
+                <w:vertAlign w:val="superscript"/>
+                <w:lang w:val="en-US"/>
+              </w:rPr>
+              <w:t>st</w:t>
+            </w:r>
+            <w:r>
+              <w:rPr>
+                <w:sz w:val="20"/>
+                <w:szCs w:val="20"/>
+                <w:lang w:val="en-US"/>
+              </w:rPr>
+              <w:t xml:space="preserve"> and 2</w:t>
+            </w:r>
+            <w:r>
+              <w:rPr>
+                <w:sz w:val="20"/>
+                <w:szCs w:val="20"/>
+                <w:vertAlign w:val="superscript"/>
+                <w:lang w:val="en-US"/>
+              </w:rPr>
+              <w:t>nd</w:t>
+            </w:r>
+            <w:r>
+              <w:rPr>
+                <w:sz w:val="20"/>
+                <w:szCs w:val="20"/>
+                <w:lang w:val="en-US"/>
+              </w:rPr>
+              <w:t xml:space="preserve"> year international master students</w:t>
+            </w:r>
+            <w:r>
+              <w:rPr>
+                <w:sz w:val="20"/>
+                <w:szCs w:val="20"/>
+                <w:lang w:val="en-US"/>
+              </w:rPr>
+              <w:t xml:space="preserve"> in Materials Science and Engineering</w:t>
+            </w:r>
+          </w:p>
+        </w:tc>
+      </w:tr>
+      <w:tr>
+        <w:tc>
+          <w:tcPr>
             <w:tcW w:w="6946" w:type="dxa"/>
             <w:gridSpan w:val="16"/>
             <w:tcBorders>
@@ -646,7 +1595,7 @@
           </w:tcPr>
           <w:p>
             <w:pPr>
-              <w:spacing w:after="60"/>
+              <w:spacing w:before="60" w:after="60"/>
               <w:rPr>
                 <w:lang w:val="en-US"/>
               </w:rPr>
@@ -676,463 +1625,7 @@
           </w:tcPr>
           <w:p>
             <w:pPr>
-              <w:jc w:val="right"/>
-              <w:rPr>
-                <w:lang w:val="en-US"/>
-              </w:rPr>
-            </w:pPr>
-            <w:r>
-              <w:rPr>
-                <w:sz w:val="20"/>
-                <w:szCs w:val="20"/>
-                <w:lang w:val="en-US"/>
-              </w:rPr>
-              <w:t>Nancy, France</w:t>
-            </w:r>
-          </w:p>
-        </w:tc>
-      </w:tr>
-      <w:tr>
-        <w:tc>
-          <w:tcPr>
-            <w:tcW w:w="2268" w:type="dxa"/>
-            <w:gridSpan w:val="2"/>
-            <w:tcBorders>
-              <w:top w:val="nil"/>
-              <w:left w:val="nil"/>
-              <w:bottom w:val="nil"/>
-              <w:right w:val="nil"/>
-            </w:tcBorders>
-            <w:vAlign w:val="center"/>
-          </w:tcPr>
-          <w:p>
-            <w:pPr>
-              <w:rPr>
-                <w:lang w:val="en-US"/>
-              </w:rPr>
-            </w:pPr>
-            <w:r>
-              <w:rPr>
-                <w:sz w:val="20"/>
-                <w:szCs w:val="20"/>
-                <w:lang w:val="en-US"/>
-              </w:rPr>
-              <w:t>Sep 2020 – Feb 2021</w:t>
-            </w:r>
-          </w:p>
-        </w:tc>
-        <w:tc>
-          <w:tcPr>
-            <w:tcW w:w="7092" w:type="dxa"/>
-            <w:gridSpan w:val="24"/>
-            <w:tcBorders>
-              <w:top w:val="nil"/>
-              <w:left w:val="nil"/>
-              <w:bottom w:val="nil"/>
-              <w:right w:val="nil"/>
-            </w:tcBorders>
-            <w:vAlign w:val="center"/>
-          </w:tcPr>
-          <w:p>
-            <w:pPr>
-              <w:rPr>
-                <w:lang w:val="en-US"/>
-              </w:rPr>
-            </w:pPr>
-            <w:r>
-              <w:rPr>
-                <w:b/>
-                <w:bCs/>
-                <w:lang w:val="en-US"/>
-              </w:rPr>
-              <w:t>Guest Lecturer</w:t>
-            </w:r>
-          </w:p>
-        </w:tc>
-      </w:tr>
-      <w:tr>
-        <w:tc>
-          <w:tcPr>
-            <w:tcW w:w="2268" w:type="dxa"/>
-            <w:gridSpan w:val="2"/>
-            <w:tcBorders>
-              <w:top w:val="nil"/>
-              <w:left w:val="nil"/>
-              <w:bottom w:val="nil"/>
-              <w:right w:val="nil"/>
-            </w:tcBorders>
-          </w:tcPr>
-          <w:p>
-            <w:pPr>
-              <w:rPr>
-                <w:lang w:val="en-US"/>
-              </w:rPr>
-            </w:pPr>
-          </w:p>
-        </w:tc>
-        <w:tc>
-          <w:tcPr>
-            <w:tcW w:w="7092" w:type="dxa"/>
-            <w:gridSpan w:val="24"/>
-            <w:tcBorders>
-              <w:top w:val="nil"/>
-              <w:left w:val="nil"/>
-              <w:bottom w:val="nil"/>
-              <w:right w:val="nil"/>
-            </w:tcBorders>
-          </w:tcPr>
-          <w:p>
-            <w:pPr>
-              <w:rPr>
-                <w:lang w:val="en-US"/>
-              </w:rPr>
-            </w:pPr>
-          </w:p>
-        </w:tc>
-      </w:tr>
-      <w:tr>
-        <w:tc>
-          <w:tcPr>
-            <w:tcW w:w="6946" w:type="dxa"/>
-            <w:gridSpan w:val="16"/>
-            <w:tcBorders>
-              <w:top w:val="nil"/>
-              <w:left w:val="nil"/>
-              <w:bottom w:val="nil"/>
-              <w:right w:val="nil"/>
-            </w:tcBorders>
-            <w:vAlign w:val="center"/>
-          </w:tcPr>
-          <w:p>
-            <w:pPr>
-              <w:spacing w:after="60"/>
-              <w:rPr>
-                <w:lang w:val="en-US"/>
-              </w:rPr>
-            </w:pPr>
-            <w:proofErr w:type="spellStart"/>
-            <w:r>
-              <w:rPr>
-                <w:b/>
-                <w:bCs/>
-                <w:smallCaps/>
-                <w:lang w:val="en-US"/>
-              </w:rPr>
-              <w:t>Luleå</w:t>
-            </w:r>
-            <w:proofErr w:type="spellEnd"/>
-            <w:r>
-              <w:rPr>
-                <w:b/>
-                <w:bCs/>
-                <w:smallCaps/>
-                <w:lang w:val="en-US"/>
-              </w:rPr>
-              <w:t xml:space="preserve"> University of Technology</w:t>
-            </w:r>
-          </w:p>
-        </w:tc>
-        <w:tc>
-          <w:tcPr>
-            <w:tcW w:w="2414" w:type="dxa"/>
-            <w:gridSpan w:val="10"/>
-            <w:tcBorders>
-              <w:top w:val="nil"/>
-              <w:left w:val="nil"/>
-              <w:bottom w:val="nil"/>
-              <w:right w:val="nil"/>
-            </w:tcBorders>
-            <w:vAlign w:val="center"/>
-          </w:tcPr>
-          <w:p>
-            <w:pPr>
-              <w:jc w:val="right"/>
-              <w:rPr>
-                <w:lang w:val="en-US"/>
-              </w:rPr>
-            </w:pPr>
-            <w:proofErr w:type="spellStart"/>
-            <w:r>
-              <w:rPr>
-                <w:sz w:val="20"/>
-                <w:szCs w:val="20"/>
-                <w:lang w:val="en-US"/>
-              </w:rPr>
-              <w:t>Luleå</w:t>
-            </w:r>
-            <w:proofErr w:type="spellEnd"/>
-            <w:r>
-              <w:rPr>
-                <w:sz w:val="20"/>
-                <w:szCs w:val="20"/>
-                <w:lang w:val="en-US"/>
-              </w:rPr>
-              <w:t>, Sweden</w:t>
-            </w:r>
-          </w:p>
-        </w:tc>
-      </w:tr>
-      <w:tr>
-        <w:tc>
-          <w:tcPr>
-            <w:tcW w:w="2268" w:type="dxa"/>
-            <w:gridSpan w:val="2"/>
-            <w:tcBorders>
-              <w:top w:val="nil"/>
-              <w:left w:val="nil"/>
-              <w:bottom w:val="nil"/>
-              <w:right w:val="nil"/>
-            </w:tcBorders>
-            <w:vAlign w:val="center"/>
-          </w:tcPr>
-          <w:p>
-            <w:pPr>
-              <w:rPr>
-                <w:lang w:val="en-US"/>
-              </w:rPr>
-            </w:pPr>
-            <w:r>
-              <w:rPr>
-                <w:sz w:val="20"/>
-                <w:szCs w:val="20"/>
-                <w:lang w:val="en-US"/>
-              </w:rPr>
-              <w:t>Jan 2018 – Dec 2019</w:t>
-            </w:r>
-          </w:p>
-        </w:tc>
-        <w:tc>
-          <w:tcPr>
-            <w:tcW w:w="7092" w:type="dxa"/>
-            <w:gridSpan w:val="24"/>
-            <w:tcBorders>
-              <w:top w:val="nil"/>
-              <w:left w:val="nil"/>
-              <w:bottom w:val="nil"/>
-              <w:right w:val="nil"/>
-            </w:tcBorders>
-            <w:vAlign w:val="center"/>
-          </w:tcPr>
-          <w:p>
-            <w:pPr>
-              <w:rPr>
-                <w:lang w:val="en-US"/>
-              </w:rPr>
-            </w:pPr>
-            <w:r>
-              <w:rPr>
-                <w:b/>
-                <w:bCs/>
-                <w:lang w:val="en-US"/>
-              </w:rPr>
-              <w:t>Early-stage Researcher</w:t>
-            </w:r>
-            <w:r>
-              <w:rPr>
-                <w:b/>
-                <w:bCs/>
-                <w:lang w:val="en-US"/>
-              </w:rPr>
-              <w:t xml:space="preserve"> </w:t>
-            </w:r>
-            <w:r>
-              <w:rPr>
-                <w:i/>
-                <w:iCs/>
-                <w:sz w:val="20"/>
-                <w:szCs w:val="20"/>
-                <w:lang w:val="en-US"/>
-              </w:rPr>
-              <w:t>(with Prof. Janis Varna)</w:t>
-            </w:r>
-          </w:p>
-        </w:tc>
-      </w:tr>
-      <w:tr>
-        <w:tc>
-          <w:tcPr>
-            <w:tcW w:w="2268" w:type="dxa"/>
-            <w:gridSpan w:val="2"/>
-            <w:tcBorders>
-              <w:top w:val="nil"/>
-              <w:left w:val="nil"/>
-              <w:bottom w:val="nil"/>
-              <w:right w:val="nil"/>
-            </w:tcBorders>
-          </w:tcPr>
-          <w:p>
-            <w:pPr>
-              <w:rPr>
-                <w:lang w:val="en-US"/>
-              </w:rPr>
-            </w:pPr>
-          </w:p>
-        </w:tc>
-        <w:tc>
-          <w:tcPr>
-            <w:tcW w:w="7092" w:type="dxa"/>
-            <w:gridSpan w:val="24"/>
-            <w:tcBorders>
-              <w:top w:val="nil"/>
-              <w:left w:val="nil"/>
-              <w:bottom w:val="nil"/>
-              <w:right w:val="nil"/>
-            </w:tcBorders>
-          </w:tcPr>
-          <w:p>
-            <w:pPr>
-              <w:rPr>
-                <w:lang w:val="en-US"/>
-              </w:rPr>
-            </w:pPr>
-          </w:p>
-        </w:tc>
-      </w:tr>
-      <w:tr>
-        <w:tc>
-          <w:tcPr>
-            <w:tcW w:w="2268" w:type="dxa"/>
-            <w:gridSpan w:val="2"/>
-            <w:tcBorders>
-              <w:top w:val="nil"/>
-              <w:left w:val="nil"/>
-              <w:bottom w:val="nil"/>
-              <w:right w:val="nil"/>
-            </w:tcBorders>
-            <w:vAlign w:val="center"/>
-          </w:tcPr>
-          <w:p>
-            <w:pPr>
-              <w:rPr>
-                <w:lang w:val="en-US"/>
-              </w:rPr>
-            </w:pPr>
-            <w:r>
-              <w:rPr>
-                <w:sz w:val="20"/>
-                <w:szCs w:val="20"/>
-                <w:lang w:val="en-US"/>
-              </w:rPr>
-              <w:t>Jan 2018 – Dec 2019</w:t>
-            </w:r>
-          </w:p>
-        </w:tc>
-        <w:tc>
-          <w:tcPr>
-            <w:tcW w:w="7092" w:type="dxa"/>
-            <w:gridSpan w:val="24"/>
-            <w:tcBorders>
-              <w:top w:val="nil"/>
-              <w:left w:val="nil"/>
-              <w:bottom w:val="nil"/>
-              <w:right w:val="nil"/>
-            </w:tcBorders>
-            <w:vAlign w:val="center"/>
-          </w:tcPr>
-          <w:p>
-            <w:pPr>
-              <w:pStyle w:val="NormalWeb"/>
-              <w:shd w:val="clear" w:color="auto" w:fill="FFFFFF"/>
-              <w:rPr>
-                <w:lang w:val="en-US"/>
-              </w:rPr>
-            </w:pPr>
-            <w:r>
-              <w:rPr>
-                <w:b/>
-                <w:bCs/>
-                <w:lang w:val="en-US"/>
-              </w:rPr>
-              <w:t xml:space="preserve">University Teaching Assistant </w:t>
-            </w:r>
-          </w:p>
-        </w:tc>
-      </w:tr>
-      <w:tr>
-        <w:tc>
-          <w:tcPr>
-            <w:tcW w:w="2268" w:type="dxa"/>
-            <w:gridSpan w:val="2"/>
-            <w:tcBorders>
-              <w:top w:val="nil"/>
-              <w:left w:val="nil"/>
-              <w:bottom w:val="nil"/>
-              <w:right w:val="nil"/>
-            </w:tcBorders>
-          </w:tcPr>
-          <w:p>
-            <w:pPr>
-              <w:rPr>
-                <w:lang w:val="en-US"/>
-              </w:rPr>
-            </w:pPr>
-          </w:p>
-        </w:tc>
-        <w:tc>
-          <w:tcPr>
-            <w:tcW w:w="7092" w:type="dxa"/>
-            <w:gridSpan w:val="24"/>
-            <w:tcBorders>
-              <w:top w:val="nil"/>
-              <w:left w:val="nil"/>
-              <w:bottom w:val="nil"/>
-              <w:right w:val="nil"/>
-            </w:tcBorders>
-          </w:tcPr>
-          <w:p>
-            <w:pPr>
-              <w:rPr>
-                <w:lang w:val="en-US"/>
-              </w:rPr>
-            </w:pPr>
-          </w:p>
-        </w:tc>
-      </w:tr>
-      <w:tr>
-        <w:tc>
-          <w:tcPr>
-            <w:tcW w:w="6946" w:type="dxa"/>
-            <w:gridSpan w:val="16"/>
-            <w:tcBorders>
-              <w:top w:val="nil"/>
-              <w:left w:val="nil"/>
-              <w:bottom w:val="nil"/>
-              <w:right w:val="nil"/>
-            </w:tcBorders>
-            <w:vAlign w:val="center"/>
-          </w:tcPr>
-          <w:p>
-            <w:pPr>
-              <w:spacing w:after="60"/>
-              <w:rPr>
-                <w:lang w:val="en-US"/>
-              </w:rPr>
-            </w:pPr>
-            <w:r>
-              <w:rPr>
-                <w:b/>
-                <w:bCs/>
-                <w:smallCaps/>
-                <w:lang w:val="en-US"/>
-              </w:rPr>
-              <w:t>Université de Lorraine</w:t>
-            </w:r>
-          </w:p>
-        </w:tc>
-        <w:tc>
-          <w:tcPr>
-            <w:tcW w:w="2414" w:type="dxa"/>
-            <w:gridSpan w:val="10"/>
-            <w:tcBorders>
-              <w:top w:val="nil"/>
-              <w:left w:val="nil"/>
-              <w:bottom w:val="nil"/>
-              <w:right w:val="nil"/>
-            </w:tcBorders>
-            <w:vAlign w:val="center"/>
-          </w:tcPr>
-          <w:p>
-            <w:pPr>
+              <w:spacing w:before="60"/>
               <w:jc w:val="right"/>
               <w:rPr>
                 <w:lang w:val="en-US"/>
@@ -1241,10 +1734,77 @@
           </w:tcPr>
           <w:p>
             <w:pPr>
-              <w:rPr>
-                <w:lang w:val="en-US"/>
-              </w:rPr>
-            </w:pPr>
+              <w:pStyle w:val="ListParagraph"/>
+              <w:numPr>
+                <w:ilvl w:val="0"/>
+                <w:numId w:val="16"/>
+              </w:numPr>
+              <w:jc w:val="both"/>
+              <w:rPr>
+                <w:sz w:val="20"/>
+                <w:szCs w:val="20"/>
+                <w:lang w:val="en-US"/>
+              </w:rPr>
+            </w:pPr>
+            <w:r>
+              <w:rPr>
+                <w:sz w:val="20"/>
+                <w:szCs w:val="20"/>
+                <w:lang w:val="en-US"/>
+              </w:rPr>
+              <w:t>Delivered learning activities in the field of Experimental Mechanics, Mechanics of Materials, and Computational Mechanics of Composite Materials to 2</w:t>
+            </w:r>
+            <w:r>
+              <w:rPr>
+                <w:sz w:val="20"/>
+                <w:szCs w:val="20"/>
+                <w:vertAlign w:val="superscript"/>
+                <w:lang w:val="en-US"/>
+              </w:rPr>
+              <w:t>nd</w:t>
+            </w:r>
+            <w:r>
+              <w:rPr>
+                <w:sz w:val="20"/>
+                <w:szCs w:val="20"/>
+                <w:lang w:val="en-US"/>
+              </w:rPr>
+              <w:t xml:space="preserve"> and 3</w:t>
+            </w:r>
+            <w:r>
+              <w:rPr>
+                <w:sz w:val="20"/>
+                <w:szCs w:val="20"/>
+                <w:vertAlign w:val="superscript"/>
+                <w:lang w:val="en-US"/>
+              </w:rPr>
+              <w:t>rd</w:t>
+            </w:r>
+            <w:r>
+              <w:rPr>
+                <w:sz w:val="20"/>
+                <w:szCs w:val="20"/>
+                <w:lang w:val="en-US"/>
+              </w:rPr>
+              <w:t xml:space="preserve"> year undergraduate and 1</w:t>
+            </w:r>
+            <w:r>
+              <w:rPr>
+                <w:sz w:val="20"/>
+                <w:szCs w:val="20"/>
+                <w:vertAlign w:val="superscript"/>
+                <w:lang w:val="en-US"/>
+              </w:rPr>
+              <w:t>st</w:t>
+            </w:r>
+            <w:r>
+              <w:rPr>
+                <w:sz w:val="20"/>
+                <w:szCs w:val="20"/>
+                <w:lang w:val="en-US"/>
+              </w:rPr>
+              <w:t xml:space="preserve"> year graduate students in Materials Science and Engineering</w:t>
+            </w:r>
           </w:p>
         </w:tc>
       </w:tr>
@@ -1390,21 +1950,83 @@
         </w:tc>
         <w:tc>
           <w:tcPr>
-            <w:tcW w:w="4678" w:type="dxa"/>
-            <w:gridSpan w:val="14"/>
-            <w:tcBorders>
-              <w:top w:val="nil"/>
-              <w:left w:val="nil"/>
-              <w:bottom w:val="nil"/>
-              <w:right w:val="nil"/>
-            </w:tcBorders>
-          </w:tcPr>
-          <w:p>
-            <w:pPr>
-              <w:rPr>
-                <w:lang w:val="en-US"/>
-              </w:rPr>
-            </w:pPr>
+            <w:tcW w:w="7092" w:type="dxa"/>
+            <w:gridSpan w:val="24"/>
+            <w:tcBorders>
+              <w:top w:val="nil"/>
+              <w:left w:val="nil"/>
+              <w:bottom w:val="nil"/>
+              <w:right w:val="nil"/>
+            </w:tcBorders>
+          </w:tcPr>
+          <w:p>
+            <w:pPr>
+              <w:pStyle w:val="ListParagraph"/>
+              <w:numPr>
+                <w:ilvl w:val="0"/>
+                <w:numId w:val="16"/>
+              </w:numPr>
+              <w:rPr>
+                <w:lang w:val="en-US"/>
+              </w:rPr>
+            </w:pPr>
+            <w:r>
+              <w:rPr>
+                <w:sz w:val="20"/>
+                <w:szCs w:val="20"/>
+                <w:lang w:val="en-US"/>
+              </w:rPr>
+              <w:t xml:space="preserve">Presented results at </w:t>
+            </w:r>
+            <w:r>
+              <w:rPr>
+                <w:sz w:val="20"/>
+                <w:szCs w:val="20"/>
+                <w:lang w:val="en-US"/>
+              </w:rPr>
+              <w:t xml:space="preserve">international </w:t>
+            </w:r>
+            <w:r>
+              <w:rPr>
+                <w:sz w:val="20"/>
+                <w:szCs w:val="20"/>
+                <w:lang w:val="en-US"/>
+              </w:rPr>
+              <w:t>conferences and seminars</w:t>
+            </w:r>
+          </w:p>
+        </w:tc>
+      </w:tr>
+      <w:tr>
+        <w:tc>
+          <w:tcPr>
+            <w:tcW w:w="6946" w:type="dxa"/>
+            <w:gridSpan w:val="16"/>
+            <w:tcBorders>
+              <w:top w:val="nil"/>
+              <w:left w:val="nil"/>
+              <w:bottom w:val="nil"/>
+              <w:right w:val="nil"/>
+            </w:tcBorders>
+            <w:vAlign w:val="center"/>
+          </w:tcPr>
+          <w:p>
+            <w:pPr>
+              <w:spacing w:after="60"/>
+              <w:rPr>
+                <w:lang w:val="en-US"/>
+              </w:rPr>
+            </w:pPr>
+            <w:r>
+              <w:rPr>
+                <w:b/>
+                <w:bCs/>
+                <w:smallCaps/>
+                <w:lang w:val="en-US"/>
+              </w:rPr>
+              <w:lastRenderedPageBreak/>
+              <w:t>The Learning Center Zürich</w:t>
+            </w:r>
           </w:p>
         </w:tc>
         <w:tc>
@@ -1417,19 +2039,127 @@
               <w:bottom w:val="nil"/>
               <w:right w:val="nil"/>
             </w:tcBorders>
-          </w:tcPr>
-          <w:p>
-            <w:pPr>
-              <w:rPr>
-                <w:lang w:val="en-US"/>
-              </w:rPr>
-            </w:pPr>
+            <w:vAlign w:val="center"/>
+          </w:tcPr>
+          <w:p>
+            <w:pPr>
+              <w:jc w:val="right"/>
+              <w:rPr>
+                <w:lang w:val="en-US"/>
+              </w:rPr>
+            </w:pPr>
+            <w:r>
+              <w:rPr>
+                <w:sz w:val="20"/>
+                <w:szCs w:val="20"/>
+                <w:lang w:val="en-US"/>
+              </w:rPr>
+              <w:t>Zürich, Switzerland</w:t>
+            </w:r>
           </w:p>
         </w:tc>
       </w:tr>
       <w:tr>
         <w:tc>
           <w:tcPr>
+            <w:tcW w:w="2268" w:type="dxa"/>
+            <w:gridSpan w:val="2"/>
+            <w:tcBorders>
+              <w:top w:val="nil"/>
+              <w:left w:val="nil"/>
+              <w:bottom w:val="nil"/>
+              <w:right w:val="nil"/>
+            </w:tcBorders>
+            <w:vAlign w:val="center"/>
+          </w:tcPr>
+          <w:p>
+            <w:pPr>
+              <w:rPr>
+                <w:lang w:val="en-US"/>
+              </w:rPr>
+            </w:pPr>
+            <w:r>
+              <w:rPr>
+                <w:sz w:val="20"/>
+                <w:szCs w:val="20"/>
+                <w:lang w:val="en-US"/>
+              </w:rPr>
+              <w:t>Dec 2014 – Aug 2015</w:t>
+            </w:r>
+          </w:p>
+        </w:tc>
+        <w:tc>
+          <w:tcPr>
+            <w:tcW w:w="7092" w:type="dxa"/>
+            <w:gridSpan w:val="24"/>
+            <w:tcBorders>
+              <w:top w:val="nil"/>
+              <w:left w:val="nil"/>
+              <w:bottom w:val="nil"/>
+              <w:right w:val="nil"/>
+            </w:tcBorders>
+            <w:vAlign w:val="center"/>
+          </w:tcPr>
+          <w:p>
+            <w:pPr>
+              <w:rPr>
+                <w:lang w:val="en-US"/>
+              </w:rPr>
+            </w:pPr>
+            <w:r>
+              <w:rPr>
+                <w:b/>
+                <w:bCs/>
+                <w:lang w:val="en-US"/>
+              </w:rPr>
+              <w:t>Personal Tutor</w:t>
+            </w:r>
+          </w:p>
+        </w:tc>
+      </w:tr>
+      <w:tr>
+        <w:tc>
+          <w:tcPr>
+            <w:tcW w:w="2268" w:type="dxa"/>
+            <w:gridSpan w:val="2"/>
+            <w:tcBorders>
+              <w:top w:val="nil"/>
+              <w:left w:val="nil"/>
+              <w:bottom w:val="nil"/>
+              <w:right w:val="nil"/>
+            </w:tcBorders>
+          </w:tcPr>
+          <w:p>
+            <w:pPr>
+              <w:rPr>
+                <w:lang w:val="en-US"/>
+              </w:rPr>
+            </w:pPr>
+          </w:p>
+        </w:tc>
+        <w:tc>
+          <w:tcPr>
+            <w:tcW w:w="7092" w:type="dxa"/>
+            <w:gridSpan w:val="24"/>
+            <w:tcBorders>
+              <w:top w:val="nil"/>
+              <w:left w:val="nil"/>
+              <w:bottom w:val="nil"/>
+              <w:right w:val="nil"/>
+            </w:tcBorders>
+          </w:tcPr>
+          <w:p>
+            <w:pPr>
+              <w:rPr>
+                <w:lang w:val="en-US"/>
+              </w:rPr>
+            </w:pPr>
+          </w:p>
+        </w:tc>
+      </w:tr>
+      <w:tr>
+        <w:tc>
+          <w:tcPr>
             <w:tcW w:w="6946" w:type="dxa"/>
             <w:gridSpan w:val="16"/>
             <w:tcBorders>
@@ -1454,7 +2184,7 @@
                 <w:smallCaps/>
                 <w:lang w:val="en-US"/>
               </w:rPr>
-              <w:t>The Learning Center Zürich</w:t>
+              <w:t>ETH Zürich</w:t>
             </w:r>
           </w:p>
         </w:tc>
@@ -1474,6 +2204,8 @@
             <w:pPr>
               <w:jc w:val="right"/>
               <w:rPr>
+                <w:sz w:val="20"/>
+                <w:szCs w:val="20"/>
                 <w:lang w:val="en-US"/>
               </w:rPr>
             </w:pPr>
@@ -1513,7 +2245,7 @@
                 <w:szCs w:val="20"/>
                 <w:lang w:val="en-US"/>
               </w:rPr>
-              <w:t>Dec 2014 – Aug 2015</w:t>
+              <w:t>Sep 2013 – Aug 2015</w:t>
             </w:r>
           </w:p>
         </w:tc>
@@ -1541,7 +2273,25 @@
                 <w:bCs/>
                 <w:lang w:val="en-US"/>
               </w:rPr>
-              <w:t>Personal Tutor</w:t>
+              <w:t>Early-stage Researcher</w:t>
+            </w:r>
+            <w:r>
+              <w:rPr>
+                <w:b/>
+                <w:bCs/>
+                <w:lang w:val="en-US"/>
+              </w:rPr>
+              <w:t xml:space="preserve"> </w:t>
+            </w:r>
+            <w:r>
+              <w:rPr>
+                <w:i/>
+                <w:iCs/>
+                <w:sz w:val="20"/>
+                <w:szCs w:val="20"/>
+                <w:lang w:val="en-US"/>
+              </w:rPr>
+              <w:t>(with Prof. Hans Herrmann)</w:t>
             </w:r>
           </w:p>
         </w:tc>
@@ -1579,189 +2329,39 @@
           </w:tcPr>
           <w:p>
             <w:pPr>
-              <w:rPr>
-                <w:lang w:val="en-US"/>
-              </w:rPr>
-            </w:pPr>
-          </w:p>
-        </w:tc>
-      </w:tr>
-      <w:tr>
-        <w:tc>
-          <w:tcPr>
-            <w:tcW w:w="6946" w:type="dxa"/>
-            <w:gridSpan w:val="16"/>
-            <w:tcBorders>
-              <w:top w:val="nil"/>
-              <w:left w:val="nil"/>
-              <w:bottom w:val="nil"/>
-              <w:right w:val="nil"/>
-            </w:tcBorders>
-            <w:vAlign w:val="center"/>
-          </w:tcPr>
-          <w:p>
-            <w:pPr>
-              <w:spacing w:after="60"/>
-              <w:rPr>
-                <w:lang w:val="en-US"/>
-              </w:rPr>
-            </w:pPr>
-            <w:r>
-              <w:rPr>
-                <w:b/>
-                <w:bCs/>
-                <w:smallCaps/>
-                <w:lang w:val="en-US"/>
-              </w:rPr>
-              <w:t>ETH Zürich</w:t>
-            </w:r>
-          </w:p>
-        </w:tc>
-        <w:tc>
-          <w:tcPr>
-            <w:tcW w:w="2414" w:type="dxa"/>
-            <w:gridSpan w:val="10"/>
-            <w:tcBorders>
-              <w:top w:val="nil"/>
-              <w:left w:val="nil"/>
-              <w:bottom w:val="nil"/>
-              <w:right w:val="nil"/>
-            </w:tcBorders>
-            <w:vAlign w:val="center"/>
-          </w:tcPr>
-          <w:p>
-            <w:pPr>
-              <w:jc w:val="right"/>
-              <w:rPr>
-                <w:sz w:val="20"/>
-                <w:szCs w:val="20"/>
-                <w:lang w:val="en-US"/>
-              </w:rPr>
-            </w:pPr>
-            <w:r>
-              <w:rPr>
-                <w:sz w:val="20"/>
-                <w:szCs w:val="20"/>
-                <w:lang w:val="en-US"/>
-              </w:rPr>
-              <w:t>Zürich, Switzerland</w:t>
-            </w:r>
-          </w:p>
-        </w:tc>
-      </w:tr>
-      <w:tr>
-        <w:tc>
-          <w:tcPr>
-            <w:tcW w:w="2268" w:type="dxa"/>
-            <w:gridSpan w:val="2"/>
-            <w:tcBorders>
-              <w:top w:val="nil"/>
-              <w:left w:val="nil"/>
-              <w:bottom w:val="nil"/>
-              <w:right w:val="nil"/>
-            </w:tcBorders>
-            <w:vAlign w:val="center"/>
-          </w:tcPr>
-          <w:p>
-            <w:pPr>
-              <w:rPr>
-                <w:lang w:val="en-US"/>
-              </w:rPr>
-            </w:pPr>
-            <w:r>
-              <w:rPr>
-                <w:sz w:val="20"/>
-                <w:szCs w:val="20"/>
-                <w:lang w:val="en-US"/>
-              </w:rPr>
-              <w:t>Sep 2013 – Aug 2015</w:t>
-            </w:r>
-          </w:p>
-        </w:tc>
-        <w:tc>
-          <w:tcPr>
-            <w:tcW w:w="7092" w:type="dxa"/>
-            <w:gridSpan w:val="24"/>
-            <w:tcBorders>
-              <w:top w:val="nil"/>
-              <w:left w:val="nil"/>
-              <w:bottom w:val="nil"/>
-              <w:right w:val="nil"/>
-            </w:tcBorders>
-            <w:vAlign w:val="center"/>
-          </w:tcPr>
-          <w:p>
-            <w:pPr>
-              <w:rPr>
-                <w:lang w:val="en-US"/>
-              </w:rPr>
-            </w:pPr>
-            <w:r>
-              <w:rPr>
-                <w:b/>
-                <w:bCs/>
-                <w:lang w:val="en-US"/>
-              </w:rPr>
-              <w:t>Early-stage Researcher</w:t>
-            </w:r>
-            <w:r>
-              <w:rPr>
-                <w:b/>
-                <w:bCs/>
-                <w:lang w:val="en-US"/>
-              </w:rPr>
-              <w:t xml:space="preserve"> </w:t>
-            </w:r>
-            <w:r>
-              <w:rPr>
-                <w:i/>
-                <w:iCs/>
-                <w:sz w:val="20"/>
-                <w:szCs w:val="20"/>
-                <w:lang w:val="en-US"/>
-              </w:rPr>
-              <w:t>(with Prof. Hans Herrmann)</w:t>
-            </w:r>
-          </w:p>
-        </w:tc>
-      </w:tr>
-      <w:tr>
-        <w:tc>
-          <w:tcPr>
-            <w:tcW w:w="2268" w:type="dxa"/>
-            <w:gridSpan w:val="2"/>
-            <w:tcBorders>
-              <w:top w:val="nil"/>
-              <w:left w:val="nil"/>
-              <w:bottom w:val="nil"/>
-              <w:right w:val="nil"/>
-            </w:tcBorders>
-          </w:tcPr>
-          <w:p>
-            <w:pPr>
-              <w:rPr>
-                <w:lang w:val="en-US"/>
-              </w:rPr>
-            </w:pPr>
-          </w:p>
-        </w:tc>
-        <w:tc>
-          <w:tcPr>
-            <w:tcW w:w="7092" w:type="dxa"/>
-            <w:gridSpan w:val="24"/>
-            <w:tcBorders>
-              <w:top w:val="nil"/>
-              <w:left w:val="nil"/>
-              <w:bottom w:val="nil"/>
-              <w:right w:val="nil"/>
-            </w:tcBorders>
-          </w:tcPr>
-          <w:p>
-            <w:pPr>
-              <w:rPr>
-                <w:lang w:val="en-US"/>
-              </w:rPr>
-            </w:pPr>
+              <w:pStyle w:val="ListParagraph"/>
+              <w:numPr>
+                <w:ilvl w:val="0"/>
+                <w:numId w:val="16"/>
+              </w:numPr>
+              <w:rPr>
+                <w:sz w:val="20"/>
+                <w:szCs w:val="20"/>
+                <w:lang w:val="en-US"/>
+              </w:rPr>
+            </w:pPr>
+          </w:p>
+          <w:p>
+            <w:pPr>
+              <w:pStyle w:val="ListParagraph"/>
+              <w:numPr>
+                <w:ilvl w:val="0"/>
+                <w:numId w:val="16"/>
+              </w:numPr>
+              <w:rPr>
+                <w:sz w:val="20"/>
+                <w:szCs w:val="20"/>
+                <w:lang w:val="en-US"/>
+              </w:rPr>
+            </w:pPr>
+            <w:r>
+              <w:rPr>
+                <w:sz w:val="20"/>
+                <w:szCs w:val="20"/>
+                <w:lang w:val="en-US"/>
+              </w:rPr>
+              <w:t>Participated to</w:t>
+            </w:r>
           </w:p>
         </w:tc>
       </w:tr>
@@ -5510,7 +6110,6 @@
                 <w:szCs w:val="20"/>
                 <w:lang w:val="en-US"/>
               </w:rPr>
-              <w:lastRenderedPageBreak/>
               <w:t>Sep 2018 – Jan 2019</w:t>
             </w:r>
           </w:p>
@@ -6685,57 +7284,17 @@
                 <w:smallCaps/>
                 <w:sz w:val="20"/>
                 <w:szCs w:val="20"/>
-                <w:lang w:val="en-US"/>
-              </w:rPr>
-            </w:pPr>
-            <w:r>
-              <w:rPr>
-                <w:smallCaps/>
-                <w:sz w:val="20"/>
-                <w:szCs w:val="20"/>
-                <w:lang w:val="en-US"/>
-              </w:rPr>
-              <w:t xml:space="preserve">Centro di </w:t>
-            </w:r>
-            <w:proofErr w:type="spellStart"/>
-            <w:r>
-              <w:rPr>
-                <w:smallCaps/>
-                <w:sz w:val="20"/>
-                <w:szCs w:val="20"/>
-                <w:lang w:val="en-US"/>
-              </w:rPr>
-              <w:t>Formazione</w:t>
-            </w:r>
-            <w:proofErr w:type="spellEnd"/>
-            <w:r>
-              <w:rPr>
-                <w:smallCaps/>
-                <w:sz w:val="20"/>
-                <w:szCs w:val="20"/>
-                <w:lang w:val="en-US"/>
-              </w:rPr>
-              <w:t xml:space="preserve"> </w:t>
-            </w:r>
-            <w:proofErr w:type="spellStart"/>
-            <w:r>
-              <w:rPr>
-                <w:smallCaps/>
-                <w:sz w:val="20"/>
-                <w:szCs w:val="20"/>
-                <w:lang w:val="en-US"/>
-              </w:rPr>
-              <w:t>Salesiano</w:t>
-            </w:r>
-            <w:proofErr w:type="spellEnd"/>
-            <w:r>
-              <w:rPr>
-                <w:smallCaps/>
-                <w:sz w:val="20"/>
-                <w:szCs w:val="20"/>
-                <w:lang w:val="en-US"/>
-              </w:rPr>
-              <w:t xml:space="preserve"> Don Bosco</w:t>
+                <w:lang w:val="it-IT"/>
+              </w:rPr>
+            </w:pPr>
+            <w:r>
+              <w:rPr>
+                <w:smallCaps/>
+                <w:sz w:val="20"/>
+                <w:szCs w:val="20"/>
+                <w:lang w:val="it-IT"/>
+              </w:rPr>
+              <w:t>Centro di Formazione Salesiano Don Bosco</w:t>
             </w:r>
           </w:p>
         </w:tc>
@@ -7035,6 +7594,7 @@
                 <w:smallCaps/>
                 <w:lang w:val="en-US"/>
               </w:rPr>
+              <w:lastRenderedPageBreak/>
               <w:t>Technical Skills</w:t>
             </w:r>
           </w:p>
@@ -7909,7 +8469,6 @@
                 <w:szCs w:val="20"/>
                 <w:lang w:val="en-US"/>
               </w:rPr>
-              <w:lastRenderedPageBreak/>
               <w:t>Asymptotic characterization of the elastic fields along the front of a crack in a 3D Neo-Hookean body under large deformations</w:t>
             </w:r>
           </w:p>
@@ -7968,7 +8527,6 @@
                 <w:smallCaps/>
                 <w:lang w:val="en-US"/>
               </w:rPr>
-              <w:lastRenderedPageBreak/>
               <w:t>Completed</w:t>
             </w:r>
           </w:p>
@@ -8255,7 +8813,7 @@
               <w:rPr>
                 <w:sz w:val="20"/>
                 <w:szCs w:val="20"/>
-                <w:lang w:val="en-US"/>
+                <w:lang w:val="it-IT"/>
               </w:rPr>
             </w:pPr>
             <w:r>
@@ -8264,15 +8822,37 @@
                 <w:iCs/>
                 <w:sz w:val="20"/>
                 <w:szCs w:val="20"/>
-                <w:lang w:val="en-US"/>
-              </w:rPr>
-              <w:t>In collaboration with:</w:t>
-            </w:r>
-            <w:r>
-              <w:rPr>
-                <w:sz w:val="20"/>
-                <w:szCs w:val="20"/>
-                <w:lang w:val="en-US"/>
+                <w:lang w:val="it-IT"/>
+              </w:rPr>
+              <w:t xml:space="preserve">In </w:t>
+            </w:r>
+            <w:proofErr w:type="spellStart"/>
+            <w:r>
+              <w:rPr>
+                <w:i/>
+                <w:iCs/>
+                <w:sz w:val="20"/>
+                <w:szCs w:val="20"/>
+                <w:lang w:val="it-IT"/>
+              </w:rPr>
+              <w:t>collaboration</w:t>
+            </w:r>
+            <w:proofErr w:type="spellEnd"/>
+            <w:r>
+              <w:rPr>
+                <w:i/>
+                <w:iCs/>
+                <w:sz w:val="20"/>
+                <w:szCs w:val="20"/>
+                <w:lang w:val="it-IT"/>
+              </w:rPr>
+              <w:t xml:space="preserve"> with:</w:t>
+            </w:r>
+            <w:r>
+              <w:rPr>
+                <w:sz w:val="20"/>
+                <w:szCs w:val="20"/>
+                <w:lang w:val="it-IT"/>
               </w:rPr>
               <w:t xml:space="preserve"> Mr. Pietro</w:t>
             </w:r>
@@ -8280,7 +8860,7 @@
               <w:rPr>
                 <w:sz w:val="20"/>
                 <w:szCs w:val="20"/>
-                <w:lang w:val="en-US"/>
+                <w:lang w:val="it-IT"/>
               </w:rPr>
               <w:t xml:space="preserve"> </w:t>
             </w:r>
@@ -8289,7 +8869,7 @@
               <w:rPr>
                 <w:sz w:val="20"/>
                 <w:szCs w:val="20"/>
-                <w:lang w:val="en-US"/>
+                <w:lang w:val="it-IT"/>
               </w:rPr>
               <w:t>Cuccarollo</w:t>
             </w:r>
@@ -8298,7 +8878,7 @@
               <w:rPr>
                 <w:sz w:val="20"/>
                 <w:szCs w:val="20"/>
-                <w:lang w:val="en-US"/>
+                <w:lang w:val="it-IT"/>
               </w:rPr>
               <w:t xml:space="preserve">, </w:t>
             </w:r>
@@ -8306,7 +8886,7 @@
               <w:rPr>
                 <w:sz w:val="20"/>
                 <w:szCs w:val="20"/>
-                <w:lang w:val="en-US"/>
+                <w:lang w:val="it-IT"/>
               </w:rPr>
               <w:t xml:space="preserve">Dr. </w:t>
             </w:r>
@@ -8315,7 +8895,7 @@
               <w:rPr>
                 <w:sz w:val="20"/>
                 <w:szCs w:val="20"/>
-                <w:lang w:val="en-US"/>
+                <w:lang w:val="it-IT"/>
               </w:rPr>
               <w:t>Liva</w:t>
             </w:r>
@@ -8324,7 +8904,7 @@
               <w:rPr>
                 <w:sz w:val="20"/>
                 <w:szCs w:val="20"/>
-                <w:lang w:val="en-US"/>
+                <w:lang w:val="it-IT"/>
               </w:rPr>
               <w:t xml:space="preserve"> </w:t>
             </w:r>
@@ -8333,7 +8913,7 @@
               <w:rPr>
                 <w:sz w:val="20"/>
                 <w:szCs w:val="20"/>
-                <w:lang w:val="en-US"/>
+                <w:lang w:val="it-IT"/>
               </w:rPr>
               <w:t>Pupure</w:t>
             </w:r>
@@ -8342,7 +8922,7 @@
               <w:rPr>
                 <w:sz w:val="20"/>
                 <w:szCs w:val="20"/>
-                <w:lang w:val="en-US"/>
+                <w:lang w:val="it-IT"/>
               </w:rPr>
               <w:t xml:space="preserve">, </w:t>
             </w:r>
@@ -8350,7 +8930,7 @@
               <w:rPr>
                 <w:sz w:val="20"/>
                 <w:szCs w:val="20"/>
-                <w:lang w:val="en-US"/>
+                <w:lang w:val="it-IT"/>
               </w:rPr>
               <w:t>Prof. Janis Varna</w:t>
             </w:r>
@@ -8358,7 +8938,7 @@
               <w:rPr>
                 <w:sz w:val="20"/>
                 <w:szCs w:val="20"/>
-                <w:lang w:val="en-US"/>
+                <w:lang w:val="it-IT"/>
               </w:rPr>
               <w:t xml:space="preserve">, Prof. Marino </w:t>
             </w:r>
@@ -8367,7 +8947,7 @@
               <w:rPr>
                 <w:sz w:val="20"/>
                 <w:szCs w:val="20"/>
-                <w:lang w:val="en-US"/>
+                <w:lang w:val="it-IT"/>
               </w:rPr>
               <w:t>Quaresimin</w:t>
             </w:r>
@@ -8887,6 +9467,7 @@
                 <w:szCs w:val="20"/>
                 <w:lang w:val="en-US"/>
               </w:rPr>
+              <w:lastRenderedPageBreak/>
               <w:t>In collaboration with:</w:t>
             </w:r>
             <w:r>
@@ -9089,6 +9670,7 @@
                 <w:smallCaps/>
                 <w:lang w:val="en-US"/>
               </w:rPr>
+              <w:lastRenderedPageBreak/>
               <w:t>Publications</w:t>
             </w:r>
           </w:p>
@@ -9158,9 +9740,9 @@
                 <w:color w:val="000000" w:themeColor="text1"/>
                 <w:sz w:val="20"/>
                 <w:szCs w:val="20"/>
-                <w:lang w:val="en-US"/>
-              </w:rPr>
-              <w:t xml:space="preserve">Di </w:t>
+                <w:lang w:val="it-IT"/>
+              </w:rPr>
+              <w:t xml:space="preserve">Di Stasio, L., </w:t>
             </w:r>
             <w:proofErr w:type="spellStart"/>
             <w:r>
@@ -9168,9 +9750,9 @@
                 <w:color w:val="000000" w:themeColor="text1"/>
                 <w:sz w:val="20"/>
                 <w:szCs w:val="20"/>
-                <w:lang w:val="en-US"/>
-              </w:rPr>
-              <w:t>Stasio</w:t>
+                <w:lang w:val="it-IT"/>
+              </w:rPr>
+              <w:t>Liu</w:t>
             </w:r>
             <w:proofErr w:type="spellEnd"/>
             <w:r>
@@ -9178,9 +9760,38 @@
                 <w:color w:val="000000" w:themeColor="text1"/>
                 <w:sz w:val="20"/>
                 <w:szCs w:val="20"/>
-                <w:lang w:val="en-US"/>
-              </w:rPr>
-              <w:t xml:space="preserve">, L., Liu Y., &amp; Moran, B. (2021). Large deformation near a crack tip in a fiber-reinforced neo-Hookean sheet with discrete and continuous distributions of fiber orientations. </w:t>
+                <w:lang w:val="it-IT"/>
+              </w:rPr>
+              <w:t xml:space="preserve"> Y., &amp; </w:t>
+            </w:r>
+            <w:proofErr w:type="spellStart"/>
+            <w:r>
+              <w:rPr>
+                <w:color w:val="000000" w:themeColor="text1"/>
+                <w:sz w:val="20"/>
+                <w:szCs w:val="20"/>
+                <w:lang w:val="it-IT"/>
+              </w:rPr>
+              <w:t>Moran</w:t>
+            </w:r>
+            <w:proofErr w:type="spellEnd"/>
+            <w:r>
+              <w:rPr>
+                <w:color w:val="000000" w:themeColor="text1"/>
+                <w:sz w:val="20"/>
+                <w:szCs w:val="20"/>
+                <w:lang w:val="it-IT"/>
+              </w:rPr>
+              <w:t xml:space="preserve">, B. (2021). </w:t>
+            </w:r>
+            <w:r>
+              <w:rPr>
+                <w:color w:val="000000" w:themeColor="text1"/>
+                <w:sz w:val="20"/>
+                <w:szCs w:val="20"/>
+                <w:lang w:val="en-US"/>
+              </w:rPr>
+              <w:t xml:space="preserve">Large deformation near a crack tip in a fiber-reinforced neo-Hookean sheet with discrete and continuous distributions of fiber orientations. </w:t>
             </w:r>
             <w:r>
               <w:rPr>
@@ -9266,9 +9877,9 @@
                 <w:color w:val="000000" w:themeColor="text1"/>
                 <w:sz w:val="20"/>
                 <w:szCs w:val="20"/>
-                <w:lang w:val="en-US"/>
-              </w:rPr>
-              <w:t xml:space="preserve">Di </w:t>
+                <w:lang w:val="it-IT"/>
+              </w:rPr>
+              <w:t xml:space="preserve">Di Stasio, L., Varna, J., &amp; </w:t>
             </w:r>
             <w:proofErr w:type="spellStart"/>
             <w:r>
@@ -9276,9 +9887,9 @@
                 <w:color w:val="000000" w:themeColor="text1"/>
                 <w:sz w:val="20"/>
                 <w:szCs w:val="20"/>
-                <w:lang w:val="en-US"/>
-              </w:rPr>
-              <w:t>Stasio</w:t>
+                <w:lang w:val="it-IT"/>
+              </w:rPr>
+              <w:t>Ayadi</w:t>
             </w:r>
             <w:proofErr w:type="spellEnd"/>
             <w:r>
@@ -9286,21 +9897,19 @@
                 <w:color w:val="000000" w:themeColor="text1"/>
                 <w:sz w:val="20"/>
                 <w:szCs w:val="20"/>
-                <w:lang w:val="en-US"/>
-              </w:rPr>
-              <w:t xml:space="preserve">, L., Varna, J., &amp; </w:t>
-            </w:r>
-            <w:proofErr w:type="spellStart"/>
+                <w:lang w:val="it-IT"/>
+              </w:rPr>
+              <w:t>, Z. (2021).</w:t>
+            </w:r>
             <w:r>
               <w:rPr>
                 <w:color w:val="000000" w:themeColor="text1"/>
                 <w:sz w:val="20"/>
                 <w:szCs w:val="20"/>
-                <w:lang w:val="en-US"/>
-              </w:rPr>
-              <w:t>Ayadi</w:t>
-            </w:r>
-            <w:proofErr w:type="spellEnd"/>
+                <w:lang w:val="it-IT"/>
+              </w:rPr>
+              <w:t xml:space="preserve"> </w:t>
+            </w:r>
             <w:r>
               <w:rPr>
                 <w:color w:val="000000" w:themeColor="text1"/>
@@ -9308,16 +9917,7 @@
                 <w:szCs w:val="20"/>
                 <w:lang w:val="en-US"/>
               </w:rPr>
-              <w:t>, Z. (2021).</w:t>
-            </w:r>
-            <w:r>
-              <w:rPr>
-                <w:color w:val="000000" w:themeColor="text1"/>
-                <w:sz w:val="20"/>
-                <w:szCs w:val="20"/>
-                <w:lang w:val="en-US"/>
-              </w:rPr>
-              <w:t xml:space="preserve"> Growth of interface cracks on consecutive fibers: On the same or on the opposite sides? </w:t>
+              <w:t xml:space="preserve">Growth of interface cracks on consecutive fibers: On the same or on the opposite sides? </w:t>
             </w:r>
             <w:r>
               <w:rPr>
@@ -9402,9 +10002,27 @@
                 <w:color w:val="000000" w:themeColor="text1"/>
                 <w:sz w:val="20"/>
                 <w:szCs w:val="20"/>
-                <w:lang w:val="en-US"/>
-              </w:rPr>
-              <w:t xml:space="preserve">Di </w:t>
+                <w:lang w:val="it-IT"/>
+              </w:rPr>
+              <w:t xml:space="preserve">Di Stasio, L., </w:t>
+            </w:r>
+            <w:r>
+              <w:rPr>
+                <w:color w:val="000000" w:themeColor="text1"/>
+                <w:sz w:val="20"/>
+                <w:szCs w:val="20"/>
+                <w:lang w:val="it-IT"/>
+              </w:rPr>
+              <w:t>Varna, J.,</w:t>
+            </w:r>
+            <w:r>
+              <w:rPr>
+                <w:color w:val="000000" w:themeColor="text1"/>
+                <w:sz w:val="20"/>
+                <w:szCs w:val="20"/>
+                <w:lang w:val="it-IT"/>
+              </w:rPr>
+              <w:t xml:space="preserve"> &amp; </w:t>
             </w:r>
             <w:proofErr w:type="spellStart"/>
             <w:r>
@@ -9412,9 +10030,9 @@
                 <w:color w:val="000000" w:themeColor="text1"/>
                 <w:sz w:val="20"/>
                 <w:szCs w:val="20"/>
-                <w:lang w:val="en-US"/>
-              </w:rPr>
-              <w:t>Stasio</w:t>
+                <w:lang w:val="it-IT"/>
+              </w:rPr>
+              <w:t>Ayadi</w:t>
             </w:r>
             <w:proofErr w:type="spellEnd"/>
             <w:r>
@@ -9422,81 +10040,43 @@
                 <w:color w:val="000000" w:themeColor="text1"/>
                 <w:sz w:val="20"/>
                 <w:szCs w:val="20"/>
-                <w:lang w:val="en-US"/>
-              </w:rPr>
-              <w:t xml:space="preserve">, L., </w:t>
+                <w:lang w:val="it-IT"/>
+              </w:rPr>
+              <w:t xml:space="preserve">, </w:t>
             </w:r>
             <w:r>
               <w:rPr>
                 <w:color w:val="000000" w:themeColor="text1"/>
                 <w:sz w:val="20"/>
                 <w:szCs w:val="20"/>
-                <w:lang w:val="en-US"/>
-              </w:rPr>
-              <w:t>Varna, J.,</w:t>
+                <w:lang w:val="it-IT"/>
+              </w:rPr>
+              <w:t>Z</w:t>
             </w:r>
             <w:r>
               <w:rPr>
                 <w:color w:val="000000" w:themeColor="text1"/>
                 <w:sz w:val="20"/>
                 <w:szCs w:val="20"/>
-                <w:lang w:val="en-US"/>
-              </w:rPr>
-              <w:t xml:space="preserve"> &amp; </w:t>
-            </w:r>
-            <w:proofErr w:type="spellStart"/>
+                <w:lang w:val="it-IT"/>
+              </w:rPr>
+              <w:t>. (202</w:t>
+            </w:r>
             <w:r>
               <w:rPr>
                 <w:color w:val="000000" w:themeColor="text1"/>
                 <w:sz w:val="20"/>
                 <w:szCs w:val="20"/>
-                <w:lang w:val="en-US"/>
-              </w:rPr>
-              <w:t>Ayadi</w:t>
-            </w:r>
-            <w:proofErr w:type="spellEnd"/>
+                <w:lang w:val="it-IT"/>
+              </w:rPr>
+              <w:t>0</w:t>
+            </w:r>
             <w:r>
               <w:rPr>
                 <w:color w:val="000000" w:themeColor="text1"/>
                 <w:sz w:val="20"/>
                 <w:szCs w:val="20"/>
-                <w:lang w:val="en-US"/>
-              </w:rPr>
-              <w:t xml:space="preserve">, </w:t>
-            </w:r>
-            <w:r>
-              <w:rPr>
-                <w:color w:val="000000" w:themeColor="text1"/>
-                <w:sz w:val="20"/>
-                <w:szCs w:val="20"/>
-                <w:lang w:val="en-US"/>
-              </w:rPr>
-              <w:t>Z</w:t>
-            </w:r>
-            <w:r>
-              <w:rPr>
-                <w:color w:val="000000" w:themeColor="text1"/>
-                <w:sz w:val="20"/>
-                <w:szCs w:val="20"/>
-                <w:lang w:val="en-US"/>
-              </w:rPr>
-              <w:t>. (202</w:t>
-            </w:r>
-            <w:r>
-              <w:rPr>
-                <w:color w:val="000000" w:themeColor="text1"/>
-                <w:sz w:val="20"/>
-                <w:szCs w:val="20"/>
-                <w:lang w:val="en-US"/>
-              </w:rPr>
-              <w:t>0</w:t>
-            </w:r>
-            <w:r>
-              <w:rPr>
-                <w:color w:val="000000" w:themeColor="text1"/>
-                <w:sz w:val="20"/>
-                <w:szCs w:val="20"/>
-                <w:lang w:val="en-US"/>
+                <w:lang w:val="it-IT"/>
               </w:rPr>
               <w:t xml:space="preserve">). </w:t>
             </w:r>
@@ -9663,10 +10243,9 @@
                 <w:color w:val="000000" w:themeColor="text1"/>
                 <w:sz w:val="20"/>
                 <w:szCs w:val="20"/>
-                <w:lang w:val="en-US"/>
-              </w:rPr>
-              <w:lastRenderedPageBreak/>
-              <w:t xml:space="preserve">Di </w:t>
+                <w:lang w:val="it-IT"/>
+              </w:rPr>
+              <w:t xml:space="preserve">Di Stasio, L., &amp; </w:t>
             </w:r>
             <w:proofErr w:type="spellStart"/>
             <w:r>
@@ -9674,9 +10253,9 @@
                 <w:color w:val="000000" w:themeColor="text1"/>
                 <w:sz w:val="20"/>
                 <w:szCs w:val="20"/>
-                <w:lang w:val="en-US"/>
-              </w:rPr>
-              <w:t>Stasio</w:t>
+                <w:lang w:val="it-IT"/>
+              </w:rPr>
+              <w:t>Ayadi</w:t>
             </w:r>
             <w:proofErr w:type="spellEnd"/>
             <w:r>
@@ -9684,27 +10263,7 @@
                 <w:color w:val="000000" w:themeColor="text1"/>
                 <w:sz w:val="20"/>
                 <w:szCs w:val="20"/>
-                <w:lang w:val="en-US"/>
-              </w:rPr>
-              <w:t xml:space="preserve">, L., &amp; </w:t>
-            </w:r>
-            <w:proofErr w:type="spellStart"/>
-            <w:r>
-              <w:rPr>
-                <w:color w:val="000000" w:themeColor="text1"/>
-                <w:sz w:val="20"/>
-                <w:szCs w:val="20"/>
-                <w:lang w:val="en-US"/>
-              </w:rPr>
-              <w:t>Ayadi</w:t>
-            </w:r>
-            <w:proofErr w:type="spellEnd"/>
-            <w:r>
-              <w:rPr>
-                <w:color w:val="000000" w:themeColor="text1"/>
-                <w:sz w:val="20"/>
-                <w:szCs w:val="20"/>
-                <w:lang w:val="en-US"/>
+                <w:lang w:val="it-IT"/>
               </w:rPr>
               <w:t xml:space="preserve">, Z. (2019). </w:t>
             </w:r>
@@ -9899,9 +10458,9 @@
                 <w:color w:val="000000" w:themeColor="text1"/>
                 <w:sz w:val="20"/>
                 <w:szCs w:val="20"/>
-                <w:lang w:val="en-US"/>
-              </w:rPr>
-              <w:t xml:space="preserve">Di </w:t>
+                <w:lang w:val="it-IT"/>
+              </w:rPr>
+              <w:t xml:space="preserve">Di Stasio, L., Varna, J., &amp; </w:t>
             </w:r>
             <w:proofErr w:type="spellStart"/>
             <w:r>
@@ -9909,9 +10468,9 @@
                 <w:color w:val="000000" w:themeColor="text1"/>
                 <w:sz w:val="20"/>
                 <w:szCs w:val="20"/>
-                <w:lang w:val="en-US"/>
-              </w:rPr>
-              <w:t>Stasio</w:t>
+                <w:lang w:val="it-IT"/>
+              </w:rPr>
+              <w:t>Ayadi</w:t>
             </w:r>
             <w:proofErr w:type="spellEnd"/>
             <w:r>
@@ -9919,27 +10478,7 @@
                 <w:color w:val="000000" w:themeColor="text1"/>
                 <w:sz w:val="20"/>
                 <w:szCs w:val="20"/>
-                <w:lang w:val="en-US"/>
-              </w:rPr>
-              <w:t xml:space="preserve">, L., Varna, J., &amp; </w:t>
-            </w:r>
-            <w:proofErr w:type="spellStart"/>
-            <w:r>
-              <w:rPr>
-                <w:color w:val="000000" w:themeColor="text1"/>
-                <w:sz w:val="20"/>
-                <w:szCs w:val="20"/>
-                <w:lang w:val="en-US"/>
-              </w:rPr>
-              <w:t>Ayadi</w:t>
-            </w:r>
-            <w:proofErr w:type="spellEnd"/>
-            <w:r>
-              <w:rPr>
-                <w:color w:val="000000" w:themeColor="text1"/>
-                <w:sz w:val="20"/>
-                <w:szCs w:val="20"/>
-                <w:lang w:val="en-US"/>
+                <w:lang w:val="it-IT"/>
               </w:rPr>
               <w:t xml:space="preserve">, Z. (2019). </w:t>
             </w:r>
@@ -10072,7 +10611,6 @@
                 <w:smallCaps/>
                 <w:lang w:val="en-US"/>
               </w:rPr>
-              <w:lastRenderedPageBreak/>
               <w:t>Conference Proceedings</w:t>
             </w:r>
           </w:p>
@@ -10110,9 +10648,9 @@
                 <w:color w:val="000000" w:themeColor="text1"/>
                 <w:sz w:val="20"/>
                 <w:szCs w:val="20"/>
-                <w:lang w:val="en-US"/>
-              </w:rPr>
-              <w:t xml:space="preserve">Di </w:t>
+                <w:lang w:val="it-IT"/>
+              </w:rPr>
+              <w:t xml:space="preserve">Di Stasio, L., Varna, J., &amp; </w:t>
             </w:r>
             <w:proofErr w:type="spellStart"/>
             <w:r>
@@ -10120,9 +10658,9 @@
                 <w:color w:val="000000" w:themeColor="text1"/>
                 <w:sz w:val="20"/>
                 <w:szCs w:val="20"/>
-                <w:lang w:val="en-US"/>
-              </w:rPr>
-              <w:t>Stasio</w:t>
+                <w:lang w:val="it-IT"/>
+              </w:rPr>
+              <w:t>Ayadi</w:t>
             </w:r>
             <w:proofErr w:type="spellEnd"/>
             <w:r>
@@ -10130,11 +10668,10 @@
                 <w:color w:val="000000" w:themeColor="text1"/>
                 <w:sz w:val="20"/>
                 <w:szCs w:val="20"/>
-                <w:lang w:val="en-US"/>
-              </w:rPr>
-              <w:t xml:space="preserve">, L., Varna, J., &amp; </w:t>
-            </w:r>
-            <w:proofErr w:type="spellStart"/>
+                <w:lang w:val="it-IT"/>
+              </w:rPr>
+              <w:t xml:space="preserve">, Z. (2019). </w:t>
+            </w:r>
             <w:r>
               <w:rPr>
                 <w:color w:val="000000" w:themeColor="text1"/>
@@ -10142,17 +10679,7 @@
                 <w:szCs w:val="20"/>
                 <w:lang w:val="en-US"/>
               </w:rPr>
-              <w:t>Ayadi</w:t>
-            </w:r>
-            <w:proofErr w:type="spellEnd"/>
-            <w:r>
-              <w:rPr>
-                <w:color w:val="000000" w:themeColor="text1"/>
-                <w:sz w:val="20"/>
-                <w:szCs w:val="20"/>
-                <w:lang w:val="en-US"/>
-              </w:rPr>
-              <w:t xml:space="preserve">, Z. (2019). Estimating the average size of fiber/matrix interface cracks in UD and cross-ply laminates. In </w:t>
+              <w:t xml:space="preserve">Estimating the average size of fiber/matrix interface cracks in UD and cross-ply laminates. In </w:t>
             </w:r>
             <w:proofErr w:type="spellStart"/>
             <w:r>
@@ -10311,9 +10838,9 @@
                 <w:color w:val="000000" w:themeColor="text1"/>
                 <w:sz w:val="20"/>
                 <w:szCs w:val="20"/>
-                <w:lang w:val="en-US"/>
-              </w:rPr>
-              <w:t xml:space="preserve">Di </w:t>
+                <w:lang w:val="it-IT"/>
+              </w:rPr>
+              <w:t xml:space="preserve">Di Stasio, L., Varna, J., &amp; </w:t>
             </w:r>
             <w:proofErr w:type="spellStart"/>
             <w:r>
@@ -10321,9 +10848,9 @@
                 <w:color w:val="000000" w:themeColor="text1"/>
                 <w:sz w:val="20"/>
                 <w:szCs w:val="20"/>
-                <w:lang w:val="en-US"/>
-              </w:rPr>
-              <w:t>Stasio</w:t>
+                <w:lang w:val="it-IT"/>
+              </w:rPr>
+              <w:t>Ayadi</w:t>
             </w:r>
             <w:proofErr w:type="spellEnd"/>
             <w:r>
@@ -10331,29 +10858,27 @@
                 <w:color w:val="000000" w:themeColor="text1"/>
                 <w:sz w:val="20"/>
                 <w:szCs w:val="20"/>
-                <w:lang w:val="en-US"/>
-              </w:rPr>
-              <w:t xml:space="preserve">, L., Varna, J., &amp; </w:t>
-            </w:r>
-            <w:proofErr w:type="spellStart"/>
+                <w:lang w:val="it-IT"/>
+              </w:rPr>
+              <w:t>, Z.</w:t>
+            </w:r>
             <w:r>
               <w:rPr>
                 <w:color w:val="000000" w:themeColor="text1"/>
                 <w:sz w:val="20"/>
                 <w:szCs w:val="20"/>
-                <w:lang w:val="en-US"/>
-              </w:rPr>
-              <w:t>Ayadi</w:t>
-            </w:r>
-            <w:proofErr w:type="spellEnd"/>
+                <w:lang w:val="it-IT"/>
+              </w:rPr>
+              <w:t xml:space="preserve"> </w:t>
+            </w:r>
             <w:r>
               <w:rPr>
                 <w:color w:val="000000" w:themeColor="text1"/>
                 <w:sz w:val="20"/>
                 <w:szCs w:val="20"/>
-                <w:lang w:val="en-US"/>
-              </w:rPr>
-              <w:t>, Z.</w:t>
+                <w:lang w:val="it-IT"/>
+              </w:rPr>
+              <w:t xml:space="preserve">(2018). </w:t>
             </w:r>
             <w:r>
               <w:rPr>
@@ -10362,16 +10887,7 @@
                 <w:szCs w:val="20"/>
                 <w:lang w:val="en-US"/>
               </w:rPr>
-              <w:t xml:space="preserve"> </w:t>
-            </w:r>
-            <w:r>
-              <w:rPr>
-                <w:color w:val="000000" w:themeColor="text1"/>
-                <w:sz w:val="20"/>
-                <w:szCs w:val="20"/>
-                <w:lang w:val="en-US"/>
-              </w:rPr>
-              <w:t xml:space="preserve">(2018). Effect of boundary conditions on microdamage initiation in thin ply composite laminates. In </w:t>
+              <w:t xml:space="preserve">Effect of boundary conditions on microdamage initiation in thin ply composite laminates. In </w:t>
             </w:r>
             <w:r>
               <w:rPr>
@@ -10584,24 +11100,76 @@
                 <w:smallCaps/>
                 <w:sz w:val="20"/>
                 <w:szCs w:val="20"/>
-                <w:lang w:val="en-US"/>
-              </w:rPr>
-            </w:pPr>
+                <w:lang w:val="sv-SE"/>
+              </w:rPr>
+            </w:pPr>
+            <w:r>
+              <w:rPr>
+                <w:sz w:val="20"/>
+                <w:szCs w:val="20"/>
+                <w:lang w:val="sv-SE"/>
+              </w:rPr>
+              <w:t>Digitala Vetenskapliga Arkivet (</w:t>
+            </w:r>
             <w:proofErr w:type="spellStart"/>
             <w:r>
               <w:rPr>
                 <w:sz w:val="20"/>
                 <w:szCs w:val="20"/>
-                <w:lang w:val="en-US"/>
-              </w:rPr>
-              <w:t>Digitala</w:t>
+                <w:lang w:val="sv-SE"/>
+              </w:rPr>
+              <w:t>DiVA</w:t>
             </w:r>
             <w:proofErr w:type="spellEnd"/>
             <w:r>
               <w:rPr>
                 <w:sz w:val="20"/>
                 <w:szCs w:val="20"/>
-                <w:lang w:val="en-US"/>
+                <w:lang w:val="sv-SE"/>
+              </w:rPr>
+              <w:t xml:space="preserve">). </w:t>
+            </w:r>
+            <w:r>
+              <w:rPr>
+                <w:sz w:val="20"/>
+                <w:szCs w:val="20"/>
+                <w:lang w:val="sv-SE"/>
+              </w:rPr>
+              <w:t xml:space="preserve">http://urn.kb.se/resolve?urn=urn:nbn:se:ltu:diva-76646 </w:t>
+            </w:r>
+            <w:proofErr w:type="spellStart"/>
+            <w:r>
+              <w:rPr>
+                <w:sz w:val="20"/>
+                <w:szCs w:val="20"/>
+                <w:lang w:val="sv-SE"/>
+              </w:rPr>
+              <w:t>Université</w:t>
+            </w:r>
+            <w:proofErr w:type="spellEnd"/>
+            <w:r>
+              <w:rPr>
+                <w:sz w:val="20"/>
+                <w:szCs w:val="20"/>
+                <w:lang w:val="sv-SE"/>
+              </w:rPr>
+              <w:t xml:space="preserve"> de Lorraine </w:t>
+            </w:r>
+            <w:proofErr w:type="spellStart"/>
+            <w:r>
+              <w:rPr>
+                <w:sz w:val="20"/>
+                <w:szCs w:val="20"/>
+                <w:lang w:val="sv-SE"/>
+              </w:rPr>
+              <w:t>thesis</w:t>
+            </w:r>
+            <w:proofErr w:type="spellEnd"/>
+            <w:r>
+              <w:rPr>
+                <w:sz w:val="20"/>
+                <w:szCs w:val="20"/>
+                <w:lang w:val="sv-SE"/>
               </w:rPr>
               <w:t xml:space="preserve"> </w:t>
             </w:r>
@@ -10610,62 +11178,18 @@
               <w:rPr>
                 <w:sz w:val="20"/>
                 <w:szCs w:val="20"/>
-                <w:lang w:val="en-US"/>
-              </w:rPr>
-              <w:t>Vetenskapliga</w:t>
+                <w:lang w:val="sv-SE"/>
+              </w:rPr>
+              <w:t>repository</w:t>
             </w:r>
             <w:proofErr w:type="spellEnd"/>
             <w:r>
               <w:rPr>
                 <w:sz w:val="20"/>
                 <w:szCs w:val="20"/>
-                <w:lang w:val="en-US"/>
-              </w:rPr>
-              <w:t xml:space="preserve"> </w:t>
-            </w:r>
-            <w:proofErr w:type="spellStart"/>
-            <w:r>
-              <w:rPr>
-                <w:sz w:val="20"/>
-                <w:szCs w:val="20"/>
-                <w:lang w:val="en-US"/>
-              </w:rPr>
-              <w:t>Arkivet</w:t>
-            </w:r>
-            <w:proofErr w:type="spellEnd"/>
-            <w:r>
-              <w:rPr>
-                <w:sz w:val="20"/>
-                <w:szCs w:val="20"/>
-                <w:lang w:val="en-US"/>
-              </w:rPr>
-              <w:t xml:space="preserve"> (</w:t>
-            </w:r>
-            <w:proofErr w:type="spellStart"/>
-            <w:r>
-              <w:rPr>
-                <w:sz w:val="20"/>
-                <w:szCs w:val="20"/>
-                <w:lang w:val="en-US"/>
-              </w:rPr>
-              <w:t>DiVA</w:t>
-            </w:r>
-            <w:proofErr w:type="spellEnd"/>
-            <w:r>
-              <w:rPr>
-                <w:sz w:val="20"/>
-                <w:szCs w:val="20"/>
-                <w:lang w:val="en-US"/>
-              </w:rPr>
-              <w:t xml:space="preserve">). </w:t>
-            </w:r>
-            <w:r>
-              <w:rPr>
-                <w:sz w:val="20"/>
-                <w:szCs w:val="20"/>
-                <w:lang w:val="en-US"/>
-              </w:rPr>
-              <w:t>http://urn.kb.se/resolve?urn=urn:nbn:se:ltu:diva-76646 Université de Lorraine thesis repository. http://docnum.univ-lorraine.fr/public/DDOC_T_2019_0229_DI_STASIO.pdf</w:t>
+                <w:lang w:val="sv-SE"/>
+              </w:rPr>
+              <w:t>. http://docnum.univ-lorraine.fr/public/DDOC_T_2019_0229_DI_STASIO.pdf</w:t>
             </w:r>
           </w:p>
           <w:p>
@@ -10869,35 +11393,54 @@
                 <w:smallCaps/>
                 <w:sz w:val="20"/>
                 <w:szCs w:val="20"/>
-                <w:lang w:val="en-US"/>
-              </w:rPr>
+                <w:lang w:val="it-IT"/>
+              </w:rPr>
+              <w:lastRenderedPageBreak/>
               <w:t>D</w:t>
             </w:r>
             <w:r>
               <w:rPr>
                 <w:sz w:val="20"/>
                 <w:szCs w:val="20"/>
-                <w:lang w:val="en-US"/>
-              </w:rPr>
-              <w:t xml:space="preserve">i </w:t>
+                <w:lang w:val="it-IT"/>
+              </w:rPr>
+              <w:t xml:space="preserve">i Stasio, L., &amp; </w:t>
             </w:r>
             <w:proofErr w:type="spellStart"/>
             <w:r>
               <w:rPr>
                 <w:sz w:val="20"/>
                 <w:szCs w:val="20"/>
-                <w:lang w:val="en-US"/>
-              </w:rPr>
-              <w:t>Stasio</w:t>
+                <w:lang w:val="it-IT"/>
+              </w:rPr>
+              <w:t>Moran</w:t>
             </w:r>
             <w:proofErr w:type="spellEnd"/>
             <w:r>
               <w:rPr>
                 <w:sz w:val="20"/>
                 <w:szCs w:val="20"/>
-                <w:lang w:val="en-US"/>
-              </w:rPr>
-              <w:t xml:space="preserve">, L., &amp; Moran, B. (2022, July 7). </w:t>
+                <w:lang w:val="it-IT"/>
+              </w:rPr>
+              <w:t xml:space="preserve">, B. (2022, </w:t>
+            </w:r>
+            <w:proofErr w:type="spellStart"/>
+            <w:r>
+              <w:rPr>
+                <w:sz w:val="20"/>
+                <w:szCs w:val="20"/>
+                <w:lang w:val="it-IT"/>
+              </w:rPr>
+              <w:t>July</w:t>
+            </w:r>
+            <w:proofErr w:type="spellEnd"/>
+            <w:r>
+              <w:rPr>
+                <w:sz w:val="20"/>
+                <w:szCs w:val="20"/>
+                <w:lang w:val="it-IT"/>
+              </w:rPr>
+              <w:t xml:space="preserve"> 7). </w:t>
             </w:r>
             <w:r>
               <w:rPr>
@@ -11099,7 +11642,7 @@
                 <w:smallCaps/>
                 <w:sz w:val="20"/>
                 <w:szCs w:val="20"/>
-                <w:lang w:val="en-US"/>
+                <w:lang w:val="it-IT"/>
               </w:rPr>
               <w:t>D</w:t>
             </w:r>
@@ -11107,43 +11650,25 @@
               <w:rPr>
                 <w:sz w:val="20"/>
                 <w:szCs w:val="20"/>
-                <w:lang w:val="en-US"/>
-              </w:rPr>
-              <w:t xml:space="preserve">i </w:t>
+                <w:lang w:val="it-IT"/>
+              </w:rPr>
+              <w:t xml:space="preserve">i Stasio, L., Varna, J., &amp; </w:t>
             </w:r>
             <w:proofErr w:type="spellStart"/>
             <w:r>
               <w:rPr>
                 <w:sz w:val="20"/>
                 <w:szCs w:val="20"/>
-                <w:lang w:val="en-US"/>
-              </w:rPr>
-              <w:t>Stasio</w:t>
+                <w:lang w:val="it-IT"/>
+              </w:rPr>
+              <w:t>Ayadi</w:t>
             </w:r>
             <w:proofErr w:type="spellEnd"/>
             <w:r>
               <w:rPr>
                 <w:sz w:val="20"/>
                 <w:szCs w:val="20"/>
-                <w:lang w:val="en-US"/>
-              </w:rPr>
-              <w:t xml:space="preserve">, L., Varna, J., &amp; </w:t>
-            </w:r>
-            <w:proofErr w:type="spellStart"/>
-            <w:r>
-              <w:rPr>
-                <w:sz w:val="20"/>
-                <w:szCs w:val="20"/>
-                <w:lang w:val="en-US"/>
-              </w:rPr>
-              <w:t>Ayadi</w:t>
-            </w:r>
-            <w:proofErr w:type="spellEnd"/>
-            <w:r>
-              <w:rPr>
-                <w:sz w:val="20"/>
-                <w:szCs w:val="20"/>
-                <w:lang w:val="en-US"/>
+                <w:lang w:val="it-IT"/>
               </w:rPr>
               <w:t xml:space="preserve">, Z. (2019, November 6). </w:t>
             </w:r>
@@ -11383,7 +11908,7 @@
                 <w:smallCaps/>
                 <w:sz w:val="20"/>
                 <w:szCs w:val="20"/>
-                <w:lang w:val="en-US"/>
+                <w:lang w:val="it-IT"/>
               </w:rPr>
               <w:t>D</w:t>
             </w:r>
@@ -11391,59 +11916,51 @@
               <w:rPr>
                 <w:sz w:val="20"/>
                 <w:szCs w:val="20"/>
-                <w:lang w:val="en-US"/>
-              </w:rPr>
-              <w:t xml:space="preserve">i </w:t>
+                <w:lang w:val="it-IT"/>
+              </w:rPr>
+              <w:t xml:space="preserve">i Stasio, L., Varna, J., &amp; </w:t>
             </w:r>
             <w:proofErr w:type="spellStart"/>
             <w:r>
               <w:rPr>
                 <w:sz w:val="20"/>
                 <w:szCs w:val="20"/>
-                <w:lang w:val="en-US"/>
-              </w:rPr>
-              <w:t>Stasio</w:t>
+                <w:lang w:val="it-IT"/>
+              </w:rPr>
+              <w:t>Ayadi</w:t>
             </w:r>
             <w:proofErr w:type="spellEnd"/>
             <w:r>
               <w:rPr>
                 <w:sz w:val="20"/>
                 <w:szCs w:val="20"/>
-                <w:lang w:val="en-US"/>
-              </w:rPr>
-              <w:t xml:space="preserve">, L., Varna, J., &amp; </w:t>
+                <w:lang w:val="it-IT"/>
+              </w:rPr>
+              <w:t xml:space="preserve">, Z. (2019, </w:t>
             </w:r>
             <w:proofErr w:type="spellStart"/>
             <w:r>
               <w:rPr>
                 <w:sz w:val="20"/>
                 <w:szCs w:val="20"/>
-                <w:lang w:val="en-US"/>
-              </w:rPr>
-              <w:t>Ayadi</w:t>
+                <w:lang w:val="it-IT"/>
+              </w:rPr>
+              <w:t>September</w:t>
             </w:r>
             <w:proofErr w:type="spellEnd"/>
             <w:r>
               <w:rPr>
                 <w:sz w:val="20"/>
                 <w:szCs w:val="20"/>
-                <w:lang w:val="en-US"/>
-              </w:rPr>
-              <w:t xml:space="preserve">, Z. (2019, </w:t>
-            </w:r>
-            <w:r>
-              <w:rPr>
-                <w:sz w:val="20"/>
-                <w:szCs w:val="20"/>
-                <w:lang w:val="en-US"/>
-              </w:rPr>
-              <w:t>September 26</w:t>
-            </w:r>
-            <w:r>
-              <w:rPr>
-                <w:sz w:val="20"/>
-                <w:szCs w:val="20"/>
-                <w:lang w:val="en-US"/>
+                <w:lang w:val="it-IT"/>
+              </w:rPr>
+              <w:t xml:space="preserve"> 26</w:t>
+            </w:r>
+            <w:r>
+              <w:rPr>
+                <w:sz w:val="20"/>
+                <w:szCs w:val="20"/>
+                <w:lang w:val="it-IT"/>
               </w:rPr>
               <w:t xml:space="preserve">). </w:t>
             </w:r>
@@ -11505,7 +12022,7 @@
                 <w:smallCaps/>
                 <w:sz w:val="20"/>
                 <w:szCs w:val="20"/>
-                <w:lang w:val="en-US"/>
+                <w:lang w:val="it-IT"/>
               </w:rPr>
               <w:t>D</w:t>
             </w:r>
@@ -11513,51 +12030,51 @@
               <w:rPr>
                 <w:sz w:val="20"/>
                 <w:szCs w:val="20"/>
-                <w:lang w:val="en-US"/>
-              </w:rPr>
-              <w:t xml:space="preserve">i </w:t>
+                <w:lang w:val="it-IT"/>
+              </w:rPr>
+              <w:t xml:space="preserve">i Stasio, L., Varna, J., &amp; </w:t>
             </w:r>
             <w:proofErr w:type="spellStart"/>
             <w:r>
               <w:rPr>
                 <w:sz w:val="20"/>
                 <w:szCs w:val="20"/>
-                <w:lang w:val="en-US"/>
-              </w:rPr>
-              <w:t>Stasio</w:t>
+                <w:lang w:val="it-IT"/>
+              </w:rPr>
+              <w:t>Ayadi</w:t>
             </w:r>
             <w:proofErr w:type="spellEnd"/>
             <w:r>
               <w:rPr>
                 <w:sz w:val="20"/>
                 <w:szCs w:val="20"/>
-                <w:lang w:val="en-US"/>
-              </w:rPr>
-              <w:t xml:space="preserve">, L., Varna, J., &amp; </w:t>
+                <w:lang w:val="it-IT"/>
+              </w:rPr>
+              <w:t xml:space="preserve">, Z. (2019, </w:t>
             </w:r>
             <w:proofErr w:type="spellStart"/>
             <w:r>
               <w:rPr>
                 <w:sz w:val="20"/>
                 <w:szCs w:val="20"/>
-                <w:lang w:val="en-US"/>
-              </w:rPr>
-              <w:t>Ayadi</w:t>
+                <w:lang w:val="it-IT"/>
+              </w:rPr>
+              <w:t>September</w:t>
             </w:r>
             <w:proofErr w:type="spellEnd"/>
             <w:r>
               <w:rPr>
                 <w:sz w:val="20"/>
                 <w:szCs w:val="20"/>
-                <w:lang w:val="en-US"/>
-              </w:rPr>
-              <w:t xml:space="preserve">, Z. (2019, September </w:t>
-            </w:r>
-            <w:r>
-              <w:rPr>
-                <w:sz w:val="20"/>
-                <w:szCs w:val="20"/>
-                <w:lang w:val="en-US"/>
+                <w:lang w:val="it-IT"/>
+              </w:rPr>
+              <w:t xml:space="preserve"> </w:t>
+            </w:r>
+            <w:r>
+              <w:rPr>
+                <w:sz w:val="20"/>
+                <w:szCs w:val="20"/>
+                <w:lang w:val="it-IT"/>
               </w:rPr>
               <w:t>18</w:t>
             </w:r>
@@ -11565,7 +12082,7 @@
               <w:rPr>
                 <w:sz w:val="20"/>
                 <w:szCs w:val="20"/>
-                <w:lang w:val="en-US"/>
+                <w:lang w:val="it-IT"/>
               </w:rPr>
               <w:t xml:space="preserve">). </w:t>
             </w:r>
@@ -11678,7 +12195,6 @@
                 <w:szCs w:val="20"/>
                 <w:lang w:val="en-US"/>
               </w:rPr>
-              <w:lastRenderedPageBreak/>
               <w:t>D</w:t>
             </w:r>
             <w:r>
@@ -11781,7 +12297,7 @@
                 <w:smallCaps/>
                 <w:sz w:val="20"/>
                 <w:szCs w:val="20"/>
-                <w:lang w:val="en-US"/>
+                <w:lang w:val="it-IT"/>
               </w:rPr>
               <w:t>D</w:t>
             </w:r>
@@ -11789,45 +12305,45 @@
               <w:rPr>
                 <w:sz w:val="20"/>
                 <w:szCs w:val="20"/>
-                <w:lang w:val="en-US"/>
-              </w:rPr>
-              <w:t xml:space="preserve">i </w:t>
+                <w:lang w:val="it-IT"/>
+              </w:rPr>
+              <w:t xml:space="preserve">i Stasio, L., Varna, J., &amp; </w:t>
             </w:r>
             <w:proofErr w:type="spellStart"/>
             <w:r>
               <w:rPr>
                 <w:sz w:val="20"/>
                 <w:szCs w:val="20"/>
-                <w:lang w:val="en-US"/>
-              </w:rPr>
-              <w:t>Stasio</w:t>
+                <w:lang w:val="it-IT"/>
+              </w:rPr>
+              <w:t>Ayadi</w:t>
             </w:r>
             <w:proofErr w:type="spellEnd"/>
             <w:r>
               <w:rPr>
                 <w:sz w:val="20"/>
                 <w:szCs w:val="20"/>
-                <w:lang w:val="en-US"/>
-              </w:rPr>
-              <w:t xml:space="preserve">, L., Varna, J., &amp; </w:t>
+                <w:lang w:val="it-IT"/>
+              </w:rPr>
+              <w:t xml:space="preserve">, Z. (2019, </w:t>
             </w:r>
             <w:proofErr w:type="spellStart"/>
             <w:r>
               <w:rPr>
                 <w:sz w:val="20"/>
                 <w:szCs w:val="20"/>
-                <w:lang w:val="en-US"/>
-              </w:rPr>
-              <w:t>Ayadi</w:t>
+                <w:lang w:val="it-IT"/>
+              </w:rPr>
+              <w:t>May</w:t>
             </w:r>
             <w:proofErr w:type="spellEnd"/>
             <w:r>
               <w:rPr>
                 <w:sz w:val="20"/>
                 <w:szCs w:val="20"/>
-                <w:lang w:val="en-US"/>
-              </w:rPr>
-              <w:t xml:space="preserve">, Z. (2019, May 29). </w:t>
+                <w:lang w:val="it-IT"/>
+              </w:rPr>
+              <w:t xml:space="preserve"> 29). </w:t>
             </w:r>
             <w:r>
               <w:rPr>
@@ -11930,7 +12446,7 @@
                 <w:smallCaps/>
                 <w:sz w:val="20"/>
                 <w:szCs w:val="20"/>
-                <w:lang w:val="en-US"/>
+                <w:lang w:val="it-IT"/>
               </w:rPr>
               <w:t>D</w:t>
             </w:r>
@@ -11938,51 +12454,51 @@
               <w:rPr>
                 <w:sz w:val="20"/>
                 <w:szCs w:val="20"/>
-                <w:lang w:val="en-US"/>
-              </w:rPr>
-              <w:t xml:space="preserve">i </w:t>
+                <w:lang w:val="it-IT"/>
+              </w:rPr>
+              <w:t xml:space="preserve">i Stasio, L., Varna, J., &amp; </w:t>
             </w:r>
             <w:proofErr w:type="spellStart"/>
             <w:r>
               <w:rPr>
                 <w:sz w:val="20"/>
                 <w:szCs w:val="20"/>
-                <w:lang w:val="en-US"/>
-              </w:rPr>
-              <w:t>Stasio</w:t>
+                <w:lang w:val="it-IT"/>
+              </w:rPr>
+              <w:t>Ayadi</w:t>
             </w:r>
             <w:proofErr w:type="spellEnd"/>
             <w:r>
               <w:rPr>
                 <w:sz w:val="20"/>
                 <w:szCs w:val="20"/>
-                <w:lang w:val="en-US"/>
-              </w:rPr>
-              <w:t xml:space="preserve">, L., Varna, J., &amp; </w:t>
+                <w:lang w:val="it-IT"/>
+              </w:rPr>
+              <w:t xml:space="preserve">, Z. (2019, </w:t>
             </w:r>
             <w:proofErr w:type="spellStart"/>
             <w:r>
               <w:rPr>
                 <w:sz w:val="20"/>
                 <w:szCs w:val="20"/>
-                <w:lang w:val="en-US"/>
-              </w:rPr>
-              <w:t>Ayadi</w:t>
+                <w:lang w:val="it-IT"/>
+              </w:rPr>
+              <w:t>May</w:t>
             </w:r>
             <w:proofErr w:type="spellEnd"/>
             <w:r>
               <w:rPr>
                 <w:sz w:val="20"/>
                 <w:szCs w:val="20"/>
-                <w:lang w:val="en-US"/>
-              </w:rPr>
-              <w:t xml:space="preserve">, Z. (2019, May </w:t>
-            </w:r>
-            <w:r>
-              <w:rPr>
-                <w:sz w:val="20"/>
-                <w:szCs w:val="20"/>
-                <w:lang w:val="en-US"/>
+                <w:lang w:val="it-IT"/>
+              </w:rPr>
+              <w:t xml:space="preserve"> </w:t>
+            </w:r>
+            <w:r>
+              <w:rPr>
+                <w:sz w:val="20"/>
+                <w:szCs w:val="20"/>
+                <w:lang w:val="it-IT"/>
               </w:rPr>
               <w:t>8</w:t>
             </w:r>
@@ -11990,7 +12506,7 @@
               <w:rPr>
                 <w:sz w:val="20"/>
                 <w:szCs w:val="20"/>
-                <w:lang w:val="en-US"/>
+                <w:lang w:val="it-IT"/>
               </w:rPr>
               <w:t xml:space="preserve">). </w:t>
             </w:r>
@@ -12093,7 +12609,7 @@
                 <w:smallCaps/>
                 <w:sz w:val="20"/>
                 <w:szCs w:val="20"/>
-                <w:lang w:val="en-US"/>
+                <w:lang w:val="it-IT"/>
               </w:rPr>
               <w:t>D</w:t>
             </w:r>
@@ -12101,43 +12617,25 @@
               <w:rPr>
                 <w:sz w:val="20"/>
                 <w:szCs w:val="20"/>
-                <w:lang w:val="en-US"/>
-              </w:rPr>
-              <w:t xml:space="preserve">i </w:t>
+                <w:lang w:val="it-IT"/>
+              </w:rPr>
+              <w:t xml:space="preserve">i Stasio, L., Varna, J., &amp; </w:t>
             </w:r>
             <w:proofErr w:type="spellStart"/>
             <w:r>
               <w:rPr>
                 <w:sz w:val="20"/>
                 <w:szCs w:val="20"/>
-                <w:lang w:val="en-US"/>
-              </w:rPr>
-              <w:t>Stasio</w:t>
+                <w:lang w:val="it-IT"/>
+              </w:rPr>
+              <w:t>Ayadi</w:t>
             </w:r>
             <w:proofErr w:type="spellEnd"/>
             <w:r>
               <w:rPr>
                 <w:sz w:val="20"/>
                 <w:szCs w:val="20"/>
-                <w:lang w:val="en-US"/>
-              </w:rPr>
-              <w:t xml:space="preserve">, L., Varna, J., &amp; </w:t>
-            </w:r>
-            <w:proofErr w:type="spellStart"/>
-            <w:r>
-              <w:rPr>
-                <w:sz w:val="20"/>
-                <w:szCs w:val="20"/>
-                <w:lang w:val="en-US"/>
-              </w:rPr>
-              <w:t>Ayadi</w:t>
-            </w:r>
-            <w:proofErr w:type="spellEnd"/>
-            <w:r>
-              <w:rPr>
-                <w:sz w:val="20"/>
-                <w:szCs w:val="20"/>
-                <w:lang w:val="en-US"/>
+                <w:lang w:val="it-IT"/>
               </w:rPr>
               <w:t xml:space="preserve">, Z. (2019, </w:t>
             </w:r>
@@ -12145,7 +12643,7 @@
               <w:rPr>
                 <w:sz w:val="20"/>
                 <w:szCs w:val="20"/>
-                <w:lang w:val="en-US"/>
+                <w:lang w:val="it-IT"/>
               </w:rPr>
               <w:t>April</w:t>
             </w:r>
@@ -12153,7 +12651,7 @@
               <w:rPr>
                 <w:sz w:val="20"/>
                 <w:szCs w:val="20"/>
-                <w:lang w:val="en-US"/>
+                <w:lang w:val="it-IT"/>
               </w:rPr>
               <w:t xml:space="preserve"> </w:t>
             </w:r>
@@ -12161,7 +12659,7 @@
               <w:rPr>
                 <w:sz w:val="20"/>
                 <w:szCs w:val="20"/>
-                <w:lang w:val="en-US"/>
+                <w:lang w:val="it-IT"/>
               </w:rPr>
               <w:t>26</w:t>
             </w:r>
@@ -12169,7 +12667,7 @@
               <w:rPr>
                 <w:sz w:val="20"/>
                 <w:szCs w:val="20"/>
-                <w:lang w:val="en-US"/>
+                <w:lang w:val="it-IT"/>
               </w:rPr>
               <w:t xml:space="preserve">). </w:t>
             </w:r>
@@ -12377,7 +12875,7 @@
                 <w:smallCaps/>
                 <w:sz w:val="20"/>
                 <w:szCs w:val="20"/>
-                <w:lang w:val="en-US"/>
+                <w:lang w:val="it-IT"/>
               </w:rPr>
               <w:t>D</w:t>
             </w:r>
@@ -12385,59 +12883,43 @@
               <w:rPr>
                 <w:sz w:val="20"/>
                 <w:szCs w:val="20"/>
-                <w:lang w:val="en-US"/>
-              </w:rPr>
-              <w:t xml:space="preserve">i </w:t>
+                <w:lang w:val="it-IT"/>
+              </w:rPr>
+              <w:t xml:space="preserve">i Stasio, L., Varna, J., &amp; </w:t>
             </w:r>
             <w:proofErr w:type="spellStart"/>
             <w:r>
               <w:rPr>
                 <w:sz w:val="20"/>
                 <w:szCs w:val="20"/>
-                <w:lang w:val="en-US"/>
-              </w:rPr>
-              <w:t>Stasio</w:t>
+                <w:lang w:val="it-IT"/>
+              </w:rPr>
+              <w:t>Ayadi</w:t>
             </w:r>
             <w:proofErr w:type="spellEnd"/>
             <w:r>
               <w:rPr>
                 <w:sz w:val="20"/>
                 <w:szCs w:val="20"/>
-                <w:lang w:val="en-US"/>
-              </w:rPr>
-              <w:t xml:space="preserve">, L., Varna, J., &amp; </w:t>
+                <w:lang w:val="it-IT"/>
+              </w:rPr>
+              <w:t xml:space="preserve">, Z. (2017, </w:t>
             </w:r>
             <w:proofErr w:type="spellStart"/>
             <w:r>
               <w:rPr>
                 <w:sz w:val="20"/>
                 <w:szCs w:val="20"/>
-                <w:lang w:val="en-US"/>
-              </w:rPr>
-              <w:t>Ayadi</w:t>
+                <w:lang w:val="it-IT"/>
+              </w:rPr>
+              <w:t>September</w:t>
             </w:r>
             <w:proofErr w:type="spellEnd"/>
             <w:r>
               <w:rPr>
                 <w:sz w:val="20"/>
                 <w:szCs w:val="20"/>
-                <w:lang w:val="en-US"/>
-              </w:rPr>
-              <w:t xml:space="preserve">, Z. (2017, </w:t>
-            </w:r>
-            <w:r>
-              <w:rPr>
-                <w:sz w:val="20"/>
-                <w:szCs w:val="20"/>
-                <w:lang w:val="en-US"/>
-              </w:rPr>
-              <w:t>September</w:t>
-            </w:r>
-            <w:r>
-              <w:rPr>
-                <w:sz w:val="20"/>
-                <w:szCs w:val="20"/>
-                <w:lang w:val="en-US"/>
+                <w:lang w:val="it-IT"/>
               </w:rPr>
               <w:t xml:space="preserve"> 12</w:t>
             </w:r>
@@ -12445,7 +12927,7 @@
               <w:rPr>
                 <w:sz w:val="20"/>
                 <w:szCs w:val="20"/>
-                <w:lang w:val="en-US"/>
+                <w:lang w:val="it-IT"/>
               </w:rPr>
               <w:t xml:space="preserve">). </w:t>
             </w:r>
@@ -12559,7 +13041,7 @@
                 <w:smallCaps/>
                 <w:sz w:val="20"/>
                 <w:szCs w:val="20"/>
-                <w:lang w:val="en-US"/>
+                <w:lang w:val="it-IT"/>
               </w:rPr>
               <w:t>D</w:t>
             </w:r>
@@ -12567,75 +13049,67 @@
               <w:rPr>
                 <w:sz w:val="20"/>
                 <w:szCs w:val="20"/>
-                <w:lang w:val="en-US"/>
-              </w:rPr>
-              <w:t xml:space="preserve">i </w:t>
+                <w:lang w:val="it-IT"/>
+              </w:rPr>
+              <w:t xml:space="preserve">i Stasio, L., Varna, J., &amp; </w:t>
             </w:r>
             <w:proofErr w:type="spellStart"/>
             <w:r>
               <w:rPr>
                 <w:sz w:val="20"/>
                 <w:szCs w:val="20"/>
-                <w:lang w:val="en-US"/>
-              </w:rPr>
-              <w:t>Stasio</w:t>
+                <w:lang w:val="it-IT"/>
+              </w:rPr>
+              <w:t>Ayadi</w:t>
             </w:r>
             <w:proofErr w:type="spellEnd"/>
             <w:r>
               <w:rPr>
                 <w:sz w:val="20"/>
                 <w:szCs w:val="20"/>
-                <w:lang w:val="en-US"/>
-              </w:rPr>
-              <w:t xml:space="preserve">, L., Varna, J., &amp; </w:t>
+                <w:lang w:val="it-IT"/>
+              </w:rPr>
+              <w:t>, Z. (201</w:t>
+            </w:r>
+            <w:r>
+              <w:rPr>
+                <w:sz w:val="20"/>
+                <w:szCs w:val="20"/>
+                <w:lang w:val="it-IT"/>
+              </w:rPr>
+              <w:t>7</w:t>
+            </w:r>
+            <w:r>
+              <w:rPr>
+                <w:sz w:val="20"/>
+                <w:szCs w:val="20"/>
+                <w:lang w:val="it-IT"/>
+              </w:rPr>
+              <w:t xml:space="preserve">, </w:t>
             </w:r>
             <w:proofErr w:type="spellStart"/>
             <w:r>
               <w:rPr>
                 <w:sz w:val="20"/>
                 <w:szCs w:val="20"/>
-                <w:lang w:val="en-US"/>
-              </w:rPr>
-              <w:t>Ayadi</w:t>
+                <w:lang w:val="it-IT"/>
+              </w:rPr>
+              <w:t>July</w:t>
             </w:r>
             <w:proofErr w:type="spellEnd"/>
             <w:r>
               <w:rPr>
                 <w:sz w:val="20"/>
                 <w:szCs w:val="20"/>
-                <w:lang w:val="en-US"/>
-              </w:rPr>
-              <w:t>, Z. (201</w:t>
-            </w:r>
-            <w:r>
-              <w:rPr>
-                <w:sz w:val="20"/>
-                <w:szCs w:val="20"/>
-                <w:lang w:val="en-US"/>
-              </w:rPr>
-              <w:t>7</w:t>
-            </w:r>
-            <w:r>
-              <w:rPr>
-                <w:sz w:val="20"/>
-                <w:szCs w:val="20"/>
-                <w:lang w:val="en-US"/>
-              </w:rPr>
-              <w:t xml:space="preserve">, </w:t>
-            </w:r>
-            <w:r>
-              <w:rPr>
-                <w:sz w:val="20"/>
-                <w:szCs w:val="20"/>
-                <w:lang w:val="en-US"/>
-              </w:rPr>
-              <w:t>July 5</w:t>
-            </w:r>
-            <w:r>
-              <w:rPr>
-                <w:sz w:val="20"/>
-                <w:szCs w:val="20"/>
-                <w:lang w:val="en-US"/>
+                <w:lang w:val="it-IT"/>
+              </w:rPr>
+              <w:t xml:space="preserve"> 5</w:t>
+            </w:r>
+            <w:r>
+              <w:rPr>
+                <w:sz w:val="20"/>
+                <w:szCs w:val="20"/>
+                <w:lang w:val="it-IT"/>
               </w:rPr>
               <w:t xml:space="preserve">). </w:t>
             </w:r>
@@ -12743,7 +13217,7 @@
                 <w:smallCaps/>
                 <w:sz w:val="20"/>
                 <w:szCs w:val="20"/>
-                <w:lang w:val="en-US"/>
+                <w:lang w:val="it-IT"/>
               </w:rPr>
               <w:t>D</w:t>
             </w:r>
@@ -12751,43 +13225,25 @@
               <w:rPr>
                 <w:sz w:val="20"/>
                 <w:szCs w:val="20"/>
-                <w:lang w:val="en-US"/>
-              </w:rPr>
-              <w:t xml:space="preserve">i </w:t>
+                <w:lang w:val="it-IT"/>
+              </w:rPr>
+              <w:t xml:space="preserve">i Stasio, L., Varna, J., &amp; </w:t>
             </w:r>
             <w:proofErr w:type="spellStart"/>
             <w:r>
               <w:rPr>
                 <w:sz w:val="20"/>
                 <w:szCs w:val="20"/>
-                <w:lang w:val="en-US"/>
-              </w:rPr>
-              <w:t>Stasio</w:t>
+                <w:lang w:val="it-IT"/>
+              </w:rPr>
+              <w:t>Ayadi</w:t>
             </w:r>
             <w:proofErr w:type="spellEnd"/>
             <w:r>
               <w:rPr>
                 <w:sz w:val="20"/>
                 <w:szCs w:val="20"/>
-                <w:lang w:val="en-US"/>
-              </w:rPr>
-              <w:t xml:space="preserve">, L., Varna, J., &amp; </w:t>
-            </w:r>
-            <w:proofErr w:type="spellStart"/>
-            <w:r>
-              <w:rPr>
-                <w:sz w:val="20"/>
-                <w:szCs w:val="20"/>
-                <w:lang w:val="en-US"/>
-              </w:rPr>
-              <w:t>Ayadi</w:t>
-            </w:r>
-            <w:proofErr w:type="spellEnd"/>
-            <w:r>
-              <w:rPr>
-                <w:sz w:val="20"/>
-                <w:szCs w:val="20"/>
-                <w:lang w:val="en-US"/>
+                <w:lang w:val="it-IT"/>
               </w:rPr>
               <w:t>, Z. (201</w:t>
             </w:r>
@@ -12795,7 +13251,7 @@
               <w:rPr>
                 <w:sz w:val="20"/>
                 <w:szCs w:val="20"/>
-                <w:lang w:val="en-US"/>
+                <w:lang w:val="it-IT"/>
               </w:rPr>
               <w:t>7,</w:t>
             </w:r>
@@ -12803,7 +13259,7 @@
               <w:rPr>
                 <w:sz w:val="20"/>
                 <w:szCs w:val="20"/>
-                <w:lang w:val="en-US"/>
+                <w:lang w:val="it-IT"/>
               </w:rPr>
               <w:t xml:space="preserve"> April </w:t>
             </w:r>
@@ -12811,7 +13267,7 @@
               <w:rPr>
                 <w:sz w:val="20"/>
                 <w:szCs w:val="20"/>
-                <w:lang w:val="en-US"/>
+                <w:lang w:val="it-IT"/>
               </w:rPr>
               <w:t>6</w:t>
             </w:r>
@@ -12819,7 +13275,7 @@
               <w:rPr>
                 <w:sz w:val="20"/>
                 <w:szCs w:val="20"/>
-                <w:lang w:val="en-US"/>
+                <w:lang w:val="it-IT"/>
               </w:rPr>
               <w:t xml:space="preserve">). </w:t>
             </w:r>
@@ -13166,7 +13622,6 @@
                 <w:smallCaps/>
                 <w:lang w:val="en-US"/>
               </w:rPr>
-              <w:lastRenderedPageBreak/>
               <w:t>Teaching</w:t>
             </w:r>
           </w:p>
@@ -13197,6 +13652,7 @@
                 <w:smallCaps/>
                 <w:lang w:val="en-US"/>
               </w:rPr>
+              <w:lastRenderedPageBreak/>
               <w:t>Courses</w:t>
             </w:r>
           </w:p>
@@ -14892,7 +15348,6 @@
                 <w:szCs w:val="20"/>
                 <w:lang w:val="fr-FR"/>
               </w:rPr>
-              <w:lastRenderedPageBreak/>
               <w:t>2018 - 2019</w:t>
             </w:r>
           </w:p>
@@ -17143,6 +17598,7 @@
                 <w:szCs w:val="20"/>
                 <w:lang w:val="en-US"/>
               </w:rPr>
+              <w:lastRenderedPageBreak/>
               <w:t>202</w:t>
             </w:r>
             <w:r>
@@ -20689,6 +21145,7 @@
                 <w:smallCaps/>
                 <w:lang w:val="en-US"/>
               </w:rPr>
+              <w:lastRenderedPageBreak/>
               <w:t>Organization of Conferences, Seminars and Workshops</w:t>
             </w:r>
           </w:p>
@@ -23485,6 +23942,119 @@
     </w:lvl>
   </w:abstractNum>
   <w:abstractNum w:abstractNumId="4" w15:restartNumberingAfterBreak="0">
+    <w:nsid w:val="18C6283A"/>
+    <w:multiLevelType w:val="hybridMultilevel"/>
+    <w:tmpl w:val="03B22B52"/>
+    <w:lvl w:ilvl="0" w:tplc="04090003">
+      <w:start w:val="1"/>
+      <w:numFmt w:val="bullet"/>
+      <w:lvlText w:val="o"/>
+      <w:lvlJc w:val="left"/>
+      <w:pPr>
+        <w:ind w:left="360" w:hanging="360"/>
+      </w:pPr>
+      <w:rPr>
+        <w:rFonts w:ascii="Courier New" w:hAnsi="Courier New" w:cs="Courier New" w:hint="default"/>
+      </w:rPr>
+    </w:lvl>
+    <w:lvl w:ilvl="1" w:tplc="04090003" w:tentative="1">
+      <w:start w:val="1"/>
+      <w:numFmt w:val="bullet"/>
+      <w:lvlText w:val="o"/>
+      <w:lvlJc w:val="left"/>
+      <w:pPr>
+        <w:ind w:left="1080" w:hanging="360"/>
+      </w:pPr>
+      <w:rPr>
+        <w:rFonts w:ascii="Courier New" w:hAnsi="Courier New" w:cs="Courier New" w:hint="default"/>
+      </w:rPr>
+    </w:lvl>
+    <w:lvl w:ilvl="2" w:tplc="04090005" w:tentative="1">
+      <w:start w:val="1"/>
+      <w:numFmt w:val="bullet"/>
+      <w:lvlText w:val=""/>
+      <w:lvlJc w:val="left"/>
+      <w:pPr>
+        <w:ind w:left="1800" w:hanging="360"/>
+      </w:pPr>
+      <w:rPr>
+        <w:rFonts w:ascii="Wingdings" w:hAnsi="Wingdings" w:hint="default"/>
+      </w:rPr>
+    </w:lvl>
+    <w:lvl w:ilvl="3" w:tplc="04090001" w:tentative="1">
+      <w:start w:val="1"/>
+      <w:numFmt w:val="bullet"/>
+      <w:lvlText w:val=""/>
+      <w:lvlJc w:val="left"/>
+      <w:pPr>
+        <w:ind w:left="2520" w:hanging="360"/>
+      </w:pPr>
+      <w:rPr>
+        <w:rFonts w:ascii="Symbol" w:hAnsi="Symbol" w:hint="default"/>
+      </w:rPr>
+    </w:lvl>
+    <w:lvl w:ilvl="4" w:tplc="04090003" w:tentative="1">
+      <w:start w:val="1"/>
+      <w:numFmt w:val="bullet"/>
+      <w:lvlText w:val="o"/>
+      <w:lvlJc w:val="left"/>
+      <w:pPr>
+        <w:ind w:left="3240" w:hanging="360"/>
+      </w:pPr>
+      <w:rPr>
+        <w:rFonts w:ascii="Courier New" w:hAnsi="Courier New" w:cs="Courier New" w:hint="default"/>
+      </w:rPr>
+    </w:lvl>
+    <w:lvl w:ilvl="5" w:tplc="04090005" w:tentative="1">
+      <w:start w:val="1"/>
+      <w:numFmt w:val="bullet"/>
+      <w:lvlText w:val=""/>
+      <w:lvlJc w:val="left"/>
+      <w:pPr>
+        <w:ind w:left="3960" w:hanging="360"/>
+      </w:pPr>
+      <w:rPr>
+        <w:rFonts w:ascii="Wingdings" w:hAnsi="Wingdings" w:hint="default"/>
+      </w:rPr>
+    </w:lvl>
+    <w:lvl w:ilvl="6" w:tplc="04090001" w:tentative="1">
+      <w:start w:val="1"/>
+      <w:numFmt w:val="bullet"/>
+      <w:lvlText w:val=""/>
+      <w:lvlJc w:val="left"/>
+      <w:pPr>
+        <w:ind w:left="4680" w:hanging="360"/>
+      </w:pPr>
+      <w:rPr>
+        <w:rFonts w:ascii="Symbol" w:hAnsi="Symbol" w:hint="default"/>
+      </w:rPr>
+    </w:lvl>
+    <w:lvl w:ilvl="7" w:tplc="04090003" w:tentative="1">
+      <w:start w:val="1"/>
+      <w:numFmt w:val="bullet"/>
+      <w:lvlText w:val="o"/>
+      <w:lvlJc w:val="left"/>
+      <w:pPr>
+        <w:ind w:left="5400" w:hanging="360"/>
+      </w:pPr>
+      <w:rPr>
+        <w:rFonts w:ascii="Courier New" w:hAnsi="Courier New" w:cs="Courier New" w:hint="default"/>
+      </w:rPr>
+    </w:lvl>
+    <w:lvl w:ilvl="8" w:tplc="04090005" w:tentative="1">
+      <w:start w:val="1"/>
+      <w:numFmt w:val="bullet"/>
+      <w:lvlText w:val=""/>
+      <w:lvlJc w:val="left"/>
+      <w:pPr>
+        <w:ind w:left="6120" w:hanging="360"/>
+      </w:pPr>
+      <w:rPr>
+        <w:rFonts w:ascii="Wingdings" w:hAnsi="Wingdings" w:hint="default"/>
+      </w:rPr>
+    </w:lvl>
+  </w:abstractNum>
+  <w:abstractNum w:abstractNumId="5" w15:restartNumberingAfterBreak="0">
     <w:nsid w:val="2178341C"/>
     <w:multiLevelType w:val="hybridMultilevel"/>
     <w:tmpl w:val="D5A814E6"/>
@@ -23573,7 +24143,7 @@
       </w:pPr>
     </w:lvl>
   </w:abstractNum>
-  <w:abstractNum w:abstractNumId="5" w15:restartNumberingAfterBreak="0">
+  <w:abstractNum w:abstractNumId="6" w15:restartNumberingAfterBreak="0">
     <w:nsid w:val="21D93126"/>
     <w:multiLevelType w:val="hybridMultilevel"/>
     <w:tmpl w:val="40100EC0"/>
@@ -23664,7 +24234,120 @@
       </w:pPr>
     </w:lvl>
   </w:abstractNum>
-  <w:abstractNum w:abstractNumId="6" w15:restartNumberingAfterBreak="0">
+  <w:abstractNum w:abstractNumId="7" w15:restartNumberingAfterBreak="0">
+    <w:nsid w:val="2DD61A88"/>
+    <w:multiLevelType w:val="hybridMultilevel"/>
+    <w:tmpl w:val="2CE4775A"/>
+    <w:lvl w:ilvl="0" w:tplc="04090003">
+      <w:start w:val="1"/>
+      <w:numFmt w:val="bullet"/>
+      <w:lvlText w:val="o"/>
+      <w:lvlJc w:val="left"/>
+      <w:pPr>
+        <w:ind w:left="360" w:hanging="360"/>
+      </w:pPr>
+      <w:rPr>
+        <w:rFonts w:ascii="Courier New" w:hAnsi="Courier New" w:cs="Courier New" w:hint="default"/>
+      </w:rPr>
+    </w:lvl>
+    <w:lvl w:ilvl="1" w:tplc="04090003" w:tentative="1">
+      <w:start w:val="1"/>
+      <w:numFmt w:val="bullet"/>
+      <w:lvlText w:val="o"/>
+      <w:lvlJc w:val="left"/>
+      <w:pPr>
+        <w:ind w:left="1080" w:hanging="360"/>
+      </w:pPr>
+      <w:rPr>
+        <w:rFonts w:ascii="Courier New" w:hAnsi="Courier New" w:cs="Courier New" w:hint="default"/>
+      </w:rPr>
+    </w:lvl>
+    <w:lvl w:ilvl="2" w:tplc="04090005" w:tentative="1">
+      <w:start w:val="1"/>
+      <w:numFmt w:val="bullet"/>
+      <w:lvlText w:val=""/>
+      <w:lvlJc w:val="left"/>
+      <w:pPr>
+        <w:ind w:left="1800" w:hanging="360"/>
+      </w:pPr>
+      <w:rPr>
+        <w:rFonts w:ascii="Wingdings" w:hAnsi="Wingdings" w:hint="default"/>
+      </w:rPr>
+    </w:lvl>
+    <w:lvl w:ilvl="3" w:tplc="04090001" w:tentative="1">
+      <w:start w:val="1"/>
+      <w:numFmt w:val="bullet"/>
+      <w:lvlText w:val=""/>
+      <w:lvlJc w:val="left"/>
+      <w:pPr>
+        <w:ind w:left="2520" w:hanging="360"/>
+      </w:pPr>
+      <w:rPr>
+        <w:rFonts w:ascii="Symbol" w:hAnsi="Symbol" w:hint="default"/>
+      </w:rPr>
+    </w:lvl>
+    <w:lvl w:ilvl="4" w:tplc="04090003" w:tentative="1">
+      <w:start w:val="1"/>
+      <w:numFmt w:val="bullet"/>
+      <w:lvlText w:val="o"/>
+      <w:lvlJc w:val="left"/>
+      <w:pPr>
+        <w:ind w:left="3240" w:hanging="360"/>
+      </w:pPr>
+      <w:rPr>
+        <w:rFonts w:ascii="Courier New" w:hAnsi="Courier New" w:cs="Courier New" w:hint="default"/>
+      </w:rPr>
+    </w:lvl>
+    <w:lvl w:ilvl="5" w:tplc="04090005" w:tentative="1">
+      <w:start w:val="1"/>
+      <w:numFmt w:val="bullet"/>
+      <w:lvlText w:val=""/>
+      <w:lvlJc w:val="left"/>
+      <w:pPr>
+        <w:ind w:left="3960" w:hanging="360"/>
+      </w:pPr>
+      <w:rPr>
+        <w:rFonts w:ascii="Wingdings" w:hAnsi="Wingdings" w:hint="default"/>
+      </w:rPr>
+    </w:lvl>
+    <w:lvl w:ilvl="6" w:tplc="04090001" w:tentative="1">
+      <w:start w:val="1"/>
+      <w:numFmt w:val="bullet"/>
+      <w:lvlText w:val=""/>
+      <w:lvlJc w:val="left"/>
+      <w:pPr>
+        <w:ind w:left="4680" w:hanging="360"/>
+      </w:pPr>
+      <w:rPr>
+        <w:rFonts w:ascii="Symbol" w:hAnsi="Symbol" w:hint="default"/>
+      </w:rPr>
+    </w:lvl>
+    <w:lvl w:ilvl="7" w:tplc="04090003" w:tentative="1">
+      <w:start w:val="1"/>
+      <w:numFmt w:val="bullet"/>
+      <w:lvlText w:val="o"/>
+      <w:lvlJc w:val="left"/>
+      <w:pPr>
+        <w:ind w:left="5400" w:hanging="360"/>
+      </w:pPr>
+      <w:rPr>
+        <w:rFonts w:ascii="Courier New" w:hAnsi="Courier New" w:cs="Courier New" w:hint="default"/>
+      </w:rPr>
+    </w:lvl>
+    <w:lvl w:ilvl="8" w:tplc="04090005" w:tentative="1">
+      <w:start w:val="1"/>
+      <w:numFmt w:val="bullet"/>
+      <w:lvlText w:val=""/>
+      <w:lvlJc w:val="left"/>
+      <w:pPr>
+        <w:ind w:left="6120" w:hanging="360"/>
+      </w:pPr>
+      <w:rPr>
+        <w:rFonts w:ascii="Wingdings" w:hAnsi="Wingdings" w:hint="default"/>
+      </w:rPr>
+    </w:lvl>
+  </w:abstractNum>
+  <w:abstractNum w:abstractNumId="8" w15:restartNumberingAfterBreak="0">
     <w:nsid w:val="31856550"/>
     <w:multiLevelType w:val="hybridMultilevel"/>
     <w:tmpl w:val="02584AD8"/>
@@ -23755,7 +24438,233 @@
       </w:pPr>
     </w:lvl>
   </w:abstractNum>
-  <w:abstractNum w:abstractNumId="7" w15:restartNumberingAfterBreak="0">
+  <w:abstractNum w:abstractNumId="9" w15:restartNumberingAfterBreak="0">
+    <w:nsid w:val="355707D9"/>
+    <w:multiLevelType w:val="hybridMultilevel"/>
+    <w:tmpl w:val="942A7AD6"/>
+    <w:lvl w:ilvl="0" w:tplc="04090003">
+      <w:start w:val="1"/>
+      <w:numFmt w:val="bullet"/>
+      <w:lvlText w:val="o"/>
+      <w:lvlJc w:val="left"/>
+      <w:pPr>
+        <w:ind w:left="360" w:hanging="360"/>
+      </w:pPr>
+      <w:rPr>
+        <w:rFonts w:ascii="Courier New" w:hAnsi="Courier New" w:cs="Courier New" w:hint="default"/>
+      </w:rPr>
+    </w:lvl>
+    <w:lvl w:ilvl="1" w:tplc="04090003" w:tentative="1">
+      <w:start w:val="1"/>
+      <w:numFmt w:val="bullet"/>
+      <w:lvlText w:val="o"/>
+      <w:lvlJc w:val="left"/>
+      <w:pPr>
+        <w:ind w:left="1080" w:hanging="360"/>
+      </w:pPr>
+      <w:rPr>
+        <w:rFonts w:ascii="Courier New" w:hAnsi="Courier New" w:cs="Courier New" w:hint="default"/>
+      </w:rPr>
+    </w:lvl>
+    <w:lvl w:ilvl="2" w:tplc="04090005" w:tentative="1">
+      <w:start w:val="1"/>
+      <w:numFmt w:val="bullet"/>
+      <w:lvlText w:val=""/>
+      <w:lvlJc w:val="left"/>
+      <w:pPr>
+        <w:ind w:left="1800" w:hanging="360"/>
+      </w:pPr>
+      <w:rPr>
+        <w:rFonts w:ascii="Wingdings" w:hAnsi="Wingdings" w:hint="default"/>
+      </w:rPr>
+    </w:lvl>
+    <w:lvl w:ilvl="3" w:tplc="04090001" w:tentative="1">
+      <w:start w:val="1"/>
+      <w:numFmt w:val="bullet"/>
+      <w:lvlText w:val=""/>
+      <w:lvlJc w:val="left"/>
+      <w:pPr>
+        <w:ind w:left="2520" w:hanging="360"/>
+      </w:pPr>
+      <w:rPr>
+        <w:rFonts w:ascii="Symbol" w:hAnsi="Symbol" w:hint="default"/>
+      </w:rPr>
+    </w:lvl>
+    <w:lvl w:ilvl="4" w:tplc="04090003" w:tentative="1">
+      <w:start w:val="1"/>
+      <w:numFmt w:val="bullet"/>
+      <w:lvlText w:val="o"/>
+      <w:lvlJc w:val="left"/>
+      <w:pPr>
+        <w:ind w:left="3240" w:hanging="360"/>
+      </w:pPr>
+      <w:rPr>
+        <w:rFonts w:ascii="Courier New" w:hAnsi="Courier New" w:cs="Courier New" w:hint="default"/>
+      </w:rPr>
+    </w:lvl>
+    <w:lvl w:ilvl="5" w:tplc="04090005" w:tentative="1">
+      <w:start w:val="1"/>
+      <w:numFmt w:val="bullet"/>
+      <w:lvlText w:val=""/>
+      <w:lvlJc w:val="left"/>
+      <w:pPr>
+        <w:ind w:left="3960" w:hanging="360"/>
+      </w:pPr>
+      <w:rPr>
+        <w:rFonts w:ascii="Wingdings" w:hAnsi="Wingdings" w:hint="default"/>
+      </w:rPr>
+    </w:lvl>
+    <w:lvl w:ilvl="6" w:tplc="04090001" w:tentative="1">
+      <w:start w:val="1"/>
+      <w:numFmt w:val="bullet"/>
+      <w:lvlText w:val=""/>
+      <w:lvlJc w:val="left"/>
+      <w:pPr>
+        <w:ind w:left="4680" w:hanging="360"/>
+      </w:pPr>
+      <w:rPr>
+        <w:rFonts w:ascii="Symbol" w:hAnsi="Symbol" w:hint="default"/>
+      </w:rPr>
+    </w:lvl>
+    <w:lvl w:ilvl="7" w:tplc="04090003" w:tentative="1">
+      <w:start w:val="1"/>
+      <w:numFmt w:val="bullet"/>
+      <w:lvlText w:val="o"/>
+      <w:lvlJc w:val="left"/>
+      <w:pPr>
+        <w:ind w:left="5400" w:hanging="360"/>
+      </w:pPr>
+      <w:rPr>
+        <w:rFonts w:ascii="Courier New" w:hAnsi="Courier New" w:cs="Courier New" w:hint="default"/>
+      </w:rPr>
+    </w:lvl>
+    <w:lvl w:ilvl="8" w:tplc="04090005" w:tentative="1">
+      <w:start w:val="1"/>
+      <w:numFmt w:val="bullet"/>
+      <w:lvlText w:val=""/>
+      <w:lvlJc w:val="left"/>
+      <w:pPr>
+        <w:ind w:left="6120" w:hanging="360"/>
+      </w:pPr>
+      <w:rPr>
+        <w:rFonts w:ascii="Wingdings" w:hAnsi="Wingdings" w:hint="default"/>
+      </w:rPr>
+    </w:lvl>
+  </w:abstractNum>
+  <w:abstractNum w:abstractNumId="10" w15:restartNumberingAfterBreak="0">
+    <w:nsid w:val="36DD7507"/>
+    <w:multiLevelType w:val="hybridMultilevel"/>
+    <w:tmpl w:val="CE567624"/>
+    <w:lvl w:ilvl="0" w:tplc="04090003">
+      <w:start w:val="1"/>
+      <w:numFmt w:val="bullet"/>
+      <w:lvlText w:val="o"/>
+      <w:lvlJc w:val="left"/>
+      <w:pPr>
+        <w:ind w:left="720" w:hanging="360"/>
+      </w:pPr>
+      <w:rPr>
+        <w:rFonts w:ascii="Courier New" w:hAnsi="Courier New" w:cs="Courier New" w:hint="default"/>
+      </w:rPr>
+    </w:lvl>
+    <w:lvl w:ilvl="1" w:tplc="04090003" w:tentative="1">
+      <w:start w:val="1"/>
+      <w:numFmt w:val="bullet"/>
+      <w:lvlText w:val="o"/>
+      <w:lvlJc w:val="left"/>
+      <w:pPr>
+        <w:ind w:left="1440" w:hanging="360"/>
+      </w:pPr>
+      <w:rPr>
+        <w:rFonts w:ascii="Courier New" w:hAnsi="Courier New" w:cs="Courier New" w:hint="default"/>
+      </w:rPr>
+    </w:lvl>
+    <w:lvl w:ilvl="2" w:tplc="04090005" w:tentative="1">
+      <w:start w:val="1"/>
+      <w:numFmt w:val="bullet"/>
+      <w:lvlText w:val=""/>
+      <w:lvlJc w:val="left"/>
+      <w:pPr>
+        <w:ind w:left="2160" w:hanging="360"/>
+      </w:pPr>
+      <w:rPr>
+        <w:rFonts w:ascii="Wingdings" w:hAnsi="Wingdings" w:hint="default"/>
+      </w:rPr>
+    </w:lvl>
+    <w:lvl w:ilvl="3" w:tplc="04090001" w:tentative="1">
+      <w:start w:val="1"/>
+      <w:numFmt w:val="bullet"/>
+      <w:lvlText w:val=""/>
+      <w:lvlJc w:val="left"/>
+      <w:pPr>
+        <w:ind w:left="2880" w:hanging="360"/>
+      </w:pPr>
+      <w:rPr>
+        <w:rFonts w:ascii="Symbol" w:hAnsi="Symbol" w:hint="default"/>
+      </w:rPr>
+    </w:lvl>
+    <w:lvl w:ilvl="4" w:tplc="04090003" w:tentative="1">
+      <w:start w:val="1"/>
+      <w:numFmt w:val="bullet"/>
+      <w:lvlText w:val="o"/>
+      <w:lvlJc w:val="left"/>
+      <w:pPr>
+        <w:ind w:left="3600" w:hanging="360"/>
+      </w:pPr>
+      <w:rPr>
+        <w:rFonts w:ascii="Courier New" w:hAnsi="Courier New" w:cs="Courier New" w:hint="default"/>
+      </w:rPr>
+    </w:lvl>
+    <w:lvl w:ilvl="5" w:tplc="04090005" w:tentative="1">
+      <w:start w:val="1"/>
+      <w:numFmt w:val="bullet"/>
+      <w:lvlText w:val=""/>
+      <w:lvlJc w:val="left"/>
+      <w:pPr>
+        <w:ind w:left="4320" w:hanging="360"/>
+      </w:pPr>
+      <w:rPr>
+        <w:rFonts w:ascii="Wingdings" w:hAnsi="Wingdings" w:hint="default"/>
+      </w:rPr>
+    </w:lvl>
+    <w:lvl w:ilvl="6" w:tplc="04090001" w:tentative="1">
+      <w:start w:val="1"/>
+      <w:numFmt w:val="bullet"/>
+      <w:lvlText w:val=""/>
+      <w:lvlJc w:val="left"/>
+      <w:pPr>
+        <w:ind w:left="5040" w:hanging="360"/>
+      </w:pPr>
+      <w:rPr>
+        <w:rFonts w:ascii="Symbol" w:hAnsi="Symbol" w:hint="default"/>
+      </w:rPr>
+    </w:lvl>
+    <w:lvl w:ilvl="7" w:tplc="04090003" w:tentative="1">
+      <w:start w:val="1"/>
+      <w:numFmt w:val="bullet"/>
+      <w:lvlText w:val="o"/>
+      <w:lvlJc w:val="left"/>
+      <w:pPr>
+        <w:ind w:left="5760" w:hanging="360"/>
+      </w:pPr>
+      <w:rPr>
+        <w:rFonts w:ascii="Courier New" w:hAnsi="Courier New" w:cs="Courier New" w:hint="default"/>
+      </w:rPr>
+    </w:lvl>
+    <w:lvl w:ilvl="8" w:tplc="04090005" w:tentative="1">
+      <w:start w:val="1"/>
+      <w:numFmt w:val="bullet"/>
+      <w:lvlText w:val=""/>
+      <w:lvlJc w:val="left"/>
+      <w:pPr>
+        <w:ind w:left="6480" w:hanging="360"/>
+      </w:pPr>
+      <w:rPr>
+        <w:rFonts w:ascii="Wingdings" w:hAnsi="Wingdings" w:hint="default"/>
+      </w:rPr>
+    </w:lvl>
+  </w:abstractNum>
+  <w:abstractNum w:abstractNumId="11" w15:restartNumberingAfterBreak="0">
     <w:nsid w:val="38374251"/>
     <w:multiLevelType w:val="hybridMultilevel"/>
     <w:tmpl w:val="40100EC0"/>
@@ -23846,7 +24755,7 @@
       </w:pPr>
     </w:lvl>
   </w:abstractNum>
-  <w:abstractNum w:abstractNumId="8" w15:restartNumberingAfterBreak="0">
+  <w:abstractNum w:abstractNumId="12" w15:restartNumberingAfterBreak="0">
     <w:nsid w:val="3E1E41A7"/>
     <w:multiLevelType w:val="hybridMultilevel"/>
     <w:tmpl w:val="F4C6D4D4"/>
@@ -23961,7 +24870,120 @@
       </w:rPr>
     </w:lvl>
   </w:abstractNum>
-  <w:abstractNum w:abstractNumId="9" w15:restartNumberingAfterBreak="0">
+  <w:abstractNum w:abstractNumId="13" w15:restartNumberingAfterBreak="0">
+    <w:nsid w:val="3E534604"/>
+    <w:multiLevelType w:val="hybridMultilevel"/>
+    <w:tmpl w:val="E976F25C"/>
+    <w:lvl w:ilvl="0" w:tplc="04090003">
+      <w:start w:val="1"/>
+      <w:numFmt w:val="bullet"/>
+      <w:lvlText w:val="o"/>
+      <w:lvlJc w:val="left"/>
+      <w:pPr>
+        <w:ind w:left="360" w:hanging="360"/>
+      </w:pPr>
+      <w:rPr>
+        <w:rFonts w:ascii="Courier New" w:hAnsi="Courier New" w:cs="Courier New" w:hint="default"/>
+      </w:rPr>
+    </w:lvl>
+    <w:lvl w:ilvl="1" w:tplc="04090003" w:tentative="1">
+      <w:start w:val="1"/>
+      <w:numFmt w:val="bullet"/>
+      <w:lvlText w:val="o"/>
+      <w:lvlJc w:val="left"/>
+      <w:pPr>
+        <w:ind w:left="1080" w:hanging="360"/>
+      </w:pPr>
+      <w:rPr>
+        <w:rFonts w:ascii="Courier New" w:hAnsi="Courier New" w:cs="Courier New" w:hint="default"/>
+      </w:rPr>
+    </w:lvl>
+    <w:lvl w:ilvl="2" w:tplc="04090005" w:tentative="1">
+      <w:start w:val="1"/>
+      <w:numFmt w:val="bullet"/>
+      <w:lvlText w:val=""/>
+      <w:lvlJc w:val="left"/>
+      <w:pPr>
+        <w:ind w:left="1800" w:hanging="360"/>
+      </w:pPr>
+      <w:rPr>
+        <w:rFonts w:ascii="Wingdings" w:hAnsi="Wingdings" w:hint="default"/>
+      </w:rPr>
+    </w:lvl>
+    <w:lvl w:ilvl="3" w:tplc="04090001" w:tentative="1">
+      <w:start w:val="1"/>
+      <w:numFmt w:val="bullet"/>
+      <w:lvlText w:val=""/>
+      <w:lvlJc w:val="left"/>
+      <w:pPr>
+        <w:ind w:left="2520" w:hanging="360"/>
+      </w:pPr>
+      <w:rPr>
+        <w:rFonts w:ascii="Symbol" w:hAnsi="Symbol" w:hint="default"/>
+      </w:rPr>
+    </w:lvl>
+    <w:lvl w:ilvl="4" w:tplc="04090003" w:tentative="1">
+      <w:start w:val="1"/>
+      <w:numFmt w:val="bullet"/>
+      <w:lvlText w:val="o"/>
+      <w:lvlJc w:val="left"/>
+      <w:pPr>
+        <w:ind w:left="3240" w:hanging="360"/>
+      </w:pPr>
+      <w:rPr>
+        <w:rFonts w:ascii="Courier New" w:hAnsi="Courier New" w:cs="Courier New" w:hint="default"/>
+      </w:rPr>
+    </w:lvl>
+    <w:lvl w:ilvl="5" w:tplc="04090005" w:tentative="1">
+      <w:start w:val="1"/>
+      <w:numFmt w:val="bullet"/>
+      <w:lvlText w:val=""/>
+      <w:lvlJc w:val="left"/>
+      <w:pPr>
+        <w:ind w:left="3960" w:hanging="360"/>
+      </w:pPr>
+      <w:rPr>
+        <w:rFonts w:ascii="Wingdings" w:hAnsi="Wingdings" w:hint="default"/>
+      </w:rPr>
+    </w:lvl>
+    <w:lvl w:ilvl="6" w:tplc="04090001" w:tentative="1">
+      <w:start w:val="1"/>
+      <w:numFmt w:val="bullet"/>
+      <w:lvlText w:val=""/>
+      <w:lvlJc w:val="left"/>
+      <w:pPr>
+        <w:ind w:left="4680" w:hanging="360"/>
+      </w:pPr>
+      <w:rPr>
+        <w:rFonts w:ascii="Symbol" w:hAnsi="Symbol" w:hint="default"/>
+      </w:rPr>
+    </w:lvl>
+    <w:lvl w:ilvl="7" w:tplc="04090003" w:tentative="1">
+      <w:start w:val="1"/>
+      <w:numFmt w:val="bullet"/>
+      <w:lvlText w:val="o"/>
+      <w:lvlJc w:val="left"/>
+      <w:pPr>
+        <w:ind w:left="5400" w:hanging="360"/>
+      </w:pPr>
+      <w:rPr>
+        <w:rFonts w:ascii="Courier New" w:hAnsi="Courier New" w:cs="Courier New" w:hint="default"/>
+      </w:rPr>
+    </w:lvl>
+    <w:lvl w:ilvl="8" w:tplc="04090005" w:tentative="1">
+      <w:start w:val="1"/>
+      <w:numFmt w:val="bullet"/>
+      <w:lvlText w:val=""/>
+      <w:lvlJc w:val="left"/>
+      <w:pPr>
+        <w:ind w:left="6120" w:hanging="360"/>
+      </w:pPr>
+      <w:rPr>
+        <w:rFonts w:ascii="Wingdings" w:hAnsi="Wingdings" w:hint="default"/>
+      </w:rPr>
+    </w:lvl>
+  </w:abstractNum>
+  <w:abstractNum w:abstractNumId="14" w15:restartNumberingAfterBreak="0">
     <w:nsid w:val="641A0830"/>
     <w:multiLevelType w:val="hybridMultilevel"/>
     <w:tmpl w:val="6E9CEDD2"/>
@@ -24074,7 +25096,7 @@
       </w:rPr>
     </w:lvl>
   </w:abstractNum>
-  <w:abstractNum w:abstractNumId="10" w15:restartNumberingAfterBreak="0">
+  <w:abstractNum w:abstractNumId="15" w15:restartNumberingAfterBreak="0">
     <w:nsid w:val="6A5C29C2"/>
     <w:multiLevelType w:val="hybridMultilevel"/>
     <w:tmpl w:val="D5A814E6"/>
@@ -24167,10 +25189,10 @@
     <w:abstractNumId w:val="0"/>
   </w:num>
   <w:num w:numId="2" w16cid:durableId="1216742348">
-    <w:abstractNumId w:val="9"/>
+    <w:abstractNumId w:val="14"/>
   </w:num>
   <w:num w:numId="3" w16cid:durableId="1573856052">
-    <w:abstractNumId w:val="8"/>
+    <w:abstractNumId w:val="12"/>
   </w:num>
   <w:num w:numId="4" w16cid:durableId="1348024977">
     <w:abstractNumId w:val="2"/>
@@ -24179,22 +25201,37 @@
     <w:abstractNumId w:val="1"/>
   </w:num>
   <w:num w:numId="6" w16cid:durableId="878978918">
-    <w:abstractNumId w:val="5"/>
+    <w:abstractNumId w:val="6"/>
   </w:num>
   <w:num w:numId="7" w16cid:durableId="2043245966">
-    <w:abstractNumId w:val="4"/>
+    <w:abstractNumId w:val="5"/>
   </w:num>
   <w:num w:numId="8" w16cid:durableId="795753609">
     <w:abstractNumId w:val="3"/>
   </w:num>
   <w:num w:numId="9" w16cid:durableId="726878954">
+    <w:abstractNumId w:val="15"/>
+  </w:num>
+  <w:num w:numId="10" w16cid:durableId="1637174562">
+    <w:abstractNumId w:val="11"/>
+  </w:num>
+  <w:num w:numId="11" w16cid:durableId="2103642053">
+    <w:abstractNumId w:val="8"/>
+  </w:num>
+  <w:num w:numId="12" w16cid:durableId="765154143">
     <w:abstractNumId w:val="10"/>
   </w:num>
-  <w:num w:numId="10" w16cid:durableId="1637174562">
+  <w:num w:numId="13" w16cid:durableId="28922432">
+    <w:abstractNumId w:val="4"/>
+  </w:num>
+  <w:num w:numId="14" w16cid:durableId="1341391572">
     <w:abstractNumId w:val="7"/>
   </w:num>
-  <w:num w:numId="11" w16cid:durableId="2103642053">
-    <w:abstractNumId w:val="6"/>
+  <w:num w:numId="15" w16cid:durableId="1707950565">
+    <w:abstractNumId w:val="9"/>
+  </w:num>
+  <w:num w:numId="16" w16cid:durableId="2000423407">
+    <w:abstractNumId w:val="13"/>
   </w:num>
 </w:numbering>
 </file>

</xml_diff>

<commit_message>
commit on 2022-08-20 at 18:08:55
</commit_message>
<xml_diff>
--- a/english/resume/short-industry/ResearchDevelopment/DiStasioLuca-CV.docx
+++ b/english/resume/short-industry/ResearchDevelopment/DiStasioLuca-CV.docx
@@ -365,8 +365,8 @@
         </w:tc>
         <w:tc>
           <w:tcPr>
-            <w:tcW w:w="4678" w:type="dxa"/>
-            <w:gridSpan w:val="14"/>
+            <w:tcW w:w="7092" w:type="dxa"/>
+            <w:gridSpan w:val="24"/>
             <w:tcBorders>
               <w:top w:val="single" w:sz="18" w:space="0" w:color="auto"/>
               <w:left w:val="nil"/>
@@ -376,10 +376,8 @@
           </w:tcPr>
           <w:p>
             <w:pPr>
-              <w:spacing w:before="60" w:after="120"/>
-              <w:rPr>
-                <w:sz w:val="20"/>
-                <w:szCs w:val="20"/>
+              <w:jc w:val="both"/>
+              <w:rPr>
                 <w:lang w:val="en-US"/>
               </w:rPr>
             </w:pPr>
@@ -397,27 +395,24 @@
                 <w:szCs w:val="20"/>
                 <w:lang w:val="en-US"/>
               </w:rPr>
-              <w:t xml:space="preserve">perienced researcher and </w:t>
-            </w:r>
-          </w:p>
-        </w:tc>
-        <w:tc>
-          <w:tcPr>
-            <w:tcW w:w="2414" w:type="dxa"/>
-            <w:gridSpan w:val="10"/>
-            <w:tcBorders>
-              <w:top w:val="single" w:sz="18" w:space="0" w:color="auto"/>
-              <w:left w:val="nil"/>
-              <w:bottom w:val="single" w:sz="18" w:space="0" w:color="auto"/>
-              <w:right w:val="nil"/>
-            </w:tcBorders>
-          </w:tcPr>
-          <w:p>
-            <w:pPr>
-              <w:rPr>
-                <w:lang w:val="en-US"/>
-              </w:rPr>
-            </w:pPr>
+              <w:t>perienced researcher and software simulation engineer</w:t>
+            </w:r>
+            <w:r>
+              <w:rPr>
+                <w:sz w:val="20"/>
+                <w:szCs w:val="20"/>
+                <w:lang w:val="en-US"/>
+              </w:rPr>
+              <w:t xml:space="preserve">, </w:t>
+            </w:r>
+            <w:r>
+              <w:rPr>
+                <w:sz w:val="20"/>
+                <w:szCs w:val="20"/>
+                <w:lang w:val="en-US"/>
+              </w:rPr>
+              <w:t>I’m a problem-solver</w:t>
+            </w:r>
           </w:p>
         </w:tc>
       </w:tr>
@@ -1269,7 +1264,39 @@
                 <w:szCs w:val="20"/>
                 <w:lang w:val="en-US"/>
               </w:rPr>
-              <w:t>Managed an international research project</w:t>
+              <w:t>Completed successfully</w:t>
+            </w:r>
+            <w:r>
+              <w:rPr>
+                <w:sz w:val="20"/>
+                <w:szCs w:val="20"/>
+                <w:lang w:val="en-US"/>
+              </w:rPr>
+              <w:t xml:space="preserve"> an international research project</w:t>
+            </w:r>
+            <w:r>
+              <w:rPr>
+                <w:sz w:val="20"/>
+                <w:szCs w:val="20"/>
+                <w:lang w:val="en-US"/>
+              </w:rPr>
+              <w:t xml:space="preserve"> between institutions in France, Sweden</w:t>
+            </w:r>
+            <w:r>
+              <w:rPr>
+                <w:sz w:val="20"/>
+                <w:szCs w:val="20"/>
+                <w:lang w:val="en-US"/>
+              </w:rPr>
+              <w:t>,</w:t>
+            </w:r>
+            <w:r>
+              <w:rPr>
+                <w:sz w:val="20"/>
+                <w:szCs w:val="20"/>
+                <w:lang w:val="en-US"/>
+              </w:rPr>
+              <w:t xml:space="preserve"> and Germany with multiple stakeholders and overlapping requirements</w:t>
             </w:r>
           </w:p>
           <w:p>
@@ -1966,367 +1993,28 @@
                 <w:ilvl w:val="0"/>
                 <w:numId w:val="16"/>
               </w:numPr>
-              <w:rPr>
-                <w:lang w:val="en-US"/>
-              </w:rPr>
-            </w:pPr>
-            <w:r>
-              <w:rPr>
-                <w:sz w:val="20"/>
-                <w:szCs w:val="20"/>
-                <w:lang w:val="en-US"/>
-              </w:rPr>
-              <w:t xml:space="preserve">Presented results at </w:t>
-            </w:r>
-            <w:r>
-              <w:rPr>
-                <w:sz w:val="20"/>
-                <w:szCs w:val="20"/>
-                <w:lang w:val="en-US"/>
-              </w:rPr>
-              <w:t xml:space="preserve">international </w:t>
-            </w:r>
-            <w:r>
-              <w:rPr>
-                <w:sz w:val="20"/>
-                <w:szCs w:val="20"/>
-                <w:lang w:val="en-US"/>
-              </w:rPr>
-              <w:t>conferences and seminars</w:t>
-            </w:r>
-          </w:p>
-        </w:tc>
-      </w:tr>
-      <w:tr>
-        <w:tc>
-          <w:tcPr>
-            <w:tcW w:w="6946" w:type="dxa"/>
-            <w:gridSpan w:val="16"/>
-            <w:tcBorders>
-              <w:top w:val="nil"/>
-              <w:left w:val="nil"/>
-              <w:bottom w:val="nil"/>
-              <w:right w:val="nil"/>
-            </w:tcBorders>
-            <w:vAlign w:val="center"/>
-          </w:tcPr>
-          <w:p>
-            <w:pPr>
-              <w:spacing w:after="60"/>
-              <w:rPr>
-                <w:lang w:val="en-US"/>
-              </w:rPr>
-            </w:pPr>
-            <w:r>
-              <w:rPr>
-                <w:b/>
-                <w:bCs/>
-                <w:smallCaps/>
-                <w:lang w:val="en-US"/>
-              </w:rPr>
-              <w:lastRenderedPageBreak/>
-              <w:t>The Learning Center Zürich</w:t>
-            </w:r>
-          </w:p>
-        </w:tc>
-        <w:tc>
-          <w:tcPr>
-            <w:tcW w:w="2414" w:type="dxa"/>
-            <w:gridSpan w:val="10"/>
-            <w:tcBorders>
-              <w:top w:val="nil"/>
-              <w:left w:val="nil"/>
-              <w:bottom w:val="nil"/>
-              <w:right w:val="nil"/>
-            </w:tcBorders>
-            <w:vAlign w:val="center"/>
-          </w:tcPr>
-          <w:p>
-            <w:pPr>
-              <w:jc w:val="right"/>
-              <w:rPr>
-                <w:lang w:val="en-US"/>
-              </w:rPr>
-            </w:pPr>
-            <w:r>
-              <w:rPr>
-                <w:sz w:val="20"/>
-                <w:szCs w:val="20"/>
-                <w:lang w:val="en-US"/>
-              </w:rPr>
-              <w:t>Zürich, Switzerland</w:t>
-            </w:r>
-          </w:p>
-        </w:tc>
-      </w:tr>
-      <w:tr>
-        <w:tc>
-          <w:tcPr>
-            <w:tcW w:w="2268" w:type="dxa"/>
-            <w:gridSpan w:val="2"/>
-            <w:tcBorders>
-              <w:top w:val="nil"/>
-              <w:left w:val="nil"/>
-              <w:bottom w:val="nil"/>
-              <w:right w:val="nil"/>
-            </w:tcBorders>
-            <w:vAlign w:val="center"/>
-          </w:tcPr>
-          <w:p>
-            <w:pPr>
-              <w:rPr>
-                <w:lang w:val="en-US"/>
-              </w:rPr>
-            </w:pPr>
-            <w:r>
-              <w:rPr>
-                <w:sz w:val="20"/>
-                <w:szCs w:val="20"/>
-                <w:lang w:val="en-US"/>
-              </w:rPr>
-              <w:t>Dec 2014 – Aug 2015</w:t>
-            </w:r>
-          </w:p>
-        </w:tc>
-        <w:tc>
-          <w:tcPr>
-            <w:tcW w:w="7092" w:type="dxa"/>
-            <w:gridSpan w:val="24"/>
-            <w:tcBorders>
-              <w:top w:val="nil"/>
-              <w:left w:val="nil"/>
-              <w:bottom w:val="nil"/>
-              <w:right w:val="nil"/>
-            </w:tcBorders>
-            <w:vAlign w:val="center"/>
-          </w:tcPr>
-          <w:p>
-            <w:pPr>
-              <w:rPr>
-                <w:lang w:val="en-US"/>
-              </w:rPr>
-            </w:pPr>
-            <w:r>
-              <w:rPr>
-                <w:b/>
-                <w:bCs/>
-                <w:lang w:val="en-US"/>
-              </w:rPr>
-              <w:t>Personal Tutor</w:t>
-            </w:r>
-          </w:p>
-        </w:tc>
-      </w:tr>
-      <w:tr>
-        <w:tc>
-          <w:tcPr>
-            <w:tcW w:w="2268" w:type="dxa"/>
-            <w:gridSpan w:val="2"/>
-            <w:tcBorders>
-              <w:top w:val="nil"/>
-              <w:left w:val="nil"/>
-              <w:bottom w:val="nil"/>
-              <w:right w:val="nil"/>
-            </w:tcBorders>
-          </w:tcPr>
-          <w:p>
-            <w:pPr>
-              <w:rPr>
-                <w:lang w:val="en-US"/>
-              </w:rPr>
-            </w:pPr>
-          </w:p>
-        </w:tc>
-        <w:tc>
-          <w:tcPr>
-            <w:tcW w:w="7092" w:type="dxa"/>
-            <w:gridSpan w:val="24"/>
-            <w:tcBorders>
-              <w:top w:val="nil"/>
-              <w:left w:val="nil"/>
-              <w:bottom w:val="nil"/>
-              <w:right w:val="nil"/>
-            </w:tcBorders>
-          </w:tcPr>
-          <w:p>
-            <w:pPr>
-              <w:rPr>
-                <w:lang w:val="en-US"/>
-              </w:rPr>
-            </w:pPr>
-          </w:p>
-        </w:tc>
-      </w:tr>
-      <w:tr>
-        <w:tc>
-          <w:tcPr>
-            <w:tcW w:w="6946" w:type="dxa"/>
-            <w:gridSpan w:val="16"/>
-            <w:tcBorders>
-              <w:top w:val="nil"/>
-              <w:left w:val="nil"/>
-              <w:bottom w:val="nil"/>
-              <w:right w:val="nil"/>
-            </w:tcBorders>
-            <w:vAlign w:val="center"/>
-          </w:tcPr>
-          <w:p>
-            <w:pPr>
-              <w:spacing w:after="60"/>
-              <w:rPr>
-                <w:lang w:val="en-US"/>
-              </w:rPr>
-            </w:pPr>
-            <w:r>
-              <w:rPr>
-                <w:b/>
-                <w:bCs/>
-                <w:smallCaps/>
-                <w:lang w:val="en-US"/>
-              </w:rPr>
-              <w:t>ETH Zürich</w:t>
-            </w:r>
-          </w:p>
-        </w:tc>
-        <w:tc>
-          <w:tcPr>
-            <w:tcW w:w="2414" w:type="dxa"/>
-            <w:gridSpan w:val="10"/>
-            <w:tcBorders>
-              <w:top w:val="nil"/>
-              <w:left w:val="nil"/>
-              <w:bottom w:val="nil"/>
-              <w:right w:val="nil"/>
-            </w:tcBorders>
-            <w:vAlign w:val="center"/>
-          </w:tcPr>
-          <w:p>
-            <w:pPr>
-              <w:jc w:val="right"/>
-              <w:rPr>
-                <w:sz w:val="20"/>
-                <w:szCs w:val="20"/>
-                <w:lang w:val="en-US"/>
-              </w:rPr>
-            </w:pPr>
-            <w:r>
-              <w:rPr>
-                <w:sz w:val="20"/>
-                <w:szCs w:val="20"/>
-                <w:lang w:val="en-US"/>
-              </w:rPr>
-              <w:t>Zürich, Switzerland</w:t>
-            </w:r>
-          </w:p>
-        </w:tc>
-      </w:tr>
-      <w:tr>
-        <w:tc>
-          <w:tcPr>
-            <w:tcW w:w="2268" w:type="dxa"/>
-            <w:gridSpan w:val="2"/>
-            <w:tcBorders>
-              <w:top w:val="nil"/>
-              <w:left w:val="nil"/>
-              <w:bottom w:val="nil"/>
-              <w:right w:val="nil"/>
-            </w:tcBorders>
-            <w:vAlign w:val="center"/>
-          </w:tcPr>
-          <w:p>
-            <w:pPr>
-              <w:rPr>
-                <w:lang w:val="en-US"/>
-              </w:rPr>
-            </w:pPr>
-            <w:r>
-              <w:rPr>
-                <w:sz w:val="20"/>
-                <w:szCs w:val="20"/>
-                <w:lang w:val="en-US"/>
-              </w:rPr>
-              <w:t>Sep 2013 – Aug 2015</w:t>
-            </w:r>
-          </w:p>
-        </w:tc>
-        <w:tc>
-          <w:tcPr>
-            <w:tcW w:w="7092" w:type="dxa"/>
-            <w:gridSpan w:val="24"/>
-            <w:tcBorders>
-              <w:top w:val="nil"/>
-              <w:left w:val="nil"/>
-              <w:bottom w:val="nil"/>
-              <w:right w:val="nil"/>
-            </w:tcBorders>
-            <w:vAlign w:val="center"/>
-          </w:tcPr>
-          <w:p>
-            <w:pPr>
-              <w:rPr>
-                <w:lang w:val="en-US"/>
-              </w:rPr>
-            </w:pPr>
-            <w:r>
-              <w:rPr>
-                <w:b/>
-                <w:bCs/>
-                <w:lang w:val="en-US"/>
-              </w:rPr>
-              <w:t>Early-stage Researcher</w:t>
-            </w:r>
-            <w:r>
-              <w:rPr>
-                <w:b/>
-                <w:bCs/>
-                <w:lang w:val="en-US"/>
-              </w:rPr>
-              <w:t xml:space="preserve"> </w:t>
-            </w:r>
-            <w:r>
-              <w:rPr>
-                <w:i/>
-                <w:iCs/>
-                <w:sz w:val="20"/>
-                <w:szCs w:val="20"/>
-                <w:lang w:val="en-US"/>
-              </w:rPr>
-              <w:t>(with Prof. Hans Herrmann)</w:t>
-            </w:r>
-          </w:p>
-        </w:tc>
-      </w:tr>
-      <w:tr>
-        <w:tc>
-          <w:tcPr>
-            <w:tcW w:w="2268" w:type="dxa"/>
-            <w:gridSpan w:val="2"/>
-            <w:tcBorders>
-              <w:top w:val="nil"/>
-              <w:left w:val="nil"/>
-              <w:bottom w:val="nil"/>
-              <w:right w:val="nil"/>
-            </w:tcBorders>
-          </w:tcPr>
-          <w:p>
-            <w:pPr>
-              <w:rPr>
-                <w:lang w:val="en-US"/>
-              </w:rPr>
-            </w:pPr>
-          </w:p>
-        </w:tc>
-        <w:tc>
-          <w:tcPr>
-            <w:tcW w:w="7092" w:type="dxa"/>
-            <w:gridSpan w:val="24"/>
-            <w:tcBorders>
-              <w:top w:val="nil"/>
-              <w:left w:val="nil"/>
-              <w:bottom w:val="nil"/>
-              <w:right w:val="nil"/>
-            </w:tcBorders>
-          </w:tcPr>
+              <w:jc w:val="both"/>
+              <w:rPr>
+                <w:lang w:val="en-US"/>
+              </w:rPr>
+            </w:pPr>
+            <w:r>
+              <w:rPr>
+                <w:sz w:val="20"/>
+                <w:szCs w:val="20"/>
+                <w:lang w:val="en-US"/>
+              </w:rPr>
+              <w:t>Kickstarted</w:t>
+            </w:r>
+            <w:r>
+              <w:rPr>
+                <w:sz w:val="20"/>
+                <w:szCs w:val="20"/>
+                <w:lang w:val="en-US"/>
+              </w:rPr>
+              <w:t xml:space="preserve"> an international research project (between institutions in France, Sweden and Germany) with multiple stakeholders and overlapping requirements</w:t>
+            </w:r>
+          </w:p>
           <w:p>
             <w:pPr>
               <w:pStyle w:val="ListParagraph"/>
@@ -2334,12 +2022,21 @@
                 <w:ilvl w:val="0"/>
                 <w:numId w:val="16"/>
               </w:numPr>
-              <w:rPr>
-                <w:sz w:val="20"/>
-                <w:szCs w:val="20"/>
-                <w:lang w:val="en-US"/>
-              </w:rPr>
-            </w:pPr>
+              <w:jc w:val="both"/>
+              <w:rPr>
+                <w:sz w:val="20"/>
+                <w:szCs w:val="20"/>
+                <w:lang w:val="en-US"/>
+              </w:rPr>
+            </w:pPr>
+            <w:r>
+              <w:rPr>
+                <w:sz w:val="20"/>
+                <w:szCs w:val="20"/>
+                <w:lang w:val="en-US"/>
+              </w:rPr>
+              <w:t>Developed automated software pipelines for the semi- and un-supervised generation and analysis of numerical models (mesh generation, CSM/Fracture Mechanics simulation, data analysis)</w:t>
+            </w:r>
           </w:p>
           <w:p>
             <w:pPr>
@@ -2348,19 +2045,34 @@
                 <w:ilvl w:val="0"/>
                 <w:numId w:val="16"/>
               </w:numPr>
-              <w:rPr>
-                <w:sz w:val="20"/>
-                <w:szCs w:val="20"/>
-                <w:lang w:val="en-US"/>
-              </w:rPr>
-            </w:pPr>
-            <w:r>
-              <w:rPr>
-                <w:sz w:val="20"/>
-                <w:szCs w:val="20"/>
-                <w:lang w:val="en-US"/>
-              </w:rPr>
-              <w:t>Participated to</w:t>
+              <w:jc w:val="both"/>
+              <w:rPr>
+                <w:lang w:val="en-US"/>
+              </w:rPr>
+            </w:pPr>
+            <w:r>
+              <w:rPr>
+                <w:sz w:val="20"/>
+                <w:szCs w:val="20"/>
+                <w:lang w:val="en-US"/>
+              </w:rPr>
+              <w:t xml:space="preserve">Presented results at </w:t>
+            </w:r>
+            <w:r>
+              <w:rPr>
+                <w:sz w:val="20"/>
+                <w:szCs w:val="20"/>
+                <w:lang w:val="en-US"/>
+              </w:rPr>
+              <w:t xml:space="preserve">international </w:t>
+            </w:r>
+            <w:r>
+              <w:rPr>
+                <w:sz w:val="20"/>
+                <w:szCs w:val="20"/>
+                <w:lang w:val="en-US"/>
+              </w:rPr>
+              <w:t>conferences and seminars</w:t>
             </w:r>
           </w:p>
         </w:tc>
@@ -2380,7 +2092,7 @@
           </w:tcPr>
           <w:p>
             <w:pPr>
-              <w:spacing w:after="60"/>
+              <w:spacing w:before="60" w:after="60"/>
               <w:rPr>
                 <w:lang w:val="en-US"/>
               </w:rPr>
@@ -2392,7 +2104,7 @@
                 <w:smallCaps/>
                 <w:lang w:val="en-US"/>
               </w:rPr>
-              <w:t>IMDEA Materials Institute</w:t>
+              <w:t>The Learning Center Zürich</w:t>
             </w:r>
           </w:p>
         </w:tc>
@@ -2410,6 +2122,410 @@
           </w:tcPr>
           <w:p>
             <w:pPr>
+              <w:spacing w:before="60"/>
+              <w:jc w:val="right"/>
+              <w:rPr>
+                <w:lang w:val="en-US"/>
+              </w:rPr>
+            </w:pPr>
+            <w:r>
+              <w:rPr>
+                <w:sz w:val="20"/>
+                <w:szCs w:val="20"/>
+                <w:lang w:val="en-US"/>
+              </w:rPr>
+              <w:t>Zürich, Switzerland</w:t>
+            </w:r>
+          </w:p>
+        </w:tc>
+      </w:tr>
+      <w:tr>
+        <w:tc>
+          <w:tcPr>
+            <w:tcW w:w="2268" w:type="dxa"/>
+            <w:gridSpan w:val="2"/>
+            <w:tcBorders>
+              <w:top w:val="nil"/>
+              <w:left w:val="nil"/>
+              <w:bottom w:val="nil"/>
+              <w:right w:val="nil"/>
+            </w:tcBorders>
+            <w:vAlign w:val="center"/>
+          </w:tcPr>
+          <w:p>
+            <w:pPr>
+              <w:rPr>
+                <w:lang w:val="en-US"/>
+              </w:rPr>
+            </w:pPr>
+            <w:r>
+              <w:rPr>
+                <w:sz w:val="20"/>
+                <w:szCs w:val="20"/>
+                <w:lang w:val="en-US"/>
+              </w:rPr>
+              <w:t>Dec 2014 – Aug 2015</w:t>
+            </w:r>
+          </w:p>
+        </w:tc>
+        <w:tc>
+          <w:tcPr>
+            <w:tcW w:w="7092" w:type="dxa"/>
+            <w:gridSpan w:val="24"/>
+            <w:tcBorders>
+              <w:top w:val="nil"/>
+              <w:left w:val="nil"/>
+              <w:bottom w:val="nil"/>
+              <w:right w:val="nil"/>
+            </w:tcBorders>
+            <w:vAlign w:val="center"/>
+          </w:tcPr>
+          <w:p>
+            <w:pPr>
+              <w:rPr>
+                <w:lang w:val="en-US"/>
+              </w:rPr>
+            </w:pPr>
+            <w:r>
+              <w:rPr>
+                <w:b/>
+                <w:bCs/>
+                <w:lang w:val="en-US"/>
+              </w:rPr>
+              <w:t>Personal Tutor</w:t>
+            </w:r>
+          </w:p>
+        </w:tc>
+      </w:tr>
+      <w:tr>
+        <w:tc>
+          <w:tcPr>
+            <w:tcW w:w="2268" w:type="dxa"/>
+            <w:gridSpan w:val="2"/>
+            <w:tcBorders>
+              <w:top w:val="nil"/>
+              <w:left w:val="nil"/>
+              <w:bottom w:val="nil"/>
+              <w:right w:val="nil"/>
+            </w:tcBorders>
+          </w:tcPr>
+          <w:p>
+            <w:pPr>
+              <w:rPr>
+                <w:lang w:val="en-US"/>
+              </w:rPr>
+            </w:pPr>
+          </w:p>
+        </w:tc>
+        <w:tc>
+          <w:tcPr>
+            <w:tcW w:w="7092" w:type="dxa"/>
+            <w:gridSpan w:val="24"/>
+            <w:tcBorders>
+              <w:top w:val="nil"/>
+              <w:left w:val="nil"/>
+              <w:bottom w:val="nil"/>
+              <w:right w:val="nil"/>
+            </w:tcBorders>
+          </w:tcPr>
+          <w:p>
+            <w:pPr>
+              <w:pStyle w:val="ListParagraph"/>
+              <w:numPr>
+                <w:ilvl w:val="0"/>
+                <w:numId w:val="19"/>
+              </w:numPr>
+              <w:jc w:val="both"/>
+              <w:rPr>
+                <w:sz w:val="20"/>
+                <w:szCs w:val="20"/>
+                <w:lang w:val="en-US"/>
+              </w:rPr>
+            </w:pPr>
+            <w:r>
+              <w:rPr>
+                <w:sz w:val="20"/>
+                <w:szCs w:val="20"/>
+                <w:lang w:val="en-US"/>
+              </w:rPr>
+              <w:t xml:space="preserve">Designed and delivered learning activities for high school and undergraduate students in STEM subjects </w:t>
+            </w:r>
+          </w:p>
+        </w:tc>
+      </w:tr>
+      <w:tr>
+        <w:tc>
+          <w:tcPr>
+            <w:tcW w:w="6946" w:type="dxa"/>
+            <w:gridSpan w:val="16"/>
+            <w:tcBorders>
+              <w:top w:val="nil"/>
+              <w:left w:val="nil"/>
+              <w:bottom w:val="nil"/>
+              <w:right w:val="nil"/>
+            </w:tcBorders>
+            <w:vAlign w:val="center"/>
+          </w:tcPr>
+          <w:p>
+            <w:pPr>
+              <w:spacing w:before="60" w:after="60"/>
+              <w:rPr>
+                <w:lang w:val="en-US"/>
+              </w:rPr>
+            </w:pPr>
+            <w:r>
+              <w:rPr>
+                <w:b/>
+                <w:bCs/>
+                <w:smallCaps/>
+                <w:lang w:val="en-US"/>
+              </w:rPr>
+              <w:t>ETH Zürich</w:t>
+            </w:r>
+          </w:p>
+        </w:tc>
+        <w:tc>
+          <w:tcPr>
+            <w:tcW w:w="2414" w:type="dxa"/>
+            <w:gridSpan w:val="10"/>
+            <w:tcBorders>
+              <w:top w:val="nil"/>
+              <w:left w:val="nil"/>
+              <w:bottom w:val="nil"/>
+              <w:right w:val="nil"/>
+            </w:tcBorders>
+            <w:vAlign w:val="center"/>
+          </w:tcPr>
+          <w:p>
+            <w:pPr>
+              <w:spacing w:before="60"/>
+              <w:jc w:val="right"/>
+              <w:rPr>
+                <w:sz w:val="20"/>
+                <w:szCs w:val="20"/>
+                <w:lang w:val="en-US"/>
+              </w:rPr>
+            </w:pPr>
+            <w:r>
+              <w:rPr>
+                <w:sz w:val="20"/>
+                <w:szCs w:val="20"/>
+                <w:lang w:val="en-US"/>
+              </w:rPr>
+              <w:t>Zürich, Switzerland</w:t>
+            </w:r>
+          </w:p>
+        </w:tc>
+      </w:tr>
+      <w:tr>
+        <w:tc>
+          <w:tcPr>
+            <w:tcW w:w="2268" w:type="dxa"/>
+            <w:gridSpan w:val="2"/>
+            <w:tcBorders>
+              <w:top w:val="nil"/>
+              <w:left w:val="nil"/>
+              <w:bottom w:val="nil"/>
+              <w:right w:val="nil"/>
+            </w:tcBorders>
+            <w:vAlign w:val="center"/>
+          </w:tcPr>
+          <w:p>
+            <w:pPr>
+              <w:rPr>
+                <w:lang w:val="en-US"/>
+              </w:rPr>
+            </w:pPr>
+            <w:r>
+              <w:rPr>
+                <w:sz w:val="20"/>
+                <w:szCs w:val="20"/>
+                <w:lang w:val="en-US"/>
+              </w:rPr>
+              <w:t>Sep 2013 – Aug 2015</w:t>
+            </w:r>
+          </w:p>
+        </w:tc>
+        <w:tc>
+          <w:tcPr>
+            <w:tcW w:w="7092" w:type="dxa"/>
+            <w:gridSpan w:val="24"/>
+            <w:tcBorders>
+              <w:top w:val="nil"/>
+              <w:left w:val="nil"/>
+              <w:bottom w:val="nil"/>
+              <w:right w:val="nil"/>
+            </w:tcBorders>
+            <w:vAlign w:val="center"/>
+          </w:tcPr>
+          <w:p>
+            <w:pPr>
+              <w:rPr>
+                <w:lang w:val="en-US"/>
+              </w:rPr>
+            </w:pPr>
+            <w:r>
+              <w:rPr>
+                <w:b/>
+                <w:bCs/>
+                <w:lang w:val="en-US"/>
+              </w:rPr>
+              <w:t>Early-stage Researcher</w:t>
+            </w:r>
+            <w:r>
+              <w:rPr>
+                <w:b/>
+                <w:bCs/>
+                <w:lang w:val="en-US"/>
+              </w:rPr>
+              <w:t xml:space="preserve"> </w:t>
+            </w:r>
+            <w:r>
+              <w:rPr>
+                <w:i/>
+                <w:iCs/>
+                <w:sz w:val="20"/>
+                <w:szCs w:val="20"/>
+                <w:lang w:val="en-US"/>
+              </w:rPr>
+              <w:t>(with Prof. Hans Herrmann)</w:t>
+            </w:r>
+          </w:p>
+        </w:tc>
+      </w:tr>
+      <w:tr>
+        <w:tc>
+          <w:tcPr>
+            <w:tcW w:w="2268" w:type="dxa"/>
+            <w:gridSpan w:val="2"/>
+            <w:tcBorders>
+              <w:top w:val="nil"/>
+              <w:left w:val="nil"/>
+              <w:bottom w:val="nil"/>
+              <w:right w:val="nil"/>
+            </w:tcBorders>
+          </w:tcPr>
+          <w:p>
+            <w:pPr>
+              <w:rPr>
+                <w:lang w:val="en-US"/>
+              </w:rPr>
+            </w:pPr>
+          </w:p>
+        </w:tc>
+        <w:tc>
+          <w:tcPr>
+            <w:tcW w:w="7092" w:type="dxa"/>
+            <w:gridSpan w:val="24"/>
+            <w:tcBorders>
+              <w:top w:val="nil"/>
+              <w:left w:val="nil"/>
+              <w:bottom w:val="nil"/>
+              <w:right w:val="nil"/>
+            </w:tcBorders>
+          </w:tcPr>
+          <w:p>
+            <w:pPr>
+              <w:pStyle w:val="ListParagraph"/>
+              <w:numPr>
+                <w:ilvl w:val="0"/>
+                <w:numId w:val="16"/>
+              </w:numPr>
+              <w:jc w:val="both"/>
+              <w:rPr>
+                <w:sz w:val="20"/>
+                <w:szCs w:val="20"/>
+                <w:lang w:val="en-US"/>
+              </w:rPr>
+            </w:pPr>
+            <w:r>
+              <w:rPr>
+                <w:sz w:val="20"/>
+                <w:szCs w:val="20"/>
+                <w:lang w:val="en-US"/>
+              </w:rPr>
+              <w:t>Participated to</w:t>
+            </w:r>
+            <w:r>
+              <w:rPr>
+                <w:sz w:val="20"/>
+                <w:szCs w:val="20"/>
+                <w:lang w:val="en-US"/>
+              </w:rPr>
+              <w:t xml:space="preserve"> the development of a coupled LBM-FEM code for staggered fluid-structure interaction</w:t>
+            </w:r>
+          </w:p>
+          <w:p>
+            <w:pPr>
+              <w:pStyle w:val="ListParagraph"/>
+              <w:numPr>
+                <w:ilvl w:val="0"/>
+                <w:numId w:val="16"/>
+              </w:numPr>
+              <w:jc w:val="both"/>
+              <w:rPr>
+                <w:sz w:val="20"/>
+                <w:szCs w:val="20"/>
+                <w:lang w:val="en-US"/>
+              </w:rPr>
+            </w:pPr>
+            <w:r>
+              <w:rPr>
+                <w:sz w:val="20"/>
+                <w:szCs w:val="20"/>
+                <w:lang w:val="en-US"/>
+              </w:rPr>
+              <w:t xml:space="preserve">Optimized the performance of an in-house code for multi-scale modeling of wood </w:t>
+            </w:r>
+          </w:p>
+        </w:tc>
+      </w:tr>
+      <w:tr>
+        <w:tc>
+          <w:tcPr>
+            <w:tcW w:w="6946" w:type="dxa"/>
+            <w:gridSpan w:val="16"/>
+            <w:tcBorders>
+              <w:top w:val="nil"/>
+              <w:left w:val="nil"/>
+              <w:bottom w:val="nil"/>
+              <w:right w:val="nil"/>
+            </w:tcBorders>
+            <w:vAlign w:val="center"/>
+          </w:tcPr>
+          <w:p>
+            <w:pPr>
+              <w:spacing w:before="60" w:after="60"/>
+              <w:rPr>
+                <w:lang w:val="en-US"/>
+              </w:rPr>
+            </w:pPr>
+            <w:r>
+              <w:rPr>
+                <w:b/>
+                <w:bCs/>
+                <w:smallCaps/>
+                <w:lang w:val="en-US"/>
+              </w:rPr>
+              <w:t>IMDEA Materials Institute</w:t>
+            </w:r>
+          </w:p>
+        </w:tc>
+        <w:tc>
+          <w:tcPr>
+            <w:tcW w:w="2414" w:type="dxa"/>
+            <w:gridSpan w:val="10"/>
+            <w:tcBorders>
+              <w:top w:val="nil"/>
+              <w:left w:val="nil"/>
+              <w:bottom w:val="nil"/>
+              <w:right w:val="nil"/>
+            </w:tcBorders>
+            <w:vAlign w:val="center"/>
+          </w:tcPr>
+          <w:p>
+            <w:pPr>
+              <w:spacing w:before="60"/>
               <w:jc w:val="right"/>
               <w:rPr>
                 <w:lang w:val="en-US"/>
@@ -2536,10 +2652,103 @@
           </w:tcPr>
           <w:p>
             <w:pPr>
-              <w:rPr>
-                <w:lang w:val="en-US"/>
-              </w:rPr>
-            </w:pPr>
+              <w:pStyle w:val="ListParagraph"/>
+              <w:numPr>
+                <w:ilvl w:val="0"/>
+                <w:numId w:val="16"/>
+              </w:numPr>
+              <w:jc w:val="both"/>
+              <w:rPr>
+                <w:sz w:val="20"/>
+                <w:szCs w:val="20"/>
+                <w:lang w:val="en-US"/>
+              </w:rPr>
+            </w:pPr>
+            <w:r>
+              <w:rPr>
+                <w:sz w:val="20"/>
+                <w:szCs w:val="20"/>
+                <w:lang w:val="en-US"/>
+              </w:rPr>
+              <w:t xml:space="preserve">Organized and completed successfully an international research project </w:t>
+            </w:r>
+            <w:r>
+              <w:rPr>
+                <w:sz w:val="20"/>
+                <w:szCs w:val="20"/>
+                <w:lang w:val="en-US"/>
+              </w:rPr>
+              <w:t>between institutions in Italy and Spain</w:t>
+            </w:r>
+          </w:p>
+          <w:p>
+            <w:pPr>
+              <w:pStyle w:val="ListParagraph"/>
+              <w:numPr>
+                <w:ilvl w:val="0"/>
+                <w:numId w:val="16"/>
+              </w:numPr>
+              <w:jc w:val="both"/>
+              <w:rPr>
+                <w:sz w:val="20"/>
+                <w:szCs w:val="20"/>
+                <w:lang w:val="en-US"/>
+              </w:rPr>
+            </w:pPr>
+            <w:r>
+              <w:rPr>
+                <w:sz w:val="20"/>
+                <w:szCs w:val="20"/>
+                <w:lang w:val="en-US"/>
+              </w:rPr>
+              <w:t>Independently designed and conducted a series of mechanical tests to address the effect of loading rate on composites</w:t>
+            </w:r>
+          </w:p>
+          <w:p>
+            <w:pPr>
+              <w:pStyle w:val="ListParagraph"/>
+              <w:numPr>
+                <w:ilvl w:val="0"/>
+                <w:numId w:val="16"/>
+              </w:numPr>
+              <w:jc w:val="both"/>
+              <w:rPr>
+                <w:sz w:val="20"/>
+                <w:szCs w:val="20"/>
+                <w:lang w:val="en-US"/>
+              </w:rPr>
+            </w:pPr>
+            <w:r>
+              <w:rPr>
+                <w:sz w:val="20"/>
+                <w:szCs w:val="20"/>
+                <w:lang w:val="en-US"/>
+              </w:rPr>
+              <w:t>Developed CAE models and conducted FEM analysis of the experiments</w:t>
+            </w:r>
+          </w:p>
+          <w:p>
+            <w:pPr>
+              <w:pStyle w:val="ListParagraph"/>
+              <w:numPr>
+                <w:ilvl w:val="0"/>
+                <w:numId w:val="16"/>
+              </w:numPr>
+              <w:jc w:val="both"/>
+              <w:rPr>
+                <w:sz w:val="20"/>
+                <w:szCs w:val="20"/>
+                <w:lang w:val="en-US"/>
+              </w:rPr>
+            </w:pPr>
+            <w:r>
+              <w:rPr>
+                <w:sz w:val="20"/>
+                <w:szCs w:val="20"/>
+                <w:lang w:val="en-US"/>
+              </w:rPr>
+              <w:t xml:space="preserve">Implemented routines for feature detection and extraction of Fracture Mechanics parameters from video recordings of experiments </w:t>
+            </w:r>
           </w:p>
         </w:tc>
       </w:tr>
@@ -2558,7 +2767,7 @@
           </w:tcPr>
           <w:p>
             <w:pPr>
-              <w:spacing w:after="60"/>
+              <w:spacing w:before="60" w:after="60"/>
               <w:rPr>
                 <w:lang w:val="en-US"/>
               </w:rPr>
@@ -2588,6 +2797,7 @@
           </w:tcPr>
           <w:p>
             <w:pPr>
+              <w:spacing w:before="60"/>
               <w:jc w:val="right"/>
               <w:rPr>
                 <w:lang w:val="en-US"/>
@@ -2736,10 +2946,57 @@
           </w:tcPr>
           <w:p>
             <w:pPr>
-              <w:rPr>
-                <w:lang w:val="en-US"/>
-              </w:rPr>
-            </w:pPr>
+              <w:pStyle w:val="ListParagraph"/>
+              <w:numPr>
+                <w:ilvl w:val="0"/>
+                <w:numId w:val="20"/>
+              </w:numPr>
+              <w:jc w:val="both"/>
+              <w:rPr>
+                <w:sz w:val="20"/>
+                <w:szCs w:val="20"/>
+                <w:lang w:val="en-US"/>
+              </w:rPr>
+            </w:pPr>
+            <w:r>
+              <w:rPr>
+                <w:sz w:val="20"/>
+                <w:szCs w:val="20"/>
+                <w:lang w:val="en-US"/>
+              </w:rPr>
+              <w:t>Designed and performed numerical simulations of a nanoscale coupled piezoelectric/magnetostrictive layered beam for the detection of environmental magnetic fields</w:t>
+            </w:r>
+          </w:p>
+          <w:p>
+            <w:pPr>
+              <w:pStyle w:val="ListParagraph"/>
+              <w:numPr>
+                <w:ilvl w:val="0"/>
+                <w:numId w:val="20"/>
+              </w:numPr>
+              <w:jc w:val="both"/>
+              <w:rPr>
+                <w:sz w:val="20"/>
+                <w:szCs w:val="20"/>
+                <w:lang w:val="en-US"/>
+              </w:rPr>
+            </w:pPr>
+            <w:r>
+              <w:rPr>
+                <w:sz w:val="20"/>
+                <w:szCs w:val="20"/>
+                <w:lang w:val="en-US"/>
+              </w:rPr>
+              <w:t>Identified and explained an incongruence in the literature on talus morphology</w:t>
+            </w:r>
+            <w:r>
+              <w:rPr>
+                <w:sz w:val="20"/>
+                <w:szCs w:val="20"/>
+                <w:lang w:val="en-US"/>
+              </w:rPr>
+              <w:t xml:space="preserve"> that validated the group’s data and results</w:t>
+            </w:r>
           </w:p>
         </w:tc>
       </w:tr>
@@ -2758,7 +3015,7 @@
           </w:tcPr>
           <w:p>
             <w:pPr>
-              <w:spacing w:after="60"/>
+              <w:spacing w:before="60" w:after="60"/>
               <w:rPr>
                 <w:lang w:val="en-US"/>
               </w:rPr>
@@ -2799,6 +3056,7 @@
           </w:tcPr>
           <w:p>
             <w:pPr>
+              <w:spacing w:before="60"/>
               <w:jc w:val="right"/>
               <w:rPr>
                 <w:lang w:val="en-US"/>
@@ -2954,10 +3212,66 @@
           </w:tcPr>
           <w:p>
             <w:pPr>
-              <w:rPr>
-                <w:lang w:val="en-US"/>
-              </w:rPr>
-            </w:pPr>
+              <w:pStyle w:val="ListParagraph"/>
+              <w:numPr>
+                <w:ilvl w:val="0"/>
+                <w:numId w:val="20"/>
+              </w:numPr>
+              <w:jc w:val="both"/>
+              <w:rPr>
+                <w:sz w:val="20"/>
+                <w:szCs w:val="20"/>
+                <w:lang w:val="en-US"/>
+              </w:rPr>
+            </w:pPr>
+            <w:r>
+              <w:rPr>
+                <w:sz w:val="20"/>
+                <w:szCs w:val="20"/>
+                <w:lang w:val="en-US"/>
+              </w:rPr>
+              <w:t xml:space="preserve">Designed and delivered learning activities for </w:t>
+            </w:r>
+            <w:r>
+              <w:rPr>
+                <w:sz w:val="20"/>
+                <w:szCs w:val="20"/>
+                <w:lang w:val="en-US"/>
+              </w:rPr>
+              <w:t>an</w:t>
+            </w:r>
+            <w:r>
+              <w:rPr>
+                <w:sz w:val="20"/>
+                <w:szCs w:val="20"/>
+                <w:lang w:val="en-US"/>
+              </w:rPr>
+              <w:t xml:space="preserve"> </w:t>
+            </w:r>
+            <w:r>
+              <w:rPr>
+                <w:sz w:val="20"/>
+                <w:szCs w:val="20"/>
+                <w:lang w:val="en-US"/>
+              </w:rPr>
+              <w:t>undergraduate student</w:t>
+            </w:r>
+            <w:r>
+              <w:rPr>
+                <w:sz w:val="20"/>
+                <w:szCs w:val="20"/>
+                <w:lang w:val="en-US"/>
+              </w:rPr>
+              <w:t xml:space="preserve"> in </w:t>
+            </w:r>
+            <w:r>
+              <w:rPr>
+                <w:sz w:val="20"/>
+                <w:szCs w:val="20"/>
+                <w:lang w:val="en-US"/>
+              </w:rPr>
+              <w:t>Aerospace Engineering with special needs</w:t>
+            </w:r>
           </w:p>
         </w:tc>
       </w:tr>
@@ -2976,7 +3290,7 @@
           </w:tcPr>
           <w:p>
             <w:pPr>
-              <w:spacing w:after="60"/>
+              <w:spacing w:before="60" w:after="60"/>
               <w:rPr>
                 <w:lang w:val="en-US"/>
               </w:rPr>
@@ -3017,6 +3331,7 @@
           </w:tcPr>
           <w:p>
             <w:pPr>
+              <w:spacing w:before="60"/>
               <w:jc w:val="right"/>
               <w:rPr>
                 <w:lang w:val="en-US"/>
@@ -3153,6 +3468,7 @@
           </w:tcPr>
           <w:p>
             <w:pPr>
+              <w:spacing w:after="120"/>
               <w:rPr>
                 <w:lang w:val="en-US"/>
               </w:rPr>
@@ -3172,10 +3488,34 @@
           </w:tcPr>
           <w:p>
             <w:pPr>
-              <w:rPr>
-                <w:lang w:val="en-US"/>
-              </w:rPr>
-            </w:pPr>
+              <w:pStyle w:val="ListParagraph"/>
+              <w:numPr>
+                <w:ilvl w:val="0"/>
+                <w:numId w:val="20"/>
+              </w:numPr>
+              <w:spacing w:after="120"/>
+              <w:rPr>
+                <w:sz w:val="20"/>
+                <w:szCs w:val="20"/>
+                <w:lang w:val="en-US"/>
+              </w:rPr>
+            </w:pPr>
+            <w:r>
+              <w:rPr>
+                <w:sz w:val="20"/>
+                <w:szCs w:val="20"/>
+                <w:lang w:val="en-US"/>
+              </w:rPr>
+              <w:t>Designed and delivered learning activities for high school students in</w:t>
+            </w:r>
+            <w:r>
+              <w:rPr>
+                <w:sz w:val="20"/>
+                <w:szCs w:val="20"/>
+                <w:lang w:val="en-US"/>
+              </w:rPr>
+              <w:t xml:space="preserve"> STEM and Humanities</w:t>
+            </w:r>
           </w:p>
         </w:tc>
       </w:tr>
@@ -3872,6 +4212,7 @@
                 <w:szCs w:val="20"/>
                 <w:lang w:val="en-US"/>
               </w:rPr>
+              <w:lastRenderedPageBreak/>
               <w:t>Oct 2010 – Oct 2013</w:t>
             </w:r>
           </w:p>
@@ -7594,7 +7935,6 @@
                 <w:smallCaps/>
                 <w:lang w:val="en-US"/>
               </w:rPr>
-              <w:lastRenderedPageBreak/>
               <w:t>Technical Skills</w:t>
             </w:r>
           </w:p>
@@ -8824,6 +9164,7 @@
                 <w:szCs w:val="20"/>
                 <w:lang w:val="it-IT"/>
               </w:rPr>
+              <w:lastRenderedPageBreak/>
               <w:t xml:space="preserve">In </w:t>
             </w:r>
             <w:proofErr w:type="spellStart"/>
@@ -9467,7 +9808,6 @@
                 <w:szCs w:val="20"/>
                 <w:lang w:val="en-US"/>
               </w:rPr>
-              <w:lastRenderedPageBreak/>
               <w:t>In collaboration with:</w:t>
             </w:r>
             <w:r>
@@ -10773,7 +11113,19 @@
                 <w:szCs w:val="20"/>
                 <w:lang w:val="en-US"/>
               </w:rPr>
-              <w:t xml:space="preserve"> ECCOMAS Thematic Conference on the Mechanical Response of Composites (Composites 2019), Girona, Spain, September 18-20, 2019</w:t>
+              <w:t xml:space="preserve"> ECCOMAS </w:t>
+            </w:r>
+            <w:r>
+              <w:rPr>
+                <w:i/>
+                <w:iCs/>
+                <w:color w:val="000000" w:themeColor="text1"/>
+                <w:sz w:val="20"/>
+                <w:szCs w:val="20"/>
+                <w:lang w:val="en-US"/>
+              </w:rPr>
+              <w:lastRenderedPageBreak/>
+              <w:t>Thematic Conference on the Mechanical Response of Composites (Composites 2019), Girona, Spain, September 18-20, 2019</w:t>
             </w:r>
             <w:r>
               <w:rPr>
@@ -10983,6 +11335,7 @@
                 <w:smallCaps/>
                 <w:lang w:val="en-US"/>
               </w:rPr>
+              <w:lastRenderedPageBreak/>
               <w:t>Theses</w:t>
             </w:r>
           </w:p>
@@ -11395,7 +11748,6 @@
                 <w:szCs w:val="20"/>
                 <w:lang w:val="it-IT"/>
               </w:rPr>
-              <w:lastRenderedPageBreak/>
               <w:t>D</w:t>
             </w:r>
             <w:r>
@@ -12740,6 +13092,7 @@
                 <w:szCs w:val="20"/>
                 <w:lang w:val="it-IT"/>
               </w:rPr>
+              <w:lastRenderedPageBreak/>
               <w:t>D</w:t>
             </w:r>
             <w:r>
@@ -13622,6 +13975,7 @@
                 <w:smallCaps/>
                 <w:lang w:val="en-US"/>
               </w:rPr>
+              <w:lastRenderedPageBreak/>
               <w:t>Teaching</w:t>
             </w:r>
           </w:p>
@@ -13652,7 +14006,6 @@
                 <w:smallCaps/>
                 <w:lang w:val="en-US"/>
               </w:rPr>
-              <w:lastRenderedPageBreak/>
               <w:t>Courses</w:t>
             </w:r>
           </w:p>
@@ -16343,6 +16696,7 @@
                 <w:szCs w:val="20"/>
                 <w:lang w:val="en-US"/>
               </w:rPr>
+              <w:lastRenderedPageBreak/>
               <w:t>TA(s):</w:t>
             </w:r>
           </w:p>
@@ -17598,7 +17952,6 @@
                 <w:szCs w:val="20"/>
                 <w:lang w:val="en-US"/>
               </w:rPr>
-              <w:lastRenderedPageBreak/>
               <w:t>202</w:t>
             </w:r>
             <w:r>
@@ -19919,6 +20272,7 @@
                 <w:szCs w:val="20"/>
                 <w:lang w:val="en-US"/>
               </w:rPr>
+              <w:lastRenderedPageBreak/>
               <w:t xml:space="preserve">2020, </w:t>
             </w:r>
             <w:r>
@@ -21145,7 +21499,6 @@
                 <w:smallCaps/>
                 <w:lang w:val="en-US"/>
               </w:rPr>
-              <w:lastRenderedPageBreak/>
               <w:t>Organization of Conferences, Seminars and Workshops</w:t>
             </w:r>
           </w:p>
@@ -22482,6 +22835,7 @@
                 <w:szCs w:val="20"/>
                 <w:lang w:val="en-US"/>
               </w:rPr>
+              <w:lastRenderedPageBreak/>
               <w:t xml:space="preserve">2012 – 2013 </w:t>
             </w:r>
           </w:p>
@@ -23942,6 +24296,119 @@
     </w:lvl>
   </w:abstractNum>
   <w:abstractNum w:abstractNumId="4" w15:restartNumberingAfterBreak="0">
+    <w:nsid w:val="17C63D24"/>
+    <w:multiLevelType w:val="hybridMultilevel"/>
+    <w:tmpl w:val="E9D6528A"/>
+    <w:lvl w:ilvl="0" w:tplc="04090003">
+      <w:start w:val="1"/>
+      <w:numFmt w:val="bullet"/>
+      <w:lvlText w:val="o"/>
+      <w:lvlJc w:val="left"/>
+      <w:pPr>
+        <w:ind w:left="360" w:hanging="360"/>
+      </w:pPr>
+      <w:rPr>
+        <w:rFonts w:ascii="Courier New" w:hAnsi="Courier New" w:cs="Courier New" w:hint="default"/>
+      </w:rPr>
+    </w:lvl>
+    <w:lvl w:ilvl="1" w:tplc="04090003" w:tentative="1">
+      <w:start w:val="1"/>
+      <w:numFmt w:val="bullet"/>
+      <w:lvlText w:val="o"/>
+      <w:lvlJc w:val="left"/>
+      <w:pPr>
+        <w:ind w:left="1080" w:hanging="360"/>
+      </w:pPr>
+      <w:rPr>
+        <w:rFonts w:ascii="Courier New" w:hAnsi="Courier New" w:cs="Courier New" w:hint="default"/>
+      </w:rPr>
+    </w:lvl>
+    <w:lvl w:ilvl="2" w:tplc="04090005" w:tentative="1">
+      <w:start w:val="1"/>
+      <w:numFmt w:val="bullet"/>
+      <w:lvlText w:val=""/>
+      <w:lvlJc w:val="left"/>
+      <w:pPr>
+        <w:ind w:left="1800" w:hanging="360"/>
+      </w:pPr>
+      <w:rPr>
+        <w:rFonts w:ascii="Wingdings" w:hAnsi="Wingdings" w:hint="default"/>
+      </w:rPr>
+    </w:lvl>
+    <w:lvl w:ilvl="3" w:tplc="04090001" w:tentative="1">
+      <w:start w:val="1"/>
+      <w:numFmt w:val="bullet"/>
+      <w:lvlText w:val=""/>
+      <w:lvlJc w:val="left"/>
+      <w:pPr>
+        <w:ind w:left="2520" w:hanging="360"/>
+      </w:pPr>
+      <w:rPr>
+        <w:rFonts w:ascii="Symbol" w:hAnsi="Symbol" w:hint="default"/>
+      </w:rPr>
+    </w:lvl>
+    <w:lvl w:ilvl="4" w:tplc="04090003" w:tentative="1">
+      <w:start w:val="1"/>
+      <w:numFmt w:val="bullet"/>
+      <w:lvlText w:val="o"/>
+      <w:lvlJc w:val="left"/>
+      <w:pPr>
+        <w:ind w:left="3240" w:hanging="360"/>
+      </w:pPr>
+      <w:rPr>
+        <w:rFonts w:ascii="Courier New" w:hAnsi="Courier New" w:cs="Courier New" w:hint="default"/>
+      </w:rPr>
+    </w:lvl>
+    <w:lvl w:ilvl="5" w:tplc="04090005" w:tentative="1">
+      <w:start w:val="1"/>
+      <w:numFmt w:val="bullet"/>
+      <w:lvlText w:val=""/>
+      <w:lvlJc w:val="left"/>
+      <w:pPr>
+        <w:ind w:left="3960" w:hanging="360"/>
+      </w:pPr>
+      <w:rPr>
+        <w:rFonts w:ascii="Wingdings" w:hAnsi="Wingdings" w:hint="default"/>
+      </w:rPr>
+    </w:lvl>
+    <w:lvl w:ilvl="6" w:tplc="04090001" w:tentative="1">
+      <w:start w:val="1"/>
+      <w:numFmt w:val="bullet"/>
+      <w:lvlText w:val=""/>
+      <w:lvlJc w:val="left"/>
+      <w:pPr>
+        <w:ind w:left="4680" w:hanging="360"/>
+      </w:pPr>
+      <w:rPr>
+        <w:rFonts w:ascii="Symbol" w:hAnsi="Symbol" w:hint="default"/>
+      </w:rPr>
+    </w:lvl>
+    <w:lvl w:ilvl="7" w:tplc="04090003" w:tentative="1">
+      <w:start w:val="1"/>
+      <w:numFmt w:val="bullet"/>
+      <w:lvlText w:val="o"/>
+      <w:lvlJc w:val="left"/>
+      <w:pPr>
+        <w:ind w:left="5400" w:hanging="360"/>
+      </w:pPr>
+      <w:rPr>
+        <w:rFonts w:ascii="Courier New" w:hAnsi="Courier New" w:cs="Courier New" w:hint="default"/>
+      </w:rPr>
+    </w:lvl>
+    <w:lvl w:ilvl="8" w:tplc="04090005" w:tentative="1">
+      <w:start w:val="1"/>
+      <w:numFmt w:val="bullet"/>
+      <w:lvlText w:val=""/>
+      <w:lvlJc w:val="left"/>
+      <w:pPr>
+        <w:ind w:left="6120" w:hanging="360"/>
+      </w:pPr>
+      <w:rPr>
+        <w:rFonts w:ascii="Wingdings" w:hAnsi="Wingdings" w:hint="default"/>
+      </w:rPr>
+    </w:lvl>
+  </w:abstractNum>
+  <w:abstractNum w:abstractNumId="5" w15:restartNumberingAfterBreak="0">
     <w:nsid w:val="18C6283A"/>
     <w:multiLevelType w:val="hybridMultilevel"/>
     <w:tmpl w:val="03B22B52"/>
@@ -24054,7 +24521,120 @@
       </w:rPr>
     </w:lvl>
   </w:abstractNum>
-  <w:abstractNum w:abstractNumId="5" w15:restartNumberingAfterBreak="0">
+  <w:abstractNum w:abstractNumId="6" w15:restartNumberingAfterBreak="0">
+    <w:nsid w:val="1A270E73"/>
+    <w:multiLevelType w:val="hybridMultilevel"/>
+    <w:tmpl w:val="ED70A5B0"/>
+    <w:lvl w:ilvl="0" w:tplc="04090003">
+      <w:start w:val="1"/>
+      <w:numFmt w:val="bullet"/>
+      <w:lvlText w:val="o"/>
+      <w:lvlJc w:val="left"/>
+      <w:pPr>
+        <w:ind w:left="360" w:hanging="360"/>
+      </w:pPr>
+      <w:rPr>
+        <w:rFonts w:ascii="Courier New" w:hAnsi="Courier New" w:cs="Courier New" w:hint="default"/>
+      </w:rPr>
+    </w:lvl>
+    <w:lvl w:ilvl="1" w:tplc="04090003" w:tentative="1">
+      <w:start w:val="1"/>
+      <w:numFmt w:val="bullet"/>
+      <w:lvlText w:val="o"/>
+      <w:lvlJc w:val="left"/>
+      <w:pPr>
+        <w:ind w:left="1080" w:hanging="360"/>
+      </w:pPr>
+      <w:rPr>
+        <w:rFonts w:ascii="Courier New" w:hAnsi="Courier New" w:cs="Courier New" w:hint="default"/>
+      </w:rPr>
+    </w:lvl>
+    <w:lvl w:ilvl="2" w:tplc="04090005" w:tentative="1">
+      <w:start w:val="1"/>
+      <w:numFmt w:val="bullet"/>
+      <w:lvlText w:val=""/>
+      <w:lvlJc w:val="left"/>
+      <w:pPr>
+        <w:ind w:left="1800" w:hanging="360"/>
+      </w:pPr>
+      <w:rPr>
+        <w:rFonts w:ascii="Wingdings" w:hAnsi="Wingdings" w:hint="default"/>
+      </w:rPr>
+    </w:lvl>
+    <w:lvl w:ilvl="3" w:tplc="04090001" w:tentative="1">
+      <w:start w:val="1"/>
+      <w:numFmt w:val="bullet"/>
+      <w:lvlText w:val=""/>
+      <w:lvlJc w:val="left"/>
+      <w:pPr>
+        <w:ind w:left="2520" w:hanging="360"/>
+      </w:pPr>
+      <w:rPr>
+        <w:rFonts w:ascii="Symbol" w:hAnsi="Symbol" w:hint="default"/>
+      </w:rPr>
+    </w:lvl>
+    <w:lvl w:ilvl="4" w:tplc="04090003" w:tentative="1">
+      <w:start w:val="1"/>
+      <w:numFmt w:val="bullet"/>
+      <w:lvlText w:val="o"/>
+      <w:lvlJc w:val="left"/>
+      <w:pPr>
+        <w:ind w:left="3240" w:hanging="360"/>
+      </w:pPr>
+      <w:rPr>
+        <w:rFonts w:ascii="Courier New" w:hAnsi="Courier New" w:cs="Courier New" w:hint="default"/>
+      </w:rPr>
+    </w:lvl>
+    <w:lvl w:ilvl="5" w:tplc="04090005" w:tentative="1">
+      <w:start w:val="1"/>
+      <w:numFmt w:val="bullet"/>
+      <w:lvlText w:val=""/>
+      <w:lvlJc w:val="left"/>
+      <w:pPr>
+        <w:ind w:left="3960" w:hanging="360"/>
+      </w:pPr>
+      <w:rPr>
+        <w:rFonts w:ascii="Wingdings" w:hAnsi="Wingdings" w:hint="default"/>
+      </w:rPr>
+    </w:lvl>
+    <w:lvl w:ilvl="6" w:tplc="04090001" w:tentative="1">
+      <w:start w:val="1"/>
+      <w:numFmt w:val="bullet"/>
+      <w:lvlText w:val=""/>
+      <w:lvlJc w:val="left"/>
+      <w:pPr>
+        <w:ind w:left="4680" w:hanging="360"/>
+      </w:pPr>
+      <w:rPr>
+        <w:rFonts w:ascii="Symbol" w:hAnsi="Symbol" w:hint="default"/>
+      </w:rPr>
+    </w:lvl>
+    <w:lvl w:ilvl="7" w:tplc="04090003" w:tentative="1">
+      <w:start w:val="1"/>
+      <w:numFmt w:val="bullet"/>
+      <w:lvlText w:val="o"/>
+      <w:lvlJc w:val="left"/>
+      <w:pPr>
+        <w:ind w:left="5400" w:hanging="360"/>
+      </w:pPr>
+      <w:rPr>
+        <w:rFonts w:ascii="Courier New" w:hAnsi="Courier New" w:cs="Courier New" w:hint="default"/>
+      </w:rPr>
+    </w:lvl>
+    <w:lvl w:ilvl="8" w:tplc="04090005" w:tentative="1">
+      <w:start w:val="1"/>
+      <w:numFmt w:val="bullet"/>
+      <w:lvlText w:val=""/>
+      <w:lvlJc w:val="left"/>
+      <w:pPr>
+        <w:ind w:left="6120" w:hanging="360"/>
+      </w:pPr>
+      <w:rPr>
+        <w:rFonts w:ascii="Wingdings" w:hAnsi="Wingdings" w:hint="default"/>
+      </w:rPr>
+    </w:lvl>
+  </w:abstractNum>
+  <w:abstractNum w:abstractNumId="7" w15:restartNumberingAfterBreak="0">
     <w:nsid w:val="2178341C"/>
     <w:multiLevelType w:val="hybridMultilevel"/>
     <w:tmpl w:val="D5A814E6"/>
@@ -24143,7 +24723,7 @@
       </w:pPr>
     </w:lvl>
   </w:abstractNum>
-  <w:abstractNum w:abstractNumId="6" w15:restartNumberingAfterBreak="0">
+  <w:abstractNum w:abstractNumId="8" w15:restartNumberingAfterBreak="0">
     <w:nsid w:val="21D93126"/>
     <w:multiLevelType w:val="hybridMultilevel"/>
     <w:tmpl w:val="40100EC0"/>
@@ -24234,7 +24814,7 @@
       </w:pPr>
     </w:lvl>
   </w:abstractNum>
-  <w:abstractNum w:abstractNumId="7" w15:restartNumberingAfterBreak="0">
+  <w:abstractNum w:abstractNumId="9" w15:restartNumberingAfterBreak="0">
     <w:nsid w:val="2DD61A88"/>
     <w:multiLevelType w:val="hybridMultilevel"/>
     <w:tmpl w:val="2CE4775A"/>
@@ -24347,7 +24927,7 @@
       </w:rPr>
     </w:lvl>
   </w:abstractNum>
-  <w:abstractNum w:abstractNumId="8" w15:restartNumberingAfterBreak="0">
+  <w:abstractNum w:abstractNumId="10" w15:restartNumberingAfterBreak="0">
     <w:nsid w:val="31856550"/>
     <w:multiLevelType w:val="hybridMultilevel"/>
     <w:tmpl w:val="02584AD8"/>
@@ -24438,7 +25018,7 @@
       </w:pPr>
     </w:lvl>
   </w:abstractNum>
-  <w:abstractNum w:abstractNumId="9" w15:restartNumberingAfterBreak="0">
+  <w:abstractNum w:abstractNumId="11" w15:restartNumberingAfterBreak="0">
     <w:nsid w:val="355707D9"/>
     <w:multiLevelType w:val="hybridMultilevel"/>
     <w:tmpl w:val="942A7AD6"/>
@@ -24551,7 +25131,7 @@
       </w:rPr>
     </w:lvl>
   </w:abstractNum>
-  <w:abstractNum w:abstractNumId="10" w15:restartNumberingAfterBreak="0">
+  <w:abstractNum w:abstractNumId="12" w15:restartNumberingAfterBreak="0">
     <w:nsid w:val="36DD7507"/>
     <w:multiLevelType w:val="hybridMultilevel"/>
     <w:tmpl w:val="CE567624"/>
@@ -24664,7 +25244,7 @@
       </w:rPr>
     </w:lvl>
   </w:abstractNum>
-  <w:abstractNum w:abstractNumId="11" w15:restartNumberingAfterBreak="0">
+  <w:abstractNum w:abstractNumId="13" w15:restartNumberingAfterBreak="0">
     <w:nsid w:val="38374251"/>
     <w:multiLevelType w:val="hybridMultilevel"/>
     <w:tmpl w:val="40100EC0"/>
@@ -24755,7 +25335,120 @@
       </w:pPr>
     </w:lvl>
   </w:abstractNum>
-  <w:abstractNum w:abstractNumId="12" w15:restartNumberingAfterBreak="0">
+  <w:abstractNum w:abstractNumId="14" w15:restartNumberingAfterBreak="0">
+    <w:nsid w:val="3A0A6095"/>
+    <w:multiLevelType w:val="hybridMultilevel"/>
+    <w:tmpl w:val="0E1000A4"/>
+    <w:lvl w:ilvl="0" w:tplc="04090003">
+      <w:start w:val="1"/>
+      <w:numFmt w:val="bullet"/>
+      <w:lvlText w:val="o"/>
+      <w:lvlJc w:val="left"/>
+      <w:pPr>
+        <w:ind w:left="720" w:hanging="360"/>
+      </w:pPr>
+      <w:rPr>
+        <w:rFonts w:ascii="Courier New" w:hAnsi="Courier New" w:cs="Courier New" w:hint="default"/>
+      </w:rPr>
+    </w:lvl>
+    <w:lvl w:ilvl="1" w:tplc="04090003" w:tentative="1">
+      <w:start w:val="1"/>
+      <w:numFmt w:val="bullet"/>
+      <w:lvlText w:val="o"/>
+      <w:lvlJc w:val="left"/>
+      <w:pPr>
+        <w:ind w:left="1440" w:hanging="360"/>
+      </w:pPr>
+      <w:rPr>
+        <w:rFonts w:ascii="Courier New" w:hAnsi="Courier New" w:cs="Courier New" w:hint="default"/>
+      </w:rPr>
+    </w:lvl>
+    <w:lvl w:ilvl="2" w:tplc="04090005" w:tentative="1">
+      <w:start w:val="1"/>
+      <w:numFmt w:val="bullet"/>
+      <w:lvlText w:val=""/>
+      <w:lvlJc w:val="left"/>
+      <w:pPr>
+        <w:ind w:left="2160" w:hanging="360"/>
+      </w:pPr>
+      <w:rPr>
+        <w:rFonts w:ascii="Wingdings" w:hAnsi="Wingdings" w:hint="default"/>
+      </w:rPr>
+    </w:lvl>
+    <w:lvl w:ilvl="3" w:tplc="04090001" w:tentative="1">
+      <w:start w:val="1"/>
+      <w:numFmt w:val="bullet"/>
+      <w:lvlText w:val=""/>
+      <w:lvlJc w:val="left"/>
+      <w:pPr>
+        <w:ind w:left="2880" w:hanging="360"/>
+      </w:pPr>
+      <w:rPr>
+        <w:rFonts w:ascii="Symbol" w:hAnsi="Symbol" w:hint="default"/>
+      </w:rPr>
+    </w:lvl>
+    <w:lvl w:ilvl="4" w:tplc="04090003" w:tentative="1">
+      <w:start w:val="1"/>
+      <w:numFmt w:val="bullet"/>
+      <w:lvlText w:val="o"/>
+      <w:lvlJc w:val="left"/>
+      <w:pPr>
+        <w:ind w:left="3600" w:hanging="360"/>
+      </w:pPr>
+      <w:rPr>
+        <w:rFonts w:ascii="Courier New" w:hAnsi="Courier New" w:cs="Courier New" w:hint="default"/>
+      </w:rPr>
+    </w:lvl>
+    <w:lvl w:ilvl="5" w:tplc="04090005" w:tentative="1">
+      <w:start w:val="1"/>
+      <w:numFmt w:val="bullet"/>
+      <w:lvlText w:val=""/>
+      <w:lvlJc w:val="left"/>
+      <w:pPr>
+        <w:ind w:left="4320" w:hanging="360"/>
+      </w:pPr>
+      <w:rPr>
+        <w:rFonts w:ascii="Wingdings" w:hAnsi="Wingdings" w:hint="default"/>
+      </w:rPr>
+    </w:lvl>
+    <w:lvl w:ilvl="6" w:tplc="04090001" w:tentative="1">
+      <w:start w:val="1"/>
+      <w:numFmt w:val="bullet"/>
+      <w:lvlText w:val=""/>
+      <w:lvlJc w:val="left"/>
+      <w:pPr>
+        <w:ind w:left="5040" w:hanging="360"/>
+      </w:pPr>
+      <w:rPr>
+        <w:rFonts w:ascii="Symbol" w:hAnsi="Symbol" w:hint="default"/>
+      </w:rPr>
+    </w:lvl>
+    <w:lvl w:ilvl="7" w:tplc="04090003" w:tentative="1">
+      <w:start w:val="1"/>
+      <w:numFmt w:val="bullet"/>
+      <w:lvlText w:val="o"/>
+      <w:lvlJc w:val="left"/>
+      <w:pPr>
+        <w:ind w:left="5760" w:hanging="360"/>
+      </w:pPr>
+      <w:rPr>
+        <w:rFonts w:ascii="Courier New" w:hAnsi="Courier New" w:cs="Courier New" w:hint="default"/>
+      </w:rPr>
+    </w:lvl>
+    <w:lvl w:ilvl="8" w:tplc="04090005" w:tentative="1">
+      <w:start w:val="1"/>
+      <w:numFmt w:val="bullet"/>
+      <w:lvlText w:val=""/>
+      <w:lvlJc w:val="left"/>
+      <w:pPr>
+        <w:ind w:left="6480" w:hanging="360"/>
+      </w:pPr>
+      <w:rPr>
+        <w:rFonts w:ascii="Wingdings" w:hAnsi="Wingdings" w:hint="default"/>
+      </w:rPr>
+    </w:lvl>
+  </w:abstractNum>
+  <w:abstractNum w:abstractNumId="15" w15:restartNumberingAfterBreak="0">
     <w:nsid w:val="3E1E41A7"/>
     <w:multiLevelType w:val="hybridMultilevel"/>
     <w:tmpl w:val="F4C6D4D4"/>
@@ -24870,10 +25563,10 @@
       </w:rPr>
     </w:lvl>
   </w:abstractNum>
-  <w:abstractNum w:abstractNumId="13" w15:restartNumberingAfterBreak="0">
+  <w:abstractNum w:abstractNumId="16" w15:restartNumberingAfterBreak="0">
     <w:nsid w:val="3E534604"/>
     <w:multiLevelType w:val="hybridMultilevel"/>
-    <w:tmpl w:val="E976F25C"/>
+    <w:tmpl w:val="FA70620C"/>
     <w:lvl w:ilvl="0" w:tplc="04090003">
       <w:start w:val="1"/>
       <w:numFmt w:val="bullet"/>
@@ -24983,7 +25676,7 @@
       </w:rPr>
     </w:lvl>
   </w:abstractNum>
-  <w:abstractNum w:abstractNumId="14" w15:restartNumberingAfterBreak="0">
+  <w:abstractNum w:abstractNumId="17" w15:restartNumberingAfterBreak="0">
     <w:nsid w:val="641A0830"/>
     <w:multiLevelType w:val="hybridMultilevel"/>
     <w:tmpl w:val="6E9CEDD2"/>
@@ -25096,7 +25789,7 @@
       </w:rPr>
     </w:lvl>
   </w:abstractNum>
-  <w:abstractNum w:abstractNumId="15" w15:restartNumberingAfterBreak="0">
+  <w:abstractNum w:abstractNumId="18" w15:restartNumberingAfterBreak="0">
     <w:nsid w:val="6A5C29C2"/>
     <w:multiLevelType w:val="hybridMultilevel"/>
     <w:tmpl w:val="D5A814E6"/>
@@ -25185,14 +25878,127 @@
       </w:pPr>
     </w:lvl>
   </w:abstractNum>
+  <w:abstractNum w:abstractNumId="19" w15:restartNumberingAfterBreak="0">
+    <w:nsid w:val="71715C49"/>
+    <w:multiLevelType w:val="hybridMultilevel"/>
+    <w:tmpl w:val="323C977E"/>
+    <w:lvl w:ilvl="0" w:tplc="04090003">
+      <w:start w:val="1"/>
+      <w:numFmt w:val="bullet"/>
+      <w:lvlText w:val="o"/>
+      <w:lvlJc w:val="left"/>
+      <w:pPr>
+        <w:ind w:left="360" w:hanging="360"/>
+      </w:pPr>
+      <w:rPr>
+        <w:rFonts w:ascii="Courier New" w:hAnsi="Courier New" w:cs="Courier New" w:hint="default"/>
+      </w:rPr>
+    </w:lvl>
+    <w:lvl w:ilvl="1" w:tplc="04090003" w:tentative="1">
+      <w:start w:val="1"/>
+      <w:numFmt w:val="bullet"/>
+      <w:lvlText w:val="o"/>
+      <w:lvlJc w:val="left"/>
+      <w:pPr>
+        <w:ind w:left="1080" w:hanging="360"/>
+      </w:pPr>
+      <w:rPr>
+        <w:rFonts w:ascii="Courier New" w:hAnsi="Courier New" w:cs="Courier New" w:hint="default"/>
+      </w:rPr>
+    </w:lvl>
+    <w:lvl w:ilvl="2" w:tplc="04090005" w:tentative="1">
+      <w:start w:val="1"/>
+      <w:numFmt w:val="bullet"/>
+      <w:lvlText w:val=""/>
+      <w:lvlJc w:val="left"/>
+      <w:pPr>
+        <w:ind w:left="1800" w:hanging="360"/>
+      </w:pPr>
+      <w:rPr>
+        <w:rFonts w:ascii="Wingdings" w:hAnsi="Wingdings" w:hint="default"/>
+      </w:rPr>
+    </w:lvl>
+    <w:lvl w:ilvl="3" w:tplc="04090001" w:tentative="1">
+      <w:start w:val="1"/>
+      <w:numFmt w:val="bullet"/>
+      <w:lvlText w:val=""/>
+      <w:lvlJc w:val="left"/>
+      <w:pPr>
+        <w:ind w:left="2520" w:hanging="360"/>
+      </w:pPr>
+      <w:rPr>
+        <w:rFonts w:ascii="Symbol" w:hAnsi="Symbol" w:hint="default"/>
+      </w:rPr>
+    </w:lvl>
+    <w:lvl w:ilvl="4" w:tplc="04090003" w:tentative="1">
+      <w:start w:val="1"/>
+      <w:numFmt w:val="bullet"/>
+      <w:lvlText w:val="o"/>
+      <w:lvlJc w:val="left"/>
+      <w:pPr>
+        <w:ind w:left="3240" w:hanging="360"/>
+      </w:pPr>
+      <w:rPr>
+        <w:rFonts w:ascii="Courier New" w:hAnsi="Courier New" w:cs="Courier New" w:hint="default"/>
+      </w:rPr>
+    </w:lvl>
+    <w:lvl w:ilvl="5" w:tplc="04090005" w:tentative="1">
+      <w:start w:val="1"/>
+      <w:numFmt w:val="bullet"/>
+      <w:lvlText w:val=""/>
+      <w:lvlJc w:val="left"/>
+      <w:pPr>
+        <w:ind w:left="3960" w:hanging="360"/>
+      </w:pPr>
+      <w:rPr>
+        <w:rFonts w:ascii="Wingdings" w:hAnsi="Wingdings" w:hint="default"/>
+      </w:rPr>
+    </w:lvl>
+    <w:lvl w:ilvl="6" w:tplc="04090001" w:tentative="1">
+      <w:start w:val="1"/>
+      <w:numFmt w:val="bullet"/>
+      <w:lvlText w:val=""/>
+      <w:lvlJc w:val="left"/>
+      <w:pPr>
+        <w:ind w:left="4680" w:hanging="360"/>
+      </w:pPr>
+      <w:rPr>
+        <w:rFonts w:ascii="Symbol" w:hAnsi="Symbol" w:hint="default"/>
+      </w:rPr>
+    </w:lvl>
+    <w:lvl w:ilvl="7" w:tplc="04090003" w:tentative="1">
+      <w:start w:val="1"/>
+      <w:numFmt w:val="bullet"/>
+      <w:lvlText w:val="o"/>
+      <w:lvlJc w:val="left"/>
+      <w:pPr>
+        <w:ind w:left="5400" w:hanging="360"/>
+      </w:pPr>
+      <w:rPr>
+        <w:rFonts w:ascii="Courier New" w:hAnsi="Courier New" w:cs="Courier New" w:hint="default"/>
+      </w:rPr>
+    </w:lvl>
+    <w:lvl w:ilvl="8" w:tplc="04090005" w:tentative="1">
+      <w:start w:val="1"/>
+      <w:numFmt w:val="bullet"/>
+      <w:lvlText w:val=""/>
+      <w:lvlJc w:val="left"/>
+      <w:pPr>
+        <w:ind w:left="6120" w:hanging="360"/>
+      </w:pPr>
+      <w:rPr>
+        <w:rFonts w:ascii="Wingdings" w:hAnsi="Wingdings" w:hint="default"/>
+      </w:rPr>
+    </w:lvl>
+  </w:abstractNum>
   <w:num w:numId="1" w16cid:durableId="223493343">
     <w:abstractNumId w:val="0"/>
   </w:num>
   <w:num w:numId="2" w16cid:durableId="1216742348">
-    <w:abstractNumId w:val="14"/>
+    <w:abstractNumId w:val="17"/>
   </w:num>
   <w:num w:numId="3" w16cid:durableId="1573856052">
-    <w:abstractNumId w:val="12"/>
+    <w:abstractNumId w:val="15"/>
   </w:num>
   <w:num w:numId="4" w16cid:durableId="1348024977">
     <w:abstractNumId w:val="2"/>
@@ -25201,37 +26007,49 @@
     <w:abstractNumId w:val="1"/>
   </w:num>
   <w:num w:numId="6" w16cid:durableId="878978918">
-    <w:abstractNumId w:val="6"/>
+    <w:abstractNumId w:val="8"/>
   </w:num>
   <w:num w:numId="7" w16cid:durableId="2043245966">
-    <w:abstractNumId w:val="5"/>
+    <w:abstractNumId w:val="7"/>
   </w:num>
   <w:num w:numId="8" w16cid:durableId="795753609">
     <w:abstractNumId w:val="3"/>
   </w:num>
   <w:num w:numId="9" w16cid:durableId="726878954">
-    <w:abstractNumId w:val="15"/>
+    <w:abstractNumId w:val="18"/>
   </w:num>
   <w:num w:numId="10" w16cid:durableId="1637174562">
+    <w:abstractNumId w:val="13"/>
+  </w:num>
+  <w:num w:numId="11" w16cid:durableId="2103642053">
+    <w:abstractNumId w:val="10"/>
+  </w:num>
+  <w:num w:numId="12" w16cid:durableId="765154143">
+    <w:abstractNumId w:val="12"/>
+  </w:num>
+  <w:num w:numId="13" w16cid:durableId="28922432">
+    <w:abstractNumId w:val="5"/>
+  </w:num>
+  <w:num w:numId="14" w16cid:durableId="1341391572">
+    <w:abstractNumId w:val="9"/>
+  </w:num>
+  <w:num w:numId="15" w16cid:durableId="1707950565">
     <w:abstractNumId w:val="11"/>
   </w:num>
-  <w:num w:numId="11" w16cid:durableId="2103642053">
-    <w:abstractNumId w:val="8"/>
+  <w:num w:numId="16" w16cid:durableId="2000423407">
+    <w:abstractNumId w:val="16"/>
   </w:num>
-  <w:num w:numId="12" w16cid:durableId="765154143">
-    <w:abstractNumId w:val="10"/>
+  <w:num w:numId="17" w16cid:durableId="1428388072">
+    <w:abstractNumId w:val="14"/>
   </w:num>
-  <w:num w:numId="13" w16cid:durableId="28922432">
+  <w:num w:numId="18" w16cid:durableId="1426917705">
+    <w:abstractNumId w:val="19"/>
+  </w:num>
+  <w:num w:numId="19" w16cid:durableId="343213586">
+    <w:abstractNumId w:val="6"/>
+  </w:num>
+  <w:num w:numId="20" w16cid:durableId="1559584517">
     <w:abstractNumId w:val="4"/>
-  </w:num>
-  <w:num w:numId="14" w16cid:durableId="1341391572">
-    <w:abstractNumId w:val="7"/>
-  </w:num>
-  <w:num w:numId="15" w16cid:durableId="1707950565">
-    <w:abstractNumId w:val="9"/>
-  </w:num>
-  <w:num w:numId="16" w16cid:durableId="2000423407">
-    <w:abstractNumId w:val="13"/>
   </w:num>
 </w:numbering>
 </file>

</xml_diff>